<commit_message>
Finished combined for all classes and documents
</commit_message>
<xml_diff>
--- a/Docs/ESP-DesignDocument.docx
+++ b/Docs/ESP-DesignDocument.docx
@@ -992,7 +992,7 @@
           <w:r>
             <w:fldChar w:fldCharType="separate"/>
           </w:r>
-          <w:hyperlink w:anchor="_Toc468452010" w:history="1">
+          <w:hyperlink w:anchor="_Toc468475422" w:history="1">
             <w:r>
               <w:rPr>
                 <w:rStyle w:val="Hyperlink"/>
@@ -1019,7 +1019,7 @@
                 <w:noProof/>
                 <w:webHidden/>
               </w:rPr>
-              <w:instrText xml:space="preserve"> PAGEREF _Toc468452010 \h </w:instrText>
+              <w:instrText xml:space="preserve"> PAGEREF _Toc468475422 \h </w:instrText>
             </w:r>
             <w:r>
               <w:rPr>
@@ -1062,7 +1062,7 @@
               <w:szCs w:val="22"/>
             </w:rPr>
           </w:pPr>
-          <w:hyperlink w:anchor="_Toc468452011" w:history="1">
+          <w:hyperlink w:anchor="_Toc468475423" w:history="1">
             <w:r>
               <w:rPr>
                 <w:rStyle w:val="Hyperlink"/>
@@ -1089,7 +1089,7 @@
                 <w:noProof/>
                 <w:webHidden/>
               </w:rPr>
-              <w:instrText xml:space="preserve"> PAGEREF _Toc468452011 \h </w:instrText>
+              <w:instrText xml:space="preserve"> PAGEREF _Toc468475423 \h </w:instrText>
             </w:r>
             <w:r>
               <w:rPr>
@@ -1132,7 +1132,7 @@
               <w:szCs w:val="22"/>
             </w:rPr>
           </w:pPr>
-          <w:hyperlink w:anchor="_Toc468452012" w:history="1">
+          <w:hyperlink w:anchor="_Toc468475424" w:history="1">
             <w:r>
               <w:rPr>
                 <w:rStyle w:val="Hyperlink"/>
@@ -1159,7 +1159,77 @@
                 <w:noProof/>
                 <w:webHidden/>
               </w:rPr>
-              <w:instrText xml:space="preserve"> PAGEREF _Toc468452012 \h </w:instrText>
+              <w:instrText xml:space="preserve"> PAGEREF _Toc468475424 \h </w:instrText>
+            </w:r>
+            <w:r>
+              <w:rPr>
+                <w:noProof/>
+                <w:webHidden/>
+              </w:rPr>
+            </w:r>
+            <w:r>
+              <w:rPr>
+                <w:noProof/>
+                <w:webHidden/>
+              </w:rPr>
+              <w:fldChar w:fldCharType="separate"/>
+            </w:r>
+            <w:r>
+              <w:rPr>
+                <w:noProof/>
+                <w:webHidden/>
+              </w:rPr>
+              <w:t>2</w:t>
+            </w:r>
+            <w:r>
+              <w:rPr>
+                <w:noProof/>
+                <w:webHidden/>
+              </w:rPr>
+              <w:fldChar w:fldCharType="end"/>
+            </w:r>
+          </w:hyperlink>
+        </w:p>
+        <w:p>
+          <w:pPr>
+            <w:pStyle w:val="TOC2"/>
+            <w:tabs>
+              <w:tab w:val="right" w:leader="dot" w:pos="9350"/>
+            </w:tabs>
+            <w:rPr>
+              <w:noProof/>
+              <w:sz w:val="22"/>
+              <w:szCs w:val="22"/>
+            </w:rPr>
+          </w:pPr>
+          <w:hyperlink w:anchor="_Toc468475425" w:history="1">
+            <w:r>
+              <w:rPr>
+                <w:rStyle w:val="Hyperlink"/>
+                <w:noProof/>
+              </w:rPr>
+              <w:t>HARDWARE RELATED CLASSES</w:t>
+            </w:r>
+            <w:r>
+              <w:rPr>
+                <w:noProof/>
+                <w:webHidden/>
+              </w:rPr>
+              <w:tab/>
+            </w:r>
+            <w:r>
+              <w:rPr>
+                <w:noProof/>
+                <w:webHidden/>
+              </w:rPr>
+              <w:fldChar w:fldCharType="begin"/>
+            </w:r>
+            <w:r>
+              <w:rPr>
+                <w:noProof/>
+                <w:webHidden/>
+              </w:rPr>
+              <w:instrText xml:space="preserve"> PAGEREF _Toc468475425 \h </w:instrText>
             </w:r>
             <w:r>
               <w:rPr>
@@ -1202,7 +1272,7 @@
               <w:szCs w:val="22"/>
             </w:rPr>
           </w:pPr>
-          <w:hyperlink w:anchor="_Toc468452013" w:history="1">
+          <w:hyperlink w:anchor="_Toc468475426" w:history="1">
             <w:r>
               <w:rPr>
                 <w:rStyle w:val="Hyperlink"/>
@@ -1229,7 +1299,7 @@
                 <w:noProof/>
                 <w:webHidden/>
               </w:rPr>
-              <w:instrText xml:space="preserve"> PAGEREF _Toc468452013 \h </w:instrText>
+              <w:instrText xml:space="preserve"> PAGEREF _Toc468475426 \h </w:instrText>
             </w:r>
             <w:r>
               <w:rPr>
@@ -1249,7 +1319,7 @@
                 <w:noProof/>
                 <w:webHidden/>
               </w:rPr>
-              <w:t>3</w:t>
+              <w:t>7</w:t>
             </w:r>
             <w:r>
               <w:rPr>
@@ -1262,7 +1332,7 @@
         </w:p>
         <w:p>
           <w:pPr>
-            <w:pStyle w:val="TOC2"/>
+            <w:pStyle w:val="TOC1"/>
             <w:tabs>
               <w:tab w:val="right" w:leader="dot" w:pos="9350"/>
             </w:tabs>
@@ -1272,7 +1342,7 @@
               <w:szCs w:val="22"/>
             </w:rPr>
           </w:pPr>
-          <w:hyperlink w:anchor="_Toc468452014" w:history="1">
+          <w:hyperlink w:anchor="_Toc468475427" w:history="1">
             <w:r>
               <w:rPr>
                 <w:rStyle w:val="Hyperlink"/>
@@ -1299,7 +1369,7 @@
                 <w:noProof/>
                 <w:webHidden/>
               </w:rPr>
-              <w:instrText xml:space="preserve"> PAGEREF _Toc468452014 \h </w:instrText>
+              <w:instrText xml:space="preserve"> PAGEREF _Toc468475427 \h </w:instrText>
             </w:r>
             <w:r>
               <w:rPr>
@@ -1319,7 +1389,7 @@
                 <w:noProof/>
                 <w:webHidden/>
               </w:rPr>
-              <w:t>3</w:t>
+              <w:t>9</w:t>
             </w:r>
             <w:r>
               <w:rPr>
@@ -1361,7 +1431,7 @@
         <w:jc w:val="both"/>
       </w:pPr>
       <w:bookmarkStart w:id="0" w:name="_Toc452747124"/>
-      <w:bookmarkStart w:id="1" w:name="_Toc468452010"/>
+      <w:bookmarkStart w:id="1" w:name="_Toc468475422"/>
       <w:r>
         <w:lastRenderedPageBreak/>
         <w:t>CLASS DIAGRAM</w:t>
@@ -1375,7 +1445,7 @@
         <w:jc w:val="both"/>
       </w:pPr>
       <w:bookmarkStart w:id="2" w:name="_Toc452747125"/>
-      <w:bookmarkStart w:id="3" w:name="_Toc468452011"/>
+      <w:bookmarkStart w:id="3" w:name="_Toc468475423"/>
       <w:r>
         <w:t>Class diagram</w:t>
       </w:r>
@@ -1396,7 +1466,7 @@
         <w:jc w:val="both"/>
       </w:pPr>
       <w:bookmarkStart w:id="4" w:name="_Toc452747126"/>
-      <w:bookmarkStart w:id="5" w:name="_Toc468452012"/>
+      <w:bookmarkStart w:id="5" w:name="_Toc468475424"/>
       <w:r>
         <w:t>Description of the classes and their members</w:t>
       </w:r>
@@ -1500,8 +1570,13 @@
       <w:pPr>
         <w:pStyle w:val="Heading2"/>
       </w:pPr>
+      <w:bookmarkStart w:id="6" w:name="_Toc468475425"/>
       <w:r>
-        <w:t xml:space="preserve">HARDWARE RELATED CLASSES </w:t>
+        <w:t>HARDWARE RELATED CLASSES</w:t>
+      </w:r>
+      <w:bookmarkEnd w:id="6"/>
+      <w:r>
+        <w:t xml:space="preserve"> </w:t>
       </w:r>
     </w:p>
     <w:p>
@@ -1530,8 +1605,8 @@
         <w:tblLook w:val="04A0" w:firstRow="1" w:lastRow="0" w:firstColumn="1" w:lastColumn="0" w:noHBand="0" w:noVBand="1"/>
       </w:tblPr>
       <w:tblGrid>
-        <w:gridCol w:w="4675"/>
-        <w:gridCol w:w="4675"/>
+        <w:gridCol w:w="4225"/>
+        <w:gridCol w:w="5125"/>
       </w:tblGrid>
       <w:tr>
         <w:trPr>
@@ -1557,7 +1632,7 @@
         <w:tc>
           <w:tcPr>
             <w:cnfStyle w:val="001000000000" w:firstRow="0" w:lastRow="0" w:firstColumn="1" w:lastColumn="0" w:oddVBand="0" w:evenVBand="0" w:oddHBand="0" w:evenHBand="0" w:firstRowFirstColumn="0" w:firstRowLastColumn="0" w:lastRowFirstColumn="0" w:lastRowLastColumn="0"/>
-            <w:tcW w:w="4675" w:type="dxa"/>
+            <w:tcW w:w="4225" w:type="dxa"/>
             <w:shd w:val="clear" w:color="auto" w:fill="D0CECE" w:themeFill="background2" w:themeFillShade="E6"/>
           </w:tcPr>
           <w:p>
@@ -1579,7 +1654,7 @@
         </w:tc>
         <w:tc>
           <w:tcPr>
-            <w:tcW w:w="4675" w:type="dxa"/>
+            <w:tcW w:w="5125" w:type="dxa"/>
             <w:shd w:val="clear" w:color="auto" w:fill="D0CECE" w:themeFill="background2" w:themeFillShade="E6"/>
           </w:tcPr>
           <w:p>
@@ -1597,7 +1672,7 @@
         <w:tc>
           <w:tcPr>
             <w:cnfStyle w:val="001000000000" w:firstRow="0" w:lastRow="0" w:firstColumn="1" w:lastColumn="0" w:oddVBand="0" w:evenVBand="0" w:oddHBand="0" w:evenHBand="0" w:firstRowFirstColumn="0" w:firstRowLastColumn="0" w:lastRowFirstColumn="0" w:lastRowLastColumn="0"/>
-            <w:tcW w:w="4675" w:type="dxa"/>
+            <w:tcW w:w="4225" w:type="dxa"/>
           </w:tcPr>
           <w:p>
             <w:pPr>
@@ -1612,7 +1687,6 @@
                 <w:bCs w:val="0"/>
                 <w:i/>
               </w:rPr>
-              <w:lastRenderedPageBreak/>
               <w:t xml:space="preserve">virtual </w:t>
             </w:r>
             <w:proofErr w:type="spellStart"/>
@@ -1635,7 +1709,7 @@
         </w:tc>
         <w:tc>
           <w:tcPr>
-            <w:tcW w:w="4675" w:type="dxa"/>
+            <w:tcW w:w="5125" w:type="dxa"/>
           </w:tcPr>
           <w:p>
             <w:pPr>
@@ -1658,7 +1732,14 @@
               <w:t xml:space="preserve"> </w:t>
             </w:r>
             <w:r>
-              <w:t xml:space="preserve">which indicates that a coin of value 10 is put into the machine. </w:t>
+              <w:t xml:space="preserve">which indicates that a coin of value 10 is put </w:t>
+            </w:r>
+            <w:r>
+              <w:lastRenderedPageBreak/>
+              <w:t xml:space="preserve">into the machine. </w:t>
+            </w:r>
+            <w:r>
+              <w:t>Return true if button is pressed, if not false is returned</w:t>
             </w:r>
           </w:p>
         </w:tc>
@@ -1667,7 +1748,7 @@
         <w:tc>
           <w:tcPr>
             <w:cnfStyle w:val="001000000000" w:firstRow="0" w:lastRow="0" w:firstColumn="1" w:lastColumn="0" w:oddVBand="0" w:evenVBand="0" w:oddHBand="0" w:evenHBand="0" w:firstRowFirstColumn="0" w:firstRowLastColumn="0" w:lastRowFirstColumn="0" w:lastRowLastColumn="0"/>
-            <w:tcW w:w="4675" w:type="dxa"/>
+            <w:tcW w:w="4225" w:type="dxa"/>
           </w:tcPr>
           <w:p>
             <w:pPr>
@@ -1676,17 +1757,53 @@
                 <w:i/>
               </w:rPr>
             </w:pPr>
+            <w:r>
+              <w:rPr>
+                <w:i/>
+              </w:rPr>
+              <w:lastRenderedPageBreak/>
+              <w:t xml:space="preserve">  virtual </w:t>
+            </w:r>
+            <w:proofErr w:type="spellStart"/>
+            <w:r>
+              <w:rPr>
+                <w:i/>
+              </w:rPr>
+              <w:t>boolean</w:t>
+            </w:r>
+            <w:proofErr w:type="spellEnd"/>
+            <w:r>
+              <w:rPr>
+                <w:i/>
+              </w:rPr>
+              <w:t xml:space="preserve"> GetCoin50Button() = 0;</w:t>
+            </w:r>
           </w:p>
         </w:tc>
         <w:tc>
           <w:tcPr>
-            <w:tcW w:w="4675" w:type="dxa"/>
+            <w:tcW w:w="5125" w:type="dxa"/>
           </w:tcPr>
           <w:p>
             <w:pPr>
               <w:jc w:val="both"/>
               <w:cnfStyle w:val="000000000000" w:firstRow="0" w:lastRow="0" w:firstColumn="0" w:lastColumn="0" w:oddVBand="0" w:evenVBand="0" w:oddHBand="0" w:evenHBand="0" w:firstRowFirstColumn="0" w:firstRowLastColumn="0" w:lastRowFirstColumn="0" w:lastRowLastColumn="0"/>
             </w:pPr>
+            <w:r>
+              <w:t xml:space="preserve">This is used for getting the status of “Coin </w:t>
+            </w:r>
+            <w:r>
+              <w:t>5</w:t>
+            </w:r>
+            <w:r>
+              <w:t xml:space="preserve">0” button which indicates that a coin of value </w:t>
+            </w:r>
+            <w:r>
+              <w:t>5</w:t>
+            </w:r>
+            <w:r>
+              <w:t>0 is put into the machine. Return true if button is pressed, if not false is returned</w:t>
+            </w:r>
           </w:p>
         </w:tc>
       </w:tr>
@@ -1694,7 +1811,7 @@
         <w:tc>
           <w:tcPr>
             <w:cnfStyle w:val="001000000000" w:firstRow="0" w:lastRow="0" w:firstColumn="1" w:lastColumn="0" w:oddVBand="0" w:evenVBand="0" w:oddHBand="0" w:evenHBand="0" w:firstRowFirstColumn="0" w:firstRowLastColumn="0" w:lastRowFirstColumn="0" w:lastRowLastColumn="0"/>
-            <w:tcW w:w="4675" w:type="dxa"/>
+            <w:tcW w:w="4225" w:type="dxa"/>
           </w:tcPr>
           <w:p>
             <w:pPr>
@@ -1703,17 +1820,326 @@
                 <w:i/>
               </w:rPr>
             </w:pPr>
+            <w:r>
+              <w:rPr>
+                <w:i/>
+              </w:rPr>
+              <w:t xml:space="preserve">virtual </w:t>
+            </w:r>
+            <w:proofErr w:type="spellStart"/>
+            <w:r>
+              <w:rPr>
+                <w:i/>
+              </w:rPr>
+              <w:t>boolean</w:t>
+            </w:r>
+            <w:proofErr w:type="spellEnd"/>
+            <w:r>
+              <w:rPr>
+                <w:i/>
+              </w:rPr>
+              <w:t xml:space="preserve"> GetCoin200Button() = 0;</w:t>
+            </w:r>
           </w:p>
         </w:tc>
         <w:tc>
           <w:tcPr>
-            <w:tcW w:w="4675" w:type="dxa"/>
+            <w:tcW w:w="5125" w:type="dxa"/>
           </w:tcPr>
           <w:p>
             <w:pPr>
               <w:jc w:val="both"/>
               <w:cnfStyle w:val="000000000000" w:firstRow="0" w:lastRow="0" w:firstColumn="0" w:lastColumn="0" w:oddVBand="0" w:evenVBand="0" w:oddHBand="0" w:evenHBand="0" w:firstRowFirstColumn="0" w:firstRowLastColumn="0" w:lastRowFirstColumn="0" w:lastRowLastColumn="0"/>
             </w:pPr>
+            <w:r>
+              <w:t xml:space="preserve">This is used for getting the status of “Coin </w:t>
+            </w:r>
+            <w:r>
+              <w:t>20</w:t>
+            </w:r>
+            <w:r>
+              <w:t xml:space="preserve">0” button which indicates that a coin of value </w:t>
+            </w:r>
+            <w:r>
+              <w:t>20</w:t>
+            </w:r>
+            <w:r>
+              <w:t>0 is put into the machine. Return true if button is pressed, if not false is returned</w:t>
+            </w:r>
+          </w:p>
+        </w:tc>
+      </w:tr>
+      <w:tr>
+        <w:tc>
+          <w:tcPr>
+            <w:cnfStyle w:val="001000000000" w:firstRow="0" w:lastRow="0" w:firstColumn="1" w:lastColumn="0" w:oddVBand="0" w:evenVBand="0" w:oddHBand="0" w:evenHBand="0" w:firstRowFirstColumn="0" w:firstRowLastColumn="0" w:lastRowFirstColumn="0" w:lastRowLastColumn="0"/>
+            <w:tcW w:w="4225" w:type="dxa"/>
+          </w:tcPr>
+          <w:p>
+            <w:pPr>
+              <w:rPr>
+                <w:i/>
+              </w:rPr>
+            </w:pPr>
+            <w:r>
+              <w:rPr>
+                <w:i/>
+              </w:rPr>
+              <w:t>virtual void SetCoin10(byte led) = 0;</w:t>
+            </w:r>
+          </w:p>
+        </w:tc>
+        <w:tc>
+          <w:tcPr>
+            <w:tcW w:w="5125" w:type="dxa"/>
+          </w:tcPr>
+          <w:p>
+            <w:pPr>
+              <w:cnfStyle w:val="000000000000" w:firstRow="0" w:lastRow="0" w:firstColumn="0" w:lastColumn="0" w:oddVBand="0" w:evenVBand="0" w:oddHBand="0" w:evenHBand="0" w:firstRowFirstColumn="0" w:firstRowLastColumn="0" w:lastRowFirstColumn="0" w:lastRowLastColumn="0"/>
+            </w:pPr>
+            <w:r>
+              <w:t>This is used for set</w:t>
+            </w:r>
+            <w:r>
+              <w:t>ting</w:t>
+            </w:r>
+            <w:r>
+              <w:t xml:space="preserve"> the LED (#coin10) corresponding to the given led parameter is put into the machine. </w:t>
+            </w:r>
+          </w:p>
+          <w:p>
+            <w:pPr>
+              <w:cnfStyle w:val="000000000000" w:firstRow="0" w:lastRow="0" w:firstColumn="0" w:lastColumn="0" w:oddVBand="0" w:evenVBand="0" w:oddHBand="0" w:evenHBand="0" w:firstRowFirstColumn="0" w:firstRowLastColumn="0" w:lastRowFirstColumn="0" w:lastRowLastColumn="0"/>
+            </w:pPr>
+            <w:r>
+              <w:t xml:space="preserve">For example, if we call </w:t>
+            </w:r>
+            <w:proofErr w:type="gramStart"/>
+            <w:r>
+              <w:t>SetCoin10(</w:t>
+            </w:r>
+            <w:proofErr w:type="gramEnd"/>
+            <w:r>
+              <w:t>B00000010), the second LED will turn on.</w:t>
+            </w:r>
+          </w:p>
+          <w:p>
+            <w:pPr>
+              <w:cnfStyle w:val="000000000000" w:firstRow="0" w:lastRow="0" w:firstColumn="0" w:lastColumn="0" w:oddVBand="0" w:evenVBand="0" w:oddHBand="0" w:evenHBand="0" w:firstRowFirstColumn="0" w:firstRowLastColumn="0" w:lastRowFirstColumn="0" w:lastRowLastColumn="0"/>
+            </w:pPr>
+            <w:r>
+              <w:t>It also can use to set more than one LEDs and clear the LEDs.</w:t>
+            </w:r>
+          </w:p>
+          <w:p>
+            <w:pPr>
+              <w:cnfStyle w:val="000000000000" w:firstRow="0" w:lastRow="0" w:firstColumn="0" w:lastColumn="0" w:oddVBand="0" w:evenVBand="0" w:oddHBand="0" w:evenHBand="0" w:firstRowFirstColumn="0" w:firstRowLastColumn="0" w:lastRowFirstColumn="0" w:lastRowLastColumn="0"/>
+            </w:pPr>
+            <w:r>
+              <w:t xml:space="preserve">For example, if we call </w:t>
+            </w:r>
+            <w:proofErr w:type="gramStart"/>
+            <w:r>
+              <w:t>SetCoin10(</w:t>
+            </w:r>
+            <w:proofErr w:type="gramEnd"/>
+            <w:r>
+              <w:t xml:space="preserve">0xB00000111), all three LEDs will be turn on. And if we call </w:t>
+            </w:r>
+            <w:proofErr w:type="gramStart"/>
+            <w:r>
+              <w:t>SetCoin10(</w:t>
+            </w:r>
+            <w:proofErr w:type="gramEnd"/>
+            <w:r>
+              <w:t xml:space="preserve">0x00) all the LEDs corresponding to #coin10 are off. </w:t>
+            </w:r>
+          </w:p>
+        </w:tc>
+      </w:tr>
+      <w:tr>
+        <w:tc>
+          <w:tcPr>
+            <w:cnfStyle w:val="001000000000" w:firstRow="0" w:lastRow="0" w:firstColumn="1" w:lastColumn="0" w:oddVBand="0" w:evenVBand="0" w:oddHBand="0" w:evenHBand="0" w:firstRowFirstColumn="0" w:firstRowLastColumn="0" w:lastRowFirstColumn="0" w:lastRowLastColumn="0"/>
+            <w:tcW w:w="4225" w:type="dxa"/>
+          </w:tcPr>
+          <w:p>
+            <w:pPr>
+              <w:jc w:val="both"/>
+              <w:rPr>
+                <w:i/>
+              </w:rPr>
+            </w:pPr>
+            <w:r>
+              <w:rPr>
+                <w:i/>
+              </w:rPr>
+              <w:t>virtual void SetCoin5</w:t>
+            </w:r>
+            <w:r>
+              <w:rPr>
+                <w:i/>
+              </w:rPr>
+              <w:t>0(byte led) = 0;</w:t>
+            </w:r>
+          </w:p>
+        </w:tc>
+        <w:tc>
+          <w:tcPr>
+            <w:tcW w:w="5125" w:type="dxa"/>
+          </w:tcPr>
+          <w:p>
+            <w:pPr>
+              <w:cnfStyle w:val="000000000000" w:firstRow="0" w:lastRow="0" w:firstColumn="0" w:lastColumn="0" w:oddVBand="0" w:evenVBand="0" w:oddHBand="0" w:evenHBand="0" w:firstRowFirstColumn="0" w:firstRowLastColumn="0" w:lastRowFirstColumn="0" w:lastRowLastColumn="0"/>
+            </w:pPr>
+            <w:r>
+              <w:t>This is used for set</w:t>
+            </w:r>
+            <w:r>
+              <w:t>ting</w:t>
+            </w:r>
+            <w:r>
+              <w:t xml:space="preserve"> the LED</w:t>
+            </w:r>
+            <w:r>
+              <w:t xml:space="preserve"> (#coin5</w:t>
+            </w:r>
+            <w:r>
+              <w:t xml:space="preserve">0) corresponding to the given led parameter is put into the machine. </w:t>
+            </w:r>
+          </w:p>
+          <w:p>
+            <w:pPr>
+              <w:jc w:val="both"/>
+              <w:cnfStyle w:val="000000000000" w:firstRow="0" w:lastRow="0" w:firstColumn="0" w:lastColumn="0" w:oddVBand="0" w:evenVBand="0" w:oddHBand="0" w:evenHBand="0" w:firstRowFirstColumn="0" w:firstRowLastColumn="0" w:lastRowFirstColumn="0" w:lastRowLastColumn="0"/>
+            </w:pPr>
+            <w:r>
+              <w:t>Working principles are similar to SetCoin10.</w:t>
+            </w:r>
+          </w:p>
+        </w:tc>
+      </w:tr>
+      <w:tr>
+        <w:tc>
+          <w:tcPr>
+            <w:cnfStyle w:val="001000000000" w:firstRow="0" w:lastRow="0" w:firstColumn="1" w:lastColumn="0" w:oddVBand="0" w:evenVBand="0" w:oddHBand="0" w:evenHBand="0" w:firstRowFirstColumn="0" w:firstRowLastColumn="0" w:lastRowFirstColumn="0" w:lastRowLastColumn="0"/>
+            <w:tcW w:w="4225" w:type="dxa"/>
+          </w:tcPr>
+          <w:p>
+            <w:pPr>
+              <w:jc w:val="both"/>
+              <w:rPr>
+                <w:i/>
+              </w:rPr>
+            </w:pPr>
+            <w:r>
+              <w:rPr>
+                <w:i/>
+              </w:rPr>
+              <w:t>virtual void SetCoin20</w:t>
+            </w:r>
+            <w:r>
+              <w:rPr>
+                <w:i/>
+              </w:rPr>
+              <w:t>0(byte led) = 0;</w:t>
+            </w:r>
+          </w:p>
+        </w:tc>
+        <w:tc>
+          <w:tcPr>
+            <w:tcW w:w="5125" w:type="dxa"/>
+          </w:tcPr>
+          <w:p>
+            <w:pPr>
+              <w:cnfStyle w:val="000000000000" w:firstRow="0" w:lastRow="0" w:firstColumn="0" w:lastColumn="0" w:oddVBand="0" w:evenVBand="0" w:oddHBand="0" w:evenHBand="0" w:firstRowFirstColumn="0" w:firstRowLastColumn="0" w:lastRowFirstColumn="0" w:lastRowLastColumn="0"/>
+            </w:pPr>
+            <w:r>
+              <w:t>This is used for set</w:t>
+            </w:r>
+            <w:r>
+              <w:t>ting</w:t>
+            </w:r>
+            <w:r>
+              <w:t xml:space="preserve"> the LED</w:t>
+            </w:r>
+            <w:r>
+              <w:t xml:space="preserve"> (#coin20</w:t>
+            </w:r>
+            <w:r>
+              <w:t xml:space="preserve">0) corresponding to the given led parameter is put into the machine. </w:t>
+            </w:r>
+          </w:p>
+          <w:p>
+            <w:pPr>
+              <w:cnfStyle w:val="000000000000" w:firstRow="0" w:lastRow="0" w:firstColumn="0" w:lastColumn="0" w:oddVBand="0" w:evenVBand="0" w:oddHBand="0" w:evenHBand="0" w:firstRowFirstColumn="0" w:firstRowLastColumn="0" w:lastRowFirstColumn="0" w:lastRowLastColumn="0"/>
+            </w:pPr>
+            <w:r>
+              <w:t>Working principles are similar to SetCoin10.</w:t>
+            </w:r>
+          </w:p>
+        </w:tc>
+      </w:tr>
+      <w:tr>
+        <w:tc>
+          <w:tcPr>
+            <w:cnfStyle w:val="001000000000" w:firstRow="0" w:lastRow="0" w:firstColumn="1" w:lastColumn="0" w:oddVBand="0" w:evenVBand="0" w:oddHBand="0" w:evenHBand="0" w:firstRowFirstColumn="0" w:firstRowLastColumn="0" w:lastRowFirstColumn="0" w:lastRowLastColumn="0"/>
+            <w:tcW w:w="4225" w:type="dxa"/>
+          </w:tcPr>
+          <w:p>
+            <w:pPr>
+              <w:jc w:val="both"/>
+              <w:rPr>
+                <w:i/>
+              </w:rPr>
+            </w:pPr>
+            <w:r>
+              <w:rPr>
+                <w:i/>
+              </w:rPr>
+              <w:t xml:space="preserve">virtual </w:t>
+            </w:r>
+            <w:proofErr w:type="spellStart"/>
+            <w:r>
+              <w:rPr>
+                <w:i/>
+              </w:rPr>
+              <w:t>boolean</w:t>
+            </w:r>
+            <w:proofErr w:type="spellEnd"/>
+            <w:r>
+              <w:rPr>
+                <w:i/>
+              </w:rPr>
+              <w:t xml:space="preserve"> </w:t>
+            </w:r>
+            <w:proofErr w:type="spellStart"/>
+            <w:r>
+              <w:rPr>
+                <w:i/>
+              </w:rPr>
+              <w:t>GetClearButton</w:t>
+            </w:r>
+            <w:proofErr w:type="spellEnd"/>
+            <w:r>
+              <w:rPr>
+                <w:i/>
+              </w:rPr>
+              <w:t>() = 0;</w:t>
+            </w:r>
+          </w:p>
+        </w:tc>
+        <w:tc>
+          <w:tcPr>
+            <w:tcW w:w="5125" w:type="dxa"/>
+          </w:tcPr>
+          <w:p>
+            <w:pPr>
+              <w:cnfStyle w:val="000000000000" w:firstRow="0" w:lastRow="0" w:firstColumn="0" w:lastColumn="0" w:oddVBand="0" w:evenVBand="0" w:oddHBand="0" w:evenHBand="0" w:firstRowFirstColumn="0" w:firstRowLastColumn="0" w:lastRowFirstColumn="0" w:lastRowLastColumn="0"/>
+            </w:pPr>
+            <w:r>
+              <w:t xml:space="preserve">This is used for detecting that the Clear button is pressed or not. Return true if button is pressed, if not, false is returned. </w:t>
+            </w:r>
           </w:p>
         </w:tc>
       </w:tr>
@@ -1737,10 +2163,402 @@
               <w:jc w:val="both"/>
             </w:pPr>
             <w:r>
-              <w:t xml:space="preserve">(Please describe here any problems, remarks, </w:t>
-            </w:r>
-            <w:r>
-              <w:t>current states of your functions)</w:t>
+              <w:t>All functions are implemented.</w:t>
+            </w:r>
+          </w:p>
+          <w:p>
+            <w:pPr>
+              <w:jc w:val="both"/>
+            </w:pPr>
+            <w:r>
+              <w:t xml:space="preserve">Detecting the clear button is done by getting in3 &amp; in2 &amp; in1 == HIGH. Using delay and redetect the input signal for preventing the button is keeping pressed. However, it seems did not work properly. From testing, it turns out that the clear button need to be keeping pressing until all LEDs are off. </w:t>
+            </w:r>
+          </w:p>
+        </w:tc>
+      </w:tr>
+    </w:tbl>
+    <w:p>
+      <w:pPr>
+        <w:pStyle w:val="Heading4"/>
+        <w:jc w:val="both"/>
+      </w:pPr>
+      <w:bookmarkStart w:id="7" w:name="_Toc452747127"/>
+      <w:r>
+        <w:lastRenderedPageBreak/>
+        <w:t>I</w:t>
+      </w:r>
+      <w:r>
+        <w:t>PROGRAM</w:t>
+      </w:r>
+    </w:p>
+    <w:p>
+      <w:proofErr w:type="spellStart"/>
+      <w:r>
+        <w:t>I</w:t>
+      </w:r>
+      <w:r>
+        <w:t>Program</w:t>
+      </w:r>
+      <w:proofErr w:type="spellEnd"/>
+      <w:r>
+        <w:t xml:space="preserve"> is the interface class containing the virtual functions relating which is implemented in the hardware class.</w:t>
+      </w:r>
+    </w:p>
+    <w:tbl>
+      <w:tblPr>
+        <w:tblStyle w:val="GridTable1Light"/>
+        <w:tblW w:w="0" w:type="auto"/>
+        <w:tblLook w:val="04A0" w:firstRow="1" w:lastRow="0" w:firstColumn="1" w:lastColumn="0" w:noHBand="0" w:noVBand="1"/>
+      </w:tblPr>
+      <w:tblGrid>
+        <w:gridCol w:w="4225"/>
+        <w:gridCol w:w="5125"/>
+      </w:tblGrid>
+      <w:tr>
+        <w:trPr>
+          <w:cnfStyle w:val="100000000000" w:firstRow="1" w:lastRow="0" w:firstColumn="0" w:lastColumn="0" w:oddVBand="0" w:evenVBand="0" w:oddHBand="0" w:evenHBand="0" w:firstRowFirstColumn="0" w:firstRowLastColumn="0" w:lastRowFirstColumn="0" w:lastRowLastColumn="0"/>
+        </w:trPr>
+        <w:tc>
+          <w:tcPr>
+            <w:cnfStyle w:val="001000000000" w:firstRow="0" w:lastRow="0" w:firstColumn="1" w:lastColumn="0" w:oddVBand="0" w:evenVBand="0" w:oddHBand="0" w:evenHBand="0" w:firstRowFirstColumn="0" w:firstRowLastColumn="0" w:lastRowFirstColumn="0" w:lastRowLastColumn="0"/>
+            <w:tcW w:w="9350" w:type="dxa"/>
+            <w:gridSpan w:val="2"/>
+          </w:tcPr>
+          <w:p>
+            <w:pPr>
+              <w:jc w:val="both"/>
+            </w:pPr>
+            <w:r>
+              <w:t>I</w:t>
+            </w:r>
+            <w:r>
+              <w:t>PROGRAM</w:t>
+            </w:r>
+          </w:p>
+        </w:tc>
+      </w:tr>
+      <w:tr>
+        <w:tc>
+          <w:tcPr>
+            <w:cnfStyle w:val="001000000000" w:firstRow="0" w:lastRow="0" w:firstColumn="1" w:lastColumn="0" w:oddVBand="0" w:evenVBand="0" w:oddHBand="0" w:evenHBand="0" w:firstRowFirstColumn="0" w:firstRowLastColumn="0" w:lastRowFirstColumn="0" w:lastRowLastColumn="0"/>
+            <w:tcW w:w="4225" w:type="dxa"/>
+            <w:shd w:val="clear" w:color="auto" w:fill="D0CECE" w:themeFill="background2" w:themeFillShade="E6"/>
+          </w:tcPr>
+          <w:p>
+            <w:pPr>
+              <w:jc w:val="both"/>
+              <w:rPr>
+                <w:b w:val="0"/>
+                <w:bCs w:val="0"/>
+              </w:rPr>
+            </w:pPr>
+            <w:r>
+              <w:rPr>
+                <w:b w:val="0"/>
+                <w:bCs w:val="0"/>
+              </w:rPr>
+              <w:t>Functions</w:t>
+            </w:r>
+          </w:p>
+        </w:tc>
+        <w:tc>
+          <w:tcPr>
+            <w:tcW w:w="5125" w:type="dxa"/>
+            <w:shd w:val="clear" w:color="auto" w:fill="D0CECE" w:themeFill="background2" w:themeFillShade="E6"/>
+          </w:tcPr>
+          <w:p>
+            <w:pPr>
+              <w:jc w:val="both"/>
+              <w:cnfStyle w:val="000000000000" w:firstRow="0" w:lastRow="0" w:firstColumn="0" w:lastColumn="0" w:oddVBand="0" w:evenVBand="0" w:oddHBand="0" w:evenHBand="0" w:firstRowFirstColumn="0" w:firstRowLastColumn="0" w:lastRowFirstColumn="0" w:lastRowLastColumn="0"/>
+            </w:pPr>
+            <w:r>
+              <w:t xml:space="preserve">Description </w:t>
+            </w:r>
+          </w:p>
+        </w:tc>
+      </w:tr>
+      <w:tr>
+        <w:tc>
+          <w:tcPr>
+            <w:cnfStyle w:val="001000000000" w:firstRow="0" w:lastRow="0" w:firstColumn="1" w:lastColumn="0" w:oddVBand="0" w:evenVBand="0" w:oddHBand="0" w:evenHBand="0" w:firstRowFirstColumn="0" w:firstRowLastColumn="0" w:lastRowFirstColumn="0" w:lastRowLastColumn="0"/>
+            <w:tcW w:w="4225" w:type="dxa"/>
+          </w:tcPr>
+          <w:p>
+            <w:pPr>
+              <w:jc w:val="both"/>
+              <w:rPr>
+                <w:bCs w:val="0"/>
+                <w:i/>
+              </w:rPr>
+            </w:pPr>
+            <w:r>
+              <w:rPr>
+                <w:bCs w:val="0"/>
+                <w:i/>
+              </w:rPr>
+              <w:t xml:space="preserve">virtual </w:t>
+            </w:r>
+            <w:proofErr w:type="spellStart"/>
+            <w:r>
+              <w:rPr>
+                <w:bCs w:val="0"/>
+                <w:i/>
+              </w:rPr>
+              <w:t>boolean</w:t>
+            </w:r>
+            <w:proofErr w:type="spellEnd"/>
+            <w:r>
+              <w:rPr>
+                <w:bCs w:val="0"/>
+                <w:i/>
+              </w:rPr>
+              <w:t xml:space="preserve"> </w:t>
+            </w:r>
+            <w:proofErr w:type="spellStart"/>
+            <w:r>
+              <w:rPr>
+                <w:bCs w:val="0"/>
+                <w:i/>
+              </w:rPr>
+              <w:t>GetStartButton</w:t>
+            </w:r>
+            <w:proofErr w:type="spellEnd"/>
+            <w:r>
+              <w:rPr>
+                <w:bCs w:val="0"/>
+                <w:i/>
+              </w:rPr>
+              <w:t>() = 0;</w:t>
+            </w:r>
+          </w:p>
+          <w:p>
+            <w:pPr>
+              <w:jc w:val="both"/>
+              <w:rPr>
+                <w:bCs w:val="0"/>
+                <w:i/>
+              </w:rPr>
+            </w:pPr>
+          </w:p>
+        </w:tc>
+        <w:tc>
+          <w:tcPr>
+            <w:tcW w:w="5125" w:type="dxa"/>
+          </w:tcPr>
+          <w:p>
+            <w:pPr>
+              <w:jc w:val="both"/>
+              <w:cnfStyle w:val="000000000000" w:firstRow="0" w:lastRow="0" w:firstColumn="0" w:lastColumn="0" w:oddVBand="0" w:evenVBand="0" w:oddHBand="0" w:evenHBand="0" w:firstRowFirstColumn="0" w:firstRowLastColumn="0" w:lastRowFirstColumn="0" w:lastRowLastColumn="0"/>
+            </w:pPr>
+            <w:r>
+              <w:t xml:space="preserve">This is used for getting the status of </w:t>
+            </w:r>
+            <w:r>
+              <w:t>start</w:t>
+            </w:r>
+            <w:r>
+              <w:t xml:space="preserve"> button. Return true if button is pressed, if not false is returned</w:t>
+            </w:r>
+          </w:p>
+        </w:tc>
+      </w:tr>
+      <w:tr>
+        <w:tc>
+          <w:tcPr>
+            <w:cnfStyle w:val="001000000000" w:firstRow="0" w:lastRow="0" w:firstColumn="1" w:lastColumn="0" w:oddVBand="0" w:evenVBand="0" w:oddHBand="0" w:evenHBand="0" w:firstRowFirstColumn="0" w:firstRowLastColumn="0" w:lastRowFirstColumn="0" w:lastRowLastColumn="0"/>
+            <w:tcW w:w="4225" w:type="dxa"/>
+          </w:tcPr>
+          <w:p>
+            <w:pPr>
+              <w:jc w:val="both"/>
+              <w:rPr>
+                <w:i/>
+              </w:rPr>
+            </w:pPr>
+            <w:r>
+              <w:rPr>
+                <w:bCs w:val="0"/>
+                <w:i/>
+              </w:rPr>
+              <w:t xml:space="preserve">virtual </w:t>
+            </w:r>
+            <w:proofErr w:type="spellStart"/>
+            <w:r>
+              <w:rPr>
+                <w:bCs w:val="0"/>
+                <w:i/>
+              </w:rPr>
+              <w:t>boolean</w:t>
+            </w:r>
+            <w:proofErr w:type="spellEnd"/>
+            <w:r>
+              <w:rPr>
+                <w:bCs w:val="0"/>
+                <w:i/>
+              </w:rPr>
+              <w:t xml:space="preserve"> </w:t>
+            </w:r>
+            <w:proofErr w:type="spellStart"/>
+            <w:r>
+              <w:rPr>
+                <w:bCs w:val="0"/>
+                <w:i/>
+              </w:rPr>
+              <w:t>GetProgramButton</w:t>
+            </w:r>
+            <w:proofErr w:type="spellEnd"/>
+            <w:r>
+              <w:rPr>
+                <w:bCs w:val="0"/>
+                <w:i/>
+              </w:rPr>
+              <w:t>() = 0;</w:t>
+            </w:r>
+          </w:p>
+        </w:tc>
+        <w:tc>
+          <w:tcPr>
+            <w:tcW w:w="5125" w:type="dxa"/>
+          </w:tcPr>
+          <w:p>
+            <w:pPr>
+              <w:jc w:val="both"/>
+              <w:cnfStyle w:val="000000000000" w:firstRow="0" w:lastRow="0" w:firstColumn="0" w:lastColumn="0" w:oddVBand="0" w:evenVBand="0" w:oddHBand="0" w:evenHBand="0" w:firstRowFirstColumn="0" w:firstRowLastColumn="0" w:lastRowFirstColumn="0" w:lastRowLastColumn="0"/>
+            </w:pPr>
+            <w:r>
+              <w:t xml:space="preserve">This is used for getting the status of </w:t>
+            </w:r>
+            <w:r>
+              <w:t>program</w:t>
+            </w:r>
+            <w:r>
+              <w:t xml:space="preserve"> button. Return true if button is pressed, if not false is returned</w:t>
+            </w:r>
+          </w:p>
+        </w:tc>
+      </w:tr>
+      <w:tr>
+        <w:tc>
+          <w:tcPr>
+            <w:cnfStyle w:val="001000000000" w:firstRow="0" w:lastRow="0" w:firstColumn="1" w:lastColumn="0" w:oddVBand="0" w:evenVBand="0" w:oddHBand="0" w:evenHBand="0" w:firstRowFirstColumn="0" w:firstRowLastColumn="0" w:lastRowFirstColumn="0" w:lastRowLastColumn="0"/>
+            <w:tcW w:w="4225" w:type="dxa"/>
+          </w:tcPr>
+          <w:p>
+            <w:pPr>
+              <w:rPr>
+                <w:i/>
+              </w:rPr>
+            </w:pPr>
+            <w:r>
+              <w:rPr>
+                <w:i/>
+              </w:rPr>
+              <w:t xml:space="preserve">virtual void </w:t>
+            </w:r>
+            <w:proofErr w:type="spellStart"/>
+            <w:r>
+              <w:rPr>
+                <w:i/>
+              </w:rPr>
+              <w:t>SetProgramIndicator</w:t>
+            </w:r>
+            <w:proofErr w:type="spellEnd"/>
+            <w:r>
+              <w:rPr>
+                <w:i/>
+              </w:rPr>
+              <w:t>(</w:t>
+            </w:r>
+            <w:proofErr w:type="spellStart"/>
+            <w:r>
+              <w:rPr>
+                <w:i/>
+              </w:rPr>
+              <w:t>int</w:t>
+            </w:r>
+            <w:proofErr w:type="spellEnd"/>
+            <w:r>
+              <w:rPr>
+                <w:i/>
+              </w:rPr>
+              <w:t xml:space="preserve"> </w:t>
+            </w:r>
+            <w:proofErr w:type="spellStart"/>
+            <w:r>
+              <w:rPr>
+                <w:i/>
+              </w:rPr>
+              <w:t>programIndicator</w:t>
+            </w:r>
+            <w:proofErr w:type="spellEnd"/>
+            <w:r>
+              <w:rPr>
+                <w:i/>
+              </w:rPr>
+              <w:t>) = 0;</w:t>
+            </w:r>
+          </w:p>
+        </w:tc>
+        <w:tc>
+          <w:tcPr>
+            <w:tcW w:w="5125" w:type="dxa"/>
+          </w:tcPr>
+          <w:p>
+            <w:pPr>
+              <w:jc w:val="both"/>
+              <w:cnfStyle w:val="000000000000" w:firstRow="0" w:lastRow="0" w:firstColumn="0" w:lastColumn="0" w:oddVBand="0" w:evenVBand="0" w:oddHBand="0" w:evenHBand="0" w:firstRowFirstColumn="0" w:firstRowLastColumn="0" w:lastRowFirstColumn="0" w:lastRowLastColumn="0"/>
+            </w:pPr>
+            <w:r>
+              <w:t xml:space="preserve">This is used for </w:t>
+            </w:r>
+            <w:r>
+              <w:t xml:space="preserve">setting on of 3 LEDS which are indicating the program A, B or C. We can </w:t>
+            </w:r>
+            <w:proofErr w:type="spellStart"/>
+            <w:proofErr w:type="gramStart"/>
+            <w:r>
+              <w:t>SetProgramIndicator</w:t>
+            </w:r>
+            <w:proofErr w:type="spellEnd"/>
+            <w:r>
+              <w:t>(</w:t>
+            </w:r>
+            <w:proofErr w:type="gramEnd"/>
+            <w:r>
+              <w:t>B00000001) for selecting program A.</w:t>
+            </w:r>
+          </w:p>
+          <w:p>
+            <w:pPr>
+              <w:jc w:val="both"/>
+              <w:cnfStyle w:val="000000000000" w:firstRow="0" w:lastRow="0" w:firstColumn="0" w:lastColumn="0" w:oddVBand="0" w:evenVBand="0" w:oddHBand="0" w:evenHBand="0" w:firstRowFirstColumn="0" w:firstRowLastColumn="0" w:lastRowFirstColumn="0" w:lastRowLastColumn="0"/>
+            </w:pPr>
+            <w:proofErr w:type="spellStart"/>
+            <w:proofErr w:type="gramStart"/>
+            <w:r>
+              <w:t>SetProgramIndicator</w:t>
+            </w:r>
+            <w:proofErr w:type="spellEnd"/>
+            <w:r>
+              <w:t>(</w:t>
+            </w:r>
+            <w:proofErr w:type="gramEnd"/>
+            <w:r>
+              <w:t>B00000010) for selecting program B.</w:t>
+            </w:r>
+          </w:p>
+          <w:p>
+            <w:pPr>
+              <w:jc w:val="both"/>
+              <w:cnfStyle w:val="000000000000" w:firstRow="0" w:lastRow="0" w:firstColumn="0" w:lastColumn="0" w:oddVBand="0" w:evenVBand="0" w:oddHBand="0" w:evenHBand="0" w:firstRowFirstColumn="0" w:firstRowLastColumn="0" w:lastRowFirstColumn="0" w:lastRowLastColumn="0"/>
+            </w:pPr>
+            <w:proofErr w:type="spellStart"/>
+            <w:r>
+              <w:t>SetProgramIndicator</w:t>
+            </w:r>
+            <w:proofErr w:type="spellEnd"/>
+            <w:r>
+              <w:t>(B00000100) for selecting program C.</w:t>
             </w:r>
           </w:p>
         </w:tc>
@@ -1756,6 +2574,25 @@
             <w:pPr>
               <w:jc w:val="both"/>
             </w:pPr>
+            <w:r>
+              <w:t xml:space="preserve">Remarks: </w:t>
+            </w:r>
+          </w:p>
+          <w:p>
+            <w:pPr>
+              <w:jc w:val="both"/>
+            </w:pPr>
+            <w:r>
+              <w:t>All function are implemented.</w:t>
+            </w:r>
+          </w:p>
+          <w:p>
+            <w:pPr>
+              <w:jc w:val="both"/>
+            </w:pPr>
+            <w:r>
+              <w:t>By testing and the information from the LAB manual, we know that program button is detected when in3 OR in0 == HIGH and start button is detected when in0 == HIGH. Should it be better if we only detect program button if in3 == HIGH?</w:t>
+            </w:r>
           </w:p>
         </w:tc>
       </w:tr>
@@ -1765,8 +2602,6 @@
         <w:pStyle w:val="Heading4"/>
         <w:jc w:val="both"/>
       </w:pPr>
-      <w:bookmarkStart w:id="6" w:name="_Toc452747127"/>
-      <w:bookmarkStart w:id="7" w:name="_Toc468452013"/>
       <w:r>
         <w:t>ILOCK</w:t>
       </w:r>
@@ -1788,8 +2623,8 @@
         <w:tblLook w:val="04A0" w:firstRow="1" w:lastRow="0" w:firstColumn="1" w:lastColumn="0" w:noHBand="0" w:noVBand="1"/>
       </w:tblPr>
       <w:tblGrid>
-        <w:gridCol w:w="4675"/>
-        <w:gridCol w:w="4675"/>
+        <w:gridCol w:w="3775"/>
+        <w:gridCol w:w="5575"/>
       </w:tblGrid>
       <w:tr>
         <w:trPr>
@@ -1815,7 +2650,7 @@
         <w:tc>
           <w:tcPr>
             <w:cnfStyle w:val="001000000000" w:firstRow="0" w:lastRow="0" w:firstColumn="1" w:lastColumn="0" w:oddVBand="0" w:evenVBand="0" w:oddHBand="0" w:evenHBand="0" w:firstRowFirstColumn="0" w:firstRowLastColumn="0" w:lastRowFirstColumn="0" w:lastRowLastColumn="0"/>
-            <w:tcW w:w="4675" w:type="dxa"/>
+            <w:tcW w:w="3775" w:type="dxa"/>
             <w:shd w:val="clear" w:color="auto" w:fill="D0CECE" w:themeFill="background2" w:themeFillShade="E6"/>
           </w:tcPr>
           <w:p>
@@ -1837,7 +2672,7 @@
         </w:tc>
         <w:tc>
           <w:tcPr>
-            <w:tcW w:w="4675" w:type="dxa"/>
+            <w:tcW w:w="5575" w:type="dxa"/>
             <w:shd w:val="clear" w:color="auto" w:fill="D0CECE" w:themeFill="background2" w:themeFillShade="E6"/>
           </w:tcPr>
           <w:p>
@@ -1855,7 +2690,7 @@
         <w:tc>
           <w:tcPr>
             <w:cnfStyle w:val="001000000000" w:firstRow="0" w:lastRow="0" w:firstColumn="1" w:lastColumn="0" w:oddVBand="0" w:evenVBand="0" w:oddHBand="0" w:evenHBand="0" w:firstRowFirstColumn="0" w:firstRowLastColumn="0" w:lastRowFirstColumn="0" w:lastRowLastColumn="0"/>
-            <w:tcW w:w="4675" w:type="dxa"/>
+            <w:tcW w:w="3775" w:type="dxa"/>
           </w:tcPr>
           <w:p>
             <w:pPr>
@@ -1915,7 +2750,7 @@
         </w:tc>
         <w:tc>
           <w:tcPr>
-            <w:tcW w:w="4675" w:type="dxa"/>
+            <w:tcW w:w="5575" w:type="dxa"/>
           </w:tcPr>
           <w:p>
             <w:pPr>
@@ -1948,6 +2783,7 @@
               <w:jc w:val="both"/>
             </w:pPr>
             <w:r>
+              <w:lastRenderedPageBreak/>
               <w:t xml:space="preserve">Remarks: </w:t>
             </w:r>
           </w:p>
@@ -1959,8 +2795,6 @@
         <w:pStyle w:val="Heading4"/>
         <w:jc w:val="both"/>
       </w:pPr>
-      <w:bookmarkStart w:id="8" w:name="_GoBack"/>
-      <w:bookmarkEnd w:id="8"/>
       <w:r>
         <w:t>ISOAP</w:t>
       </w:r>
@@ -1982,8 +2816,8 @@
         <w:tblLook w:val="04A0" w:firstRow="1" w:lastRow="0" w:firstColumn="1" w:lastColumn="0" w:noHBand="0" w:noVBand="1"/>
       </w:tblPr>
       <w:tblGrid>
-        <w:gridCol w:w="4675"/>
-        <w:gridCol w:w="4675"/>
+        <w:gridCol w:w="4045"/>
+        <w:gridCol w:w="5305"/>
       </w:tblGrid>
       <w:tr>
         <w:trPr>
@@ -2009,7 +2843,7 @@
         <w:tc>
           <w:tcPr>
             <w:cnfStyle w:val="001000000000" w:firstRow="0" w:lastRow="0" w:firstColumn="1" w:lastColumn="0" w:oddVBand="0" w:evenVBand="0" w:oddHBand="0" w:evenHBand="0" w:firstRowFirstColumn="0" w:firstRowLastColumn="0" w:lastRowFirstColumn="0" w:lastRowLastColumn="0"/>
-            <w:tcW w:w="4675" w:type="dxa"/>
+            <w:tcW w:w="4045" w:type="dxa"/>
             <w:shd w:val="clear" w:color="auto" w:fill="D0CECE" w:themeFill="background2" w:themeFillShade="E6"/>
           </w:tcPr>
           <w:p>
@@ -2031,7 +2865,7 @@
         </w:tc>
         <w:tc>
           <w:tcPr>
-            <w:tcW w:w="4675" w:type="dxa"/>
+            <w:tcW w:w="5305" w:type="dxa"/>
             <w:shd w:val="clear" w:color="auto" w:fill="D0CECE" w:themeFill="background2" w:themeFillShade="E6"/>
           </w:tcPr>
           <w:p>
@@ -2049,7 +2883,7 @@
         <w:tc>
           <w:tcPr>
             <w:cnfStyle w:val="001000000000" w:firstRow="0" w:lastRow="0" w:firstColumn="1" w:lastColumn="0" w:oddVBand="0" w:evenVBand="0" w:oddHBand="0" w:evenHBand="0" w:firstRowFirstColumn="0" w:firstRowLastColumn="0" w:lastRowFirstColumn="0" w:lastRowLastColumn="0"/>
-            <w:tcW w:w="4675" w:type="dxa"/>
+            <w:tcW w:w="4045" w:type="dxa"/>
           </w:tcPr>
           <w:p>
             <w:pPr>
@@ -2086,7 +2920,7 @@
         </w:tc>
         <w:tc>
           <w:tcPr>
-            <w:tcW w:w="4675" w:type="dxa"/>
+            <w:tcW w:w="5305" w:type="dxa"/>
           </w:tcPr>
           <w:p>
             <w:pPr>
@@ -2111,7 +2945,7 @@
         <w:tc>
           <w:tcPr>
             <w:cnfStyle w:val="001000000000" w:firstRow="0" w:lastRow="0" w:firstColumn="1" w:lastColumn="0" w:oddVBand="0" w:evenVBand="0" w:oddHBand="0" w:evenHBand="0" w:firstRowFirstColumn="0" w:firstRowLastColumn="0" w:lastRowFirstColumn="0" w:lastRowLastColumn="0"/>
-            <w:tcW w:w="4675" w:type="dxa"/>
+            <w:tcW w:w="4045" w:type="dxa"/>
           </w:tcPr>
           <w:p>
             <w:pPr>
@@ -2156,7 +2990,7 @@
         </w:tc>
         <w:tc>
           <w:tcPr>
-            <w:tcW w:w="4675" w:type="dxa"/>
+            <w:tcW w:w="5305" w:type="dxa"/>
           </w:tcPr>
           <w:p>
             <w:pPr>
@@ -2164,11 +2998,7 @@
               <w:cnfStyle w:val="000000000000" w:firstRow="0" w:lastRow="0" w:firstColumn="0" w:lastColumn="0" w:oddVBand="0" w:evenVBand="0" w:oddHBand="0" w:evenHBand="0" w:firstRowFirstColumn="0" w:firstRowLastColumn="0" w:lastRowFirstColumn="0" w:lastRowLastColumn="0"/>
             </w:pPr>
             <w:r>
-              <w:t xml:space="preserve">This is used for getting the status of the switch belonging to the Soap 2 on the simulator board. It returns a true if switch is turned on </w:t>
-            </w:r>
-            <w:r>
-              <w:lastRenderedPageBreak/>
-              <w:t xml:space="preserve">else it returns a false. It will only yield meaningful return values when </w:t>
+              <w:t xml:space="preserve">This is used for getting the status of the switch belonging to the Soap 2 on the simulator board. It returns a true if switch is turned on else it returns a false. It will only yield meaningful return values when </w:t>
             </w:r>
             <w:proofErr w:type="spellStart"/>
             <w:r>
@@ -2185,7 +3015,7 @@
         <w:tc>
           <w:tcPr>
             <w:cnfStyle w:val="001000000000" w:firstRow="0" w:lastRow="0" w:firstColumn="1" w:lastColumn="0" w:oddVBand="0" w:evenVBand="0" w:oddHBand="0" w:evenHBand="0" w:firstRowFirstColumn="0" w:firstRowLastColumn="0" w:lastRowFirstColumn="0" w:lastRowLastColumn="0"/>
-            <w:tcW w:w="4675" w:type="dxa"/>
+            <w:tcW w:w="4045" w:type="dxa"/>
           </w:tcPr>
           <w:p>
             <w:pPr>
@@ -2198,7 +3028,6 @@
               <w:rPr>
                 <w:i/>
               </w:rPr>
-              <w:lastRenderedPageBreak/>
               <w:t>virtual void SetSoap1(</w:t>
             </w:r>
             <w:proofErr w:type="spellStart"/>
@@ -2219,7 +3048,7 @@
         </w:tc>
         <w:tc>
           <w:tcPr>
-            <w:tcW w:w="4675" w:type="dxa"/>
+            <w:tcW w:w="5305" w:type="dxa"/>
           </w:tcPr>
           <w:p>
             <w:pPr>
@@ -2236,7 +3065,7 @@
         <w:tc>
           <w:tcPr>
             <w:cnfStyle w:val="001000000000" w:firstRow="0" w:lastRow="0" w:firstColumn="1" w:lastColumn="0" w:oddVBand="0" w:evenVBand="0" w:oddHBand="0" w:evenHBand="0" w:firstRowFirstColumn="0" w:firstRowLastColumn="0" w:lastRowFirstColumn="0" w:lastRowLastColumn="0"/>
-            <w:tcW w:w="4675" w:type="dxa"/>
+            <w:tcW w:w="4045" w:type="dxa"/>
           </w:tcPr>
           <w:p>
             <w:pPr>
@@ -2281,7 +3110,7 @@
         </w:tc>
         <w:tc>
           <w:tcPr>
-            <w:tcW w:w="4675" w:type="dxa"/>
+            <w:tcW w:w="5305" w:type="dxa"/>
           </w:tcPr>
           <w:p>
             <w:pPr>
@@ -2333,8 +3162,8 @@
         <w:tblLook w:val="04A0" w:firstRow="1" w:lastRow="0" w:firstColumn="1" w:lastColumn="0" w:noHBand="0" w:noVBand="1"/>
       </w:tblPr>
       <w:tblGrid>
-        <w:gridCol w:w="4675"/>
-        <w:gridCol w:w="4675"/>
+        <w:gridCol w:w="4855"/>
+        <w:gridCol w:w="4495"/>
       </w:tblGrid>
       <w:tr>
         <w:trPr>
@@ -2360,7 +3189,7 @@
         <w:tc>
           <w:tcPr>
             <w:cnfStyle w:val="001000000000" w:firstRow="0" w:lastRow="0" w:firstColumn="1" w:lastColumn="0" w:oddVBand="0" w:evenVBand="0" w:oddHBand="0" w:evenHBand="0" w:firstRowFirstColumn="0" w:firstRowLastColumn="0" w:lastRowFirstColumn="0" w:lastRowLastColumn="0"/>
-            <w:tcW w:w="4675" w:type="dxa"/>
+            <w:tcW w:w="4855" w:type="dxa"/>
             <w:shd w:val="clear" w:color="auto" w:fill="D0CECE" w:themeFill="background2" w:themeFillShade="E6"/>
           </w:tcPr>
           <w:p>
@@ -2382,7 +3211,7 @@
         </w:tc>
         <w:tc>
           <w:tcPr>
-            <w:tcW w:w="4675" w:type="dxa"/>
+            <w:tcW w:w="4495" w:type="dxa"/>
             <w:shd w:val="clear" w:color="auto" w:fill="D0CECE" w:themeFill="background2" w:themeFillShade="E6"/>
           </w:tcPr>
           <w:p>
@@ -2400,7 +3229,7 @@
         <w:tc>
           <w:tcPr>
             <w:cnfStyle w:val="001000000000" w:firstRow="0" w:lastRow="0" w:firstColumn="1" w:lastColumn="0" w:oddVBand="0" w:evenVBand="0" w:oddHBand="0" w:evenHBand="0" w:firstRowFirstColumn="0" w:firstRowLastColumn="0" w:lastRowFirstColumn="0" w:lastRowLastColumn="0"/>
-            <w:tcW w:w="4675" w:type="dxa"/>
+            <w:tcW w:w="4855" w:type="dxa"/>
           </w:tcPr>
           <w:p>
             <w:pPr>
@@ -2453,7 +3282,7 @@
         </w:tc>
         <w:tc>
           <w:tcPr>
-            <w:tcW w:w="4675" w:type="dxa"/>
+            <w:tcW w:w="4495" w:type="dxa"/>
           </w:tcPr>
           <w:p>
             <w:pPr>
@@ -2472,7 +3301,7 @@
         <w:tc>
           <w:tcPr>
             <w:cnfStyle w:val="001000000000" w:firstRow="0" w:lastRow="0" w:firstColumn="1" w:lastColumn="0" w:oddVBand="0" w:evenVBand="0" w:oddHBand="0" w:evenHBand="0" w:firstRowFirstColumn="0" w:firstRowLastColumn="0" w:lastRowFirstColumn="0" w:lastRowLastColumn="0"/>
-            <w:tcW w:w="4675" w:type="dxa"/>
+            <w:tcW w:w="4855" w:type="dxa"/>
           </w:tcPr>
           <w:p>
             <w:pPr>
@@ -2485,6 +3314,7 @@
               <w:rPr>
                 <w:i/>
               </w:rPr>
+              <w:lastRenderedPageBreak/>
               <w:t xml:space="preserve">virtual </w:t>
             </w:r>
             <w:proofErr w:type="spellStart"/>
@@ -2541,7 +3371,7 @@
         </w:tc>
         <w:tc>
           <w:tcPr>
-            <w:tcW w:w="4675" w:type="dxa"/>
+            <w:tcW w:w="4495" w:type="dxa"/>
           </w:tcPr>
           <w:p>
             <w:pPr>
@@ -2560,7 +3390,7 @@
         <w:tc>
           <w:tcPr>
             <w:cnfStyle w:val="001000000000" w:firstRow="0" w:lastRow="0" w:firstColumn="1" w:lastColumn="0" w:oddVBand="0" w:evenVBand="0" w:oddHBand="0" w:evenHBand="0" w:firstRowFirstColumn="0" w:firstRowLastColumn="0" w:lastRowFirstColumn="0" w:lastRowLastColumn="0"/>
-            <w:tcW w:w="4675" w:type="dxa"/>
+            <w:tcW w:w="4855" w:type="dxa"/>
           </w:tcPr>
           <w:p>
             <w:pPr>
@@ -2593,7 +3423,7 @@
         </w:tc>
         <w:tc>
           <w:tcPr>
-            <w:tcW w:w="4675" w:type="dxa"/>
+            <w:tcW w:w="4495" w:type="dxa"/>
           </w:tcPr>
           <w:p>
             <w:pPr>
@@ -2670,7 +3500,6 @@
               <w:jc w:val="both"/>
             </w:pPr>
             <w:r>
-              <w:lastRenderedPageBreak/>
               <w:t>IMOTOR</w:t>
             </w:r>
           </w:p>
@@ -3076,6 +3905,7 @@
         <w:jc w:val="both"/>
       </w:pPr>
       <w:r>
+        <w:lastRenderedPageBreak/>
         <w:t>I</w:t>
       </w:r>
       <w:r>
@@ -3314,7 +4144,6 @@
     <w:p>
       <w:proofErr w:type="spellStart"/>
       <w:r>
-        <w:lastRenderedPageBreak/>
         <w:t>I</w:t>
       </w:r>
       <w:r>
@@ -3351,10 +4180,16 @@
           </w:tcPr>
           <w:p>
             <w:pPr>
+              <w:tabs>
+                <w:tab w:val="left" w:pos="2066"/>
+              </w:tabs>
               <w:jc w:val="both"/>
             </w:pPr>
             <w:r>
               <w:t>ICOIN</w:t>
+            </w:r>
+            <w:r>
+              <w:tab/>
             </w:r>
           </w:p>
         </w:tc>
@@ -3521,6 +4356,394 @@
     </w:tbl>
     <w:p>
       <w:pPr>
+        <w:pStyle w:val="Heading4"/>
+        <w:jc w:val="both"/>
+      </w:pPr>
+      <w:bookmarkStart w:id="8" w:name="_Toc468475426"/>
+      <w:r>
+        <w:t>HARDWARE CLASS</w:t>
+      </w:r>
+    </w:p>
+    <w:p>
+      <w:r>
+        <w:t xml:space="preserve">Hardware class implements all functions from interface classes. However, it also has its own functions which are describe as following functions. </w:t>
+      </w:r>
+    </w:p>
+    <w:tbl>
+      <w:tblPr>
+        <w:tblStyle w:val="GridTable1Light"/>
+        <w:tblW w:w="0" w:type="auto"/>
+        <w:tblLook w:val="04A0" w:firstRow="1" w:lastRow="0" w:firstColumn="1" w:lastColumn="0" w:noHBand="0" w:noVBand="1"/>
+      </w:tblPr>
+      <w:tblGrid>
+        <w:gridCol w:w="4675"/>
+        <w:gridCol w:w="4675"/>
+      </w:tblGrid>
+      <w:tr>
+        <w:trPr>
+          <w:cnfStyle w:val="100000000000" w:firstRow="1" w:lastRow="0" w:firstColumn="0" w:lastColumn="0" w:oddVBand="0" w:evenVBand="0" w:oddHBand="0" w:evenHBand="0" w:firstRowFirstColumn="0" w:firstRowLastColumn="0" w:lastRowFirstColumn="0" w:lastRowLastColumn="0"/>
+        </w:trPr>
+        <w:tc>
+          <w:tcPr>
+            <w:cnfStyle w:val="001000000000" w:firstRow="0" w:lastRow="0" w:firstColumn="1" w:lastColumn="0" w:oddVBand="0" w:evenVBand="0" w:oddHBand="0" w:evenHBand="0" w:firstRowFirstColumn="0" w:firstRowLastColumn="0" w:lastRowFirstColumn="0" w:lastRowLastColumn="0"/>
+            <w:tcW w:w="9350" w:type="dxa"/>
+            <w:gridSpan w:val="2"/>
+          </w:tcPr>
+          <w:p>
+            <w:pPr>
+              <w:tabs>
+                <w:tab w:val="left" w:pos="2066"/>
+              </w:tabs>
+              <w:jc w:val="both"/>
+            </w:pPr>
+            <w:r>
+              <w:t>HARDWARE</w:t>
+            </w:r>
+            <w:r>
+              <w:tab/>
+            </w:r>
+          </w:p>
+        </w:tc>
+      </w:tr>
+      <w:tr>
+        <w:tc>
+          <w:tcPr>
+            <w:cnfStyle w:val="001000000000" w:firstRow="0" w:lastRow="0" w:firstColumn="1" w:lastColumn="0" w:oddVBand="0" w:evenVBand="0" w:oddHBand="0" w:evenHBand="0" w:firstRowFirstColumn="0" w:firstRowLastColumn="0" w:lastRowFirstColumn="0" w:lastRowLastColumn="0"/>
+            <w:tcW w:w="4675" w:type="dxa"/>
+            <w:shd w:val="clear" w:color="auto" w:fill="D0CECE" w:themeFill="background2" w:themeFillShade="E6"/>
+          </w:tcPr>
+          <w:p>
+            <w:pPr>
+              <w:jc w:val="both"/>
+              <w:rPr>
+                <w:b w:val="0"/>
+                <w:bCs w:val="0"/>
+              </w:rPr>
+            </w:pPr>
+            <w:r>
+              <w:rPr>
+                <w:b w:val="0"/>
+                <w:bCs w:val="0"/>
+              </w:rPr>
+              <w:t>Functions</w:t>
+            </w:r>
+          </w:p>
+        </w:tc>
+        <w:tc>
+          <w:tcPr>
+            <w:tcW w:w="4675" w:type="dxa"/>
+            <w:shd w:val="clear" w:color="auto" w:fill="D0CECE" w:themeFill="background2" w:themeFillShade="E6"/>
+          </w:tcPr>
+          <w:p>
+            <w:pPr>
+              <w:jc w:val="both"/>
+              <w:cnfStyle w:val="000000000000" w:firstRow="0" w:lastRow="0" w:firstColumn="0" w:lastColumn="0" w:oddVBand="0" w:evenVBand="0" w:oddHBand="0" w:evenHBand="0" w:firstRowFirstColumn="0" w:firstRowLastColumn="0" w:lastRowFirstColumn="0" w:lastRowLastColumn="0"/>
+            </w:pPr>
+            <w:r>
+              <w:t xml:space="preserve">Description </w:t>
+            </w:r>
+          </w:p>
+        </w:tc>
+      </w:tr>
+      <w:tr>
+        <w:tc>
+          <w:tcPr>
+            <w:cnfStyle w:val="001000000000" w:firstRow="0" w:lastRow="0" w:firstColumn="1" w:lastColumn="0" w:oddVBand="0" w:evenVBand="0" w:oddHBand="0" w:evenHBand="0" w:firstRowFirstColumn="0" w:firstRowLastColumn="0" w:lastRowFirstColumn="0" w:lastRowLastColumn="0"/>
+            <w:tcW w:w="4675" w:type="dxa"/>
+          </w:tcPr>
+          <w:p>
+            <w:pPr>
+              <w:jc w:val="both"/>
+              <w:rPr>
+                <w:bCs w:val="0"/>
+                <w:i/>
+              </w:rPr>
+            </w:pPr>
+            <w:r>
+              <w:rPr>
+                <w:bCs w:val="0"/>
+                <w:i/>
+              </w:rPr>
+              <w:t xml:space="preserve">void </w:t>
+            </w:r>
+            <w:proofErr w:type="spellStart"/>
+            <w:r>
+              <w:rPr>
+                <w:bCs w:val="0"/>
+                <w:i/>
+              </w:rPr>
+              <w:t>SetKeySelect</w:t>
+            </w:r>
+            <w:proofErr w:type="spellEnd"/>
+            <w:r>
+              <w:rPr>
+                <w:bCs w:val="0"/>
+                <w:i/>
+              </w:rPr>
+              <w:t>(</w:t>
+            </w:r>
+            <w:proofErr w:type="spellStart"/>
+            <w:r>
+              <w:rPr>
+                <w:bCs w:val="0"/>
+                <w:i/>
+              </w:rPr>
+              <w:t>int</w:t>
+            </w:r>
+            <w:proofErr w:type="spellEnd"/>
+            <w:r>
+              <w:rPr>
+                <w:bCs w:val="0"/>
+                <w:i/>
+              </w:rPr>
+              <w:t xml:space="preserve"> value);</w:t>
+            </w:r>
+          </w:p>
+        </w:tc>
+        <w:tc>
+          <w:tcPr>
+            <w:tcW w:w="4675" w:type="dxa"/>
+          </w:tcPr>
+          <w:p>
+            <w:pPr>
+              <w:jc w:val="both"/>
+              <w:cnfStyle w:val="000000000000" w:firstRow="0" w:lastRow="0" w:firstColumn="0" w:lastColumn="0" w:oddVBand="0" w:evenVBand="0" w:oddHBand="0" w:evenHBand="0" w:firstRowFirstColumn="0" w:firstRowLastColumn="0" w:lastRowFirstColumn="0" w:lastRowLastColumn="0"/>
+            </w:pPr>
+            <w:r>
+              <w:rPr>
+                <w:lang w:eastAsia="zh-CN"/>
+              </w:rPr>
+              <w:t xml:space="preserve">Setting </w:t>
+            </w:r>
+            <w:proofErr w:type="spellStart"/>
+            <w:r>
+              <w:rPr>
+                <w:lang w:eastAsia="zh-CN"/>
+              </w:rPr>
+              <w:t>keyselect</w:t>
+            </w:r>
+            <w:proofErr w:type="spellEnd"/>
+            <w:r>
+              <w:rPr>
+                <w:lang w:eastAsia="zh-CN"/>
+              </w:rPr>
+              <w:t xml:space="preserve"> to 0 or 1 </w:t>
+            </w:r>
+          </w:p>
+        </w:tc>
+      </w:tr>
+      <w:tr>
+        <w:tc>
+          <w:tcPr>
+            <w:cnfStyle w:val="001000000000" w:firstRow="0" w:lastRow="0" w:firstColumn="1" w:lastColumn="0" w:oddVBand="0" w:evenVBand="0" w:oddHBand="0" w:evenHBand="0" w:firstRowFirstColumn="0" w:firstRowLastColumn="0" w:lastRowFirstColumn="0" w:lastRowLastColumn="0"/>
+            <w:tcW w:w="4675" w:type="dxa"/>
+          </w:tcPr>
+          <w:p>
+            <w:pPr>
+              <w:jc w:val="both"/>
+              <w:rPr>
+                <w:i/>
+              </w:rPr>
+            </w:pPr>
+            <w:r>
+              <w:rPr>
+                <w:i/>
+              </w:rPr>
+              <w:t xml:space="preserve">void </w:t>
+            </w:r>
+            <w:proofErr w:type="spellStart"/>
+            <w:r>
+              <w:rPr>
+                <w:i/>
+              </w:rPr>
+              <w:t>SetGroup</w:t>
+            </w:r>
+            <w:proofErr w:type="spellEnd"/>
+            <w:r>
+              <w:rPr>
+                <w:i/>
+              </w:rPr>
+              <w:t>(</w:t>
+            </w:r>
+            <w:proofErr w:type="spellStart"/>
+            <w:r>
+              <w:rPr>
+                <w:i/>
+              </w:rPr>
+              <w:t>int</w:t>
+            </w:r>
+            <w:proofErr w:type="spellEnd"/>
+            <w:r>
+              <w:rPr>
+                <w:i/>
+              </w:rPr>
+              <w:t xml:space="preserve"> group);</w:t>
+            </w:r>
+          </w:p>
+        </w:tc>
+        <w:tc>
+          <w:tcPr>
+            <w:tcW w:w="4675" w:type="dxa"/>
+          </w:tcPr>
+          <w:p>
+            <w:pPr>
+              <w:jc w:val="both"/>
+              <w:cnfStyle w:val="000000000000" w:firstRow="0" w:lastRow="0" w:firstColumn="0" w:lastColumn="0" w:oddVBand="0" w:evenVBand="0" w:oddHBand="0" w:evenHBand="0" w:firstRowFirstColumn="0" w:firstRowLastColumn="0" w:lastRowFirstColumn="0" w:lastRowLastColumn="0"/>
+              <w:rPr>
+                <w:lang w:eastAsia="zh-CN"/>
+              </w:rPr>
+            </w:pPr>
+            <w:r>
+              <w:rPr>
+                <w:lang w:eastAsia="zh-CN"/>
+              </w:rPr>
+              <w:t>Setting value for all combinations value from group pins. This function is used in implications of setting output for coin indicators or program indicators.</w:t>
+            </w:r>
+          </w:p>
+        </w:tc>
+      </w:tr>
+      <w:tr>
+        <w:tc>
+          <w:tcPr>
+            <w:cnfStyle w:val="001000000000" w:firstRow="0" w:lastRow="0" w:firstColumn="1" w:lastColumn="0" w:oddVBand="0" w:evenVBand="0" w:oddHBand="0" w:evenHBand="0" w:firstRowFirstColumn="0" w:firstRowLastColumn="0" w:lastRowFirstColumn="0" w:lastRowLastColumn="0"/>
+            <w:tcW w:w="4675" w:type="dxa"/>
+          </w:tcPr>
+          <w:p>
+            <w:pPr>
+              <w:jc w:val="both"/>
+              <w:rPr>
+                <w:i/>
+              </w:rPr>
+            </w:pPr>
+            <w:r>
+              <w:rPr>
+                <w:i/>
+              </w:rPr>
+              <w:t xml:space="preserve">void </w:t>
+            </w:r>
+            <w:proofErr w:type="spellStart"/>
+            <w:r>
+              <w:rPr>
+                <w:i/>
+              </w:rPr>
+              <w:t>SetData</w:t>
+            </w:r>
+            <w:proofErr w:type="spellEnd"/>
+            <w:r>
+              <w:rPr>
+                <w:i/>
+              </w:rPr>
+              <w:t>(</w:t>
+            </w:r>
+            <w:proofErr w:type="spellStart"/>
+            <w:r>
+              <w:rPr>
+                <w:i/>
+              </w:rPr>
+              <w:t>int</w:t>
+            </w:r>
+            <w:proofErr w:type="spellEnd"/>
+            <w:r>
+              <w:rPr>
+                <w:i/>
+              </w:rPr>
+              <w:t xml:space="preserve"> data);</w:t>
+            </w:r>
+          </w:p>
+        </w:tc>
+        <w:tc>
+          <w:tcPr>
+            <w:tcW w:w="4675" w:type="dxa"/>
+          </w:tcPr>
+          <w:p>
+            <w:pPr>
+              <w:jc w:val="both"/>
+              <w:cnfStyle w:val="000000000000" w:firstRow="0" w:lastRow="0" w:firstColumn="0" w:lastColumn="0" w:oddVBand="0" w:evenVBand="0" w:oddHBand="0" w:evenHBand="0" w:firstRowFirstColumn="0" w:firstRowLastColumn="0" w:lastRowFirstColumn="0" w:lastRowLastColumn="0"/>
+              <w:rPr>
+                <w:lang w:eastAsia="zh-CN"/>
+              </w:rPr>
+            </w:pPr>
+            <w:r>
+              <w:rPr>
+                <w:lang w:eastAsia="zh-CN"/>
+              </w:rPr>
+              <w:t xml:space="preserve">Setting value for all combinations value from data pins. </w:t>
+            </w:r>
+            <w:r>
+              <w:rPr>
+                <w:lang w:eastAsia="zh-CN"/>
+              </w:rPr>
+              <w:t>This function is used in implications of setting output for coin indicators or program indicators.</w:t>
+            </w:r>
+          </w:p>
+        </w:tc>
+      </w:tr>
+      <w:tr>
+        <w:tc>
+          <w:tcPr>
+            <w:cnfStyle w:val="001000000000" w:firstRow="0" w:lastRow="0" w:firstColumn="1" w:lastColumn="0" w:oddVBand="0" w:evenVBand="0" w:oddHBand="0" w:evenHBand="0" w:firstRowFirstColumn="0" w:firstRowLastColumn="0" w:lastRowFirstColumn="0" w:lastRowLastColumn="0"/>
+            <w:tcW w:w="4675" w:type="dxa"/>
+          </w:tcPr>
+          <w:p>
+            <w:pPr>
+              <w:jc w:val="both"/>
+              <w:rPr>
+                <w:i/>
+              </w:rPr>
+            </w:pPr>
+            <w:r>
+              <w:rPr>
+                <w:i/>
+              </w:rPr>
+              <w:lastRenderedPageBreak/>
+              <w:t xml:space="preserve">  void Strobe();</w:t>
+            </w:r>
+          </w:p>
+        </w:tc>
+        <w:tc>
+          <w:tcPr>
+            <w:tcW w:w="4675" w:type="dxa"/>
+          </w:tcPr>
+          <w:p>
+            <w:pPr>
+              <w:jc w:val="both"/>
+              <w:cnfStyle w:val="000000000000" w:firstRow="0" w:lastRow="0" w:firstColumn="0" w:lastColumn="0" w:oddVBand="0" w:evenVBand="0" w:oddHBand="0" w:evenHBand="0" w:firstRowFirstColumn="0" w:firstRowLastColumn="0" w:lastRowFirstColumn="0" w:lastRowLastColumn="0"/>
+              <w:rPr>
+                <w:lang w:eastAsia="zh-CN"/>
+              </w:rPr>
+            </w:pPr>
+            <w:r>
+              <w:rPr>
+                <w:lang w:eastAsia="zh-CN"/>
+              </w:rPr>
+              <w:t>Inactive stroke for 100ms and then active for 15ms.</w:t>
+            </w:r>
+          </w:p>
+        </w:tc>
+      </w:tr>
+      <w:tr>
+        <w:tc>
+          <w:tcPr>
+            <w:cnfStyle w:val="001000000000" w:firstRow="0" w:lastRow="0" w:firstColumn="1" w:lastColumn="0" w:oddVBand="0" w:evenVBand="0" w:oddHBand="0" w:evenHBand="0" w:firstRowFirstColumn="0" w:firstRowLastColumn="0" w:lastRowFirstColumn="0" w:lastRowLastColumn="0"/>
+            <w:tcW w:w="9350" w:type="dxa"/>
+            <w:gridSpan w:val="2"/>
+          </w:tcPr>
+          <w:p>
+            <w:pPr>
+              <w:jc w:val="both"/>
+            </w:pPr>
+            <w:r>
+              <w:t xml:space="preserve">Remarks: </w:t>
+            </w:r>
+            <w:bookmarkStart w:id="9" w:name="_GoBack"/>
+            <w:bookmarkEnd w:id="9"/>
+          </w:p>
+        </w:tc>
+      </w:tr>
+    </w:tbl>
+    <w:p/>
+    <w:p>
+      <w:pPr>
         <w:pStyle w:val="Heading1"/>
         <w:jc w:val="both"/>
       </w:pPr>
@@ -3530,19 +4753,68 @@
       <w:r>
         <w:t xml:space="preserve"> DIAGRAMs</w:t>
       </w:r>
-      <w:bookmarkEnd w:id="6"/>
       <w:bookmarkEnd w:id="7"/>
+      <w:bookmarkEnd w:id="8"/>
     </w:p>
-    <w:p/>
     <w:p>
-      <w:pPr>
-        <w:pStyle w:val="Heading2"/>
-      </w:pPr>
-      <w:bookmarkStart w:id="9" w:name="_Toc468452014"/>
       <w:r>
+        <w:rPr>
+          <w:noProof/>
+        </w:rPr>
+        <w:lastRenderedPageBreak/>
+        <w:drawing>
+          <wp:inline distT="0" distB="0" distL="0" distR="0" wp14:anchorId="0C602D88" wp14:editId="6580325B">
+            <wp:extent cx="6337782" cy="7943353"/>
+            <wp:effectExtent l="0" t="0" r="6350" b="635"/>
+            <wp:docPr id="3" name="Picture 3"/>
+            <wp:cNvGraphicFramePr>
+              <a:graphicFrameLocks xmlns:a="http://schemas.openxmlformats.org/drawingml/2006/main" noChangeAspect="1"/>
+            </wp:cNvGraphicFramePr>
+            <a:graphic xmlns:a="http://schemas.openxmlformats.org/drawingml/2006/main">
+              <a:graphicData uri="http://schemas.openxmlformats.org/drawingml/2006/picture">
+                <pic:pic xmlns:pic="http://schemas.openxmlformats.org/drawingml/2006/picture">
+                  <pic:nvPicPr>
+                    <pic:cNvPr id="3" name="ESP_State_mashine.png"/>
+                    <pic:cNvPicPr/>
+                  </pic:nvPicPr>
+                  <pic:blipFill>
+                    <a:blip r:embed="rId9">
+                      <a:extLst>
+                        <a:ext uri="{28A0092B-C50C-407E-A947-70E740481C1C}">
+                          <a14:useLocalDpi xmlns:a14="http://schemas.microsoft.com/office/drawing/2010/main" val="0"/>
+                        </a:ext>
+                      </a:extLst>
+                    </a:blip>
+                    <a:stretch>
+                      <a:fillRect/>
+                    </a:stretch>
+                  </pic:blipFill>
+                  <pic:spPr>
+                    <a:xfrm>
+                      <a:off x="0" y="0"/>
+                      <a:ext cx="6345167" cy="7952608"/>
+                    </a:xfrm>
+                    <a:prstGeom prst="rect">
+                      <a:avLst/>
+                    </a:prstGeom>
+                  </pic:spPr>
+                </pic:pic>
+              </a:graphicData>
+            </a:graphic>
+          </wp:inline>
+        </w:drawing>
+      </w:r>
+    </w:p>
+    <w:p>
+      <w:pPr>
+        <w:pStyle w:val="Heading1"/>
+      </w:pPr>
+      <w:bookmarkStart w:id="10" w:name="_Toc468475427"/>
+      <w:r>
+        <w:lastRenderedPageBreak/>
         <w:t>PIN CONFIGURATIONS</w:t>
       </w:r>
-      <w:bookmarkEnd w:id="9"/>
+      <w:bookmarkEnd w:id="10"/>
     </w:p>
     <w:p>
       <w:r>
@@ -3708,7 +4980,7 @@
                     </pic:cNvPicPr>
                   </pic:nvPicPr>
                   <pic:blipFill>
-                    <a:blip r:embed="rId9">
+                    <a:blip r:embed="rId10">
                       <a:extLst>
                         <a:ext uri="{28A0092B-C50C-407E-A947-70E740481C1C}">
                           <a14:useLocalDpi xmlns:a14="http://schemas.microsoft.com/office/drawing/2010/main" val="0"/>
@@ -3753,7 +5025,7 @@
       </w:r>
     </w:p>
     <w:sectPr>
-      <w:footerReference w:type="default" r:id="rId10"/>
+      <w:footerReference w:type="default" r:id="rId11"/>
       <w:pgSz w:w="12240" w:h="15840"/>
       <w:pgMar w:top="1440" w:right="1440" w:bottom="1440" w:left="1440" w:header="720" w:footer="720" w:gutter="0"/>
       <w:pgNumType w:start="0"/>
@@ -3824,7 +5096,7 @@
           <w:rPr>
             <w:noProof/>
           </w:rPr>
-          <w:t>7</w:t>
+          <w:t>6</w:t>
         </w:r>
         <w:r>
           <w:rPr>
@@ -10390,7 +11662,7 @@
 </file>
 
 <file path=customXml/itemProps2.xml><?xml version="1.0" encoding="utf-8"?>
-<ds:datastoreItem xmlns:ds="http://schemas.openxmlformats.org/officeDocument/2006/customXml" ds:itemID="{E61CF033-BB12-4FC6-9816-69BD56BD3E5C}">
+<ds:datastoreItem xmlns:ds="http://schemas.openxmlformats.org/officeDocument/2006/customXml" ds:itemID="{8FF481D9-5327-4A98-A0C3-6213300B26F5}">
   <ds:schemaRefs>
     <ds:schemaRef ds:uri="http://schemas.openxmlformats.org/officeDocument/2006/bibliography"/>
   </ds:schemaRefs>

</xml_diff>

<commit_message>
Updated the template for imidiate class
</commit_message>
<xml_diff>
--- a/Docs/ESP-DesignDocument.docx
+++ b/Docs/ESP-DesignDocument.docx
@@ -161,27 +161,7 @@
                                     <w:szCs w:val="32"/>
                                     <w:lang w:val="fr-FR"/>
                                   </w:rPr>
-                                  <w:t xml:space="preserve">Michel </w:t>
-                                </w:r>
-                                <w:proofErr w:type="spellStart"/>
-                                <w:r>
-                                  <w:rPr>
-                                    <w:rFonts w:ascii="Calibri" w:eastAsia="Calibri" w:hAnsi="Calibri" w:cs="Calibri"/>
-                                    <w:sz w:val="32"/>
-                                    <w:szCs w:val="32"/>
-                                    <w:lang w:val="fr-FR"/>
-                                  </w:rPr>
-                                  <w:t>Clerger</w:t>
-                                </w:r>
-                                <w:proofErr w:type="spellEnd"/>
-                                <w:r>
-                                  <w:rPr>
-                                    <w:rFonts w:ascii="Calibri" w:eastAsia="Calibri" w:hAnsi="Calibri" w:cs="Calibri"/>
-                                    <w:sz w:val="32"/>
-                                    <w:szCs w:val="32"/>
-                                    <w:lang w:val="fr-FR"/>
-                                  </w:rPr>
-                                  <w:t xml:space="preserve"> – 2694646 </w:t>
+                                  <w:t xml:space="preserve">Michel Clerger – 2694646 </w:t>
                                 </w:r>
                               </w:p>
                               <w:p>
@@ -196,7 +176,6 @@
                                     <w:szCs w:val="32"/>
                                   </w:rPr>
                                 </w:pPr>
-                                <w:proofErr w:type="spellStart"/>
                                 <w:r>
                                   <w:rPr>
                                     <w:rFonts w:ascii="Calibri" w:eastAsia="Calibri" w:hAnsi="Calibri" w:cs="Calibri"/>
@@ -204,17 +183,7 @@
                                     <w:szCs w:val="32"/>
                                     <w:lang w:val="fr-FR"/>
                                   </w:rPr>
-                                  <w:t>Zirui</w:t>
-                                </w:r>
-                                <w:proofErr w:type="spellEnd"/>
-                                <w:r>
-                                  <w:rPr>
-                                    <w:rFonts w:ascii="Calibri" w:eastAsia="Calibri" w:hAnsi="Calibri" w:cs="Calibri"/>
-                                    <w:sz w:val="32"/>
-                                    <w:szCs w:val="32"/>
-                                    <w:lang w:val="fr-FR"/>
-                                  </w:rPr>
-                                  <w:t xml:space="preserve"> Song - 2652528</w:t>
+                                  <w:t>Zirui Song - 2652528</w:t>
                                 </w:r>
                               </w:p>
                               <w:p>
@@ -915,7 +884,7 @@
                   </wp:anchor>
                 </w:drawing>
               </mc:Choice>
-              <mc:Fallback xmlns:cx="http://schemas.microsoft.com/office/drawing/2014/chartex" xmlns:cx1="http://schemas.microsoft.com/office/drawing/2015/9/8/chartex" xmlns:cx2="http://schemas.microsoft.com/office/drawing/2015/10/21/chartex" xmlns:cx3="http://schemas.microsoft.com/office/drawing/2016/5/9/chartex" xmlns:cx4="http://schemas.microsoft.com/office/drawing/2016/5/10/chartex" xmlns:cx5="http://schemas.microsoft.com/office/drawing/2016/5/11/chartex" xmlns:w16se="http://schemas.microsoft.com/office/word/2015/wordml/symex">
+              <mc:Fallback xmlns:w16se="http://schemas.microsoft.com/office/word/2015/wordml/symex" xmlns:cx5="http://schemas.microsoft.com/office/drawing/2016/5/11/chartex" xmlns:cx4="http://schemas.microsoft.com/office/drawing/2016/5/10/chartex" xmlns:cx3="http://schemas.microsoft.com/office/drawing/2016/5/9/chartex" xmlns:cx2="http://schemas.microsoft.com/office/drawing/2015/10/21/chartex" xmlns:cx1="http://schemas.microsoft.com/office/drawing/2015/9/8/chartex" xmlns:cx="http://schemas.microsoft.com/office/drawing/2014/chartex">
                 <w:pict>
                   <v:group w14:anchorId="2F169BEB" id="Group 114" o:spid="_x0000_s1026" style="position:absolute;margin-left:0;margin-top:0;width:18pt;height:10in;z-index:251659264;mso-width-percent:29;mso-height-percent:909;mso-left-percent:45;mso-position-horizontal-relative:page;mso-position-vertical:center;mso-position-vertical-relative:page;mso-width-percent:29;mso-height-percent:909;mso-left-percent:45" coordsize="2286,91440" o:gfxdata="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">
                     <v:rect id="Rectangle 115" o:spid="_x0000_s1027" style="position:absolute;width:2286;height:87820;visibility:visible;mso-wrap-style:square;v-text-anchor:middle" o:gfxdata="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" fillcolor="#ed7d31 [3205]" stroked="f" strokeweight="1pt"/>
@@ -1434,6 +1403,168 @@
       <w:bookmarkStart w:id="1" w:name="_Toc468475422"/>
       <w:r>
         <w:lastRenderedPageBreak/>
+        <w:t>INTRODUCTION:</w:t>
+      </w:r>
+    </w:p>
+    <w:p>
+      <w:pPr>
+        <w:jc w:val="both"/>
+        <w:rPr>
+          <w:lang w:val="en-GB"/>
+        </w:rPr>
+      </w:pPr>
+      <w:r>
+        <w:rPr>
+          <w:lang w:val="en-GB"/>
+        </w:rPr>
+        <w:t xml:space="preserve">This document is the design document for building an application that </w:t>
+      </w:r>
+      <w:r>
+        <w:rPr>
+          <w:lang w:val="en-GB"/>
+        </w:rPr>
+        <w:t>programs the simulation of a washing machine</w:t>
+      </w:r>
+      <w:r>
+        <w:rPr>
+          <w:lang w:val="en-GB"/>
+        </w:rPr>
+        <w:t xml:space="preserve">.  </w:t>
+      </w:r>
+    </w:p>
+    <w:p>
+      <w:pPr>
+        <w:rPr>
+          <w:lang w:val="en-GB"/>
+        </w:rPr>
+      </w:pPr>
+      <w:r>
+        <w:rPr>
+          <w:lang w:val="en-GB"/>
+        </w:rPr>
+        <w:t>In the first section of this document, the class diagram of the applicati</w:t>
+      </w:r>
+      <w:r>
+        <w:rPr>
+          <w:lang w:val="en-GB"/>
+        </w:rPr>
+        <w:t xml:space="preserve">on is presented in the form of </w:t>
+      </w:r>
+      <w:r>
+        <w:rPr>
+          <w:lang w:val="en-GB"/>
+        </w:rPr>
+        <w:t>diagrams along</w:t>
+      </w:r>
+      <w:r>
+        <w:rPr>
+          <w:lang w:val="en-GB"/>
+        </w:rPr>
+        <w:t xml:space="preserve"> with their </w:t>
+      </w:r>
+      <w:r>
+        <w:rPr>
+          <w:lang w:val="en-GB"/>
+        </w:rPr>
+        <w:t xml:space="preserve">descriptions. </w:t>
+      </w:r>
+      <w:r>
+        <w:rPr>
+          <w:lang w:val="en-GB"/>
+        </w:rPr>
+        <w:t xml:space="preserve">The descriptions are divided into 3 sub-parts: hardware related class, immediate class </w:t>
+      </w:r>
+      <w:r>
+        <w:rPr>
+          <w:lang w:val="en-GB"/>
+        </w:rPr>
+        <w:t xml:space="preserve">which implementation the working logics of each hardware components the main classes for executions. </w:t>
+      </w:r>
+    </w:p>
+    <w:p>
+      <w:pPr>
+        <w:rPr>
+          <w:lang w:val="en-GB"/>
+        </w:rPr>
+      </w:pPr>
+      <w:r>
+        <w:rPr>
+          <w:lang w:val="en-GB"/>
+        </w:rPr>
+        <w:t xml:space="preserve">The second section presents some states diagrams for some of the important controlling processes.  </w:t>
+      </w:r>
+    </w:p>
+    <w:p>
+      <w:pPr>
+        <w:rPr>
+          <w:lang w:val="en-GB"/>
+        </w:rPr>
+      </w:pPr>
+      <w:r>
+        <w:rPr>
+          <w:lang w:val="en-GB"/>
+        </w:rPr>
+        <w:t xml:space="preserve">The </w:t>
+      </w:r>
+      <w:r>
+        <w:rPr>
+          <w:lang w:val="en-GB"/>
+        </w:rPr>
+        <w:t>third</w:t>
+      </w:r>
+      <w:r>
+        <w:rPr>
+          <w:lang w:val="en-GB"/>
+        </w:rPr>
+        <w:t xml:space="preserve"> section presents</w:t>
+      </w:r>
+      <w:r>
+        <w:rPr>
+          <w:lang w:val="en-GB"/>
+        </w:rPr>
+        <w:t xml:space="preserve"> selected sequence diagrams for </w:t>
+      </w:r>
+      <w:r>
+        <w:rPr>
+          <w:lang w:val="en-GB"/>
+        </w:rPr>
+        <w:t>some of the more complex and important methods related to various classes.</w:t>
+      </w:r>
+    </w:p>
+    <w:p>
+      <w:pPr>
+        <w:rPr>
+          <w:b/>
+          <w:caps/>
+          <w:color w:val="FFFFFF" w:themeColor="background1"/>
+          <w:spacing w:val="15"/>
+          <w:sz w:val="28"/>
+          <w:szCs w:val="22"/>
+        </w:rPr>
+      </w:pPr>
+      <w:r>
+        <w:rPr>
+          <w:lang w:val="en-GB"/>
+        </w:rPr>
+        <w:t xml:space="preserve">The four section presents </w:t>
+      </w:r>
+      <w:r>
+        <w:rPr>
+          <w:lang w:val="en-GB"/>
+        </w:rPr>
+        <w:t>some configurations description of the pins.</w:t>
+      </w:r>
+      <w:r>
+        <w:br w:type="page"/>
+      </w:r>
+    </w:p>
+    <w:p>
+      <w:pPr>
+        <w:pStyle w:val="Heading1"/>
+        <w:jc w:val="both"/>
+      </w:pPr>
+      <w:r>
+        <w:lastRenderedPageBreak/>
         <w:t>CLASS DIAGRAM</w:t>
       </w:r>
       <w:bookmarkEnd w:id="0"/>
@@ -1491,15 +1622,7 @@
         <w:pStyle w:val="Standard"/>
       </w:pPr>
       <w:r>
-        <w:t xml:space="preserve">The classes as depicted in the class diagram are based on the notion of how the Arduino itself operates. Since the Arduino does not have an operating system instead it operates by consistently running a main loop that continues indefinitely. Therefore in the class hierarchy the </w:t>
-      </w:r>
-      <w:proofErr w:type="spellStart"/>
-      <w:r>
-        <w:t>LaundryMachine</w:t>
-      </w:r>
-      <w:proofErr w:type="spellEnd"/>
-      <w:r>
-        <w:t xml:space="preserve"> class plays the role of the class that contains the main loop.</w:t>
+        <w:t>The classes as depicted in the class diagram are based on the notion of how the Arduino itself operates. Since the Arduino does not have an operating system instead it operates by consistently running a main loop that continues indefinitely. Therefore in the class hierarchy the LaundryMachine class plays the role of the class that contains the main loop.</w:t>
       </w:r>
     </w:p>
     <w:p>
@@ -1507,39 +1630,7 @@
         <w:pStyle w:val="Standard"/>
       </w:pPr>
       <w:r>
-        <w:t xml:space="preserve">The loop of the </w:t>
-      </w:r>
-      <w:proofErr w:type="spellStart"/>
-      <w:r>
-        <w:t>LaundryMachine</w:t>
-      </w:r>
-      <w:proofErr w:type="spellEnd"/>
-      <w:r>
-        <w:t xml:space="preserve"> class is constantly polling the </w:t>
-      </w:r>
-      <w:proofErr w:type="spellStart"/>
-      <w:r>
-        <w:t>ProgramSelect</w:t>
-      </w:r>
-      <w:proofErr w:type="spellEnd"/>
-      <w:r>
-        <w:t xml:space="preserve"> and </w:t>
-      </w:r>
-      <w:proofErr w:type="spellStart"/>
-      <w:r>
-        <w:t>CoinWallet</w:t>
-      </w:r>
-      <w:proofErr w:type="spellEnd"/>
-      <w:r>
-        <w:t xml:space="preserve"> classes to see if they have received any input from the user indicated by changes in their respective member variables. Once it has been determined if the program selected and the relevant payment has been completed and the user has indicated that he wants to begin the washing program, the </w:t>
-      </w:r>
-      <w:proofErr w:type="spellStart"/>
-      <w:r>
-        <w:t>ProgramExecutor</w:t>
-      </w:r>
-      <w:proofErr w:type="spellEnd"/>
-      <w:r>
-        <w:t xml:space="preserve"> will be called.</w:t>
+        <w:t>The loop of the LaundryMachine class is constantly polling the ProgramSelect and CoinWallet classes to see if they have received any input from the user indicated by changes in their respective member variables. Once it has been determined if the program selected and the relevant payment has been completed and the user has indicated that he wants to begin the washing program, the ProgramExecutor will be called.</w:t>
       </w:r>
     </w:p>
     <w:p>
@@ -1547,23 +1638,7 @@
         <w:pStyle w:val="Standard"/>
       </w:pPr>
       <w:r>
-        <w:t xml:space="preserve">The </w:t>
-      </w:r>
-      <w:proofErr w:type="spellStart"/>
-      <w:r>
-        <w:t>ProgramExecutor</w:t>
-      </w:r>
-      <w:proofErr w:type="spellEnd"/>
-      <w:r>
-        <w:t xml:space="preserve"> executes the complete washing program for the washing program setting initially identified by the user. The interface classes are implemented in the </w:t>
-      </w:r>
-      <w:proofErr w:type="spellStart"/>
-      <w:r>
-        <w:t>HardwareControl</w:t>
-      </w:r>
-      <w:proofErr w:type="spellEnd"/>
-      <w:r>
-        <w:t xml:space="preserve"> class and are responsible for implementing functions that have to do with manipulating the actual hardware.    </w:t>
+        <w:t xml:space="preserve">The ProgramExecutor executes the complete washing program for the washing program setting initially identified by the user. The interface classes are implemented in the HardwareControl class and are responsible for implementing functions that have to do with manipulating the actual hardware.    </w:t>
       </w:r>
     </w:p>
     <w:p>
@@ -1589,13 +1664,8 @@
       </w:r>
     </w:p>
     <w:p>
-      <w:proofErr w:type="spellStart"/>
       <w:r>
-        <w:t>ICoin</w:t>
-      </w:r>
-      <w:proofErr w:type="spellEnd"/>
-      <w:r>
-        <w:t xml:space="preserve"> is the interface class containing the virtual functions relating which is implemented in the hardware class.</w:t>
+        <w:t>ICoin is the interface class containing the virtual functions relating which is implemented in the hardware class.</w:t>
       </w:r>
     </w:p>
     <w:tbl>
@@ -1687,23 +1757,7 @@
                 <w:bCs w:val="0"/>
                 <w:i/>
               </w:rPr>
-              <w:t xml:space="preserve">virtual </w:t>
-            </w:r>
-            <w:proofErr w:type="spellStart"/>
-            <w:r>
-              <w:rPr>
-                <w:bCs w:val="0"/>
-                <w:i/>
-              </w:rPr>
-              <w:t>boolean</w:t>
-            </w:r>
-            <w:proofErr w:type="spellEnd"/>
-            <w:r>
-              <w:rPr>
-                <w:bCs w:val="0"/>
-                <w:i/>
-              </w:rPr>
-              <w:t xml:space="preserve"> GetCoin10Button() = 0;</w:t>
+              <w:t>virtual boolean GetCoin10Button() = 0;</w:t>
             </w:r>
           </w:p>
         </w:tc>
@@ -1717,22 +1771,7 @@
               <w:cnfStyle w:val="000000000000" w:firstRow="0" w:lastRow="0" w:firstColumn="0" w:lastColumn="0" w:oddVBand="0" w:evenVBand="0" w:oddHBand="0" w:evenHBand="0" w:firstRowFirstColumn="0" w:firstRowLastColumn="0" w:lastRowFirstColumn="0" w:lastRowLastColumn="0"/>
             </w:pPr>
             <w:r>
-              <w:t xml:space="preserve">This is used for getting the status of </w:t>
-            </w:r>
-            <w:r>
-              <w:t>“Coin 10”</w:t>
-            </w:r>
-            <w:r>
-              <w:t xml:space="preserve"> </w:t>
-            </w:r>
-            <w:r>
-              <w:t>button</w:t>
-            </w:r>
-            <w:r>
-              <w:t xml:space="preserve"> </w:t>
-            </w:r>
-            <w:r>
-              <w:t xml:space="preserve">which indicates that a coin of value 10 is put </w:t>
+              <w:t xml:space="preserve">This is used for getting the status of “Coin 10” button which indicates that a coin of value 10 is put </w:t>
             </w:r>
             <w:r>
               <w:lastRenderedPageBreak/>
@@ -1762,21 +1801,7 @@
                 <w:i/>
               </w:rPr>
               <w:lastRenderedPageBreak/>
-              <w:t xml:space="preserve">  virtual </w:t>
-            </w:r>
-            <w:proofErr w:type="spellStart"/>
-            <w:r>
-              <w:rPr>
-                <w:i/>
-              </w:rPr>
-              <w:t>boolean</w:t>
-            </w:r>
-            <w:proofErr w:type="spellEnd"/>
-            <w:r>
-              <w:rPr>
-                <w:i/>
-              </w:rPr>
-              <w:t xml:space="preserve"> GetCoin50Button() = 0;</w:t>
+              <w:t xml:space="preserve">  virtual boolean GetCoin50Button() = 0;</w:t>
             </w:r>
           </w:p>
         </w:tc>
@@ -1790,19 +1815,7 @@
               <w:cnfStyle w:val="000000000000" w:firstRow="0" w:lastRow="0" w:firstColumn="0" w:lastColumn="0" w:oddVBand="0" w:evenVBand="0" w:oddHBand="0" w:evenHBand="0" w:firstRowFirstColumn="0" w:firstRowLastColumn="0" w:lastRowFirstColumn="0" w:lastRowLastColumn="0"/>
             </w:pPr>
             <w:r>
-              <w:t xml:space="preserve">This is used for getting the status of “Coin </w:t>
-            </w:r>
-            <w:r>
-              <w:t>5</w:t>
-            </w:r>
-            <w:r>
-              <w:t xml:space="preserve">0” button which indicates that a coin of value </w:t>
-            </w:r>
-            <w:r>
-              <w:t>5</w:t>
-            </w:r>
-            <w:r>
-              <w:t>0 is put into the machine. Return true if button is pressed, if not false is returned</w:t>
+              <w:t>This is used for getting the status of “Coin 50” button which indicates that a coin of value 50 is put into the machine. Return true if button is pressed, if not false is returned</w:t>
             </w:r>
           </w:p>
         </w:tc>
@@ -1824,21 +1837,7 @@
               <w:rPr>
                 <w:i/>
               </w:rPr>
-              <w:t xml:space="preserve">virtual </w:t>
-            </w:r>
-            <w:proofErr w:type="spellStart"/>
-            <w:r>
-              <w:rPr>
-                <w:i/>
-              </w:rPr>
-              <w:t>boolean</w:t>
-            </w:r>
-            <w:proofErr w:type="spellEnd"/>
-            <w:r>
-              <w:rPr>
-                <w:i/>
-              </w:rPr>
-              <w:t xml:space="preserve"> GetCoin200Button() = 0;</w:t>
+              <w:t>virtual boolean GetCoin200Button() = 0;</w:t>
             </w:r>
           </w:p>
         </w:tc>
@@ -1852,19 +1851,7 @@
               <w:cnfStyle w:val="000000000000" w:firstRow="0" w:lastRow="0" w:firstColumn="0" w:lastColumn="0" w:oddVBand="0" w:evenVBand="0" w:oddHBand="0" w:evenHBand="0" w:firstRowFirstColumn="0" w:firstRowLastColumn="0" w:lastRowFirstColumn="0" w:lastRowLastColumn="0"/>
             </w:pPr>
             <w:r>
-              <w:t xml:space="preserve">This is used for getting the status of “Coin </w:t>
-            </w:r>
-            <w:r>
-              <w:t>20</w:t>
-            </w:r>
-            <w:r>
-              <w:t xml:space="preserve">0” button which indicates that a coin of value </w:t>
-            </w:r>
-            <w:r>
-              <w:t>20</w:t>
-            </w:r>
-            <w:r>
-              <w:t>0 is put into the machine. Return true if button is pressed, if not false is returned</w:t>
+              <w:t>This is used for getting the status of “Coin 200” button which indicates that a coin of value 200 is put into the machine. Return true if button is pressed, if not false is returned</w:t>
             </w:r>
           </w:p>
         </w:tc>
@@ -1912,15 +1899,7 @@
               <w:cnfStyle w:val="000000000000" w:firstRow="0" w:lastRow="0" w:firstColumn="0" w:lastColumn="0" w:oddVBand="0" w:evenVBand="0" w:oddHBand="0" w:evenHBand="0" w:firstRowFirstColumn="0" w:firstRowLastColumn="0" w:lastRowFirstColumn="0" w:lastRowLastColumn="0"/>
             </w:pPr>
             <w:r>
-              <w:t xml:space="preserve">For example, if we call </w:t>
-            </w:r>
-            <w:proofErr w:type="gramStart"/>
-            <w:r>
-              <w:t>SetCoin10(</w:t>
-            </w:r>
-            <w:proofErr w:type="gramEnd"/>
-            <w:r>
-              <w:t>B00000010), the second LED will turn on.</w:t>
+              <w:t>For example, if we call SetCoin10(B00000010), the second LED will turn on.</w:t>
             </w:r>
           </w:p>
           <w:p>
@@ -1936,23 +1915,7 @@
               <w:cnfStyle w:val="000000000000" w:firstRow="0" w:lastRow="0" w:firstColumn="0" w:lastColumn="0" w:oddVBand="0" w:evenVBand="0" w:oddHBand="0" w:evenHBand="0" w:firstRowFirstColumn="0" w:firstRowLastColumn="0" w:lastRowFirstColumn="0" w:lastRowLastColumn="0"/>
             </w:pPr>
             <w:r>
-              <w:t xml:space="preserve">For example, if we call </w:t>
-            </w:r>
-            <w:proofErr w:type="gramStart"/>
-            <w:r>
-              <w:t>SetCoin10(</w:t>
-            </w:r>
-            <w:proofErr w:type="gramEnd"/>
-            <w:r>
-              <w:t xml:space="preserve">0xB00000111), all three LEDs will be turn on. And if we call </w:t>
-            </w:r>
-            <w:proofErr w:type="gramStart"/>
-            <w:r>
-              <w:t>SetCoin10(</w:t>
-            </w:r>
-            <w:proofErr w:type="gramEnd"/>
-            <w:r>
-              <w:t xml:space="preserve">0x00) all the LEDs corresponding to #coin10 are off. </w:t>
+              <w:t xml:space="preserve">For example, if we call SetCoin10(0xB00000111), all three LEDs will be turn on. And if we call SetCoin10(0x00) all the LEDs corresponding to #coin10 are off. </w:t>
             </w:r>
           </w:p>
         </w:tc>
@@ -1999,13 +1962,7 @@
               <w:t>ting</w:t>
             </w:r>
             <w:r>
-              <w:t xml:space="preserve"> the LED</w:t>
-            </w:r>
-            <w:r>
-              <w:t xml:space="preserve"> (#coin5</w:t>
-            </w:r>
-            <w:r>
-              <w:t xml:space="preserve">0) corresponding to the given led parameter is put into the machine. </w:t>
+              <w:t xml:space="preserve"> the LED (#coin50) corresponding to the given led parameter is put into the machine. </w:t>
             </w:r>
           </w:p>
           <w:p>
@@ -2061,13 +2018,7 @@
               <w:t>ting</w:t>
             </w:r>
             <w:r>
-              <w:t xml:space="preserve"> the LED</w:t>
-            </w:r>
-            <w:r>
-              <w:t xml:space="preserve"> (#coin20</w:t>
-            </w:r>
-            <w:r>
-              <w:t xml:space="preserve">0) corresponding to the given led parameter is put into the machine. </w:t>
+              <w:t xml:space="preserve"> the LED (#coin200) corresponding to the given led parameter is put into the machine. </w:t>
             </w:r>
           </w:p>
           <w:p>
@@ -2097,35 +2048,7 @@
               <w:rPr>
                 <w:i/>
               </w:rPr>
-              <w:t xml:space="preserve">virtual </w:t>
-            </w:r>
-            <w:proofErr w:type="spellStart"/>
-            <w:r>
-              <w:rPr>
-                <w:i/>
-              </w:rPr>
-              <w:t>boolean</w:t>
-            </w:r>
-            <w:proofErr w:type="spellEnd"/>
-            <w:r>
-              <w:rPr>
-                <w:i/>
-              </w:rPr>
-              <w:t xml:space="preserve"> </w:t>
-            </w:r>
-            <w:proofErr w:type="spellStart"/>
-            <w:r>
-              <w:rPr>
-                <w:i/>
-              </w:rPr>
-              <w:t>GetClearButton</w:t>
-            </w:r>
-            <w:proofErr w:type="spellEnd"/>
-            <w:r>
-              <w:rPr>
-                <w:i/>
-              </w:rPr>
-              <w:t>() = 0;</w:t>
+              <w:t>virtual boolean GetClearButton() = 0;</w:t>
             </w:r>
           </w:p>
         </w:tc>
@@ -2185,23 +2108,12 @@
       <w:bookmarkStart w:id="7" w:name="_Toc452747127"/>
       <w:r>
         <w:lastRenderedPageBreak/>
-        <w:t>I</w:t>
-      </w:r>
-      <w:r>
-        <w:t>PROGRAM</w:t>
+        <w:t>IPROGRAM</w:t>
       </w:r>
     </w:p>
     <w:p>
-      <w:proofErr w:type="spellStart"/>
       <w:r>
-        <w:t>I</w:t>
-      </w:r>
-      <w:r>
-        <w:t>Program</w:t>
-      </w:r>
-      <w:proofErr w:type="spellEnd"/>
-      <w:r>
-        <w:t xml:space="preserve"> is the interface class containing the virtual functions relating which is implemented in the hardware class.</w:t>
+        <w:t>IProgram is the interface class containing the virtual functions relating which is implemented in the hardware class.</w:t>
       </w:r>
     </w:p>
     <w:tbl>
@@ -2229,10 +2141,7 @@
               <w:jc w:val="both"/>
             </w:pPr>
             <w:r>
-              <w:t>I</w:t>
-            </w:r>
-            <w:r>
-              <w:t>PROGRAM</w:t>
+              <w:t>IPROGRAM</w:t>
             </w:r>
           </w:p>
         </w:tc>
@@ -2296,49 +2205,60 @@
                 <w:bCs w:val="0"/>
                 <w:i/>
               </w:rPr>
-              <w:t xml:space="preserve">virtual </w:t>
-            </w:r>
-            <w:proofErr w:type="spellStart"/>
-            <w:r>
+              <w:t>virtual boolean GetStartButton() = 0;</w:t>
+            </w:r>
+          </w:p>
+          <w:p>
+            <w:pPr>
+              <w:jc w:val="both"/>
               <w:rPr>
                 <w:bCs w:val="0"/>
                 <w:i/>
               </w:rPr>
-              <w:t>boolean</w:t>
-            </w:r>
-            <w:proofErr w:type="spellEnd"/>
+            </w:pPr>
+          </w:p>
+        </w:tc>
+        <w:tc>
+          <w:tcPr>
+            <w:tcW w:w="5125" w:type="dxa"/>
+          </w:tcPr>
+          <w:p>
+            <w:pPr>
+              <w:jc w:val="both"/>
+              <w:cnfStyle w:val="000000000000" w:firstRow="0" w:lastRow="0" w:firstColumn="0" w:lastColumn="0" w:oddVBand="0" w:evenVBand="0" w:oddHBand="0" w:evenHBand="0" w:firstRowFirstColumn="0" w:firstRowLastColumn="0" w:lastRowFirstColumn="0" w:lastRowLastColumn="0"/>
+            </w:pPr>
+            <w:r>
+              <w:t xml:space="preserve">This is used for getting the status of </w:t>
+            </w:r>
+            <w:r>
+              <w:t>start</w:t>
+            </w:r>
+            <w:r>
+              <w:t xml:space="preserve"> button. Return true if button is pressed, if not false is returned</w:t>
+            </w:r>
+          </w:p>
+        </w:tc>
+      </w:tr>
+      <w:tr>
+        <w:tc>
+          <w:tcPr>
+            <w:cnfStyle w:val="001000000000" w:firstRow="0" w:lastRow="0" w:firstColumn="1" w:lastColumn="0" w:oddVBand="0" w:evenVBand="0" w:oddHBand="0" w:evenHBand="0" w:firstRowFirstColumn="0" w:firstRowLastColumn="0" w:lastRowFirstColumn="0" w:lastRowLastColumn="0"/>
+            <w:tcW w:w="4225" w:type="dxa"/>
+          </w:tcPr>
+          <w:p>
+            <w:pPr>
+              <w:jc w:val="both"/>
+              <w:rPr>
+                <w:i/>
+              </w:rPr>
+            </w:pPr>
             <w:r>
               <w:rPr>
                 <w:bCs w:val="0"/>
                 <w:i/>
               </w:rPr>
-              <w:t xml:space="preserve"> </w:t>
-            </w:r>
-            <w:proofErr w:type="spellStart"/>
-            <w:r>
-              <w:rPr>
-                <w:bCs w:val="0"/>
-                <w:i/>
-              </w:rPr>
-              <w:t>GetStartButton</w:t>
-            </w:r>
-            <w:proofErr w:type="spellEnd"/>
-            <w:r>
-              <w:rPr>
-                <w:bCs w:val="0"/>
-                <w:i/>
-              </w:rPr>
-              <w:t>() = 0;</w:t>
-            </w:r>
-          </w:p>
-          <w:p>
-            <w:pPr>
-              <w:jc w:val="both"/>
-              <w:rPr>
-                <w:bCs w:val="0"/>
-                <w:i/>
-              </w:rPr>
-            </w:pPr>
+              <w:t>virtual boolean GetProgramButton() = 0;</w:t>
+            </w:r>
           </w:p>
         </w:tc>
         <w:tc>
@@ -2351,13 +2271,7 @@
               <w:cnfStyle w:val="000000000000" w:firstRow="0" w:lastRow="0" w:firstColumn="0" w:lastColumn="0" w:oddVBand="0" w:evenVBand="0" w:oddHBand="0" w:evenHBand="0" w:firstRowFirstColumn="0" w:firstRowLastColumn="0" w:lastRowFirstColumn="0" w:lastRowLastColumn="0"/>
             </w:pPr>
             <w:r>
-              <w:t xml:space="preserve">This is used for getting the status of </w:t>
-            </w:r>
-            <w:r>
-              <w:t>start</w:t>
-            </w:r>
-            <w:r>
-              <w:t xml:space="preserve"> button. Return true if button is pressed, if not false is returned</w:t>
+              <w:t>This is used for getting the status of program button. Return true if button is pressed, if not false is returned</w:t>
             </w:r>
           </w:p>
         </w:tc>
@@ -2370,49 +2284,15 @@
           </w:tcPr>
           <w:p>
             <w:pPr>
-              <w:jc w:val="both"/>
               <w:rPr>
                 <w:i/>
               </w:rPr>
             </w:pPr>
             <w:r>
               <w:rPr>
-                <w:bCs w:val="0"/>
                 <w:i/>
               </w:rPr>
-              <w:t xml:space="preserve">virtual </w:t>
-            </w:r>
-            <w:proofErr w:type="spellStart"/>
-            <w:r>
-              <w:rPr>
-                <w:bCs w:val="0"/>
-                <w:i/>
-              </w:rPr>
-              <w:t>boolean</w:t>
-            </w:r>
-            <w:proofErr w:type="spellEnd"/>
-            <w:r>
-              <w:rPr>
-                <w:bCs w:val="0"/>
-                <w:i/>
-              </w:rPr>
-              <w:t xml:space="preserve"> </w:t>
-            </w:r>
-            <w:proofErr w:type="spellStart"/>
-            <w:r>
-              <w:rPr>
-                <w:bCs w:val="0"/>
-                <w:i/>
-              </w:rPr>
-              <w:t>GetProgramButton</w:t>
-            </w:r>
-            <w:proofErr w:type="spellEnd"/>
-            <w:r>
-              <w:rPr>
-                <w:bCs w:val="0"/>
-                <w:i/>
-              </w:rPr>
-              <w:t>() = 0;</w:t>
+              <w:t>virtual void SetProgramIndicator(int programIndicator) = 0;</w:t>
             </w:r>
           </w:p>
         </w:tc>
@@ -2426,106 +2306,19 @@
               <w:cnfStyle w:val="000000000000" w:firstRow="0" w:lastRow="0" w:firstColumn="0" w:lastColumn="0" w:oddVBand="0" w:evenVBand="0" w:oddHBand="0" w:evenHBand="0" w:firstRowFirstColumn="0" w:firstRowLastColumn="0" w:lastRowFirstColumn="0" w:lastRowLastColumn="0"/>
             </w:pPr>
             <w:r>
-              <w:t xml:space="preserve">This is used for getting the status of </w:t>
-            </w:r>
-            <w:r>
-              <w:t>program</w:t>
-            </w:r>
-            <w:r>
-              <w:t xml:space="preserve"> button. Return true if button is pressed, if not false is returned</w:t>
-            </w:r>
-          </w:p>
-        </w:tc>
-      </w:tr>
-      <w:tr>
-        <w:tc>
-          <w:tcPr>
-            <w:cnfStyle w:val="001000000000" w:firstRow="0" w:lastRow="0" w:firstColumn="1" w:lastColumn="0" w:oddVBand="0" w:evenVBand="0" w:oddHBand="0" w:evenHBand="0" w:firstRowFirstColumn="0" w:firstRowLastColumn="0" w:lastRowFirstColumn="0" w:lastRowLastColumn="0"/>
-            <w:tcW w:w="4225" w:type="dxa"/>
-          </w:tcPr>
-          <w:p>
-            <w:pPr>
-              <w:rPr>
-                <w:i/>
-              </w:rPr>
-            </w:pPr>
-            <w:r>
-              <w:rPr>
-                <w:i/>
-              </w:rPr>
-              <w:t xml:space="preserve">virtual void </w:t>
-            </w:r>
-            <w:proofErr w:type="spellStart"/>
-            <w:r>
-              <w:rPr>
-                <w:i/>
-              </w:rPr>
-              <w:t>SetProgramIndicator</w:t>
-            </w:r>
-            <w:proofErr w:type="spellEnd"/>
-            <w:r>
-              <w:rPr>
-                <w:i/>
-              </w:rPr>
-              <w:t>(</w:t>
-            </w:r>
-            <w:proofErr w:type="spellStart"/>
-            <w:r>
-              <w:rPr>
-                <w:i/>
-              </w:rPr>
-              <w:t>int</w:t>
-            </w:r>
-            <w:proofErr w:type="spellEnd"/>
-            <w:r>
-              <w:rPr>
-                <w:i/>
-              </w:rPr>
-              <w:t xml:space="preserve"> </w:t>
-            </w:r>
-            <w:proofErr w:type="spellStart"/>
-            <w:r>
-              <w:rPr>
-                <w:i/>
-              </w:rPr>
-              <w:t>programIndicator</w:t>
-            </w:r>
-            <w:proofErr w:type="spellEnd"/>
-            <w:r>
-              <w:rPr>
-                <w:i/>
-              </w:rPr>
-              <w:t>) = 0;</w:t>
-            </w:r>
-          </w:p>
-        </w:tc>
-        <w:tc>
-          <w:tcPr>
-            <w:tcW w:w="5125" w:type="dxa"/>
-          </w:tcPr>
+              <w:t xml:space="preserve">This is used for </w:t>
+            </w:r>
+            <w:r>
+              <w:t>setting on of 3 LEDS which are indicating the program A, B or C. We can SetProgramIndicator(B00000001) for selecting program A.</w:t>
+            </w:r>
+          </w:p>
           <w:p>
             <w:pPr>
               <w:jc w:val="both"/>
               <w:cnfStyle w:val="000000000000" w:firstRow="0" w:lastRow="0" w:firstColumn="0" w:lastColumn="0" w:oddVBand="0" w:evenVBand="0" w:oddHBand="0" w:evenHBand="0" w:firstRowFirstColumn="0" w:firstRowLastColumn="0" w:lastRowFirstColumn="0" w:lastRowLastColumn="0"/>
             </w:pPr>
             <w:r>
-              <w:t xml:space="preserve">This is used for </w:t>
-            </w:r>
-            <w:r>
-              <w:t xml:space="preserve">setting on of 3 LEDS which are indicating the program A, B or C. We can </w:t>
-            </w:r>
-            <w:proofErr w:type="spellStart"/>
-            <w:proofErr w:type="gramStart"/>
-            <w:r>
-              <w:t>SetProgramIndicator</w:t>
-            </w:r>
-            <w:proofErr w:type="spellEnd"/>
-            <w:r>
-              <w:t>(</w:t>
-            </w:r>
-            <w:proofErr w:type="gramEnd"/>
-            <w:r>
-              <w:t>B00000001) for selecting program A.</w:t>
+              <w:t>SetProgramIndicator(B00000010) for selecting program B.</w:t>
             </w:r>
           </w:p>
           <w:p>
@@ -2533,32 +2326,8 @@
               <w:jc w:val="both"/>
               <w:cnfStyle w:val="000000000000" w:firstRow="0" w:lastRow="0" w:firstColumn="0" w:lastColumn="0" w:oddVBand="0" w:evenVBand="0" w:oddHBand="0" w:evenHBand="0" w:firstRowFirstColumn="0" w:firstRowLastColumn="0" w:lastRowFirstColumn="0" w:lastRowLastColumn="0"/>
             </w:pPr>
-            <w:proofErr w:type="spellStart"/>
-            <w:proofErr w:type="gramStart"/>
-            <w:r>
-              <w:t>SetProgramIndicator</w:t>
-            </w:r>
-            <w:proofErr w:type="spellEnd"/>
-            <w:r>
-              <w:t>(</w:t>
-            </w:r>
-            <w:proofErr w:type="gramEnd"/>
-            <w:r>
-              <w:t>B00000010) for selecting program B.</w:t>
-            </w:r>
-          </w:p>
-          <w:p>
-            <w:pPr>
-              <w:jc w:val="both"/>
-              <w:cnfStyle w:val="000000000000" w:firstRow="0" w:lastRow="0" w:firstColumn="0" w:lastColumn="0" w:oddVBand="0" w:evenVBand="0" w:oddHBand="0" w:evenHBand="0" w:firstRowFirstColumn="0" w:firstRowLastColumn="0" w:lastRowFirstColumn="0" w:lastRowLastColumn="0"/>
-            </w:pPr>
-            <w:proofErr w:type="spellStart"/>
-            <w:r>
-              <w:t>SetProgramIndicator</w:t>
-            </w:r>
-            <w:proofErr w:type="spellEnd"/>
-            <w:r>
-              <w:t>(B00000100) for selecting program C.</w:t>
+            <w:r>
+              <w:t>SetProgramIndicator(B00000100) for selecting program C.</w:t>
             </w:r>
           </w:p>
         </w:tc>
@@ -2607,13 +2376,8 @@
       </w:r>
     </w:p>
     <w:p>
-      <w:proofErr w:type="spellStart"/>
       <w:r>
-        <w:t>ILock</w:t>
-      </w:r>
-      <w:proofErr w:type="spellEnd"/>
-      <w:r>
-        <w:t xml:space="preserve"> is the interface class containing virtual functions which are implemented in the hardware class.</w:t>
+        <w:t>ILock is the interface class containing virtual functions which are implemented in the hardware class.</w:t>
       </w:r>
     </w:p>
     <w:tbl>
@@ -2705,45 +2469,20 @@
                 <w:bCs w:val="0"/>
                 <w:i/>
               </w:rPr>
-              <w:t xml:space="preserve">virtual </w:t>
-            </w:r>
-            <w:proofErr w:type="spellStart"/>
+              <w:t>virtual boolean Get</w:t>
+            </w:r>
             <w:r>
               <w:rPr>
                 <w:bCs w:val="0"/>
                 <w:i/>
               </w:rPr>
-              <w:t>boolean</w:t>
-            </w:r>
-            <w:proofErr w:type="spellEnd"/>
+              <w:t>LockStatus</w:t>
+            </w:r>
             <w:r>
               <w:rPr>
                 <w:bCs w:val="0"/>
                 <w:i/>
               </w:rPr>
-              <w:t xml:space="preserve"> </w:t>
-            </w:r>
-            <w:proofErr w:type="spellStart"/>
-            <w:r>
-              <w:rPr>
-                <w:bCs w:val="0"/>
-                <w:i/>
-              </w:rPr>
-              <w:t>Get</w:t>
-            </w:r>
-            <w:r>
-              <w:rPr>
-                <w:bCs w:val="0"/>
-                <w:i/>
-              </w:rPr>
-              <w:t>LockStatus</w:t>
-            </w:r>
-            <w:proofErr w:type="spellEnd"/>
-            <w:r>
-              <w:rPr>
-                <w:bCs w:val="0"/>
-                <w:i/>
-              </w:rPr>
               <w:t>() = 0;</w:t>
             </w:r>
           </w:p>
@@ -2758,15 +2497,7 @@
               <w:cnfStyle w:val="000000000000" w:firstRow="0" w:lastRow="0" w:firstColumn="0" w:lastColumn="0" w:oddVBand="0" w:evenVBand="0" w:oddHBand="0" w:evenHBand="0" w:firstRowFirstColumn="0" w:firstRowLastColumn="0" w:lastRowFirstColumn="0" w:lastRowLastColumn="0"/>
             </w:pPr>
             <w:r>
-              <w:t xml:space="preserve">This is used for getting the status of the switch belonging to the Door Lock on the simulator board. It returns a true if switch is turned on else it returns a false. It will only yield meaningful return values when </w:t>
-            </w:r>
-            <w:proofErr w:type="spellStart"/>
-            <w:r>
-              <w:t>keyselect</w:t>
-            </w:r>
-            <w:proofErr w:type="spellEnd"/>
-            <w:r>
-              <w:t xml:space="preserve"> is low. </w:t>
+              <w:t xml:space="preserve">This is used for getting the status of the switch belonging to the Door Lock on the simulator board. It returns a true if switch is turned on else it returns a false. It will only yield meaningful return values when keyselect is low. </w:t>
             </w:r>
           </w:p>
         </w:tc>
@@ -2800,13 +2531,8 @@
       </w:r>
     </w:p>
     <w:p>
-      <w:proofErr w:type="spellStart"/>
       <w:r>
-        <w:t>ISoap</w:t>
-      </w:r>
-      <w:proofErr w:type="spellEnd"/>
-      <w:r>
-        <w:t xml:space="preserve"> is the interface class containing virtual functions which are implemented in the hardware class.</w:t>
+        <w:t>ISoap is the interface class containing virtual functions which are implemented in the hardware class.</w:t>
       </w:r>
     </w:p>
     <w:tbl>
@@ -2898,23 +2624,7 @@
                 <w:bCs w:val="0"/>
                 <w:i/>
               </w:rPr>
-              <w:t xml:space="preserve">virtual </w:t>
-            </w:r>
-            <w:proofErr w:type="spellStart"/>
-            <w:r>
-              <w:rPr>
-                <w:bCs w:val="0"/>
-                <w:i/>
-              </w:rPr>
-              <w:t>boolean</w:t>
-            </w:r>
-            <w:proofErr w:type="spellEnd"/>
-            <w:r>
-              <w:rPr>
-                <w:bCs w:val="0"/>
-                <w:i/>
-              </w:rPr>
-              <w:t xml:space="preserve"> GetSoap1() = 0;</w:t>
+              <w:t>virtual boolean GetSoap1() = 0;</w:t>
             </w:r>
           </w:p>
         </w:tc>
@@ -2928,15 +2638,7 @@
               <w:cnfStyle w:val="000000000000" w:firstRow="0" w:lastRow="0" w:firstColumn="0" w:lastColumn="0" w:oddVBand="0" w:evenVBand="0" w:oddHBand="0" w:evenHBand="0" w:firstRowFirstColumn="0" w:firstRowLastColumn="0" w:lastRowFirstColumn="0" w:lastRowLastColumn="0"/>
             </w:pPr>
             <w:r>
-              <w:t xml:space="preserve">This is used for getting the status of the switch belonging to the Soap 1 on the simulator board. It returns a true if switch is turned on else it returns a false. It will only yield meaningful return values when </w:t>
-            </w:r>
-            <w:proofErr w:type="spellStart"/>
-            <w:r>
-              <w:t>keyselect</w:t>
-            </w:r>
-            <w:proofErr w:type="spellEnd"/>
-            <w:r>
-              <w:t xml:space="preserve"> is low.</w:t>
+              <w:t>This is used for getting the status of the switch belonging to the Soap 1 on the simulator board. It returns a true if switch is turned on else it returns a false. It will only yield meaningful return values when keyselect is low.</w:t>
             </w:r>
           </w:p>
         </w:tc>
@@ -2958,32 +2660,18 @@
               <w:rPr>
                 <w:i/>
               </w:rPr>
-              <w:t xml:space="preserve">virtual </w:t>
-            </w:r>
-            <w:proofErr w:type="spellStart"/>
+              <w:t>virtual boolean GetSoap</w:t>
+            </w:r>
             <w:r>
               <w:rPr>
                 <w:i/>
               </w:rPr>
-              <w:t>boolean</w:t>
-            </w:r>
-            <w:proofErr w:type="spellEnd"/>
+              <w:t>2</w:t>
+            </w:r>
             <w:r>
               <w:rPr>
                 <w:i/>
               </w:rPr>
-              <w:t xml:space="preserve"> GetSoap</w:t>
-            </w:r>
-            <w:r>
-              <w:rPr>
-                <w:i/>
-              </w:rPr>
-              <w:t>2</w:t>
-            </w:r>
-            <w:r>
-              <w:rPr>
-                <w:i/>
-              </w:rPr>
               <w:t>() = 0;</w:t>
             </w:r>
           </w:p>
@@ -2998,15 +2686,7 @@
               <w:cnfStyle w:val="000000000000" w:firstRow="0" w:lastRow="0" w:firstColumn="0" w:lastColumn="0" w:oddVBand="0" w:evenVBand="0" w:oddHBand="0" w:evenHBand="0" w:firstRowFirstColumn="0" w:firstRowLastColumn="0" w:lastRowFirstColumn="0" w:lastRowLastColumn="0"/>
             </w:pPr>
             <w:r>
-              <w:t xml:space="preserve">This is used for getting the status of the switch belonging to the Soap 2 on the simulator board. It returns a true if switch is turned on else it returns a false. It will only yield meaningful return values when </w:t>
-            </w:r>
-            <w:proofErr w:type="spellStart"/>
-            <w:r>
-              <w:t>keyselect</w:t>
-            </w:r>
-            <w:proofErr w:type="spellEnd"/>
-            <w:r>
-              <w:t xml:space="preserve"> is low.</w:t>
+              <w:t>This is used for getting the status of the switch belonging to the Soap 2 on the simulator board. It returns a true if switch is turned on else it returns a false. It will only yield meaningful return values when keyselect is low.</w:t>
             </w:r>
           </w:p>
         </w:tc>
@@ -3028,21 +2708,7 @@
               <w:rPr>
                 <w:i/>
               </w:rPr>
-              <w:t>virtual void SetSoap1(</w:t>
-            </w:r>
-            <w:proofErr w:type="spellStart"/>
-            <w:r>
-              <w:rPr>
-                <w:i/>
-              </w:rPr>
-              <w:t>boolean</w:t>
-            </w:r>
-            <w:proofErr w:type="spellEnd"/>
-            <w:r>
-              <w:rPr>
-                <w:i/>
-              </w:rPr>
-              <w:t xml:space="preserve"> On) = 0;</w:t>
+              <w:t>virtual void SetSoap1(boolean On) = 0;</w:t>
             </w:r>
           </w:p>
         </w:tc>
@@ -3090,21 +2756,7 @@
               <w:rPr>
                 <w:i/>
               </w:rPr>
-              <w:t>(</w:t>
-            </w:r>
-            <w:proofErr w:type="spellStart"/>
-            <w:r>
-              <w:rPr>
-                <w:i/>
-              </w:rPr>
-              <w:t>boolean</w:t>
-            </w:r>
-            <w:proofErr w:type="spellEnd"/>
-            <w:r>
-              <w:rPr>
-                <w:i/>
-              </w:rPr>
-              <w:t xml:space="preserve"> On) = 0;</w:t>
+              <w:t>(boolean On) = 0;</w:t>
             </w:r>
           </w:p>
         </w:tc>
@@ -3248,35 +2900,7 @@
               <w:rPr>
                 <w:i/>
               </w:rPr>
-              <w:t xml:space="preserve">d </w:t>
-            </w:r>
-            <w:proofErr w:type="spellStart"/>
-            <w:r>
-              <w:rPr>
-                <w:i/>
-              </w:rPr>
-              <w:t>SetWaterLevel</w:t>
-            </w:r>
-            <w:proofErr w:type="spellEnd"/>
-            <w:r>
-              <w:rPr>
-                <w:i/>
-              </w:rPr>
-              <w:t>(</w:t>
-            </w:r>
-            <w:proofErr w:type="spellStart"/>
-            <w:r>
-              <w:rPr>
-                <w:i/>
-              </w:rPr>
-              <w:t>int</w:t>
-            </w:r>
-            <w:proofErr w:type="spellEnd"/>
-            <w:r>
-              <w:rPr>
-                <w:i/>
-              </w:rPr>
-              <w:t xml:space="preserve"> level) = 0;</w:t>
+              <w:t>d SetWaterLevel(int level) = 0;</w:t>
             </w:r>
           </w:p>
         </w:tc>
@@ -3315,49 +2939,7 @@
                 <w:i/>
               </w:rPr>
               <w:lastRenderedPageBreak/>
-              <w:t xml:space="preserve">virtual </w:t>
-            </w:r>
-            <w:proofErr w:type="spellStart"/>
-            <w:r>
-              <w:rPr>
-                <w:i/>
-              </w:rPr>
-              <w:t>boolean</w:t>
-            </w:r>
-            <w:proofErr w:type="spellEnd"/>
-            <w:r>
-              <w:rPr>
-                <w:i/>
-              </w:rPr>
-              <w:t xml:space="preserve"> </w:t>
-            </w:r>
-            <w:proofErr w:type="spellStart"/>
-            <w:r>
-              <w:rPr>
-                <w:i/>
-              </w:rPr>
-              <w:t>CheckWaterLevel</w:t>
-            </w:r>
-            <w:proofErr w:type="spellEnd"/>
-            <w:r>
-              <w:rPr>
-                <w:i/>
-              </w:rPr>
-              <w:t>(</w:t>
-            </w:r>
-            <w:proofErr w:type="spellStart"/>
-            <w:r>
-              <w:rPr>
-                <w:i/>
-              </w:rPr>
-              <w:t>int</w:t>
-            </w:r>
-            <w:proofErr w:type="spellEnd"/>
-            <w:r>
-              <w:rPr>
-                <w:i/>
-              </w:rPr>
-              <w:t xml:space="preserve"> level) = 0;</w:t>
+              <w:t>virtual boolean CheckWaterLevel(int level) = 0;</w:t>
             </w:r>
           </w:p>
           <w:p>
@@ -3403,21 +2985,7 @@
               <w:rPr>
                 <w:i/>
               </w:rPr>
-              <w:t xml:space="preserve">virtual void </w:t>
-            </w:r>
-            <w:proofErr w:type="spellStart"/>
-            <w:r>
-              <w:rPr>
-                <w:i/>
-              </w:rPr>
-              <w:t>SinkWater</w:t>
-            </w:r>
-            <w:proofErr w:type="spellEnd"/>
-            <w:r>
-              <w:rPr>
-                <w:i/>
-              </w:rPr>
-              <w:t>() = 0;</w:t>
+              <w:t>virtual void SinkWater() = 0;</w:t>
             </w:r>
           </w:p>
         </w:tc>
@@ -3568,35 +3136,7 @@
               <w:rPr>
                 <w:i/>
               </w:rPr>
-              <w:t xml:space="preserve">oid </w:t>
-            </w:r>
-            <w:proofErr w:type="spellStart"/>
-            <w:r>
-              <w:rPr>
-                <w:i/>
-              </w:rPr>
-              <w:t>SetDirection</w:t>
-            </w:r>
-            <w:proofErr w:type="spellEnd"/>
-            <w:r>
-              <w:rPr>
-                <w:i/>
-              </w:rPr>
-              <w:t xml:space="preserve">(char </w:t>
-            </w:r>
-            <w:proofErr w:type="spellStart"/>
-            <w:r>
-              <w:rPr>
-                <w:i/>
-              </w:rPr>
-              <w:t>dir</w:t>
-            </w:r>
-            <w:proofErr w:type="spellEnd"/>
-            <w:r>
-              <w:rPr>
-                <w:i/>
-              </w:rPr>
-              <w:t>) = 0;</w:t>
+              <w:t>oid SetDirection(char dir) = 0;</w:t>
             </w:r>
           </w:p>
         </w:tc>
@@ -3638,35 +3178,7 @@
               <w:rPr>
                 <w:i/>
               </w:rPr>
-              <w:t xml:space="preserve"> void </w:t>
-            </w:r>
-            <w:proofErr w:type="spellStart"/>
-            <w:r>
-              <w:rPr>
-                <w:i/>
-              </w:rPr>
-              <w:t>SetSpeed</w:t>
-            </w:r>
-            <w:proofErr w:type="spellEnd"/>
-            <w:r>
-              <w:rPr>
-                <w:i/>
-              </w:rPr>
-              <w:t>(</w:t>
-            </w:r>
-            <w:proofErr w:type="spellStart"/>
-            <w:r>
-              <w:rPr>
-                <w:i/>
-              </w:rPr>
-              <w:t>int</w:t>
-            </w:r>
-            <w:proofErr w:type="spellEnd"/>
-            <w:r>
-              <w:rPr>
-                <w:i/>
-              </w:rPr>
-              <w:t xml:space="preserve"> level) = 0; </w:t>
+              <w:t xml:space="preserve"> void SetSpeed(int level) = 0; </w:t>
             </w:r>
           </w:p>
         </w:tc>
@@ -3704,21 +3216,7 @@
               <w:rPr>
                 <w:i/>
               </w:rPr>
-              <w:t xml:space="preserve">virtual void </w:t>
-            </w:r>
-            <w:proofErr w:type="spellStart"/>
-            <w:r>
-              <w:rPr>
-                <w:i/>
-              </w:rPr>
-              <w:t>StopMotor</w:t>
-            </w:r>
-            <w:proofErr w:type="spellEnd"/>
-            <w:r>
-              <w:rPr>
-                <w:i/>
-              </w:rPr>
-              <w:t>() = 0;</w:t>
+              <w:t>virtual void StopMotor() = 0;</w:t>
             </w:r>
           </w:p>
         </w:tc>
@@ -3756,21 +3254,7 @@
               <w:rPr>
                 <w:i/>
               </w:rPr>
-              <w:t xml:space="preserve">virtual void </w:t>
-            </w:r>
-            <w:proofErr w:type="spellStart"/>
-            <w:r>
-              <w:rPr>
-                <w:i/>
-              </w:rPr>
-              <w:t>StartMotor</w:t>
-            </w:r>
-            <w:proofErr w:type="spellEnd"/>
-            <w:r>
-              <w:rPr>
-                <w:i/>
-              </w:rPr>
-              <w:t>() = 0</w:t>
+              <w:t>virtual void StartMotor() = 0</w:t>
             </w:r>
           </w:p>
         </w:tc>
@@ -3786,15 +3270,7 @@
               <w:t xml:space="preserve">The purpose of this function will be to </w:t>
             </w:r>
             <w:r>
-              <w:t xml:space="preserve">start the motor at an initial state assuming that all the prerequisites are handled properly within the </w:t>
-            </w:r>
-            <w:proofErr w:type="spellStart"/>
-            <w:r>
-              <w:t>IProgram</w:t>
-            </w:r>
-            <w:proofErr w:type="spellEnd"/>
-            <w:r>
-              <w:t xml:space="preserve"> interface.</w:t>
+              <w:t>start the motor at an initial state assuming that all the prerequisites are handled properly within the IProgram interface.</w:t>
             </w:r>
           </w:p>
         </w:tc>
@@ -3816,35 +3292,7 @@
               <w:rPr>
                 <w:i/>
               </w:rPr>
-              <w:t xml:space="preserve">virtual void </w:t>
-            </w:r>
-            <w:proofErr w:type="spellStart"/>
-            <w:r>
-              <w:rPr>
-                <w:i/>
-              </w:rPr>
-              <w:t>CheckLoadingLevel</w:t>
-            </w:r>
-            <w:proofErr w:type="spellEnd"/>
-            <w:r>
-              <w:rPr>
-                <w:i/>
-              </w:rPr>
-              <w:t>(</w:t>
-            </w:r>
-            <w:proofErr w:type="spellStart"/>
-            <w:r>
-              <w:rPr>
-                <w:i/>
-              </w:rPr>
-              <w:t>int</w:t>
-            </w:r>
-            <w:proofErr w:type="spellEnd"/>
-            <w:r>
-              <w:rPr>
-                <w:i/>
-              </w:rPr>
-              <w:t xml:space="preserve"> level) = 0;</w:t>
+              <w:t>virtual void CheckLoadingLevel(int level) = 0;</w:t>
             </w:r>
           </w:p>
         </w:tc>
@@ -3885,15 +3333,7 @@
               <w:jc w:val="both"/>
             </w:pPr>
             <w:r>
-              <w:t xml:space="preserve">To discuss: To start the motor can we just set the initial speed, or we also should consider some other states? Should we take care of the prerequisites in this function of in the </w:t>
-            </w:r>
-            <w:proofErr w:type="spellStart"/>
-            <w:r>
-              <w:t>IProgram</w:t>
-            </w:r>
-            <w:proofErr w:type="spellEnd"/>
-            <w:r>
-              <w:t xml:space="preserve"> interface?</w:t>
+              <w:t>To discuss: To start the motor can we just set the initial speed, or we also should consider some other states? Should we take care of the prerequisites in this function of in the IProgram interface?</w:t>
             </w:r>
           </w:p>
         </w:tc>
@@ -3917,8 +3357,6 @@
       </w:r>
     </w:p>
     <w:p>
-      <w:proofErr w:type="spellStart"/>
-      <w:proofErr w:type="gramStart"/>
       <w:r>
         <w:t>I</w:t>
       </w:r>
@@ -3935,7 +3373,6 @@
         </w:rPr>
         <w:t>emperature</w:t>
       </w:r>
-      <w:proofErr w:type="spellEnd"/>
       <w:r>
         <w:rPr>
           <w:rFonts w:hint="eastAsia"/>
@@ -3943,217 +3380,6 @@
         </w:rPr>
         <w:t xml:space="preserve"> </w:t>
       </w:r>
-      <w:r>
-        <w:t xml:space="preserve"> is</w:t>
-      </w:r>
-      <w:proofErr w:type="gramEnd"/>
-      <w:r>
-        <w:t xml:space="preserve"> the interface class containing the virtual functions relating which is implemented in the hardware class.</w:t>
-      </w:r>
-    </w:p>
-    <w:tbl>
-      <w:tblPr>
-        <w:tblStyle w:val="GridTable1Light"/>
-        <w:tblW w:w="0" w:type="auto"/>
-        <w:tblLook w:val="04A0" w:firstRow="1" w:lastRow="0" w:firstColumn="1" w:lastColumn="0" w:noHBand="0" w:noVBand="1"/>
-      </w:tblPr>
-      <w:tblGrid>
-        <w:gridCol w:w="4675"/>
-        <w:gridCol w:w="4675"/>
-      </w:tblGrid>
-      <w:tr>
-        <w:trPr>
-          <w:cnfStyle w:val="100000000000" w:firstRow="1" w:lastRow="0" w:firstColumn="0" w:lastColumn="0" w:oddVBand="0" w:evenVBand="0" w:oddHBand="0" w:evenHBand="0" w:firstRowFirstColumn="0" w:firstRowLastColumn="0" w:lastRowFirstColumn="0" w:lastRowLastColumn="0"/>
-        </w:trPr>
-        <w:tc>
-          <w:tcPr>
-            <w:cnfStyle w:val="001000000000" w:firstRow="0" w:lastRow="0" w:firstColumn="1" w:lastColumn="0" w:oddVBand="0" w:evenVBand="0" w:oddHBand="0" w:evenHBand="0" w:firstRowFirstColumn="0" w:firstRowLastColumn="0" w:lastRowFirstColumn="0" w:lastRowLastColumn="0"/>
-            <w:tcW w:w="9350" w:type="dxa"/>
-            <w:gridSpan w:val="2"/>
-          </w:tcPr>
-          <w:p>
-            <w:pPr>
-              <w:jc w:val="both"/>
-            </w:pPr>
-            <w:r>
-              <w:t>ICOIN</w:t>
-            </w:r>
-          </w:p>
-        </w:tc>
-      </w:tr>
-      <w:tr>
-        <w:tc>
-          <w:tcPr>
-            <w:cnfStyle w:val="001000000000" w:firstRow="0" w:lastRow="0" w:firstColumn="1" w:lastColumn="0" w:oddVBand="0" w:evenVBand="0" w:oddHBand="0" w:evenHBand="0" w:firstRowFirstColumn="0" w:firstRowLastColumn="0" w:lastRowFirstColumn="0" w:lastRowLastColumn="0"/>
-            <w:tcW w:w="4675" w:type="dxa"/>
-            <w:shd w:val="clear" w:color="auto" w:fill="D0CECE" w:themeFill="background2" w:themeFillShade="E6"/>
-          </w:tcPr>
-          <w:p>
-            <w:pPr>
-              <w:jc w:val="both"/>
-              <w:rPr>
-                <w:b w:val="0"/>
-                <w:bCs w:val="0"/>
-              </w:rPr>
-            </w:pPr>
-            <w:r>
-              <w:rPr>
-                <w:b w:val="0"/>
-                <w:bCs w:val="0"/>
-              </w:rPr>
-              <w:t>Functions</w:t>
-            </w:r>
-          </w:p>
-        </w:tc>
-        <w:tc>
-          <w:tcPr>
-            <w:tcW w:w="4675" w:type="dxa"/>
-            <w:shd w:val="clear" w:color="auto" w:fill="D0CECE" w:themeFill="background2" w:themeFillShade="E6"/>
-          </w:tcPr>
-          <w:p>
-            <w:pPr>
-              <w:jc w:val="both"/>
-              <w:cnfStyle w:val="000000000000" w:firstRow="0" w:lastRow="0" w:firstColumn="0" w:lastColumn="0" w:oddVBand="0" w:evenVBand="0" w:oddHBand="0" w:evenHBand="0" w:firstRowFirstColumn="0" w:firstRowLastColumn="0" w:lastRowFirstColumn="0" w:lastRowLastColumn="0"/>
-            </w:pPr>
-            <w:r>
-              <w:t xml:space="preserve">Description </w:t>
-            </w:r>
-          </w:p>
-        </w:tc>
-      </w:tr>
-      <w:tr>
-        <w:tc>
-          <w:tcPr>
-            <w:cnfStyle w:val="001000000000" w:firstRow="0" w:lastRow="0" w:firstColumn="1" w:lastColumn="0" w:oddVBand="0" w:evenVBand="0" w:oddHBand="0" w:evenHBand="0" w:firstRowFirstColumn="0" w:firstRowLastColumn="0" w:lastRowFirstColumn="0" w:lastRowLastColumn="0"/>
-            <w:tcW w:w="4675" w:type="dxa"/>
-          </w:tcPr>
-          <w:p>
-            <w:pPr>
-              <w:jc w:val="both"/>
-              <w:rPr>
-                <w:bCs w:val="0"/>
-                <w:i/>
-              </w:rPr>
-            </w:pPr>
-            <w:r>
-              <w:rPr>
-                <w:bCs w:val="0"/>
-                <w:i/>
-              </w:rPr>
-              <w:t xml:space="preserve">virtual void </w:t>
-            </w:r>
-            <w:proofErr w:type="spellStart"/>
-            <w:r>
-              <w:rPr>
-                <w:bCs w:val="0"/>
-                <w:i/>
-              </w:rPr>
-              <w:t>SetTemperature</w:t>
-            </w:r>
-            <w:proofErr w:type="spellEnd"/>
-            <w:r>
-              <w:rPr>
-                <w:bCs w:val="0"/>
-                <w:i/>
-              </w:rPr>
-              <w:t>(</w:t>
-            </w:r>
-            <w:proofErr w:type="spellStart"/>
-            <w:r>
-              <w:rPr>
-                <w:bCs w:val="0"/>
-                <w:i/>
-              </w:rPr>
-              <w:t>int</w:t>
-            </w:r>
-            <w:proofErr w:type="spellEnd"/>
-            <w:r>
-              <w:rPr>
-                <w:bCs w:val="0"/>
-                <w:i/>
-              </w:rPr>
-              <w:t xml:space="preserve"> level) = 0;</w:t>
-            </w:r>
-          </w:p>
-        </w:tc>
-        <w:tc>
-          <w:tcPr>
-            <w:tcW w:w="4675" w:type="dxa"/>
-          </w:tcPr>
-          <w:p>
-            <w:pPr>
-              <w:jc w:val="both"/>
-              <w:cnfStyle w:val="000000000000" w:firstRow="0" w:lastRow="0" w:firstColumn="0" w:lastColumn="0" w:oddVBand="0" w:evenVBand="0" w:oddHBand="0" w:evenHBand="0" w:firstRowFirstColumn="0" w:firstRowLastColumn="0" w:lastRowFirstColumn="0" w:lastRowLastColumn="0"/>
-            </w:pPr>
-            <w:r>
-              <w:rPr>
-                <w:rFonts w:hint="eastAsia"/>
-                <w:lang w:eastAsia="zh-CN"/>
-              </w:rPr>
-              <w:t>To set the heater to heat to the specified temperature.</w:t>
-            </w:r>
-          </w:p>
-        </w:tc>
-      </w:tr>
-      <w:tr>
-        <w:tc>
-          <w:tcPr>
-            <w:cnfStyle w:val="001000000000" w:firstRow="0" w:lastRow="0" w:firstColumn="1" w:lastColumn="0" w:oddVBand="0" w:evenVBand="0" w:oddHBand="0" w:evenHBand="0" w:firstRowFirstColumn="0" w:firstRowLastColumn="0" w:lastRowFirstColumn="0" w:lastRowLastColumn="0"/>
-            <w:tcW w:w="9350" w:type="dxa"/>
-            <w:gridSpan w:val="2"/>
-          </w:tcPr>
-          <w:p>
-            <w:pPr>
-              <w:jc w:val="both"/>
-            </w:pPr>
-            <w:r>
-              <w:t xml:space="preserve">Remarks: </w:t>
-            </w:r>
-          </w:p>
-          <w:p>
-            <w:pPr>
-              <w:jc w:val="both"/>
-            </w:pPr>
-            <w:r>
-              <w:rPr>
-                <w:rFonts w:hint="eastAsia"/>
-                <w:lang w:eastAsia="zh-CN"/>
-              </w:rPr>
-              <w:t>Implemented, not tested</w:t>
-            </w:r>
-          </w:p>
-        </w:tc>
-      </w:tr>
-    </w:tbl>
-    <w:p>
-      <w:pPr>
-        <w:pStyle w:val="Heading4"/>
-        <w:jc w:val="both"/>
-      </w:pPr>
-      <w:r>
-        <w:t>I</w:t>
-      </w:r>
-      <w:r>
-        <w:rPr>
-          <w:rFonts w:hint="eastAsia"/>
-          <w:lang w:eastAsia="zh-CN"/>
-        </w:rPr>
-        <w:t>Buzzer</w:t>
-      </w:r>
-    </w:p>
-    <w:p>
-      <w:proofErr w:type="spellStart"/>
-      <w:r>
-        <w:t>I</w:t>
-      </w:r>
-      <w:r>
-        <w:rPr>
-          <w:rFonts w:hint="eastAsia"/>
-          <w:lang w:eastAsia="zh-CN"/>
-        </w:rPr>
-        <w:t>Buzzer</w:t>
-      </w:r>
-      <w:proofErr w:type="spellEnd"/>
       <w:r>
         <w:t xml:space="preserve"> is the interface class containing the virtual functions relating which is implemented in the hardware class.</w:t>
       </w:r>
@@ -4180,6 +3406,179 @@
           </w:tcPr>
           <w:p>
             <w:pPr>
+              <w:jc w:val="both"/>
+            </w:pPr>
+            <w:r>
+              <w:t>ICOIN</w:t>
+            </w:r>
+          </w:p>
+        </w:tc>
+      </w:tr>
+      <w:tr>
+        <w:tc>
+          <w:tcPr>
+            <w:cnfStyle w:val="001000000000" w:firstRow="0" w:lastRow="0" w:firstColumn="1" w:lastColumn="0" w:oddVBand="0" w:evenVBand="0" w:oddHBand="0" w:evenHBand="0" w:firstRowFirstColumn="0" w:firstRowLastColumn="0" w:lastRowFirstColumn="0" w:lastRowLastColumn="0"/>
+            <w:tcW w:w="4675" w:type="dxa"/>
+            <w:shd w:val="clear" w:color="auto" w:fill="D0CECE" w:themeFill="background2" w:themeFillShade="E6"/>
+          </w:tcPr>
+          <w:p>
+            <w:pPr>
+              <w:jc w:val="both"/>
+              <w:rPr>
+                <w:b w:val="0"/>
+                <w:bCs w:val="0"/>
+              </w:rPr>
+            </w:pPr>
+            <w:r>
+              <w:rPr>
+                <w:b w:val="0"/>
+                <w:bCs w:val="0"/>
+              </w:rPr>
+              <w:t>Functions</w:t>
+            </w:r>
+          </w:p>
+        </w:tc>
+        <w:tc>
+          <w:tcPr>
+            <w:tcW w:w="4675" w:type="dxa"/>
+            <w:shd w:val="clear" w:color="auto" w:fill="D0CECE" w:themeFill="background2" w:themeFillShade="E6"/>
+          </w:tcPr>
+          <w:p>
+            <w:pPr>
+              <w:jc w:val="both"/>
+              <w:cnfStyle w:val="000000000000" w:firstRow="0" w:lastRow="0" w:firstColumn="0" w:lastColumn="0" w:oddVBand="0" w:evenVBand="0" w:oddHBand="0" w:evenHBand="0" w:firstRowFirstColumn="0" w:firstRowLastColumn="0" w:lastRowFirstColumn="0" w:lastRowLastColumn="0"/>
+            </w:pPr>
+            <w:r>
+              <w:t xml:space="preserve">Description </w:t>
+            </w:r>
+          </w:p>
+        </w:tc>
+      </w:tr>
+      <w:tr>
+        <w:tc>
+          <w:tcPr>
+            <w:cnfStyle w:val="001000000000" w:firstRow="0" w:lastRow="0" w:firstColumn="1" w:lastColumn="0" w:oddVBand="0" w:evenVBand="0" w:oddHBand="0" w:evenHBand="0" w:firstRowFirstColumn="0" w:firstRowLastColumn="0" w:lastRowFirstColumn="0" w:lastRowLastColumn="0"/>
+            <w:tcW w:w="4675" w:type="dxa"/>
+          </w:tcPr>
+          <w:p>
+            <w:pPr>
+              <w:jc w:val="both"/>
+              <w:rPr>
+                <w:bCs w:val="0"/>
+                <w:i/>
+              </w:rPr>
+            </w:pPr>
+            <w:r>
+              <w:rPr>
+                <w:bCs w:val="0"/>
+                <w:i/>
+              </w:rPr>
+              <w:t>virtual void SetTemperature(int level) = 0;</w:t>
+            </w:r>
+          </w:p>
+        </w:tc>
+        <w:tc>
+          <w:tcPr>
+            <w:tcW w:w="4675" w:type="dxa"/>
+          </w:tcPr>
+          <w:p>
+            <w:pPr>
+              <w:jc w:val="both"/>
+              <w:cnfStyle w:val="000000000000" w:firstRow="0" w:lastRow="0" w:firstColumn="0" w:lastColumn="0" w:oddVBand="0" w:evenVBand="0" w:oddHBand="0" w:evenHBand="0" w:firstRowFirstColumn="0" w:firstRowLastColumn="0" w:lastRowFirstColumn="0" w:lastRowLastColumn="0"/>
+            </w:pPr>
+            <w:r>
+              <w:rPr>
+                <w:rFonts w:hint="eastAsia"/>
+                <w:lang w:eastAsia="zh-CN"/>
+              </w:rPr>
+              <w:t>To set the heater to heat to the specified temperature.</w:t>
+            </w:r>
+          </w:p>
+        </w:tc>
+      </w:tr>
+      <w:tr>
+        <w:tc>
+          <w:tcPr>
+            <w:cnfStyle w:val="001000000000" w:firstRow="0" w:lastRow="0" w:firstColumn="1" w:lastColumn="0" w:oddVBand="0" w:evenVBand="0" w:oddHBand="0" w:evenHBand="0" w:firstRowFirstColumn="0" w:firstRowLastColumn="0" w:lastRowFirstColumn="0" w:lastRowLastColumn="0"/>
+            <w:tcW w:w="9350" w:type="dxa"/>
+            <w:gridSpan w:val="2"/>
+          </w:tcPr>
+          <w:p>
+            <w:pPr>
+              <w:jc w:val="both"/>
+            </w:pPr>
+            <w:r>
+              <w:t xml:space="preserve">Remarks: </w:t>
+            </w:r>
+          </w:p>
+          <w:p>
+            <w:pPr>
+              <w:jc w:val="both"/>
+            </w:pPr>
+            <w:r>
+              <w:rPr>
+                <w:rFonts w:hint="eastAsia"/>
+                <w:lang w:eastAsia="zh-CN"/>
+              </w:rPr>
+              <w:t>Implemented, not tested</w:t>
+            </w:r>
+          </w:p>
+        </w:tc>
+      </w:tr>
+    </w:tbl>
+    <w:p>
+      <w:pPr>
+        <w:pStyle w:val="Heading4"/>
+        <w:jc w:val="both"/>
+      </w:pPr>
+      <w:r>
+        <w:t>I</w:t>
+      </w:r>
+      <w:r>
+        <w:rPr>
+          <w:rFonts w:hint="eastAsia"/>
+          <w:lang w:eastAsia="zh-CN"/>
+        </w:rPr>
+        <w:t>Buzzer</w:t>
+      </w:r>
+    </w:p>
+    <w:p>
+      <w:r>
+        <w:t>I</w:t>
+      </w:r>
+      <w:r>
+        <w:rPr>
+          <w:rFonts w:hint="eastAsia"/>
+          <w:lang w:eastAsia="zh-CN"/>
+        </w:rPr>
+        <w:t>Buzzer</w:t>
+      </w:r>
+      <w:r>
+        <w:t xml:space="preserve"> is the interface class containing the virtual functions relating which is implemented in the hardware class.</w:t>
+      </w:r>
+    </w:p>
+    <w:tbl>
+      <w:tblPr>
+        <w:tblStyle w:val="GridTable1Light"/>
+        <w:tblW w:w="0" w:type="auto"/>
+        <w:tblLook w:val="04A0" w:firstRow="1" w:lastRow="0" w:firstColumn="1" w:lastColumn="0" w:noHBand="0" w:noVBand="1"/>
+      </w:tblPr>
+      <w:tblGrid>
+        <w:gridCol w:w="4675"/>
+        <w:gridCol w:w="4675"/>
+      </w:tblGrid>
+      <w:tr>
+        <w:trPr>
+          <w:cnfStyle w:val="100000000000" w:firstRow="1" w:lastRow="0" w:firstColumn="0" w:lastColumn="0" w:oddVBand="0" w:evenVBand="0" w:oddHBand="0" w:evenHBand="0" w:firstRowFirstColumn="0" w:firstRowLastColumn="0" w:lastRowFirstColumn="0" w:lastRowLastColumn="0"/>
+        </w:trPr>
+        <w:tc>
+          <w:tcPr>
+            <w:cnfStyle w:val="001000000000" w:firstRow="0" w:lastRow="0" w:firstColumn="1" w:lastColumn="0" w:oddVBand="0" w:evenVBand="0" w:oddHBand="0" w:evenHBand="0" w:firstRowFirstColumn="0" w:firstRowLastColumn="0" w:lastRowFirstColumn="0" w:lastRowLastColumn="0"/>
+            <w:tcW w:w="9350" w:type="dxa"/>
+            <w:gridSpan w:val="2"/>
+          </w:tcPr>
+          <w:p>
+            <w:pPr>
               <w:tabs>
                 <w:tab w:val="left" w:pos="2066"/>
               </w:tabs>
@@ -4253,55 +3652,7 @@
                 <w:bCs w:val="0"/>
                 <w:i/>
               </w:rPr>
-              <w:t xml:space="preserve">virtual void </w:t>
-            </w:r>
-            <w:proofErr w:type="spellStart"/>
-            <w:r>
-              <w:rPr>
-                <w:bCs w:val="0"/>
-                <w:i/>
-              </w:rPr>
-              <w:t>SetBuzzer</w:t>
-            </w:r>
-            <w:proofErr w:type="spellEnd"/>
-            <w:r>
-              <w:rPr>
-                <w:bCs w:val="0"/>
-                <w:i/>
-              </w:rPr>
-              <w:t>(</w:t>
-            </w:r>
-            <w:proofErr w:type="spellStart"/>
-            <w:r>
-              <w:rPr>
-                <w:bCs w:val="0"/>
-                <w:i/>
-              </w:rPr>
-              <w:t>int</w:t>
-            </w:r>
-            <w:proofErr w:type="spellEnd"/>
-            <w:r>
-              <w:rPr>
-                <w:bCs w:val="0"/>
-                <w:i/>
-              </w:rPr>
-              <w:t xml:space="preserve"> </w:t>
-            </w:r>
-            <w:proofErr w:type="spellStart"/>
-            <w:r>
-              <w:rPr>
-                <w:bCs w:val="0"/>
-                <w:i/>
-              </w:rPr>
-              <w:t>ms</w:t>
-            </w:r>
-            <w:proofErr w:type="spellEnd"/>
-            <w:r>
-              <w:rPr>
-                <w:bCs w:val="0"/>
-                <w:i/>
-              </w:rPr>
-              <w:t>) = 0;</w:t>
+              <w:t>virtual void SetBuzzer(int ms) = 0;</w:t>
             </w:r>
           </w:p>
         </w:tc>
@@ -4464,39 +3815,7 @@
                 <w:bCs w:val="0"/>
                 <w:i/>
               </w:rPr>
-              <w:t xml:space="preserve">void </w:t>
-            </w:r>
-            <w:proofErr w:type="spellStart"/>
-            <w:r>
-              <w:rPr>
-                <w:bCs w:val="0"/>
-                <w:i/>
-              </w:rPr>
-              <w:t>SetKeySelect</w:t>
-            </w:r>
-            <w:proofErr w:type="spellEnd"/>
-            <w:r>
-              <w:rPr>
-                <w:bCs w:val="0"/>
-                <w:i/>
-              </w:rPr>
-              <w:t>(</w:t>
-            </w:r>
-            <w:proofErr w:type="spellStart"/>
-            <w:r>
-              <w:rPr>
-                <w:bCs w:val="0"/>
-                <w:i/>
-              </w:rPr>
-              <w:t>int</w:t>
-            </w:r>
-            <w:proofErr w:type="spellEnd"/>
-            <w:r>
-              <w:rPr>
-                <w:bCs w:val="0"/>
-                <w:i/>
-              </w:rPr>
-              <w:t xml:space="preserve"> value);</w:t>
+              <w:t>void SetKeySelect(int value);</w:t>
             </w:r>
           </w:p>
         </w:tc>
@@ -4513,21 +3832,7 @@
               <w:rPr>
                 <w:lang w:eastAsia="zh-CN"/>
               </w:rPr>
-              <w:t xml:space="preserve">Setting </w:t>
-            </w:r>
-            <w:proofErr w:type="spellStart"/>
-            <w:r>
-              <w:rPr>
-                <w:lang w:eastAsia="zh-CN"/>
-              </w:rPr>
-              <w:t>keyselect</w:t>
-            </w:r>
-            <w:proofErr w:type="spellEnd"/>
-            <w:r>
-              <w:rPr>
-                <w:lang w:eastAsia="zh-CN"/>
-              </w:rPr>
-              <w:t xml:space="preserve"> to 0 or 1 </w:t>
+              <w:t xml:space="preserve">Setting keyselect to 0 or 1 </w:t>
             </w:r>
           </w:p>
         </w:tc>
@@ -4549,35 +3854,7 @@
               <w:rPr>
                 <w:i/>
               </w:rPr>
-              <w:t xml:space="preserve">void </w:t>
-            </w:r>
-            <w:proofErr w:type="spellStart"/>
-            <w:r>
-              <w:rPr>
-                <w:i/>
-              </w:rPr>
-              <w:t>SetGroup</w:t>
-            </w:r>
-            <w:proofErr w:type="spellEnd"/>
-            <w:r>
-              <w:rPr>
-                <w:i/>
-              </w:rPr>
-              <w:t>(</w:t>
-            </w:r>
-            <w:proofErr w:type="spellStart"/>
-            <w:r>
-              <w:rPr>
-                <w:i/>
-              </w:rPr>
-              <w:t>int</w:t>
-            </w:r>
-            <w:proofErr w:type="spellEnd"/>
-            <w:r>
-              <w:rPr>
-                <w:i/>
-              </w:rPr>
-              <w:t xml:space="preserve"> group);</w:t>
+              <w:t>void SetGroup(int group);</w:t>
             </w:r>
           </w:p>
         </w:tc>
@@ -4619,35 +3896,7 @@
               <w:rPr>
                 <w:i/>
               </w:rPr>
-              <w:t xml:space="preserve">void </w:t>
-            </w:r>
-            <w:proofErr w:type="spellStart"/>
-            <w:r>
-              <w:rPr>
-                <w:i/>
-              </w:rPr>
-              <w:t>SetData</w:t>
-            </w:r>
-            <w:proofErr w:type="spellEnd"/>
-            <w:r>
-              <w:rPr>
-                <w:i/>
-              </w:rPr>
-              <w:t>(</w:t>
-            </w:r>
-            <w:proofErr w:type="spellStart"/>
-            <w:r>
-              <w:rPr>
-                <w:i/>
-              </w:rPr>
-              <w:t>int</w:t>
-            </w:r>
-            <w:proofErr w:type="spellEnd"/>
-            <w:r>
-              <w:rPr>
-                <w:i/>
-              </w:rPr>
-              <w:t xml:space="preserve"> data);</w:t>
+              <w:t>void SetData(int data);</w:t>
             </w:r>
           </w:p>
         </w:tc>
@@ -4667,13 +3916,7 @@
               <w:rPr>
                 <w:lang w:eastAsia="zh-CN"/>
               </w:rPr>
-              <w:t xml:space="preserve">Setting value for all combinations value from data pins. </w:t>
-            </w:r>
-            <w:r>
-              <w:rPr>
-                <w:lang w:eastAsia="zh-CN"/>
-              </w:rPr>
-              <w:t>This function is used in implications of setting output for coin indicators or program indicators.</w:t>
+              <w:t>Setting value for all combinations value from data pins. This function is used in implications of setting output for coin indicators or program indicators.</w:t>
             </w:r>
           </w:p>
         </w:tc>
@@ -4734,6 +3977,743 @@
             </w:pPr>
             <w:r>
               <w:t xml:space="preserve">Remarks: </w:t>
+            </w:r>
+          </w:p>
+        </w:tc>
+      </w:tr>
+    </w:tbl>
+    <w:p>
+      <w:pPr>
+        <w:pStyle w:val="Heading2"/>
+      </w:pPr>
+      <w:r>
+        <w:t>immediate</w:t>
+      </w:r>
+      <w:r>
+        <w:t xml:space="preserve"> CLASSES </w:t>
+      </w:r>
+    </w:p>
+    <w:p>
+      <w:pPr>
+        <w:pStyle w:val="Heading4"/>
+        <w:jc w:val="both"/>
+      </w:pPr>
+      <w:r>
+        <w:t>COINWALLET</w:t>
+      </w:r>
+      <w:r>
+        <w:t xml:space="preserve"> CLASS</w:t>
+      </w:r>
+    </w:p>
+    <w:p>
+      <w:r>
+        <w:t>CoinW</w:t>
+      </w:r>
+      <w:r>
+        <w:t xml:space="preserve">allet </w:t>
+      </w:r>
+      <w:r>
+        <w:t>is the class</w:t>
+      </w:r>
+      <w:r>
+        <w:t xml:space="preserve"> contains the functions and variables for handling coins and the amount of money that users put into the machine</w:t>
+      </w:r>
+    </w:p>
+    <w:tbl>
+      <w:tblPr>
+        <w:tblStyle w:val="GridTable1Light"/>
+        <w:tblW w:w="0" w:type="auto"/>
+        <w:tblLook w:val="04A0" w:firstRow="1" w:lastRow="0" w:firstColumn="1" w:lastColumn="0" w:noHBand="0" w:noVBand="1"/>
+      </w:tblPr>
+      <w:tblGrid>
+        <w:gridCol w:w="2425"/>
+        <w:gridCol w:w="2070"/>
+        <w:gridCol w:w="4855"/>
+      </w:tblGrid>
+      <w:tr>
+        <w:trPr>
+          <w:cnfStyle w:val="100000000000" w:firstRow="1" w:lastRow="0" w:firstColumn="0" w:lastColumn="0" w:oddVBand="0" w:evenVBand="0" w:oddHBand="0" w:evenHBand="0" w:firstRowFirstColumn="0" w:firstRowLastColumn="0" w:lastRowFirstColumn="0" w:lastRowLastColumn="0"/>
+        </w:trPr>
+        <w:tc>
+          <w:tcPr>
+            <w:cnfStyle w:val="001000000000" w:firstRow="0" w:lastRow="0" w:firstColumn="1" w:lastColumn="0" w:oddVBand="0" w:evenVBand="0" w:oddHBand="0" w:evenHBand="0" w:firstRowFirstColumn="0" w:firstRowLastColumn="0" w:lastRowFirstColumn="0" w:lastRowLastColumn="0"/>
+            <w:tcW w:w="9350" w:type="dxa"/>
+            <w:gridSpan w:val="3"/>
+          </w:tcPr>
+          <w:p>
+            <w:pPr>
+              <w:jc w:val="both"/>
+            </w:pPr>
+            <w:r>
+              <w:t>Properties</w:t>
+            </w:r>
+          </w:p>
+        </w:tc>
+      </w:tr>
+      <w:tr>
+        <w:trPr>
+          <w:trHeight w:val="206"/>
+        </w:trPr>
+        <w:tc>
+          <w:tcPr>
+            <w:cnfStyle w:val="001000000000" w:firstRow="0" w:lastRow="0" w:firstColumn="1" w:lastColumn="0" w:oddVBand="0" w:evenVBand="0" w:oddHBand="0" w:evenHBand="0" w:firstRowFirstColumn="0" w:firstRowLastColumn="0" w:lastRowFirstColumn="0" w:lastRowLastColumn="0"/>
+            <w:tcW w:w="2425" w:type="dxa"/>
+          </w:tcPr>
+          <w:p>
+            <w:pPr>
+              <w:jc w:val="both"/>
+            </w:pPr>
+            <w:r>
+              <w:t>nrOfCoin10</w:t>
+            </w:r>
+          </w:p>
+        </w:tc>
+        <w:tc>
+          <w:tcPr>
+            <w:tcW w:w="2070" w:type="dxa"/>
+          </w:tcPr>
+          <w:p>
+            <w:pPr>
+              <w:jc w:val="both"/>
+              <w:cnfStyle w:val="000000000000" w:firstRow="0" w:lastRow="0" w:firstColumn="0" w:lastColumn="0" w:oddVBand="0" w:evenVBand="0" w:oddHBand="0" w:evenHBand="0" w:firstRowFirstColumn="0" w:firstRowLastColumn="0" w:lastRowFirstColumn="0" w:lastRowLastColumn="0"/>
+            </w:pPr>
+            <w:r>
+              <w:t xml:space="preserve">Integer </w:t>
+            </w:r>
+          </w:p>
+        </w:tc>
+        <w:tc>
+          <w:tcPr>
+            <w:tcW w:w="4855" w:type="dxa"/>
+          </w:tcPr>
+          <w:p>
+            <w:pPr>
+              <w:jc w:val="both"/>
+              <w:cnfStyle w:val="000000000000" w:firstRow="0" w:lastRow="0" w:firstColumn="0" w:lastColumn="0" w:oddVBand="0" w:evenVBand="0" w:oddHBand="0" w:evenHBand="0" w:firstRowFirstColumn="0" w:firstRowLastColumn="0" w:lastRowFirstColumn="0" w:lastRowLastColumn="0"/>
+            </w:pPr>
+            <w:r>
+              <w:t xml:space="preserve">This is </w:t>
+            </w:r>
+            <w:r>
+              <w:t>a instance variable to indicate how many coin of value 10 which is put by users</w:t>
+            </w:r>
+          </w:p>
+        </w:tc>
+      </w:tr>
+      <w:tr>
+        <w:trPr>
+          <w:trHeight w:val="206"/>
+        </w:trPr>
+        <w:tc>
+          <w:tcPr>
+            <w:cnfStyle w:val="001000000000" w:firstRow="0" w:lastRow="0" w:firstColumn="1" w:lastColumn="0" w:oddVBand="0" w:evenVBand="0" w:oddHBand="0" w:evenHBand="0" w:firstRowFirstColumn="0" w:firstRowLastColumn="0" w:lastRowFirstColumn="0" w:lastRowLastColumn="0"/>
+            <w:tcW w:w="2425" w:type="dxa"/>
+          </w:tcPr>
+          <w:p>
+            <w:pPr>
+              <w:jc w:val="both"/>
+            </w:pPr>
+            <w:r>
+              <w:t>nrOfCoin50</w:t>
+            </w:r>
+          </w:p>
+        </w:tc>
+        <w:tc>
+          <w:tcPr>
+            <w:tcW w:w="2070" w:type="dxa"/>
+          </w:tcPr>
+          <w:p>
+            <w:pPr>
+              <w:jc w:val="both"/>
+              <w:cnfStyle w:val="000000000000" w:firstRow="0" w:lastRow="0" w:firstColumn="0" w:lastColumn="0" w:oddVBand="0" w:evenVBand="0" w:oddHBand="0" w:evenHBand="0" w:firstRowFirstColumn="0" w:firstRowLastColumn="0" w:lastRowFirstColumn="0" w:lastRowLastColumn="0"/>
+            </w:pPr>
+            <w:r>
+              <w:t>Integer</w:t>
+            </w:r>
+          </w:p>
+        </w:tc>
+        <w:tc>
+          <w:tcPr>
+            <w:tcW w:w="4855" w:type="dxa"/>
+          </w:tcPr>
+          <w:p>
+            <w:pPr>
+              <w:jc w:val="both"/>
+              <w:cnfStyle w:val="000000000000" w:firstRow="0" w:lastRow="0" w:firstColumn="0" w:lastColumn="0" w:oddVBand="0" w:evenVBand="0" w:oddHBand="0" w:evenHBand="0" w:firstRowFirstColumn="0" w:firstRowLastColumn="0" w:lastRowFirstColumn="0" w:lastRowLastColumn="0"/>
+            </w:pPr>
+            <w:r>
+              <w:t>This is a instance variable to indicate how many coin of value 50 which is put by users</w:t>
+            </w:r>
+          </w:p>
+        </w:tc>
+      </w:tr>
+      <w:tr>
+        <w:trPr>
+          <w:trHeight w:val="206"/>
+        </w:trPr>
+        <w:tc>
+          <w:tcPr>
+            <w:cnfStyle w:val="001000000000" w:firstRow="0" w:lastRow="0" w:firstColumn="1" w:lastColumn="0" w:oddVBand="0" w:evenVBand="0" w:oddHBand="0" w:evenHBand="0" w:firstRowFirstColumn="0" w:firstRowLastColumn="0" w:lastRowFirstColumn="0" w:lastRowLastColumn="0"/>
+            <w:tcW w:w="2425" w:type="dxa"/>
+          </w:tcPr>
+          <w:p>
+            <w:pPr>
+              <w:jc w:val="both"/>
+            </w:pPr>
+            <w:r>
+              <w:t>nrOfCoin200</w:t>
+            </w:r>
+          </w:p>
+        </w:tc>
+        <w:tc>
+          <w:tcPr>
+            <w:tcW w:w="2070" w:type="dxa"/>
+          </w:tcPr>
+          <w:p>
+            <w:pPr>
+              <w:jc w:val="both"/>
+              <w:cnfStyle w:val="000000000000" w:firstRow="0" w:lastRow="0" w:firstColumn="0" w:lastColumn="0" w:oddVBand="0" w:evenVBand="0" w:oddHBand="0" w:evenHBand="0" w:firstRowFirstColumn="0" w:firstRowLastColumn="0" w:lastRowFirstColumn="0" w:lastRowLastColumn="0"/>
+            </w:pPr>
+            <w:r>
+              <w:t>Integer</w:t>
+            </w:r>
+          </w:p>
+        </w:tc>
+        <w:tc>
+          <w:tcPr>
+            <w:tcW w:w="4855" w:type="dxa"/>
+          </w:tcPr>
+          <w:p>
+            <w:pPr>
+              <w:jc w:val="both"/>
+              <w:cnfStyle w:val="000000000000" w:firstRow="0" w:lastRow="0" w:firstColumn="0" w:lastColumn="0" w:oddVBand="0" w:evenVBand="0" w:oddHBand="0" w:evenHBand="0" w:firstRowFirstColumn="0" w:firstRowLastColumn="0" w:lastRowFirstColumn="0" w:lastRowLastColumn="0"/>
+            </w:pPr>
+            <w:r>
+              <w:t>This is a instance variable to indicate how many coin of value 200 which is put by users</w:t>
+            </w:r>
+          </w:p>
+        </w:tc>
+      </w:tr>
+      <w:tr>
+        <w:trPr>
+          <w:trHeight w:val="206"/>
+        </w:trPr>
+        <w:tc>
+          <w:tcPr>
+            <w:cnfStyle w:val="001000000000" w:firstRow="0" w:lastRow="0" w:firstColumn="1" w:lastColumn="0" w:oddVBand="0" w:evenVBand="0" w:oddHBand="0" w:evenHBand="0" w:firstRowFirstColumn="0" w:firstRowLastColumn="0" w:lastRowFirstColumn="0" w:lastRowLastColumn="0"/>
+            <w:tcW w:w="2425" w:type="dxa"/>
+          </w:tcPr>
+          <w:p>
+            <w:pPr>
+              <w:jc w:val="both"/>
+            </w:pPr>
+            <w:r>
+              <w:t>b</w:t>
+            </w:r>
+            <w:r>
+              <w:t>alance</w:t>
+            </w:r>
+          </w:p>
+        </w:tc>
+        <w:tc>
+          <w:tcPr>
+            <w:tcW w:w="2070" w:type="dxa"/>
+          </w:tcPr>
+          <w:p>
+            <w:pPr>
+              <w:jc w:val="both"/>
+              <w:cnfStyle w:val="000000000000" w:firstRow="0" w:lastRow="0" w:firstColumn="0" w:lastColumn="0" w:oddVBand="0" w:evenVBand="0" w:oddHBand="0" w:evenHBand="0" w:firstRowFirstColumn="0" w:firstRowLastColumn="0" w:lastRowFirstColumn="0" w:lastRowLastColumn="0"/>
+            </w:pPr>
+            <w:r>
+              <w:t>Integer</w:t>
+            </w:r>
+          </w:p>
+        </w:tc>
+        <w:tc>
+          <w:tcPr>
+            <w:tcW w:w="4855" w:type="dxa"/>
+          </w:tcPr>
+          <w:p>
+            <w:pPr>
+              <w:jc w:val="both"/>
+              <w:cnfStyle w:val="000000000000" w:firstRow="0" w:lastRow="0" w:firstColumn="0" w:lastColumn="0" w:oddVBand="0" w:evenVBand="0" w:oddHBand="0" w:evenHBand="0" w:firstRowFirstColumn="0" w:firstRowLastColumn="0" w:lastRowFirstColumn="0" w:lastRowLastColumn="0"/>
+            </w:pPr>
+            <w:r>
+              <w:t>The current amount of money in the wallet</w:t>
+            </w:r>
+          </w:p>
+        </w:tc>
+      </w:tr>
+      <w:tr>
+        <w:trPr>
+          <w:trHeight w:val="206"/>
+        </w:trPr>
+        <w:tc>
+          <w:tcPr>
+            <w:cnfStyle w:val="001000000000" w:firstRow="0" w:lastRow="0" w:firstColumn="1" w:lastColumn="0" w:oddVBand="0" w:evenVBand="0" w:oddHBand="0" w:evenHBand="0" w:firstRowFirstColumn="0" w:firstRowLastColumn="0" w:lastRowFirstColumn="0" w:lastRowLastColumn="0"/>
+            <w:tcW w:w="2425" w:type="dxa"/>
+          </w:tcPr>
+          <w:p>
+            <w:pPr>
+              <w:jc w:val="both"/>
+            </w:pPr>
+            <w:r>
+              <w:t>mCoin</w:t>
+            </w:r>
+          </w:p>
+        </w:tc>
+        <w:tc>
+          <w:tcPr>
+            <w:tcW w:w="2070" w:type="dxa"/>
+          </w:tcPr>
+          <w:p>
+            <w:pPr>
+              <w:jc w:val="both"/>
+              <w:cnfStyle w:val="000000000000" w:firstRow="0" w:lastRow="0" w:firstColumn="0" w:lastColumn="0" w:oddVBand="0" w:evenVBand="0" w:oddHBand="0" w:evenHBand="0" w:firstRowFirstColumn="0" w:firstRowLastColumn="0" w:lastRowFirstColumn="0" w:lastRowLastColumn="0"/>
+            </w:pPr>
+            <w:r>
+              <w:t>ICoin *</w:t>
+            </w:r>
+          </w:p>
+        </w:tc>
+        <w:tc>
+          <w:tcPr>
+            <w:tcW w:w="4855" w:type="dxa"/>
+          </w:tcPr>
+          <w:p>
+            <w:pPr>
+              <w:jc w:val="both"/>
+              <w:cnfStyle w:val="000000000000" w:firstRow="0" w:lastRow="0" w:firstColumn="0" w:lastColumn="0" w:oddVBand="0" w:evenVBand="0" w:oddHBand="0" w:evenHBand="0" w:firstRowFirstColumn="0" w:firstRowLastColumn="0" w:lastRowFirstColumn="0" w:lastRowLastColumn="0"/>
+            </w:pPr>
+            <w:r>
+              <w:t>An pointer with point to an ICoin object. It is used to reference to methods related to coin functionalities in hardware class</w:t>
+            </w:r>
+          </w:p>
+        </w:tc>
+      </w:tr>
+      <w:tr>
+        <w:trPr>
+          <w:trHeight w:val="206"/>
+        </w:trPr>
+        <w:tc>
+          <w:tcPr>
+            <w:cnfStyle w:val="001000000000" w:firstRow="0" w:lastRow="0" w:firstColumn="1" w:lastColumn="0" w:oddVBand="0" w:evenVBand="0" w:oddHBand="0" w:evenHBand="0" w:firstRowFirstColumn="0" w:firstRowLastColumn="0" w:lastRowFirstColumn="0" w:lastRowLastColumn="0"/>
+            <w:tcW w:w="9350" w:type="dxa"/>
+            <w:gridSpan w:val="3"/>
+          </w:tcPr>
+          <w:p>
+            <w:pPr>
+              <w:jc w:val="both"/>
+            </w:pPr>
+            <w:r>
+              <w:t>Operations</w:t>
+            </w:r>
+          </w:p>
+        </w:tc>
+      </w:tr>
+      <w:tr>
+        <w:trPr>
+          <w:trHeight w:val="206"/>
+        </w:trPr>
+        <w:tc>
+          <w:tcPr>
+            <w:cnfStyle w:val="001000000000" w:firstRow="0" w:lastRow="0" w:firstColumn="1" w:lastColumn="0" w:oddVBand="0" w:evenVBand="0" w:oddHBand="0" w:evenHBand="0" w:firstRowFirstColumn="0" w:firstRowLastColumn="0" w:lastRowFirstColumn="0" w:lastRowLastColumn="0"/>
+            <w:tcW w:w="9350" w:type="dxa"/>
+            <w:gridSpan w:val="3"/>
+          </w:tcPr>
+          <w:p>
+            <w:pPr>
+              <w:jc w:val="both"/>
+            </w:pPr>
+            <w:r>
+              <w:t xml:space="preserve">CoinWallet(ICoin *) </w:t>
+            </w:r>
+            <w:r>
+              <w:t xml:space="preserve">: </w:t>
+            </w:r>
+            <w:r>
+              <w:rPr>
+                <w:b w:val="0"/>
+                <w:i/>
+              </w:rPr>
+              <w:t>constructor of the class</w:t>
+            </w:r>
+          </w:p>
+        </w:tc>
+      </w:tr>
+      <w:tr>
+        <w:trPr>
+          <w:trHeight w:val="206"/>
+        </w:trPr>
+        <w:tc>
+          <w:tcPr>
+            <w:cnfStyle w:val="001000000000" w:firstRow="0" w:lastRow="0" w:firstColumn="1" w:lastColumn="0" w:oddVBand="0" w:evenVBand="0" w:oddHBand="0" w:evenHBand="0" w:firstRowFirstColumn="0" w:firstRowLastColumn="0" w:lastRowFirstColumn="0" w:lastRowLastColumn="0"/>
+            <w:tcW w:w="9350" w:type="dxa"/>
+            <w:gridSpan w:val="3"/>
+          </w:tcPr>
+          <w:p>
+            <w:pPr>
+              <w:jc w:val="both"/>
+            </w:pPr>
+            <w:r>
+              <w:t>mappingCoin(char nrofCoin) : char</w:t>
+            </w:r>
+          </w:p>
+          <w:p>
+            <w:pPr>
+              <w:jc w:val="both"/>
+              <w:rPr>
+                <w:b w:val="0"/>
+                <w:i/>
+              </w:rPr>
+            </w:pPr>
+            <w:r>
+              <w:rPr>
+                <w:b w:val="0"/>
+                <w:i/>
+              </w:rPr>
+              <w:t>This is used to map the nrOfCoinX variable to become a level of bits for hardware class is able to handle it</w:t>
+            </w:r>
+          </w:p>
+        </w:tc>
+      </w:tr>
+      <w:tr>
+        <w:trPr>
+          <w:trHeight w:val="206"/>
+        </w:trPr>
+        <w:tc>
+          <w:tcPr>
+            <w:cnfStyle w:val="001000000000" w:firstRow="0" w:lastRow="0" w:firstColumn="1" w:lastColumn="0" w:oddVBand="0" w:evenVBand="0" w:oddHBand="0" w:evenHBand="0" w:firstRowFirstColumn="0" w:firstRowLastColumn="0" w:lastRowFirstColumn="0" w:lastRowLastColumn="0"/>
+            <w:tcW w:w="9350" w:type="dxa"/>
+            <w:gridSpan w:val="3"/>
+          </w:tcPr>
+          <w:p>
+            <w:pPr>
+              <w:jc w:val="both"/>
+            </w:pPr>
+            <w:r>
+              <w:t>Withdraw(int amount): Boolean</w:t>
+            </w:r>
+          </w:p>
+          <w:p>
+            <w:pPr>
+              <w:jc w:val="both"/>
+            </w:pPr>
+            <w:r>
+              <w:rPr>
+                <w:b w:val="0"/>
+                <w:i/>
+              </w:rPr>
+              <w:t xml:space="preserve">This is used to </w:t>
+            </w:r>
+            <w:r>
+              <w:rPr>
+                <w:b w:val="0"/>
+                <w:i/>
+              </w:rPr>
+              <w:t>for withdrawing the amount of money indicated by given parameters. If the amount is less than or equal the balance, the amount of money is withdrawn and this functions return true. Otherwise, false is return.</w:t>
+            </w:r>
+          </w:p>
+        </w:tc>
+      </w:tr>
+      <w:tr>
+        <w:trPr>
+          <w:trHeight w:val="206"/>
+        </w:trPr>
+        <w:tc>
+          <w:tcPr>
+            <w:cnfStyle w:val="001000000000" w:firstRow="0" w:lastRow="0" w:firstColumn="1" w:lastColumn="0" w:oddVBand="0" w:evenVBand="0" w:oddHBand="0" w:evenHBand="0" w:firstRowFirstColumn="0" w:firstRowLastColumn="0" w:lastRowFirstColumn="0" w:lastRowLastColumn="0"/>
+            <w:tcW w:w="9350" w:type="dxa"/>
+            <w:gridSpan w:val="3"/>
+          </w:tcPr>
+          <w:p>
+            <w:pPr>
+              <w:jc w:val="both"/>
+            </w:pPr>
+            <w:r>
+              <w:t>AddCoin10(</w:t>
+            </w:r>
+            <w:r>
+              <w:t>): void</w:t>
+            </w:r>
+          </w:p>
+          <w:p>
+            <w:pPr>
+              <w:jc w:val="both"/>
+              <w:rPr>
+                <w:b w:val="0"/>
+                <w:i/>
+              </w:rPr>
+            </w:pPr>
+            <w:r>
+              <w:rPr>
+                <w:b w:val="0"/>
+                <w:i/>
+              </w:rPr>
+              <w:t xml:space="preserve">Is called in the poll function to always detect weather the button to put coin 10 is pressed or not. If it is, increase the nrOfCoin10 by 1 (only allow it up to 3) and turn on the corresponding LED to indicate the coin is successfully put.  </w:t>
+            </w:r>
+          </w:p>
+        </w:tc>
+      </w:tr>
+      <w:tr>
+        <w:trPr>
+          <w:trHeight w:val="206"/>
+        </w:trPr>
+        <w:tc>
+          <w:tcPr>
+            <w:cnfStyle w:val="001000000000" w:firstRow="0" w:lastRow="0" w:firstColumn="1" w:lastColumn="0" w:oddVBand="0" w:evenVBand="0" w:oddHBand="0" w:evenHBand="0" w:firstRowFirstColumn="0" w:firstRowLastColumn="0" w:lastRowFirstColumn="0" w:lastRowLastColumn="0"/>
+            <w:tcW w:w="9350" w:type="dxa"/>
+            <w:gridSpan w:val="3"/>
+          </w:tcPr>
+          <w:p>
+            <w:pPr>
+              <w:jc w:val="both"/>
+            </w:pPr>
+            <w:r>
+              <w:t>AddCoin50() : void</w:t>
+            </w:r>
+          </w:p>
+          <w:p>
+            <w:pPr>
+              <w:jc w:val="both"/>
+            </w:pPr>
+            <w:r>
+              <w:rPr>
+                <w:b w:val="0"/>
+                <w:i/>
+              </w:rPr>
+              <w:lastRenderedPageBreak/>
+              <w:t>Is called in the poll function to always detect weather</w:t>
+            </w:r>
+            <w:r>
+              <w:rPr>
+                <w:b w:val="0"/>
+                <w:i/>
+              </w:rPr>
+              <w:t xml:space="preserve"> the button to put coin 5</w:t>
+            </w:r>
+            <w:r>
+              <w:rPr>
+                <w:b w:val="0"/>
+                <w:i/>
+              </w:rPr>
+              <w:t>0 is pressed or not. If it is, increase the nrOfCoin</w:t>
+            </w:r>
+            <w:r>
+              <w:rPr>
+                <w:b w:val="0"/>
+                <w:i/>
+              </w:rPr>
+              <w:t>5</w:t>
+            </w:r>
+            <w:r>
+              <w:rPr>
+                <w:b w:val="0"/>
+                <w:i/>
+              </w:rPr>
+              <w:t xml:space="preserve">0 by 1 (only allow it up to 3) and turn on the corresponding LED to indicate the coin is successfully put.  </w:t>
+            </w:r>
+          </w:p>
+        </w:tc>
+      </w:tr>
+      <w:tr>
+        <w:trPr>
+          <w:trHeight w:val="206"/>
+        </w:trPr>
+        <w:tc>
+          <w:tcPr>
+            <w:cnfStyle w:val="001000000000" w:firstRow="0" w:lastRow="0" w:firstColumn="1" w:lastColumn="0" w:oddVBand="0" w:evenVBand="0" w:oddHBand="0" w:evenHBand="0" w:firstRowFirstColumn="0" w:firstRowLastColumn="0" w:lastRowFirstColumn="0" w:lastRowLastColumn="0"/>
+            <w:tcW w:w="9350" w:type="dxa"/>
+            <w:gridSpan w:val="3"/>
+          </w:tcPr>
+          <w:p>
+            <w:pPr>
+              <w:tabs>
+                <w:tab w:val="left" w:pos="2535"/>
+              </w:tabs>
+              <w:jc w:val="both"/>
+            </w:pPr>
+            <w:r>
+              <w:lastRenderedPageBreak/>
+              <w:t>AddCoin200() : void</w:t>
+            </w:r>
+          </w:p>
+          <w:p>
+            <w:pPr>
+              <w:tabs>
+                <w:tab w:val="left" w:pos="2535"/>
+              </w:tabs>
+              <w:jc w:val="both"/>
+            </w:pPr>
+            <w:r>
+              <w:rPr>
+                <w:b w:val="0"/>
+                <w:i/>
+              </w:rPr>
+              <w:t>Is called in the poll function to always detect weather</w:t>
+            </w:r>
+            <w:r>
+              <w:rPr>
+                <w:b w:val="0"/>
+                <w:i/>
+              </w:rPr>
+              <w:t xml:space="preserve"> the button to put coin 20</w:t>
+            </w:r>
+            <w:r>
+              <w:rPr>
+                <w:b w:val="0"/>
+                <w:i/>
+              </w:rPr>
+              <w:t>0 is pressed or not. If it is, increase the nrOfCoin</w:t>
+            </w:r>
+            <w:r>
+              <w:rPr>
+                <w:b w:val="0"/>
+                <w:i/>
+              </w:rPr>
+              <w:t>20</w:t>
+            </w:r>
+            <w:r>
+              <w:rPr>
+                <w:b w:val="0"/>
+                <w:i/>
+              </w:rPr>
+              <w:t>0 by 1</w:t>
+            </w:r>
+            <w:r>
+              <w:rPr>
+                <w:b w:val="0"/>
+                <w:i/>
+              </w:rPr>
+              <w:t xml:space="preserve"> (only allow it up to 2</w:t>
+            </w:r>
+            <w:r>
+              <w:rPr>
+                <w:b w:val="0"/>
+                <w:i/>
+              </w:rPr>
+              <w:t xml:space="preserve">) and turn on the corresponding LED to indicate the coin is successfully put.  </w:t>
+            </w:r>
+          </w:p>
+        </w:tc>
+      </w:tr>
+      <w:tr>
+        <w:trPr>
+          <w:trHeight w:val="206"/>
+        </w:trPr>
+        <w:tc>
+          <w:tcPr>
+            <w:cnfStyle w:val="001000000000" w:firstRow="0" w:lastRow="0" w:firstColumn="1" w:lastColumn="0" w:oddVBand="0" w:evenVBand="0" w:oddHBand="0" w:evenHBand="0" w:firstRowFirstColumn="0" w:firstRowLastColumn="0" w:lastRowFirstColumn="0" w:lastRowLastColumn="0"/>
+            <w:tcW w:w="9350" w:type="dxa"/>
+            <w:gridSpan w:val="3"/>
+          </w:tcPr>
+          <w:p>
+            <w:pPr>
+              <w:jc w:val="both"/>
+            </w:pPr>
+            <w:r>
+              <w:t>WithdrawAll() : void</w:t>
+            </w:r>
+          </w:p>
+          <w:p>
+            <w:pPr>
+              <w:jc w:val="both"/>
+              <w:rPr>
+                <w:b w:val="0"/>
+                <w:i/>
+              </w:rPr>
+            </w:pPr>
+            <w:r>
+              <w:rPr>
+                <w:b w:val="0"/>
+                <w:i/>
+              </w:rPr>
+              <w:t>Withdraw all of the current money in the wallet. Then the balance is set into 0.</w:t>
+            </w:r>
+          </w:p>
+        </w:tc>
+      </w:tr>
+      <w:tr>
+        <w:trPr>
+          <w:trHeight w:val="206"/>
+        </w:trPr>
+        <w:tc>
+          <w:tcPr>
+            <w:cnfStyle w:val="001000000000" w:firstRow="0" w:lastRow="0" w:firstColumn="1" w:lastColumn="0" w:oddVBand="0" w:evenVBand="0" w:oddHBand="0" w:evenHBand="0" w:firstRowFirstColumn="0" w:firstRowLastColumn="0" w:lastRowFirstColumn="0" w:lastRowLastColumn="0"/>
+            <w:tcW w:w="9350" w:type="dxa"/>
+            <w:gridSpan w:val="3"/>
+          </w:tcPr>
+          <w:p>
+            <w:pPr>
+              <w:jc w:val="both"/>
+            </w:pPr>
+            <w:r>
+              <w:t>GetAmount() : int</w:t>
+            </w:r>
+          </w:p>
+          <w:p>
+            <w:pPr>
+              <w:jc w:val="both"/>
+            </w:pPr>
+            <w:r>
+              <w:rPr>
+                <w:b w:val="0"/>
+                <w:i/>
+              </w:rPr>
+              <w:t>Return the current balance in the coin wallet.</w:t>
+            </w:r>
+          </w:p>
+        </w:tc>
+      </w:tr>
+      <w:tr>
+        <w:trPr>
+          <w:trHeight w:val="206"/>
+        </w:trPr>
+        <w:tc>
+          <w:tcPr>
+            <w:cnfStyle w:val="001000000000" w:firstRow="0" w:lastRow="0" w:firstColumn="1" w:lastColumn="0" w:oddVBand="0" w:evenVBand="0" w:oddHBand="0" w:evenHBand="0" w:firstRowFirstColumn="0" w:firstRowLastColumn="0" w:lastRowFirstColumn="0" w:lastRowLastColumn="0"/>
+            <w:tcW w:w="9350" w:type="dxa"/>
+            <w:gridSpan w:val="3"/>
+          </w:tcPr>
+          <w:p>
+            <w:pPr>
+              <w:jc w:val="both"/>
+            </w:pPr>
+            <w:r>
+              <w:t>Poll</w:t>
+            </w:r>
+            <w:r>
+              <w:t>(): void</w:t>
+            </w:r>
+          </w:p>
+          <w:p>
+            <w:pPr>
+              <w:jc w:val="both"/>
+              <w:rPr>
+                <w:b w:val="0"/>
+                <w:i/>
+              </w:rPr>
+            </w:pPr>
+            <w:r>
+              <w:rPr>
+                <w:b w:val="0"/>
+                <w:i/>
+              </w:rPr>
+              <w:t>This function i</w:t>
+            </w:r>
+            <w:r>
+              <w:rPr>
+                <w:b w:val="0"/>
+                <w:i/>
+              </w:rPr>
+              <w:t xml:space="preserve">s called in the main loop for polling all functions related to coin </w:t>
+            </w:r>
+            <w:r>
+              <w:rPr>
+                <w:b w:val="0"/>
+                <w:i/>
+              </w:rPr>
+              <w:t xml:space="preserve">mentioned above. </w:t>
             </w:r>
             <w:bookmarkStart w:id="9" w:name="_GoBack"/>
             <w:bookmarkEnd w:id="9"/>
@@ -4756,62 +4736,23 @@
       <w:bookmarkEnd w:id="7"/>
       <w:bookmarkEnd w:id="8"/>
     </w:p>
+    <w:p/>
     <w:p>
+      <w:pPr>
+        <w:pStyle w:val="Heading1"/>
+        <w:jc w:val="both"/>
+      </w:pPr>
       <w:r>
-        <w:rPr>
-          <w:noProof/>
-        </w:rPr>
-        <w:lastRenderedPageBreak/>
-        <w:drawing>
-          <wp:inline distT="0" distB="0" distL="0" distR="0" wp14:anchorId="0C602D88" wp14:editId="6580325B">
-            <wp:extent cx="6337782" cy="7943353"/>
-            <wp:effectExtent l="0" t="0" r="6350" b="635"/>
-            <wp:docPr id="3" name="Picture 3"/>
-            <wp:cNvGraphicFramePr>
-              <a:graphicFrameLocks xmlns:a="http://schemas.openxmlformats.org/drawingml/2006/main" noChangeAspect="1"/>
-            </wp:cNvGraphicFramePr>
-            <a:graphic xmlns:a="http://schemas.openxmlformats.org/drawingml/2006/main">
-              <a:graphicData uri="http://schemas.openxmlformats.org/drawingml/2006/picture">
-                <pic:pic xmlns:pic="http://schemas.openxmlformats.org/drawingml/2006/picture">
-                  <pic:nvPicPr>
-                    <pic:cNvPr id="3" name="ESP_State_mashine.png"/>
-                    <pic:cNvPicPr/>
-                  </pic:nvPicPr>
-                  <pic:blipFill>
-                    <a:blip r:embed="rId9">
-                      <a:extLst>
-                        <a:ext uri="{28A0092B-C50C-407E-A947-70E740481C1C}">
-                          <a14:useLocalDpi xmlns:a14="http://schemas.microsoft.com/office/drawing/2010/main" val="0"/>
-                        </a:ext>
-                      </a:extLst>
-                    </a:blip>
-                    <a:stretch>
-                      <a:fillRect/>
-                    </a:stretch>
-                  </pic:blipFill>
-                  <pic:spPr>
-                    <a:xfrm>
-                      <a:off x="0" y="0"/>
-                      <a:ext cx="6345167" cy="7952608"/>
-                    </a:xfrm>
-                    <a:prstGeom prst="rect">
-                      <a:avLst/>
-                    </a:prstGeom>
-                  </pic:spPr>
-                </pic:pic>
-              </a:graphicData>
-            </a:graphic>
-          </wp:inline>
-        </w:drawing>
+        <w:t>SEQUENCE DIAGRAMS</w:t>
       </w:r>
     </w:p>
+    <w:p/>
     <w:p>
       <w:pPr>
         <w:pStyle w:val="Heading1"/>
       </w:pPr>
       <w:bookmarkStart w:id="10" w:name="_Toc468475427"/>
       <w:r>
-        <w:lastRenderedPageBreak/>
         <w:t>PIN CONFIGURATIONS</w:t>
       </w:r>
       <w:bookmarkEnd w:id="10"/>
@@ -4828,13 +4769,8 @@
       </w:r>
     </w:p>
     <w:p>
-      <w:proofErr w:type="spellStart"/>
       <w:r>
-        <w:t>Keyselect</w:t>
-      </w:r>
-      <w:proofErr w:type="spellEnd"/>
-      <w:r>
-        <w:t xml:space="preserve"> must be HIGH in order to read button inputs.</w:t>
+        <w:t>Keyselect must be HIGH in order to read button inputs.</w:t>
       </w:r>
     </w:p>
     <w:p>
@@ -4863,17 +4799,13 @@
       </w:r>
     </w:p>
     <w:p>
-      <w:proofErr w:type="spellStart"/>
       <w:r>
-        <w:t>Keyselect</w:t>
-      </w:r>
-      <w:proofErr w:type="spellEnd"/>
-      <w:r>
-        <w:t xml:space="preserve"> must be LOW in order to read switch inputs.</w:t>
+        <w:t>Keyselect must be LOW in order to read switch inputs.</w:t>
       </w:r>
     </w:p>
     <w:p>
       <w:r>
+        <w:lastRenderedPageBreak/>
         <w:t>Switch 2: IN_IN0, pulling up switch 2 raises IN0 to high</w:t>
       </w:r>
       <w:r>
@@ -4945,7 +4877,6 @@
           <w:i/>
           <w:noProof/>
         </w:rPr>
-        <w:lastRenderedPageBreak/>
         <w:drawing>
           <wp:anchor distT="0" distB="0" distL="114300" distR="114300" simplePos="0" relativeHeight="251665408" behindDoc="0" locked="0" layoutInCell="1" allowOverlap="1" wp14:anchorId="58016988" wp14:editId="1E9F9B61">
             <wp:simplePos x="0" y="0"/>
@@ -4980,7 +4911,7 @@
                     </pic:cNvPicPr>
                   </pic:nvPicPr>
                   <pic:blipFill>
-                    <a:blip r:embed="rId10">
+                    <a:blip r:embed="rId9">
                       <a:extLst>
                         <a:ext uri="{28A0092B-C50C-407E-A947-70E740481C1C}">
                           <a14:useLocalDpi xmlns:a14="http://schemas.microsoft.com/office/drawing/2010/main" val="0"/>
@@ -5025,7 +4956,7 @@
       </w:r>
     </w:p>
     <w:sectPr>
-      <w:footerReference w:type="default" r:id="rId11"/>
+      <w:footerReference w:type="default" r:id="rId10"/>
       <w:pgSz w:w="12240" w:h="15840"/>
       <w:pgMar w:top="1440" w:right="1440" w:bottom="1440" w:left="1440" w:header="720" w:footer="720" w:gutter="0"/>
       <w:pgNumType w:start="0"/>
@@ -5096,7 +5027,7 @@
           <w:rPr>
             <w:noProof/>
           </w:rPr>
-          <w:t>6</w:t>
+          <w:t>10</w:t>
         </w:r>
         <w:r>
           <w:rPr>
@@ -11662,7 +11593,7 @@
 </file>
 
 <file path=customXml/itemProps2.xml><?xml version="1.0" encoding="utf-8"?>
-<ds:datastoreItem xmlns:ds="http://schemas.openxmlformats.org/officeDocument/2006/customXml" ds:itemID="{8FF481D9-5327-4A98-A0C3-6213300B26F5}">
+<ds:datastoreItem xmlns:ds="http://schemas.openxmlformats.org/officeDocument/2006/customXml" ds:itemID="{04E4681A-EDA3-4EA6-88BC-C8D4206795EB}">
   <ds:schemaRefs>
     <ds:schemaRef ds:uri="http://schemas.openxmlformats.org/officeDocument/2006/bibliography"/>
   </ds:schemaRefs>

</xml_diff>

<commit_message>
Added the files for class descriptions
</commit_message>
<xml_diff>
--- a/Docs/ESP-DesignDocument.docx
+++ b/Docs/ESP-DesignDocument.docx
@@ -884,7 +884,7 @@
                   </wp:anchor>
                 </w:drawing>
               </mc:Choice>
-              <mc:Fallback xmlns:w16se="http://schemas.microsoft.com/office/word/2015/wordml/symex" xmlns:cx5="http://schemas.microsoft.com/office/drawing/2016/5/11/chartex" xmlns:cx4="http://schemas.microsoft.com/office/drawing/2016/5/10/chartex" xmlns:cx3="http://schemas.microsoft.com/office/drawing/2016/5/9/chartex" xmlns:cx2="http://schemas.microsoft.com/office/drawing/2015/10/21/chartex" xmlns:cx1="http://schemas.microsoft.com/office/drawing/2015/9/8/chartex" xmlns:cx="http://schemas.microsoft.com/office/drawing/2014/chartex">
+              <mc:Fallback xmlns:cx="http://schemas.microsoft.com/office/drawing/2014/chartex" xmlns:cx1="http://schemas.microsoft.com/office/drawing/2015/9/8/chartex" xmlns:cx2="http://schemas.microsoft.com/office/drawing/2015/10/21/chartex" xmlns:cx3="http://schemas.microsoft.com/office/drawing/2016/5/9/chartex" xmlns:cx4="http://schemas.microsoft.com/office/drawing/2016/5/10/chartex" xmlns:cx5="http://schemas.microsoft.com/office/drawing/2016/5/11/chartex" xmlns:w16se="http://schemas.microsoft.com/office/word/2015/wordml/symex">
                 <w:pict>
                   <v:group w14:anchorId="2F169BEB" id="Group 114" o:spid="_x0000_s1026" style="position:absolute;margin-left:0;margin-top:0;width:18pt;height:10in;z-index:251659264;mso-width-percent:29;mso-height-percent:909;mso-left-percent:45;mso-position-horizontal-relative:page;mso-position-vertical:center;mso-position-vertical-relative:page;mso-width-percent:29;mso-height-percent:909;mso-left-percent:45" coordsize="2286,91440" o:gfxdata="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">
                     <v:rect id="Rectangle 115" o:spid="_x0000_s1027" style="position:absolute;width:2286;height:87820;visibility:visible;mso-wrap-style:square;v-text-anchor:middle" o:gfxdata="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" fillcolor="#ed7d31 [3205]" stroked="f" strokeweight="1pt"/>
@@ -1423,13 +1423,7 @@
         <w:rPr>
           <w:lang w:val="en-GB"/>
         </w:rPr>
-        <w:t>programs the simulation of a washing machine</w:t>
-      </w:r>
-      <w:r>
-        <w:rPr>
-          <w:lang w:val="en-GB"/>
-        </w:rPr>
-        <w:t xml:space="preserve">.  </w:t>
+        <w:t xml:space="preserve">programs the simulation of a washing machine.  </w:t>
       </w:r>
     </w:p>
     <w:p>
@@ -2086,15 +2080,7 @@
               <w:jc w:val="both"/>
             </w:pPr>
             <w:r>
-              <w:t>All functions are implemented.</w:t>
-            </w:r>
-          </w:p>
-          <w:p>
-            <w:pPr>
-              <w:jc w:val="both"/>
-            </w:pPr>
-            <w:r>
-              <w:t xml:space="preserve">Detecting the clear button is done by getting in3 &amp; in2 &amp; in1 == HIGH. Using delay and redetect the input signal for preventing the button is keeping pressed. However, it seems did not work properly. From testing, it turns out that the clear button need to be keeping pressing until all LEDs are off. </w:t>
+              <w:t>All functions are implemented and working well</w:t>
             </w:r>
           </w:p>
         </w:tc>
@@ -2107,7 +2093,6 @@
       </w:pPr>
       <w:bookmarkStart w:id="7" w:name="_Toc452747127"/>
       <w:r>
-        <w:lastRenderedPageBreak/>
         <w:t>IPROGRAM</w:t>
       </w:r>
     </w:p>
@@ -2141,6 +2126,7 @@
               <w:jc w:val="both"/>
             </w:pPr>
             <w:r>
+              <w:lastRenderedPageBreak/>
               <w:t>IPROGRAM</w:t>
             </w:r>
           </w:p>
@@ -2352,15 +2338,7 @@
               <w:jc w:val="both"/>
             </w:pPr>
             <w:r>
-              <w:t>All function are implemented.</w:t>
-            </w:r>
-          </w:p>
-          <w:p>
-            <w:pPr>
-              <w:jc w:val="both"/>
-            </w:pPr>
-            <w:r>
-              <w:t>By testing and the information from the LAB manual, we know that program button is detected when in3 OR in0 == HIGH and start button is detected when in0 == HIGH. Should it be better if we only detect program button if in3 == HIGH?</w:t>
+              <w:t>All function are implemented and working well</w:t>
             </w:r>
           </w:p>
         </w:tc>
@@ -2514,7 +2492,6 @@
               <w:jc w:val="both"/>
             </w:pPr>
             <w:r>
-              <w:lastRenderedPageBreak/>
               <w:t xml:space="preserve">Remarks: </w:t>
             </w:r>
           </w:p>
@@ -2585,6 +2562,7 @@
                 <w:b w:val="0"/>
                 <w:bCs w:val="0"/>
               </w:rPr>
+              <w:lastRenderedPageBreak/>
               <w:t>Functions</w:t>
             </w:r>
           </w:p>
@@ -2938,7 +2916,6 @@
               <w:rPr>
                 <w:i/>
               </w:rPr>
-              <w:lastRenderedPageBreak/>
               <w:t>virtual boolean CheckWaterLevel(int level) = 0;</w:t>
             </w:r>
           </w:p>
@@ -3023,6 +3000,7 @@
               <w:jc w:val="both"/>
             </w:pPr>
             <w:r>
+              <w:lastRenderedPageBreak/>
               <w:t>To discuss: I just wonder if we need any more functions for this interface or are those 3 enough?</w:t>
             </w:r>
           </w:p>
@@ -3035,6 +3013,7 @@
         <w:jc w:val="both"/>
       </w:pPr>
       <w:r>
+        <w:lastRenderedPageBreak/>
         <w:t>IMOTOR</w:t>
       </w:r>
     </w:p>
@@ -3345,7 +3324,6 @@
         <w:jc w:val="both"/>
       </w:pPr>
       <w:r>
-        <w:lastRenderedPageBreak/>
         <w:t>I</w:t>
       </w:r>
       <w:r>
@@ -3473,6 +3451,7 @@
                 <w:bCs w:val="0"/>
                 <w:i/>
               </w:rPr>
+              <w:lastRenderedPageBreak/>
               <w:t>virtual void SetTemperature(int level) = 0;</w:t>
             </w:r>
           </w:p>
@@ -3938,7 +3917,6 @@
               <w:rPr>
                 <w:i/>
               </w:rPr>
-              <w:lastRenderedPageBreak/>
               <w:t xml:space="preserve">  void Strobe();</w:t>
             </w:r>
           </w:p>
@@ -3999,6 +3977,7 @@
         <w:jc w:val="both"/>
       </w:pPr>
       <w:r>
+        <w:lastRenderedPageBreak/>
         <w:t>COINWALLET</w:t>
       </w:r>
       <w:r>
@@ -4404,14 +4383,7 @@
                 <w:b w:val="0"/>
                 <w:i/>
               </w:rPr>
-              <w:t xml:space="preserve">This is used to </w:t>
-            </w:r>
-            <w:r>
-              <w:rPr>
-                <w:b w:val="0"/>
-                <w:i/>
-              </w:rPr>
-              <w:t>for withdrawing the amount of money indicated by given parameters. If the amount is less than or equal the balance, the amount of money is withdrawn and this functions return true. Otherwise, false is return.</w:t>
+              <w:t>This is used to for withdrawing the amount of money indicated by given parameters. If the amount is less than or equal the balance, the amount of money is withdrawn and this functions return true. Otherwise, false is return.</w:t>
             </w:r>
           </w:p>
         </w:tc>
@@ -4482,36 +4454,7 @@
                 <w:b w:val="0"/>
                 <w:i/>
               </w:rPr>
-              <w:lastRenderedPageBreak/>
-              <w:t>Is called in the poll function to always detect weather</w:t>
-            </w:r>
-            <w:r>
-              <w:rPr>
-                <w:b w:val="0"/>
-                <w:i/>
-              </w:rPr>
-              <w:t xml:space="preserve"> the button to put coin 5</w:t>
-            </w:r>
-            <w:r>
-              <w:rPr>
-                <w:b w:val="0"/>
-                <w:i/>
-              </w:rPr>
-              <w:t>0 is pressed or not. If it is, increase the nrOfCoin</w:t>
-            </w:r>
-            <w:r>
-              <w:rPr>
-                <w:b w:val="0"/>
-                <w:i/>
-              </w:rPr>
-              <w:t>5</w:t>
-            </w:r>
-            <w:r>
-              <w:rPr>
-                <w:b w:val="0"/>
-                <w:i/>
-              </w:rPr>
-              <w:t xml:space="preserve">0 by 1 (only allow it up to 3) and turn on the corresponding LED to indicate the coin is successfully put.  </w:t>
+              <w:t xml:space="preserve">Is called in the poll function to always detect weather the button to put coin 50 is pressed or not. If it is, increase the nrOfCoin50 by 1 (only allow it up to 3) and turn on the corresponding LED to indicate the coin is successfully put.  </w:t>
             </w:r>
           </w:p>
         </w:tc>
@@ -4534,7 +4477,6 @@
               <w:jc w:val="both"/>
             </w:pPr>
             <w:r>
-              <w:lastRenderedPageBreak/>
               <w:t>AddCoin200() : void</w:t>
             </w:r>
           </w:p>
@@ -4550,49 +4492,7 @@
                 <w:b w:val="0"/>
                 <w:i/>
               </w:rPr>
-              <w:t>Is called in the poll function to always detect weather</w:t>
-            </w:r>
-            <w:r>
-              <w:rPr>
-                <w:b w:val="0"/>
-                <w:i/>
-              </w:rPr>
-              <w:t xml:space="preserve"> the button to put coin 20</w:t>
-            </w:r>
-            <w:r>
-              <w:rPr>
-                <w:b w:val="0"/>
-                <w:i/>
-              </w:rPr>
-              <w:t>0 is pressed or not. If it is, increase the nrOfCoin</w:t>
-            </w:r>
-            <w:r>
-              <w:rPr>
-                <w:b w:val="0"/>
-                <w:i/>
-              </w:rPr>
-              <w:t>20</w:t>
-            </w:r>
-            <w:r>
-              <w:rPr>
-                <w:b w:val="0"/>
-                <w:i/>
-              </w:rPr>
-              <w:t>0 by 1</w:t>
-            </w:r>
-            <w:r>
-              <w:rPr>
-                <w:b w:val="0"/>
-                <w:i/>
-              </w:rPr>
-              <w:t xml:space="preserve"> (only allow it up to 2</w:t>
-            </w:r>
-            <w:r>
-              <w:rPr>
-                <w:b w:val="0"/>
-                <w:i/>
-              </w:rPr>
-              <w:t xml:space="preserve">) and turn on the corresponding LED to indicate the coin is successfully put.  </w:t>
+              <w:t xml:space="preserve">Is called in the poll function to always detect weather the button to put coin 200 is pressed or not. If it is, increase the nrOfCoin200 by 1 (only allow it up to 2) and turn on the corresponding LED to indicate the coin is successfully put.  </w:t>
             </w:r>
           </w:p>
         </w:tc>
@@ -4612,6 +4512,7 @@
               <w:jc w:val="both"/>
             </w:pPr>
             <w:r>
+              <w:lastRenderedPageBreak/>
               <w:t>WithdrawAll() : void</w:t>
             </w:r>
           </w:p>
@@ -4714,6 +4615,34 @@
                 <w:i/>
               </w:rPr>
               <w:t xml:space="preserve">mentioned above. </w:t>
+            </w:r>
+          </w:p>
+        </w:tc>
+      </w:tr>
+      <w:tr>
+        <w:trPr>
+          <w:trHeight w:val="206"/>
+        </w:trPr>
+        <w:tc>
+          <w:tcPr>
+            <w:cnfStyle w:val="001000000000" w:firstRow="0" w:lastRow="0" w:firstColumn="1" w:lastColumn="0" w:oddVBand="0" w:evenVBand="0" w:oddHBand="0" w:evenHBand="0" w:firstRowFirstColumn="0" w:firstRowLastColumn="0" w:lastRowFirstColumn="0" w:lastRowLastColumn="0"/>
+            <w:tcW w:w="9350" w:type="dxa"/>
+            <w:gridSpan w:val="3"/>
+          </w:tcPr>
+          <w:p>
+            <w:pPr>
+              <w:jc w:val="both"/>
+            </w:pPr>
+            <w:r>
+              <w:t xml:space="preserve">Remarks: </w:t>
+            </w:r>
+          </w:p>
+          <w:p>
+            <w:pPr>
+              <w:jc w:val="both"/>
+            </w:pPr>
+            <w:r>
+              <w:t>All functions are implemented. The unit test environment and implementation of the unit test are setting up</w:t>
             </w:r>
             <w:bookmarkStart w:id="9" w:name="_GoBack"/>
             <w:bookmarkEnd w:id="9"/>
@@ -4805,7 +4734,6 @@
     </w:p>
     <w:p>
       <w:r>
-        <w:lastRenderedPageBreak/>
         <w:t>Switch 2: IN_IN0, pulling up switch 2 raises IN0 to high</w:t>
       </w:r>
       <w:r>
@@ -5027,7 +4955,7 @@
           <w:rPr>
             <w:noProof/>
           </w:rPr>
-          <w:t>10</w:t>
+          <w:t>11</w:t>
         </w:r>
         <w:r>
           <w:rPr>
@@ -11593,7 +11521,7 @@
 </file>
 
 <file path=customXml/itemProps2.xml><?xml version="1.0" encoding="utf-8"?>
-<ds:datastoreItem xmlns:ds="http://schemas.openxmlformats.org/officeDocument/2006/customXml" ds:itemID="{04E4681A-EDA3-4EA6-88BC-C8D4206795EB}">
+<ds:datastoreItem xmlns:ds="http://schemas.openxmlformats.org/officeDocument/2006/customXml" ds:itemID="{F557C1E6-F2EC-4F5C-A27A-348EDF96695D}">
   <ds:schemaRefs>
     <ds:schemaRef ds:uri="http://schemas.openxmlformats.org/officeDocument/2006/bibliography"/>
   </ds:schemaRefs>

</xml_diff>

<commit_message>
Implemented the gtest in main project
</commit_message>
<xml_diff>
--- a/Docs/ESP-DesignDocument.docx
+++ b/Docs/ESP-DesignDocument.docx
@@ -161,27 +161,7 @@
                                     <w:szCs w:val="32"/>
                                     <w:lang w:val="fr-FR"/>
                                   </w:rPr>
-                                  <w:t xml:space="preserve">Michel </w:t>
-                                </w:r>
-                                <w:proofErr w:type="spellStart"/>
-                                <w:r>
-                                  <w:rPr>
-                                    <w:rFonts w:ascii="Calibri" w:eastAsia="Calibri" w:hAnsi="Calibri" w:cs="Calibri"/>
-                                    <w:sz w:val="32"/>
-                                    <w:szCs w:val="32"/>
-                                    <w:lang w:val="fr-FR"/>
-                                  </w:rPr>
-                                  <w:t>Clerger</w:t>
-                                </w:r>
-                                <w:proofErr w:type="spellEnd"/>
-                                <w:r>
-                                  <w:rPr>
-                                    <w:rFonts w:ascii="Calibri" w:eastAsia="Calibri" w:hAnsi="Calibri" w:cs="Calibri"/>
-                                    <w:sz w:val="32"/>
-                                    <w:szCs w:val="32"/>
-                                    <w:lang w:val="fr-FR"/>
-                                  </w:rPr>
-                                  <w:t xml:space="preserve"> – 2694646 </w:t>
+                                  <w:t xml:space="preserve">Michel Clerger – 2694646 </w:t>
                                 </w:r>
                               </w:p>
                               <w:p>
@@ -196,7 +176,6 @@
                                     <w:szCs w:val="32"/>
                                   </w:rPr>
                                 </w:pPr>
-                                <w:proofErr w:type="spellStart"/>
                                 <w:r>
                                   <w:rPr>
                                     <w:rFonts w:ascii="Calibri" w:eastAsia="Calibri" w:hAnsi="Calibri" w:cs="Calibri"/>
@@ -204,17 +183,7 @@
                                     <w:szCs w:val="32"/>
                                     <w:lang w:val="fr-FR"/>
                                   </w:rPr>
-                                  <w:t>Zirui</w:t>
-                                </w:r>
-                                <w:proofErr w:type="spellEnd"/>
-                                <w:r>
-                                  <w:rPr>
-                                    <w:rFonts w:ascii="Calibri" w:eastAsia="Calibri" w:hAnsi="Calibri" w:cs="Calibri"/>
-                                    <w:sz w:val="32"/>
-                                    <w:szCs w:val="32"/>
-                                    <w:lang w:val="fr-FR"/>
-                                  </w:rPr>
-                                  <w:t xml:space="preserve"> Song - 2652528</w:t>
+                                  <w:t>Zirui Song - 2652528</w:t>
                                 </w:r>
                               </w:p>
                               <w:p>
@@ -332,27 +301,7 @@
                               <w:szCs w:val="32"/>
                               <w:lang w:val="fr-FR"/>
                             </w:rPr>
-                            <w:t xml:space="preserve">Michel </w:t>
-                          </w:r>
-                          <w:proofErr w:type="spellStart"/>
-                          <w:r>
-                            <w:rPr>
-                              <w:rFonts w:ascii="Calibri" w:eastAsia="Calibri" w:hAnsi="Calibri" w:cs="Calibri"/>
-                              <w:sz w:val="32"/>
-                              <w:szCs w:val="32"/>
-                              <w:lang w:val="fr-FR"/>
-                            </w:rPr>
-                            <w:t>Clerger</w:t>
-                          </w:r>
-                          <w:proofErr w:type="spellEnd"/>
-                          <w:r>
-                            <w:rPr>
-                              <w:rFonts w:ascii="Calibri" w:eastAsia="Calibri" w:hAnsi="Calibri" w:cs="Calibri"/>
-                              <w:sz w:val="32"/>
-                              <w:szCs w:val="32"/>
-                              <w:lang w:val="fr-FR"/>
-                            </w:rPr>
-                            <w:t xml:space="preserve"> – 2694646 </w:t>
+                            <w:t xml:space="preserve">Michel Clerger – 2694646 </w:t>
                           </w:r>
                         </w:p>
                         <w:p>
@@ -367,7 +316,6 @@
                               <w:szCs w:val="32"/>
                             </w:rPr>
                           </w:pPr>
-                          <w:proofErr w:type="spellStart"/>
                           <w:r>
                             <w:rPr>
                               <w:rFonts w:ascii="Calibri" w:eastAsia="Calibri" w:hAnsi="Calibri" w:cs="Calibri"/>
@@ -375,17 +323,7 @@
                               <w:szCs w:val="32"/>
                               <w:lang w:val="fr-FR"/>
                             </w:rPr>
-                            <w:t>Zirui</w:t>
-                          </w:r>
-                          <w:proofErr w:type="spellEnd"/>
-                          <w:r>
-                            <w:rPr>
-                              <w:rFonts w:ascii="Calibri" w:eastAsia="Calibri" w:hAnsi="Calibri" w:cs="Calibri"/>
-                              <w:sz w:val="32"/>
-                              <w:szCs w:val="32"/>
-                              <w:lang w:val="fr-FR"/>
-                            </w:rPr>
-                            <w:t xml:space="preserve"> Song - 2652528</w:t>
+                            <w:t>Zirui Song - 2652528</w:t>
                           </w:r>
                         </w:p>
                         <w:p>
@@ -911,7 +849,7 @@
                   </wp:anchor>
                 </w:drawing>
               </mc:Choice>
-              <mc:Fallback xmlns:cx="http://schemas.microsoft.com/office/drawing/2014/chartex" xmlns:cx1="http://schemas.microsoft.com/office/drawing/2015/9/8/chartex" xmlns:cx2="http://schemas.microsoft.com/office/drawing/2015/10/21/chartex" xmlns:cx3="http://schemas.microsoft.com/office/drawing/2016/5/9/chartex" xmlns:cx4="http://schemas.microsoft.com/office/drawing/2016/5/10/chartex" xmlns:cx5="http://schemas.microsoft.com/office/drawing/2016/5/11/chartex" xmlns:w16se="http://schemas.microsoft.com/office/word/2015/wordml/symex">
+              <mc:Fallback xmlns:w16se="http://schemas.microsoft.com/office/word/2015/wordml/symex" xmlns:cx5="http://schemas.microsoft.com/office/drawing/2016/5/11/chartex" xmlns:cx4="http://schemas.microsoft.com/office/drawing/2016/5/10/chartex" xmlns:cx3="http://schemas.microsoft.com/office/drawing/2016/5/9/chartex" xmlns:cx2="http://schemas.microsoft.com/office/drawing/2015/10/21/chartex" xmlns:cx1="http://schemas.microsoft.com/office/drawing/2015/9/8/chartex" xmlns:cx="http://schemas.microsoft.com/office/drawing/2014/chartex">
                 <w:pict>
                   <v:group w14:anchorId="2F169BEB" id="Group 114" o:spid="_x0000_s1026" style="position:absolute;margin-left:0;margin-top:0;width:18pt;height:10in;z-index:251659264;mso-width-percent:29;mso-height-percent:909;mso-left-percent:45;mso-position-horizontal-relative:page;mso-position-vertical:center;mso-position-vertical-relative:page;mso-width-percent:29;mso-height-percent:909;mso-left-percent:45" coordsize="2286,91440" o:gfxdata="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">
                     <v:rect id="Rectangle 115" o:spid="_x0000_s1027" style="position:absolute;width:2286;height:87820;visibility:visible;mso-wrap-style:square;v-text-anchor:middle" o:gfxdata="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" fillcolor="#ed7d31 [3205]" stroked="f" strokeweight="1pt"/>
@@ -1557,8 +1495,6 @@
               </w:rPr>
               <w:t>SEQUENCE DIAGRAMS</w:t>
             </w:r>
-            <w:bookmarkStart w:id="0" w:name="_GoBack"/>
-            <w:bookmarkEnd w:id="0"/>
             <w:r>
               <w:rPr>
                 <w:noProof/>
@@ -1709,13 +1645,13 @@
         <w:pStyle w:val="Heading1"/>
         <w:jc w:val="both"/>
       </w:pPr>
+      <w:bookmarkStart w:id="0" w:name="_Toc470300458"/>
       <w:bookmarkStart w:id="1" w:name="_Toc452747124"/>
-      <w:bookmarkStart w:id="2" w:name="_Toc470300458"/>
       <w:r>
         <w:lastRenderedPageBreak/>
         <w:t>INTRODUCTION:</w:t>
       </w:r>
-      <w:bookmarkEnd w:id="2"/>
+      <w:bookmarkEnd w:id="0"/>
     </w:p>
     <w:p>
       <w:pPr>
@@ -1872,26 +1808,26 @@
         <w:pStyle w:val="Heading1"/>
         <w:jc w:val="both"/>
       </w:pPr>
-      <w:bookmarkStart w:id="3" w:name="_Toc470300459"/>
+      <w:bookmarkStart w:id="2" w:name="_Toc470300459"/>
       <w:r>
         <w:lastRenderedPageBreak/>
         <w:t>CLASS DIAGRAM</w:t>
       </w:r>
       <w:bookmarkEnd w:id="1"/>
-      <w:bookmarkEnd w:id="3"/>
+      <w:bookmarkEnd w:id="2"/>
     </w:p>
     <w:p>
       <w:pPr>
         <w:pStyle w:val="Heading2"/>
         <w:jc w:val="both"/>
       </w:pPr>
-      <w:bookmarkStart w:id="4" w:name="_Toc452747125"/>
-      <w:bookmarkStart w:id="5" w:name="_Toc470300460"/>
+      <w:bookmarkStart w:id="3" w:name="_Toc452747125"/>
+      <w:bookmarkStart w:id="4" w:name="_Toc470300460"/>
       <w:r>
         <w:t>Class diagram</w:t>
       </w:r>
+      <w:bookmarkEnd w:id="3"/>
       <w:bookmarkEnd w:id="4"/>
-      <w:bookmarkEnd w:id="5"/>
     </w:p>
     <w:p>
       <w:r>
@@ -1915,25 +1851,55 @@
             <v:path o:extrusionok="f" gradientshapeok="t" o:connecttype="rect"/>
             <o:lock v:ext="edit" aspectratio="t"/>
           </v:shapetype>
-          <v:shape id="_x0000_i1025" type="#_x0000_t75" style="width:466.5pt;height:323.25pt" o:ole="">
+          <v:shape id="_x0000_i1025" type="#_x0000_t75" style="width:467.05pt;height:323.7pt" o:ole="">
             <v:imagedata r:id="rId9" o:title=""/>
           </v:shape>
-          <o:OLEObject Type="Embed" ProgID="Visio.Drawing.15" ShapeID="_x0000_i1025" DrawAspect="Content" ObjectID="_1544042302" r:id="rId10"/>
+          <o:OLEObject Type="Embed" ProgID="Visio.Drawing.15" ShapeID="_x0000_i1025" DrawAspect="Content" ObjectID="_1546108271" r:id="rId10"/>
         </w:object>
       </w:r>
     </w:p>
     <w:p>
       <w:pPr>
+        <w:pStyle w:val="NoSpacing"/>
+        <w:jc w:val="center"/>
+      </w:pPr>
+      <w:r>
+        <w:t xml:space="preserve">Figure </w:t>
+      </w:r>
+      <w:r>
+        <w:fldChar w:fldCharType="begin"/>
+      </w:r>
+      <w:r>
+        <w:instrText xml:space="preserve"> SEQ Figure \* ARABIC </w:instrText>
+      </w:r>
+      <w:r>
+        <w:fldChar w:fldCharType="separate"/>
+      </w:r>
+      <w:r>
+        <w:rPr>
+          <w:noProof/>
+        </w:rPr>
+        <w:t>1</w:t>
+      </w:r>
+      <w:r>
+        <w:fldChar w:fldCharType="end"/>
+      </w:r>
+      <w:r>
+        <w:t xml:space="preserve"> - Class diagram</w:t>
+      </w:r>
+    </w:p>
+    <w:p>
+      <w:pPr>
         <w:pStyle w:val="Heading2"/>
         <w:jc w:val="both"/>
       </w:pPr>
-      <w:bookmarkStart w:id="6" w:name="_Toc452747126"/>
-      <w:bookmarkStart w:id="7" w:name="_Toc470300461"/>
+      <w:bookmarkStart w:id="5" w:name="_Toc452747126"/>
+      <w:bookmarkStart w:id="6" w:name="_Toc470300461"/>
       <w:r>
         <w:t>Description of the classes and their members</w:t>
       </w:r>
+      <w:bookmarkEnd w:id="5"/>
       <w:bookmarkEnd w:id="6"/>
-      <w:bookmarkEnd w:id="7"/>
     </w:p>
     <w:p>
       <w:pPr>
@@ -1958,15 +1924,7 @@
         <w:jc w:val="both"/>
       </w:pPr>
       <w:r>
-        <w:t xml:space="preserve">The classes as depicted in the class diagram are based on the notion of how the Arduino itself operates. Since the Arduino does not have an operating system instead it operates by consistently running a main loop that continues indefinitely. Therefore in the class hierarchy the </w:t>
-      </w:r>
-      <w:proofErr w:type="spellStart"/>
-      <w:r>
-        <w:t>LaundryMachine</w:t>
-      </w:r>
-      <w:proofErr w:type="spellEnd"/>
-      <w:r>
-        <w:t xml:space="preserve"> class plays the role of the class that contains the main loop.</w:t>
+        <w:t>The classes as depicted in the class diagram are based on the notion of how the Arduino itself operates. Since the Arduino does not have an operating system instead it operates by consistently running a main loop that continues indefinitely. Therefore in the class hierarchy the LaundryMachine class plays the role of the class that contains the main loop.</w:t>
       </w:r>
     </w:p>
     <w:p>
@@ -1975,43 +1933,8 @@
         <w:jc w:val="both"/>
       </w:pPr>
       <w:r>
-        <w:t xml:space="preserve">The loop of the </w:t>
-      </w:r>
-      <w:proofErr w:type="spellStart"/>
-      <w:r>
-        <w:t>LaundryMachine</w:t>
-      </w:r>
-      <w:proofErr w:type="spellEnd"/>
-      <w:r>
-        <w:t xml:space="preserve"> class is constantly polling the </w:t>
-      </w:r>
-      <w:proofErr w:type="spellStart"/>
-      <w:r>
-        <w:t>ProgramSelect</w:t>
-      </w:r>
-      <w:proofErr w:type="spellEnd"/>
-      <w:r>
-        <w:t xml:space="preserve"> and </w:t>
-      </w:r>
-      <w:proofErr w:type="spellStart"/>
-      <w:r>
-        <w:t>CoinWallet</w:t>
-      </w:r>
-      <w:proofErr w:type="spellEnd"/>
-      <w:r>
-        <w:t xml:space="preserve"> classes to see if they have received any input from the user indicated by changes in their </w:t>
-      </w:r>
-      <w:r>
         <w:lastRenderedPageBreak/>
-        <w:t xml:space="preserve">respective member variables. Once it has been determined if the program selected and the relevant payment has been completed and the user has indicated that he wants to begin the washing program, the </w:t>
-      </w:r>
-      <w:proofErr w:type="spellStart"/>
-      <w:r>
-        <w:t>ProgramExecutor</w:t>
-      </w:r>
-      <w:proofErr w:type="spellEnd"/>
-      <w:r>
-        <w:t xml:space="preserve"> will be called.</w:t>
+        <w:t>The loop of the LaundryMachine class is constantly polling the ProgramSelect and CoinWallet classes to see if they have received any input from the user indicated by changes in their respective member variables. Once it has been determined if the program selected and the relevant payment has been completed and the user has indicated that he wants to begin the washing program, the ProgramExecutor will be called.</w:t>
       </w:r>
     </w:p>
     <w:p>
@@ -2020,34 +1943,18 @@
         <w:jc w:val="both"/>
       </w:pPr>
       <w:r>
-        <w:t xml:space="preserve">The </w:t>
-      </w:r>
-      <w:proofErr w:type="spellStart"/>
-      <w:r>
-        <w:t>ProgramExecutor</w:t>
-      </w:r>
-      <w:proofErr w:type="spellEnd"/>
-      <w:r>
-        <w:t xml:space="preserve"> executes the complete washing program for the washing program setting initially identified by the user. The interface classes are implemented in the </w:t>
-      </w:r>
-      <w:proofErr w:type="spellStart"/>
-      <w:r>
-        <w:t>HardwareControl</w:t>
-      </w:r>
-      <w:proofErr w:type="spellEnd"/>
-      <w:r>
-        <w:t xml:space="preserve"> class and are responsible for implementing functions that have to do with manipulating the actual hardware.    </w:t>
+        <w:t xml:space="preserve">The ProgramExecutor executes the complete washing program for the washing program setting initially identified by the user. The interface classes are implemented in the HardwareControl class and are responsible for implementing functions that have to do with manipulating the actual hardware.    </w:t>
       </w:r>
     </w:p>
     <w:p>
       <w:pPr>
         <w:pStyle w:val="Heading2"/>
       </w:pPr>
-      <w:bookmarkStart w:id="8" w:name="_Toc470300462"/>
+      <w:bookmarkStart w:id="7" w:name="_Toc470300462"/>
       <w:r>
         <w:t>HARDWARE RELATED CLASSES</w:t>
       </w:r>
-      <w:bookmarkEnd w:id="8"/>
+      <w:bookmarkEnd w:id="7"/>
       <w:r>
         <w:t xml:space="preserve"> </w:t>
       </w:r>
@@ -2062,13 +1969,8 @@
       </w:r>
     </w:p>
     <w:p>
-      <w:proofErr w:type="spellStart"/>
-      <w:r>
-        <w:t>ICoin</w:t>
-      </w:r>
-      <w:proofErr w:type="spellEnd"/>
-      <w:r>
-        <w:t xml:space="preserve"> is the interface class containing the virtual functions relating which is implemented in the hardware class.</w:t>
+      <w:r>
+        <w:t>ICoin is the interface class containing the virtual functions relating which is implemented in the hardware class.</w:t>
       </w:r>
     </w:p>
     <w:tbl>
@@ -2160,23 +2062,7 @@
                 <w:bCs w:val="0"/>
                 <w:i/>
               </w:rPr>
-              <w:t xml:space="preserve">virtual </w:t>
-            </w:r>
-            <w:proofErr w:type="spellStart"/>
-            <w:r>
-              <w:rPr>
-                <w:bCs w:val="0"/>
-                <w:i/>
-              </w:rPr>
-              <w:t>boolean</w:t>
-            </w:r>
-            <w:proofErr w:type="spellEnd"/>
-            <w:r>
-              <w:rPr>
-                <w:bCs w:val="0"/>
-                <w:i/>
-              </w:rPr>
-              <w:t xml:space="preserve"> GetCoin10Button() = 0;</w:t>
+              <w:t>virtual boolean GetCoin10Button() = 0;</w:t>
             </w:r>
           </w:p>
         </w:tc>
@@ -2215,21 +2101,7 @@
               <w:rPr>
                 <w:i/>
               </w:rPr>
-              <w:t xml:space="preserve">  virtual </w:t>
-            </w:r>
-            <w:proofErr w:type="spellStart"/>
-            <w:r>
-              <w:rPr>
-                <w:i/>
-              </w:rPr>
-              <w:t>boolean</w:t>
-            </w:r>
-            <w:proofErr w:type="spellEnd"/>
-            <w:r>
-              <w:rPr>
-                <w:i/>
-              </w:rPr>
-              <w:t xml:space="preserve"> GetCoin50Button() = 0;</w:t>
+              <w:t xml:space="preserve">  virtual boolean GetCoin50Button() = 0;</w:t>
             </w:r>
           </w:p>
         </w:tc>
@@ -2265,21 +2137,7 @@
               <w:rPr>
                 <w:i/>
               </w:rPr>
-              <w:t xml:space="preserve">virtual </w:t>
-            </w:r>
-            <w:proofErr w:type="spellStart"/>
-            <w:r>
-              <w:rPr>
-                <w:i/>
-              </w:rPr>
-              <w:t>boolean</w:t>
-            </w:r>
-            <w:proofErr w:type="spellEnd"/>
-            <w:r>
-              <w:rPr>
-                <w:i/>
-              </w:rPr>
-              <w:t xml:space="preserve"> GetCoin200Button() = 0;</w:t>
+              <w:t>virtual boolean GetCoin200Button() = 0;</w:t>
             </w:r>
           </w:p>
         </w:tc>
@@ -2357,11 +2215,8 @@
               <w:cnfStyle w:val="000000000000" w:firstRow="0" w:lastRow="0" w:firstColumn="0" w:lastColumn="0" w:oddVBand="0" w:evenVBand="0" w:oddHBand="0" w:evenHBand="0" w:firstRowFirstColumn="0" w:firstRowLastColumn="0" w:lastRowFirstColumn="0" w:lastRowLastColumn="0"/>
             </w:pPr>
             <w:r>
-              <w:t xml:space="preserve">For example, if we call SetCoin10(0xB00000111), all three LEDs will be turn on. And if we call </w:t>
-            </w:r>
-            <w:r>
               <w:lastRenderedPageBreak/>
-              <w:t xml:space="preserve">SetCoin10(0x00) all the LEDs corresponding to #coin10 are off. </w:t>
+              <w:t xml:space="preserve">For example, if we call SetCoin10(0xB00000111), all three LEDs will be turn on. And if we call SetCoin10(0x00) all the LEDs corresponding to #coin10 are off. </w:t>
             </w:r>
           </w:p>
         </w:tc>
@@ -2495,35 +2350,7 @@
               <w:rPr>
                 <w:i/>
               </w:rPr>
-              <w:t xml:space="preserve">virtual </w:t>
-            </w:r>
-            <w:proofErr w:type="spellStart"/>
-            <w:r>
-              <w:rPr>
-                <w:i/>
-              </w:rPr>
-              <w:t>boolean</w:t>
-            </w:r>
-            <w:proofErr w:type="spellEnd"/>
-            <w:r>
-              <w:rPr>
-                <w:i/>
-              </w:rPr>
-              <w:t xml:space="preserve"> </w:t>
-            </w:r>
-            <w:proofErr w:type="spellStart"/>
-            <w:r>
-              <w:rPr>
-                <w:i/>
-              </w:rPr>
-              <w:t>GetClearButton</w:t>
-            </w:r>
-            <w:proofErr w:type="spellEnd"/>
-            <w:r>
-              <w:rPr>
-                <w:i/>
-              </w:rPr>
-              <w:t>() = 0;</w:t>
+              <w:t>virtual boolean GetClearButton() = 0;</w:t>
             </w:r>
           </w:p>
         </w:tc>
@@ -2572,19 +2399,14 @@
         <w:pStyle w:val="Heading4"/>
         <w:jc w:val="both"/>
       </w:pPr>
-      <w:bookmarkStart w:id="9" w:name="_Toc452747127"/>
+      <w:bookmarkStart w:id="8" w:name="_Toc452747127"/>
       <w:r>
         <w:t>IPROGRAM</w:t>
       </w:r>
     </w:p>
     <w:p>
-      <w:proofErr w:type="spellStart"/>
-      <w:r>
-        <w:t>IProgram</w:t>
-      </w:r>
-      <w:proofErr w:type="spellEnd"/>
-      <w:r>
-        <w:t xml:space="preserve"> is the interface class containing the virtual functions relating which is implemented in the hardware class.</w:t>
+      <w:r>
+        <w:t>IProgram is the interface class containing the virtual functions relating which is implemented in the hardware class.</w:t>
       </w:r>
     </w:p>
     <w:tbl>
@@ -2676,39 +2498,7 @@
                 <w:bCs w:val="0"/>
                 <w:i/>
               </w:rPr>
-              <w:t xml:space="preserve">virtual </w:t>
-            </w:r>
-            <w:proofErr w:type="spellStart"/>
-            <w:r>
-              <w:rPr>
-                <w:bCs w:val="0"/>
-                <w:i/>
-              </w:rPr>
-              <w:t>boolean</w:t>
-            </w:r>
-            <w:proofErr w:type="spellEnd"/>
-            <w:r>
-              <w:rPr>
-                <w:bCs w:val="0"/>
-                <w:i/>
-              </w:rPr>
-              <w:t xml:space="preserve"> </w:t>
-            </w:r>
-            <w:proofErr w:type="spellStart"/>
-            <w:r>
-              <w:rPr>
-                <w:bCs w:val="0"/>
-                <w:i/>
-              </w:rPr>
-              <w:t>GetStartButton</w:t>
-            </w:r>
-            <w:proofErr w:type="spellEnd"/>
-            <w:r>
-              <w:rPr>
-                <w:bCs w:val="0"/>
-                <w:i/>
-              </w:rPr>
-              <w:t>() = 0;</w:t>
+              <w:t>virtual boolean GetStartButton() = 0;</w:t>
             </w:r>
           </w:p>
           <w:p>
@@ -2760,39 +2550,7 @@
                 <w:bCs w:val="0"/>
                 <w:i/>
               </w:rPr>
-              <w:t xml:space="preserve">virtual </w:t>
-            </w:r>
-            <w:proofErr w:type="spellStart"/>
-            <w:r>
-              <w:rPr>
-                <w:bCs w:val="0"/>
-                <w:i/>
-              </w:rPr>
-              <w:t>boolean</w:t>
-            </w:r>
-            <w:proofErr w:type="spellEnd"/>
-            <w:r>
-              <w:rPr>
-                <w:bCs w:val="0"/>
-                <w:i/>
-              </w:rPr>
-              <w:t xml:space="preserve"> </w:t>
-            </w:r>
-            <w:proofErr w:type="spellStart"/>
-            <w:r>
-              <w:rPr>
-                <w:bCs w:val="0"/>
-                <w:i/>
-              </w:rPr>
-              <w:t>GetProgramButton</w:t>
-            </w:r>
-            <w:proofErr w:type="spellEnd"/>
-            <w:r>
-              <w:rPr>
-                <w:bCs w:val="0"/>
-                <w:i/>
-              </w:rPr>
-              <w:t>() = 0;</w:t>
+              <w:t>virtual boolean GetProgramButton() = 0;</w:t>
             </w:r>
           </w:p>
         </w:tc>
@@ -2827,49 +2585,7 @@
               <w:rPr>
                 <w:i/>
               </w:rPr>
-              <w:t xml:space="preserve">virtual void </w:t>
-            </w:r>
-            <w:proofErr w:type="spellStart"/>
-            <w:r>
-              <w:rPr>
-                <w:i/>
-              </w:rPr>
-              <w:t>SetProgramIndicator</w:t>
-            </w:r>
-            <w:proofErr w:type="spellEnd"/>
-            <w:r>
-              <w:rPr>
-                <w:i/>
-              </w:rPr>
-              <w:t>(</w:t>
-            </w:r>
-            <w:proofErr w:type="spellStart"/>
-            <w:r>
-              <w:rPr>
-                <w:i/>
-              </w:rPr>
-              <w:t>int</w:t>
-            </w:r>
-            <w:proofErr w:type="spellEnd"/>
-            <w:r>
-              <w:rPr>
-                <w:i/>
-              </w:rPr>
-              <w:t xml:space="preserve"> </w:t>
-            </w:r>
-            <w:proofErr w:type="spellStart"/>
-            <w:r>
-              <w:rPr>
-                <w:i/>
-              </w:rPr>
-              <w:t>programIndicator</w:t>
-            </w:r>
-            <w:proofErr w:type="spellEnd"/>
-            <w:r>
-              <w:rPr>
-                <w:i/>
-              </w:rPr>
-              <w:t>) = 0;</w:t>
+              <w:t>virtual void SetProgramIndicator(int programIndicator) = 0;</w:t>
             </w:r>
           </w:p>
         </w:tc>
@@ -2886,15 +2602,7 @@
               <w:t xml:space="preserve">This is used for </w:t>
             </w:r>
             <w:r>
-              <w:t xml:space="preserve">setting on of 3 LEDS which are indicating the program A, B or C. We can </w:t>
-            </w:r>
-            <w:proofErr w:type="spellStart"/>
-            <w:r>
-              <w:t>SetProgramIndicator</w:t>
-            </w:r>
-            <w:proofErr w:type="spellEnd"/>
-            <w:r>
-              <w:t>(B00000001) for selecting program A.</w:t>
+              <w:t>setting on of 3 LEDS which are indicating the program A, B or C. We can SetProgramIndicator(B00000001) for selecting program A.</w:t>
             </w:r>
           </w:p>
           <w:p>
@@ -2902,13 +2610,8 @@
               <w:jc w:val="both"/>
               <w:cnfStyle w:val="000000000000" w:firstRow="0" w:lastRow="0" w:firstColumn="0" w:lastColumn="0" w:oddVBand="0" w:evenVBand="0" w:oddHBand="0" w:evenHBand="0" w:firstRowFirstColumn="0" w:firstRowLastColumn="0" w:lastRowFirstColumn="0" w:lastRowLastColumn="0"/>
             </w:pPr>
-            <w:proofErr w:type="spellStart"/>
-            <w:r>
-              <w:t>SetProgramIndicator</w:t>
-            </w:r>
-            <w:proofErr w:type="spellEnd"/>
-            <w:r>
-              <w:t>(B00000010) for selecting program B.</w:t>
+            <w:r>
+              <w:t>SetProgramIndicator(B00000010) for selecting program B.</w:t>
             </w:r>
           </w:p>
           <w:p>
@@ -2916,13 +2619,8 @@
               <w:jc w:val="both"/>
               <w:cnfStyle w:val="000000000000" w:firstRow="0" w:lastRow="0" w:firstColumn="0" w:lastColumn="0" w:oddVBand="0" w:evenVBand="0" w:oddHBand="0" w:evenHBand="0" w:firstRowFirstColumn="0" w:firstRowLastColumn="0" w:lastRowFirstColumn="0" w:lastRowLastColumn="0"/>
             </w:pPr>
-            <w:proofErr w:type="spellStart"/>
-            <w:r>
-              <w:t>SetProgramIndicator</w:t>
-            </w:r>
-            <w:proofErr w:type="spellEnd"/>
-            <w:r>
-              <w:t>(B00000100) for selecting program C.</w:t>
+            <w:r>
+              <w:t>SetProgramIndicator(B00000100) for selecting program C.</w:t>
             </w:r>
           </w:p>
         </w:tc>
@@ -2939,6 +2637,7 @@
               <w:jc w:val="both"/>
             </w:pPr>
             <w:r>
+              <w:lastRenderedPageBreak/>
               <w:t xml:space="preserve">Remarks: </w:t>
             </w:r>
           </w:p>
@@ -2947,7 +2646,6 @@
               <w:jc w:val="both"/>
             </w:pPr>
             <w:r>
-              <w:lastRenderedPageBreak/>
               <w:t>All function are implemented and working well</w:t>
             </w:r>
           </w:p>
@@ -2960,18 +2658,12 @@
         <w:jc w:val="both"/>
       </w:pPr>
       <w:r>
-        <w:lastRenderedPageBreak/>
         <w:t>ILOCK</w:t>
       </w:r>
     </w:p>
     <w:p>
-      <w:proofErr w:type="spellStart"/>
-      <w:r>
-        <w:t>ILock</w:t>
-      </w:r>
-      <w:proofErr w:type="spellEnd"/>
-      <w:r>
-        <w:t xml:space="preserve"> is the interface class containing virtual functions which are implemented in the hardware class.</w:t>
+      <w:r>
+        <w:t>ILock is the interface class containing virtual functions which are implemented in the hardware class.</w:t>
       </w:r>
     </w:p>
     <w:tbl>
@@ -3063,45 +2755,20 @@
                 <w:bCs w:val="0"/>
                 <w:i/>
               </w:rPr>
-              <w:t xml:space="preserve">virtual </w:t>
-            </w:r>
-            <w:proofErr w:type="spellStart"/>
+              <w:t>virtual boolean Get</w:t>
+            </w:r>
             <w:r>
               <w:rPr>
                 <w:bCs w:val="0"/>
                 <w:i/>
               </w:rPr>
-              <w:t>boolean</w:t>
-            </w:r>
-            <w:proofErr w:type="spellEnd"/>
+              <w:t>LockStatus</w:t>
+            </w:r>
             <w:r>
               <w:rPr>
                 <w:bCs w:val="0"/>
                 <w:i/>
               </w:rPr>
-              <w:t xml:space="preserve"> </w:t>
-            </w:r>
-            <w:proofErr w:type="spellStart"/>
-            <w:r>
-              <w:rPr>
-                <w:bCs w:val="0"/>
-                <w:i/>
-              </w:rPr>
-              <w:t>Get</w:t>
-            </w:r>
-            <w:r>
-              <w:rPr>
-                <w:bCs w:val="0"/>
-                <w:i/>
-              </w:rPr>
-              <w:t>LockStatus</w:t>
-            </w:r>
-            <w:proofErr w:type="spellEnd"/>
-            <w:r>
-              <w:rPr>
-                <w:bCs w:val="0"/>
-                <w:i/>
-              </w:rPr>
               <w:t>() = 0;</w:t>
             </w:r>
           </w:p>
@@ -3116,15 +2783,7 @@
               <w:cnfStyle w:val="000000000000" w:firstRow="0" w:lastRow="0" w:firstColumn="0" w:lastColumn="0" w:oddVBand="0" w:evenVBand="0" w:oddHBand="0" w:evenHBand="0" w:firstRowFirstColumn="0" w:firstRowLastColumn="0" w:lastRowFirstColumn="0" w:lastRowLastColumn="0"/>
             </w:pPr>
             <w:r>
-              <w:t xml:space="preserve">This is used for getting the status of the switch belonging to the Door Lock on the simulator board. It returns a true if switch is turned on else it returns a false. It will only yield meaningful return values when </w:t>
-            </w:r>
-            <w:proofErr w:type="spellStart"/>
-            <w:r>
-              <w:t>keyselect</w:t>
-            </w:r>
-            <w:proofErr w:type="spellEnd"/>
-            <w:r>
-              <w:t xml:space="preserve"> is low. </w:t>
+              <w:t xml:space="preserve">This is used for getting the status of the switch belonging to the Door Lock on the simulator board. It returns a true if switch is turned on else it returns a false. It will only yield meaningful return values when keyselect is low. </w:t>
             </w:r>
           </w:p>
         </w:tc>
@@ -3157,13 +2816,8 @@
       </w:r>
     </w:p>
     <w:p>
-      <w:proofErr w:type="spellStart"/>
-      <w:r>
-        <w:t>ISoap</w:t>
-      </w:r>
-      <w:proofErr w:type="spellEnd"/>
-      <w:r>
-        <w:t xml:space="preserve"> is the interface class containing virtual functions which are implemented in the hardware class.</w:t>
+      <w:r>
+        <w:t>ISoap is the interface class containing virtual functions which are implemented in the hardware class.</w:t>
       </w:r>
     </w:p>
     <w:tbl>
@@ -3255,23 +2909,7 @@
                 <w:bCs w:val="0"/>
                 <w:i/>
               </w:rPr>
-              <w:t xml:space="preserve">virtual </w:t>
-            </w:r>
-            <w:proofErr w:type="spellStart"/>
-            <w:r>
-              <w:rPr>
-                <w:bCs w:val="0"/>
-                <w:i/>
-              </w:rPr>
-              <w:t>boolean</w:t>
-            </w:r>
-            <w:proofErr w:type="spellEnd"/>
-            <w:r>
-              <w:rPr>
-                <w:bCs w:val="0"/>
-                <w:i/>
-              </w:rPr>
-              <w:t xml:space="preserve"> GetSoap1() = 0;</w:t>
+              <w:t>virtual boolean GetSoap1() = 0;</w:t>
             </w:r>
           </w:p>
         </w:tc>
@@ -3285,15 +2923,7 @@
               <w:cnfStyle w:val="000000000000" w:firstRow="0" w:lastRow="0" w:firstColumn="0" w:lastColumn="0" w:oddVBand="0" w:evenVBand="0" w:oddHBand="0" w:evenHBand="0" w:firstRowFirstColumn="0" w:firstRowLastColumn="0" w:lastRowFirstColumn="0" w:lastRowLastColumn="0"/>
             </w:pPr>
             <w:r>
-              <w:t xml:space="preserve">This is used for getting the status of the switch belonging to the Soap 1 on the simulator board. It returns a true if switch is turned on else it returns a false. It will only yield meaningful return values when </w:t>
-            </w:r>
-            <w:proofErr w:type="spellStart"/>
-            <w:r>
-              <w:t>keyselect</w:t>
-            </w:r>
-            <w:proofErr w:type="spellEnd"/>
-            <w:r>
-              <w:t xml:space="preserve"> is low.</w:t>
+              <w:t>This is used for getting the status of the switch belonging to the Soap 1 on the simulator board. It returns a true if switch is turned on else it returns a false. It will only yield meaningful return values when keyselect is low.</w:t>
             </w:r>
           </w:p>
         </w:tc>
@@ -3315,21 +2945,7 @@
               <w:rPr>
                 <w:i/>
               </w:rPr>
-              <w:t xml:space="preserve">virtual </w:t>
-            </w:r>
-            <w:proofErr w:type="spellStart"/>
-            <w:r>
-              <w:rPr>
-                <w:i/>
-              </w:rPr>
-              <w:t>boolean</w:t>
-            </w:r>
-            <w:proofErr w:type="spellEnd"/>
-            <w:r>
-              <w:rPr>
-                <w:i/>
-              </w:rPr>
-              <w:t xml:space="preserve"> GetSoap</w:t>
+              <w:t>virtual boolean GetSoap</w:t>
             </w:r>
             <w:r>
               <w:rPr>
@@ -3355,15 +2971,7 @@
               <w:cnfStyle w:val="000000000000" w:firstRow="0" w:lastRow="0" w:firstColumn="0" w:lastColumn="0" w:oddVBand="0" w:evenVBand="0" w:oddHBand="0" w:evenHBand="0" w:firstRowFirstColumn="0" w:firstRowLastColumn="0" w:lastRowFirstColumn="0" w:lastRowLastColumn="0"/>
             </w:pPr>
             <w:r>
-              <w:t xml:space="preserve">This is used for getting the status of the switch belonging to the Soap 2 on the simulator board. It returns a true if switch is turned on else it returns a false. It will only yield meaningful return values when </w:t>
-            </w:r>
-            <w:proofErr w:type="spellStart"/>
-            <w:r>
-              <w:t>keyselect</w:t>
-            </w:r>
-            <w:proofErr w:type="spellEnd"/>
-            <w:r>
-              <w:t xml:space="preserve"> is low.</w:t>
+              <w:t>This is used for getting the status of the switch belonging to the Soap 2 on the simulator board. It returns a true if switch is turned on else it returns a false. It will only yield meaningful return values when keyselect is low.</w:t>
             </w:r>
           </w:p>
         </w:tc>
@@ -3385,21 +2993,7 @@
               <w:rPr>
                 <w:i/>
               </w:rPr>
-              <w:t>virtual void SetSoap1(</w:t>
-            </w:r>
-            <w:proofErr w:type="spellStart"/>
-            <w:r>
-              <w:rPr>
-                <w:i/>
-              </w:rPr>
-              <w:t>boolean</w:t>
-            </w:r>
-            <w:proofErr w:type="spellEnd"/>
-            <w:r>
-              <w:rPr>
-                <w:i/>
-              </w:rPr>
-              <w:t xml:space="preserve"> On) = 0;</w:t>
+              <w:t>virtual void SetSoap1(boolean On) = 0;</w:t>
             </w:r>
           </w:p>
         </w:tc>
@@ -3447,21 +3041,7 @@
               <w:rPr>
                 <w:i/>
               </w:rPr>
-              <w:t>(</w:t>
-            </w:r>
-            <w:proofErr w:type="spellStart"/>
-            <w:r>
-              <w:rPr>
-                <w:i/>
-              </w:rPr>
-              <w:t>boolean</w:t>
-            </w:r>
-            <w:proofErr w:type="spellEnd"/>
-            <w:r>
-              <w:rPr>
-                <w:i/>
-              </w:rPr>
-              <w:t xml:space="preserve"> On) = 0;</w:t>
+              <w:t>(boolean On) = 0;</w:t>
             </w:r>
           </w:p>
         </w:tc>
@@ -3606,35 +3186,7 @@
               <w:rPr>
                 <w:i/>
               </w:rPr>
-              <w:t xml:space="preserve">d </w:t>
-            </w:r>
-            <w:proofErr w:type="spellStart"/>
-            <w:r>
-              <w:rPr>
-                <w:i/>
-              </w:rPr>
-              <w:t>SetWaterLevel</w:t>
-            </w:r>
-            <w:proofErr w:type="spellEnd"/>
-            <w:r>
-              <w:rPr>
-                <w:i/>
-              </w:rPr>
-              <w:t>(</w:t>
-            </w:r>
-            <w:proofErr w:type="spellStart"/>
-            <w:r>
-              <w:rPr>
-                <w:i/>
-              </w:rPr>
-              <w:t>int</w:t>
-            </w:r>
-            <w:proofErr w:type="spellEnd"/>
-            <w:r>
-              <w:rPr>
-                <w:i/>
-              </w:rPr>
-              <w:t xml:space="preserve"> level) = 0;</w:t>
+              <w:t>d SetWaterLevel(int level) = 0;</w:t>
             </w:r>
           </w:p>
         </w:tc>
@@ -3672,49 +3224,7 @@
               <w:rPr>
                 <w:i/>
               </w:rPr>
-              <w:t xml:space="preserve">virtual </w:t>
-            </w:r>
-            <w:proofErr w:type="spellStart"/>
-            <w:r>
-              <w:rPr>
-                <w:i/>
-              </w:rPr>
-              <w:t>boolean</w:t>
-            </w:r>
-            <w:proofErr w:type="spellEnd"/>
-            <w:r>
-              <w:rPr>
-                <w:i/>
-              </w:rPr>
-              <w:t xml:space="preserve"> </w:t>
-            </w:r>
-            <w:proofErr w:type="spellStart"/>
-            <w:r>
-              <w:rPr>
-                <w:i/>
-              </w:rPr>
-              <w:t>CheckWaterLevel</w:t>
-            </w:r>
-            <w:proofErr w:type="spellEnd"/>
-            <w:r>
-              <w:rPr>
-                <w:i/>
-              </w:rPr>
-              <w:t>(</w:t>
-            </w:r>
-            <w:proofErr w:type="spellStart"/>
-            <w:r>
-              <w:rPr>
-                <w:i/>
-              </w:rPr>
-              <w:t>int</w:t>
-            </w:r>
-            <w:proofErr w:type="spellEnd"/>
-            <w:r>
-              <w:rPr>
-                <w:i/>
-              </w:rPr>
-              <w:t xml:space="preserve"> level) = 0;</w:t>
+              <w:t>virtual boolean CheckWaterLevel(int level) = 0;</w:t>
             </w:r>
           </w:p>
           <w:p>
@@ -3760,21 +3270,7 @@
               <w:rPr>
                 <w:i/>
               </w:rPr>
-              <w:t xml:space="preserve">virtual void </w:t>
-            </w:r>
-            <w:proofErr w:type="spellStart"/>
-            <w:r>
-              <w:rPr>
-                <w:i/>
-              </w:rPr>
-              <w:t>SinkWater</w:t>
-            </w:r>
-            <w:proofErr w:type="spellEnd"/>
-            <w:r>
-              <w:rPr>
-                <w:i/>
-              </w:rPr>
-              <w:t>() = 0;</w:t>
+              <w:t>virtual void SinkWater() = 0;</w:t>
             </w:r>
           </w:p>
         </w:tc>
@@ -3925,35 +3421,7 @@
               <w:rPr>
                 <w:i/>
               </w:rPr>
-              <w:t xml:space="preserve">oid </w:t>
-            </w:r>
-            <w:proofErr w:type="spellStart"/>
-            <w:r>
-              <w:rPr>
-                <w:i/>
-              </w:rPr>
-              <w:t>SetDirection</w:t>
-            </w:r>
-            <w:proofErr w:type="spellEnd"/>
-            <w:r>
-              <w:rPr>
-                <w:i/>
-              </w:rPr>
-              <w:t xml:space="preserve">(char </w:t>
-            </w:r>
-            <w:proofErr w:type="spellStart"/>
-            <w:r>
-              <w:rPr>
-                <w:i/>
-              </w:rPr>
-              <w:t>dir</w:t>
-            </w:r>
-            <w:proofErr w:type="spellEnd"/>
-            <w:r>
-              <w:rPr>
-                <w:i/>
-              </w:rPr>
-              <w:t>) = 0;</w:t>
+              <w:t>oid SetDirection(char dir) = 0;</w:t>
             </w:r>
           </w:p>
         </w:tc>
@@ -3995,35 +3463,7 @@
               <w:rPr>
                 <w:i/>
               </w:rPr>
-              <w:t xml:space="preserve"> void </w:t>
-            </w:r>
-            <w:proofErr w:type="spellStart"/>
-            <w:r>
-              <w:rPr>
-                <w:i/>
-              </w:rPr>
-              <w:t>SetSpeed</w:t>
-            </w:r>
-            <w:proofErr w:type="spellEnd"/>
-            <w:r>
-              <w:rPr>
-                <w:i/>
-              </w:rPr>
-              <w:t>(</w:t>
-            </w:r>
-            <w:proofErr w:type="spellStart"/>
-            <w:r>
-              <w:rPr>
-                <w:i/>
-              </w:rPr>
-              <w:t>int</w:t>
-            </w:r>
-            <w:proofErr w:type="spellEnd"/>
-            <w:r>
-              <w:rPr>
-                <w:i/>
-              </w:rPr>
-              <w:t xml:space="preserve"> level) = 0; </w:t>
+              <w:t xml:space="preserve"> void SetSpeed(int level) = 0; </w:t>
             </w:r>
           </w:p>
         </w:tc>
@@ -4066,21 +3506,7 @@
                 <w:i/>
               </w:rPr>
               <w:lastRenderedPageBreak/>
-              <w:t xml:space="preserve">virtual void </w:t>
-            </w:r>
-            <w:proofErr w:type="spellStart"/>
-            <w:r>
-              <w:rPr>
-                <w:i/>
-              </w:rPr>
-              <w:t>StopMotor</w:t>
-            </w:r>
-            <w:proofErr w:type="spellEnd"/>
-            <w:r>
-              <w:rPr>
-                <w:i/>
-              </w:rPr>
-              <w:t>() = 0;</w:t>
+              <w:t>virtual void StopMotor() = 0;</w:t>
             </w:r>
           </w:p>
         </w:tc>
@@ -4118,21 +3544,7 @@
               <w:rPr>
                 <w:i/>
               </w:rPr>
-              <w:t xml:space="preserve">virtual void </w:t>
-            </w:r>
-            <w:proofErr w:type="spellStart"/>
-            <w:r>
-              <w:rPr>
-                <w:i/>
-              </w:rPr>
-              <w:t>StartMotor</w:t>
-            </w:r>
-            <w:proofErr w:type="spellEnd"/>
-            <w:r>
-              <w:rPr>
-                <w:i/>
-              </w:rPr>
-              <w:t>() = 0</w:t>
+              <w:t>virtual void StartMotor() = 0</w:t>
             </w:r>
           </w:p>
         </w:tc>
@@ -4148,15 +3560,7 @@
               <w:t xml:space="preserve">The purpose of this function will be to </w:t>
             </w:r>
             <w:r>
-              <w:t xml:space="preserve">start the motor at an initial state assuming that all the prerequisites are handled properly within the </w:t>
-            </w:r>
-            <w:proofErr w:type="spellStart"/>
-            <w:r>
-              <w:t>IProgram</w:t>
-            </w:r>
-            <w:proofErr w:type="spellEnd"/>
-            <w:r>
-              <w:t xml:space="preserve"> interface.</w:t>
+              <w:t>start the motor at an initial state assuming that all the prerequisites are handled properly within the IProgram interface.</w:t>
             </w:r>
           </w:p>
         </w:tc>
@@ -4178,35 +3582,7 @@
               <w:rPr>
                 <w:i/>
               </w:rPr>
-              <w:t xml:space="preserve">virtual void </w:t>
-            </w:r>
-            <w:proofErr w:type="spellStart"/>
-            <w:r>
-              <w:rPr>
-                <w:i/>
-              </w:rPr>
-              <w:t>CheckLoadingLevel</w:t>
-            </w:r>
-            <w:proofErr w:type="spellEnd"/>
-            <w:r>
-              <w:rPr>
-                <w:i/>
-              </w:rPr>
-              <w:t>(</w:t>
-            </w:r>
-            <w:proofErr w:type="spellStart"/>
-            <w:r>
-              <w:rPr>
-                <w:i/>
-              </w:rPr>
-              <w:t>int</w:t>
-            </w:r>
-            <w:proofErr w:type="spellEnd"/>
-            <w:r>
-              <w:rPr>
-                <w:i/>
-              </w:rPr>
-              <w:t xml:space="preserve"> level) = 0;</w:t>
+              <w:t>virtual void CheckLoadingLevel(int level) = 0;</w:t>
             </w:r>
           </w:p>
         </w:tc>
@@ -4247,15 +3623,7 @@
               <w:jc w:val="both"/>
             </w:pPr>
             <w:r>
-              <w:t xml:space="preserve">To discuss: To start the motor can we just set the initial speed, or we also should consider some other states? Should we take care of the prerequisites in this function of in the </w:t>
-            </w:r>
-            <w:proofErr w:type="spellStart"/>
-            <w:r>
-              <w:t>IProgram</w:t>
-            </w:r>
-            <w:proofErr w:type="spellEnd"/>
-            <w:r>
-              <w:t xml:space="preserve"> interface?</w:t>
+              <w:t>To discuss: To start the motor can we just set the initial speed, or we also should consider some other states? Should we take care of the prerequisites in this function of in the IProgram interface?</w:t>
             </w:r>
           </w:p>
         </w:tc>
@@ -4278,7 +3646,6 @@
       </w:r>
     </w:p>
     <w:p>
-      <w:proofErr w:type="spellStart"/>
       <w:r>
         <w:t>I</w:t>
       </w:r>
@@ -4295,7 +3662,6 @@
         </w:rPr>
         <w:t>emperature</w:t>
       </w:r>
-      <w:proofErr w:type="spellEnd"/>
       <w:r>
         <w:rPr>
           <w:rFonts w:hint="eastAsia"/>
@@ -4396,39 +3762,7 @@
                 <w:bCs w:val="0"/>
                 <w:i/>
               </w:rPr>
-              <w:t xml:space="preserve">virtual void </w:t>
-            </w:r>
-            <w:proofErr w:type="spellStart"/>
-            <w:r>
-              <w:rPr>
-                <w:bCs w:val="0"/>
-                <w:i/>
-              </w:rPr>
-              <w:t>SetTemperature</w:t>
-            </w:r>
-            <w:proofErr w:type="spellEnd"/>
-            <w:r>
-              <w:rPr>
-                <w:bCs w:val="0"/>
-                <w:i/>
-              </w:rPr>
-              <w:t>(</w:t>
-            </w:r>
-            <w:proofErr w:type="spellStart"/>
-            <w:r>
-              <w:rPr>
-                <w:bCs w:val="0"/>
-                <w:i/>
-              </w:rPr>
-              <w:t>int</w:t>
-            </w:r>
-            <w:proofErr w:type="spellEnd"/>
-            <w:r>
-              <w:rPr>
-                <w:bCs w:val="0"/>
-                <w:i/>
-              </w:rPr>
-              <w:t xml:space="preserve"> level) = 0;</w:t>
+              <w:t>virtual void SetTemperature(int level) = 0;</w:t>
             </w:r>
           </w:p>
         </w:tc>
@@ -4498,7 +3832,6 @@
       </w:r>
     </w:p>
     <w:p>
-      <w:proofErr w:type="spellStart"/>
       <w:r>
         <w:t>I</w:t>
       </w:r>
@@ -4509,7 +3842,6 @@
         </w:rPr>
         <w:t>Buzzer</w:t>
       </w:r>
-      <w:proofErr w:type="spellEnd"/>
       <w:r>
         <w:t xml:space="preserve"> is the interface class containing the virtual functions relating which is implemented in the hardware class.</w:t>
       </w:r>
@@ -4609,55 +3941,7 @@
                 <w:bCs w:val="0"/>
                 <w:i/>
               </w:rPr>
-              <w:t xml:space="preserve">virtual void </w:t>
-            </w:r>
-            <w:proofErr w:type="spellStart"/>
-            <w:r>
-              <w:rPr>
-                <w:bCs w:val="0"/>
-                <w:i/>
-              </w:rPr>
-              <w:t>SetBuzzer</w:t>
-            </w:r>
-            <w:proofErr w:type="spellEnd"/>
-            <w:r>
-              <w:rPr>
-                <w:bCs w:val="0"/>
-                <w:i/>
-              </w:rPr>
-              <w:t>(</w:t>
-            </w:r>
-            <w:proofErr w:type="spellStart"/>
-            <w:r>
-              <w:rPr>
-                <w:bCs w:val="0"/>
-                <w:i/>
-              </w:rPr>
-              <w:t>int</w:t>
-            </w:r>
-            <w:proofErr w:type="spellEnd"/>
-            <w:r>
-              <w:rPr>
-                <w:bCs w:val="0"/>
-                <w:i/>
-              </w:rPr>
-              <w:t xml:space="preserve"> </w:t>
-            </w:r>
-            <w:proofErr w:type="spellStart"/>
-            <w:r>
-              <w:rPr>
-                <w:bCs w:val="0"/>
-                <w:i/>
-              </w:rPr>
-              <w:t>ms</w:t>
-            </w:r>
-            <w:proofErr w:type="spellEnd"/>
-            <w:r>
-              <w:rPr>
-                <w:bCs w:val="0"/>
-                <w:i/>
-              </w:rPr>
-              <w:t>) = 0;</w:t>
+              <w:t>virtual void SetBuzzer(int ms) = 0;</w:t>
             </w:r>
           </w:p>
         </w:tc>
@@ -4821,39 +4105,7 @@
                 <w:bCs w:val="0"/>
                 <w:i/>
               </w:rPr>
-              <w:t xml:space="preserve">void </w:t>
-            </w:r>
-            <w:proofErr w:type="spellStart"/>
-            <w:r>
-              <w:rPr>
-                <w:bCs w:val="0"/>
-                <w:i/>
-              </w:rPr>
-              <w:t>SetKeySelect</w:t>
-            </w:r>
-            <w:proofErr w:type="spellEnd"/>
-            <w:r>
-              <w:rPr>
-                <w:bCs w:val="0"/>
-                <w:i/>
-              </w:rPr>
-              <w:t>(</w:t>
-            </w:r>
-            <w:proofErr w:type="spellStart"/>
-            <w:r>
-              <w:rPr>
-                <w:bCs w:val="0"/>
-                <w:i/>
-              </w:rPr>
-              <w:t>int</w:t>
-            </w:r>
-            <w:proofErr w:type="spellEnd"/>
-            <w:r>
-              <w:rPr>
-                <w:bCs w:val="0"/>
-                <w:i/>
-              </w:rPr>
-              <w:t xml:space="preserve"> value);</w:t>
+              <w:t>void SetKeySelect(int value);</w:t>
             </w:r>
           </w:p>
         </w:tc>
@@ -4870,21 +4122,7 @@
               <w:rPr>
                 <w:lang w:eastAsia="zh-CN"/>
               </w:rPr>
-              <w:t xml:space="preserve">Setting </w:t>
-            </w:r>
-            <w:proofErr w:type="spellStart"/>
-            <w:r>
-              <w:rPr>
-                <w:lang w:eastAsia="zh-CN"/>
-              </w:rPr>
-              <w:t>keyselect</w:t>
-            </w:r>
-            <w:proofErr w:type="spellEnd"/>
-            <w:r>
-              <w:rPr>
-                <w:lang w:eastAsia="zh-CN"/>
-              </w:rPr>
-              <w:t xml:space="preserve"> to 0 or 1 </w:t>
+              <w:t xml:space="preserve">Setting keyselect to 0 or 1 </w:t>
             </w:r>
           </w:p>
         </w:tc>
@@ -4906,35 +4144,7 @@
               <w:rPr>
                 <w:i/>
               </w:rPr>
-              <w:t xml:space="preserve">void </w:t>
-            </w:r>
-            <w:proofErr w:type="spellStart"/>
-            <w:r>
-              <w:rPr>
-                <w:i/>
-              </w:rPr>
-              <w:t>SetGroup</w:t>
-            </w:r>
-            <w:proofErr w:type="spellEnd"/>
-            <w:r>
-              <w:rPr>
-                <w:i/>
-              </w:rPr>
-              <w:t>(</w:t>
-            </w:r>
-            <w:proofErr w:type="spellStart"/>
-            <w:r>
-              <w:rPr>
-                <w:i/>
-              </w:rPr>
-              <w:t>int</w:t>
-            </w:r>
-            <w:proofErr w:type="spellEnd"/>
-            <w:r>
-              <w:rPr>
-                <w:i/>
-              </w:rPr>
-              <w:t xml:space="preserve"> group);</w:t>
+              <w:t>void SetGroup(int group);</w:t>
             </w:r>
           </w:p>
         </w:tc>
@@ -4976,35 +4186,7 @@
               <w:rPr>
                 <w:i/>
               </w:rPr>
-              <w:t xml:space="preserve">void </w:t>
-            </w:r>
-            <w:proofErr w:type="spellStart"/>
-            <w:r>
-              <w:rPr>
-                <w:i/>
-              </w:rPr>
-              <w:t>SetData</w:t>
-            </w:r>
-            <w:proofErr w:type="spellEnd"/>
-            <w:r>
-              <w:rPr>
-                <w:i/>
-              </w:rPr>
-              <w:t>(</w:t>
-            </w:r>
-            <w:proofErr w:type="spellStart"/>
-            <w:r>
-              <w:rPr>
-                <w:i/>
-              </w:rPr>
-              <w:t>int</w:t>
-            </w:r>
-            <w:proofErr w:type="spellEnd"/>
-            <w:r>
-              <w:rPr>
-                <w:i/>
-              </w:rPr>
-              <w:t xml:space="preserve"> data);</w:t>
+              <w:t>void SetData(int data);</w:t>
             </w:r>
           </w:p>
         </w:tc>
@@ -5093,14 +4275,14 @@
       <w:pPr>
         <w:pStyle w:val="Heading2"/>
       </w:pPr>
-      <w:bookmarkStart w:id="10" w:name="_Toc470300463"/>
+      <w:bookmarkStart w:id="9" w:name="_Toc470300463"/>
       <w:r>
         <w:t>immediate</w:t>
       </w:r>
       <w:r>
         <w:t xml:space="preserve"> CLASSES</w:t>
       </w:r>
-      <w:bookmarkEnd w:id="10"/>
+      <w:bookmarkEnd w:id="9"/>
       <w:r>
         <w:t xml:space="preserve"> </w:t>
       </w:r>
@@ -5118,16 +4300,11 @@
       </w:r>
     </w:p>
     <w:p>
-      <w:proofErr w:type="spellStart"/>
       <w:r>
         <w:t>CoinW</w:t>
       </w:r>
       <w:r>
-        <w:t>allet</w:t>
-      </w:r>
-      <w:proofErr w:type="spellEnd"/>
-      <w:r>
-        <w:t xml:space="preserve"> </w:t>
+        <w:t xml:space="preserve">allet </w:t>
       </w:r>
       <w:r>
         <w:t>is the class</w:t>
@@ -5374,11 +4551,9 @@
             <w:pPr>
               <w:jc w:val="both"/>
             </w:pPr>
-            <w:proofErr w:type="spellStart"/>
             <w:r>
               <w:t>mCoin</w:t>
             </w:r>
-            <w:proofErr w:type="spellEnd"/>
           </w:p>
         </w:tc>
         <w:tc>
@@ -5390,13 +4565,8 @@
               <w:jc w:val="both"/>
               <w:cnfStyle w:val="000000000000" w:firstRow="0" w:lastRow="0" w:firstColumn="0" w:lastColumn="0" w:oddVBand="0" w:evenVBand="0" w:oddHBand="0" w:evenHBand="0" w:firstRowFirstColumn="0" w:firstRowLastColumn="0" w:lastRowFirstColumn="0" w:lastRowLastColumn="0"/>
             </w:pPr>
-            <w:proofErr w:type="spellStart"/>
-            <w:r>
-              <w:t>ICoin</w:t>
-            </w:r>
-            <w:proofErr w:type="spellEnd"/>
-            <w:r>
-              <w:t xml:space="preserve"> *</w:t>
+            <w:r>
+              <w:t>ICoin *</w:t>
             </w:r>
           </w:p>
         </w:tc>
@@ -5410,15 +4580,7 @@
               <w:cnfStyle w:val="000000000000" w:firstRow="0" w:lastRow="0" w:firstColumn="0" w:lastColumn="0" w:oddVBand="0" w:evenVBand="0" w:oddHBand="0" w:evenHBand="0" w:firstRowFirstColumn="0" w:firstRowLastColumn="0" w:lastRowFirstColumn="0" w:lastRowLastColumn="0"/>
             </w:pPr>
             <w:r>
-              <w:t xml:space="preserve">An pointer with point to an </w:t>
-            </w:r>
-            <w:proofErr w:type="spellStart"/>
-            <w:r>
-              <w:t>ICoin</w:t>
-            </w:r>
-            <w:proofErr w:type="spellEnd"/>
-            <w:r>
-              <w:t xml:space="preserve"> object. It is used to reference to methods related to coin functionalities in hardware class</w:t>
+              <w:t>An pointer with point to an ICoin object. It is used to reference to methods related to coin functionalities in hardware class</w:t>
             </w:r>
           </w:p>
         </w:tc>
@@ -5458,21 +4620,8 @@
             <w:pPr>
               <w:jc w:val="both"/>
             </w:pPr>
-            <w:proofErr w:type="spellStart"/>
-            <w:r>
-              <w:t>CoinWallet</w:t>
-            </w:r>
-            <w:proofErr w:type="spellEnd"/>
-            <w:r>
-              <w:t>(</w:t>
-            </w:r>
-            <w:proofErr w:type="spellStart"/>
-            <w:r>
-              <w:t>ICoin</w:t>
-            </w:r>
-            <w:proofErr w:type="spellEnd"/>
-            <w:r>
-              <w:t xml:space="preserve"> *) </w:t>
+            <w:r>
+              <w:t xml:space="preserve">CoinWallet(ICoin *) </w:t>
             </w:r>
             <w:r>
               <w:t xml:space="preserve">: </w:t>
@@ -5501,21 +4650,8 @@
             <w:pPr>
               <w:jc w:val="both"/>
             </w:pPr>
-            <w:proofErr w:type="spellStart"/>
-            <w:r>
-              <w:t>mappingCoin</w:t>
-            </w:r>
-            <w:proofErr w:type="spellEnd"/>
-            <w:r>
-              <w:t xml:space="preserve">(char </w:t>
-            </w:r>
-            <w:proofErr w:type="spellStart"/>
-            <w:r>
-              <w:t>nrofCoin</w:t>
-            </w:r>
-            <w:proofErr w:type="spellEnd"/>
-            <w:r>
-              <w:t>) : char</w:t>
+            <w:r>
+              <w:t>mappingCoin(char nrofCoin) : char</w:t>
             </w:r>
           </w:p>
           <w:p>
@@ -5531,23 +4667,7 @@
                 <w:b w:val="0"/>
                 <w:i/>
               </w:rPr>
-              <w:t xml:space="preserve">This is used to map the </w:t>
-            </w:r>
-            <w:proofErr w:type="spellStart"/>
-            <w:r>
-              <w:rPr>
-                <w:b w:val="0"/>
-                <w:i/>
-              </w:rPr>
-              <w:t>nrOfCoinX</w:t>
-            </w:r>
-            <w:proofErr w:type="spellEnd"/>
-            <w:r>
-              <w:rPr>
-                <w:b w:val="0"/>
-                <w:i/>
-              </w:rPr>
-              <w:t xml:space="preserve"> variable to become a level of bits for hardware class is able to handle it</w:t>
+              <w:t>This is used to map the nrOfCoinX variable to become a level of bits for hardware class is able to handle it</w:t>
             </w:r>
           </w:p>
         </w:tc>
@@ -5567,15 +4687,7 @@
               <w:jc w:val="both"/>
             </w:pPr>
             <w:r>
-              <w:t>Withdraw(</w:t>
-            </w:r>
-            <w:proofErr w:type="spellStart"/>
-            <w:r>
-              <w:t>int</w:t>
-            </w:r>
-            <w:proofErr w:type="spellEnd"/>
-            <w:r>
-              <w:t xml:space="preserve"> amount): Boolean</w:t>
+              <w:t>Withdraw(int amount): Boolean</w:t>
             </w:r>
           </w:p>
           <w:p>
@@ -5715,13 +4827,8 @@
             <w:pPr>
               <w:jc w:val="both"/>
             </w:pPr>
-            <w:proofErr w:type="spellStart"/>
-            <w:r>
-              <w:t>WithdrawAll</w:t>
-            </w:r>
-            <w:proofErr w:type="spellEnd"/>
-            <w:r>
-              <w:t>() : void</w:t>
+            <w:r>
+              <w:t>WithdrawAll() : void</w:t>
             </w:r>
           </w:p>
           <w:p>
@@ -5756,19 +4863,9 @@
             <w:pPr>
               <w:jc w:val="both"/>
             </w:pPr>
-            <w:proofErr w:type="spellStart"/>
-            <w:r>
-              <w:t>GetAmount</w:t>
-            </w:r>
-            <w:proofErr w:type="spellEnd"/>
-            <w:r>
-              <w:t xml:space="preserve">() : </w:t>
-            </w:r>
-            <w:proofErr w:type="spellStart"/>
-            <w:r>
-              <w:t>int</w:t>
-            </w:r>
-            <w:proofErr w:type="spellEnd"/>
+            <w:r>
+              <w:t>GetAmount() : int</w:t>
+            </w:r>
           </w:p>
           <w:p>
             <w:pPr>
@@ -5886,21 +4983,12 @@
       </w:r>
     </w:p>
     <w:p>
-      <w:proofErr w:type="spellStart"/>
       <w:r>
         <w:rPr>
           <w:rFonts w:hint="eastAsia"/>
           <w:lang w:eastAsia="zh-CN"/>
         </w:rPr>
-        <w:t>ProgramSelect</w:t>
-      </w:r>
-      <w:proofErr w:type="spellEnd"/>
-      <w:r>
-        <w:rPr>
-          <w:rFonts w:hint="eastAsia"/>
-          <w:lang w:eastAsia="zh-CN"/>
-        </w:rPr>
-        <w:t xml:space="preserve"> </w:t>
+        <w:t xml:space="preserve">ProgramSelect </w:t>
       </w:r>
       <w:r>
         <w:t xml:space="preserve">is the class contains the functions and variables for handling </w:t>
@@ -5957,7 +5045,6 @@
             <w:pPr>
               <w:jc w:val="both"/>
             </w:pPr>
-            <w:proofErr w:type="spellStart"/>
             <w:r>
               <w:lastRenderedPageBreak/>
               <w:t>current</w:t>
@@ -5969,7 +5056,6 @@
               </w:rPr>
               <w:t>Program</w:t>
             </w:r>
-            <w:proofErr w:type="spellEnd"/>
           </w:p>
         </w:tc>
         <w:tc>
@@ -6021,7 +5107,6 @@
             <w:pPr>
               <w:jc w:val="both"/>
             </w:pPr>
-            <w:proofErr w:type="spellStart"/>
             <w:r>
               <w:rPr>
                 <w:rFonts w:hint="eastAsia"/>
@@ -6029,7 +5114,6 @@
               </w:rPr>
               <w:t>mProgram</w:t>
             </w:r>
-            <w:proofErr w:type="spellEnd"/>
           </w:p>
         </w:tc>
         <w:tc>
@@ -6041,7 +5125,6 @@
               <w:jc w:val="both"/>
               <w:cnfStyle w:val="000000000000" w:firstRow="0" w:lastRow="0" w:firstColumn="0" w:lastColumn="0" w:oddVBand="0" w:evenVBand="0" w:oddHBand="0" w:evenHBand="0" w:firstRowFirstColumn="0" w:firstRowLastColumn="0" w:lastRowFirstColumn="0" w:lastRowLastColumn="0"/>
             </w:pPr>
-            <w:proofErr w:type="spellStart"/>
             <w:r>
               <w:t>I</w:t>
             </w:r>
@@ -6052,7 +5135,6 @@
               </w:rPr>
               <w:t>Program</w:t>
             </w:r>
-            <w:proofErr w:type="spellEnd"/>
             <w:r>
               <w:t xml:space="preserve"> *</w:t>
             </w:r>
@@ -6067,29 +5149,15 @@
               <w:jc w:val="both"/>
               <w:cnfStyle w:val="000000000000" w:firstRow="0" w:lastRow="0" w:firstColumn="0" w:lastColumn="0" w:oddVBand="0" w:evenVBand="0" w:oddHBand="0" w:evenHBand="0" w:firstRowFirstColumn="0" w:firstRowLastColumn="0" w:lastRowFirstColumn="0" w:lastRowLastColumn="0"/>
             </w:pPr>
-            <w:proofErr w:type="gramStart"/>
-            <w:r>
-              <w:t>An</w:t>
-            </w:r>
-            <w:proofErr w:type="gramEnd"/>
-            <w:r>
-              <w:t xml:space="preserve"> pointer with point to an </w:t>
-            </w:r>
-            <w:proofErr w:type="spellStart"/>
+            <w:r>
+              <w:t xml:space="preserve">An pointer with point to an </w:t>
+            </w:r>
             <w:r>
               <w:rPr>
                 <w:rFonts w:hint="eastAsia"/>
                 <w:lang w:eastAsia="zh-CN"/>
               </w:rPr>
-              <w:t>IProgram</w:t>
-            </w:r>
-            <w:proofErr w:type="spellEnd"/>
-            <w:r>
-              <w:rPr>
-                <w:rFonts w:hint="eastAsia"/>
-                <w:lang w:eastAsia="zh-CN"/>
-              </w:rPr>
-              <w:t xml:space="preserve"> </w:t>
+              <w:t xml:space="preserve">IProgram </w:t>
             </w:r>
             <w:r>
               <w:t>object. It is used to reference to methods related to coin functionalities in hardware class</w:t>
@@ -6118,23 +5186,7 @@
                 <w:rFonts w:hint="eastAsia"/>
                 <w:lang w:eastAsia="zh-CN"/>
               </w:rPr>
-              <w:t xml:space="preserve">(* </w:t>
-            </w:r>
-            <w:proofErr w:type="spellStart"/>
-            <w:r>
-              <w:rPr>
-                <w:rFonts w:hint="eastAsia"/>
-                <w:lang w:eastAsia="zh-CN"/>
-              </w:rPr>
-              <w:t>mStartHandler</w:t>
-            </w:r>
-            <w:proofErr w:type="spellEnd"/>
-            <w:r>
-              <w:rPr>
-                <w:rFonts w:hint="eastAsia"/>
-                <w:lang w:eastAsia="zh-CN"/>
-              </w:rPr>
-              <w:t>)()</w:t>
+              <w:t>(* mStartHandler)()</w:t>
             </w:r>
           </w:p>
         </w:tc>
@@ -6205,8 +5257,6 @@
             <w:pPr>
               <w:jc w:val="both"/>
             </w:pPr>
-            <w:proofErr w:type="spellStart"/>
-            <w:proofErr w:type="gramStart"/>
             <w:r>
               <w:rPr>
                 <w:rFonts w:hint="eastAsia"/>
@@ -6214,13 +5264,8 @@
               </w:rPr>
               <w:t>ProgramSelect</w:t>
             </w:r>
-            <w:proofErr w:type="spellEnd"/>
-            <w:r>
-              <w:t>(</w:t>
-            </w:r>
-            <w:proofErr w:type="gramEnd"/>
-            <w:r>
-              <w:t>)</w:t>
+            <w:r>
+              <w:t>()</w:t>
             </w:r>
             <w:r>
               <w:t xml:space="preserve">: </w:t>
@@ -6237,23 +5282,7 @@
                 <w:b w:val="0"/>
                 <w:i/>
               </w:rPr>
-              <w:t xml:space="preserve">. In the constructor, </w:t>
-            </w:r>
-            <w:proofErr w:type="spellStart"/>
-            <w:r>
-              <w:rPr>
-                <w:b w:val="0"/>
-                <w:i/>
-              </w:rPr>
-              <w:t>currentProgam</w:t>
-            </w:r>
-            <w:proofErr w:type="spellEnd"/>
-            <w:r>
-              <w:rPr>
-                <w:b w:val="0"/>
-                <w:i/>
-              </w:rPr>
-              <w:t xml:space="preserve"> is initialized as 1 for washing program A. </w:t>
+              <w:t xml:space="preserve">. In the constructor, currentProgam is initialized as 1 for washing program A. </w:t>
             </w:r>
           </w:p>
         </w:tc>
@@ -6272,7 +5301,6 @@
             <w:pPr>
               <w:jc w:val="both"/>
             </w:pPr>
-            <w:proofErr w:type="spellStart"/>
             <w:r>
               <w:rPr>
                 <w:rFonts w:hint="eastAsia"/>
@@ -6280,11 +5308,9 @@
               </w:rPr>
               <w:t>ProgramSelect</w:t>
             </w:r>
-            <w:proofErr w:type="spellEnd"/>
             <w:r>
               <w:t xml:space="preserve"> (</w:t>
             </w:r>
-            <w:proofErr w:type="spellStart"/>
             <w:r>
               <w:t>I</w:t>
             </w:r>
@@ -6295,7 +5321,6 @@
               </w:rPr>
               <w:t>Program</w:t>
             </w:r>
-            <w:proofErr w:type="spellEnd"/>
             <w:r>
               <w:t xml:space="preserve"> </w:t>
             </w:r>
@@ -6317,39 +5342,7 @@
                 <w:b w:val="0"/>
                 <w:i/>
               </w:rPr>
-              <w:t xml:space="preserve"> with </w:t>
-            </w:r>
-            <w:proofErr w:type="spellStart"/>
-            <w:r>
-              <w:rPr>
-                <w:b w:val="0"/>
-                <w:i/>
-              </w:rPr>
-              <w:t>IProgram</w:t>
-            </w:r>
-            <w:proofErr w:type="spellEnd"/>
-            <w:r>
-              <w:rPr>
-                <w:b w:val="0"/>
-                <w:i/>
-              </w:rPr>
-              <w:t xml:space="preserve"> as </w:t>
-            </w:r>
-            <w:proofErr w:type="gramStart"/>
-            <w:r>
-              <w:rPr>
-                <w:b w:val="0"/>
-                <w:i/>
-              </w:rPr>
-              <w:t>a</w:t>
-            </w:r>
-            <w:proofErr w:type="gramEnd"/>
-            <w:r>
-              <w:rPr>
-                <w:b w:val="0"/>
-                <w:i/>
-              </w:rPr>
-              <w:t xml:space="preserve"> input parameter. </w:t>
+              <w:t xml:space="preserve"> with IProgram as a input parameter. </w:t>
             </w:r>
           </w:p>
         </w:tc>
@@ -6368,7 +5361,6 @@
             <w:pPr>
               <w:jc w:val="both"/>
             </w:pPr>
-            <w:proofErr w:type="spellStart"/>
             <w:r>
               <w:t>Get</w:t>
             </w:r>
@@ -6379,7 +5371,6 @@
               </w:rPr>
               <w:t>ProgramType</w:t>
             </w:r>
-            <w:proofErr w:type="spellEnd"/>
             <w:r>
               <w:t>()</w:t>
             </w:r>
@@ -6443,7 +5434,6 @@
             <w:pPr>
               <w:jc w:val="both"/>
             </w:pPr>
-            <w:proofErr w:type="spellStart"/>
             <w:r>
               <w:rPr>
                 <w:rFonts w:hint="eastAsia"/>
@@ -6451,7 +5441,6 @@
               </w:rPr>
               <w:t>InstallStartHandler</w:t>
             </w:r>
-            <w:proofErr w:type="spellEnd"/>
             <w:r>
               <w:t>(</w:t>
             </w:r>
@@ -6531,23 +5520,7 @@
                 <w:b w:val="0"/>
                 <w:i/>
               </w:rPr>
-              <w:t>he “</w:t>
-            </w:r>
-            <w:proofErr w:type="spellStart"/>
-            <w:r>
-              <w:rPr>
-                <w:b w:val="0"/>
-                <w:i/>
-              </w:rPr>
-              <w:t>mStartHandler</w:t>
-            </w:r>
-            <w:proofErr w:type="spellEnd"/>
-            <w:r>
-              <w:rPr>
-                <w:b w:val="0"/>
-                <w:i/>
-              </w:rPr>
-              <w:t xml:space="preserve">” pointer. </w:t>
+              <w:t xml:space="preserve">he “mStartHandler” pointer. </w:t>
             </w:r>
           </w:p>
         </w:tc>
@@ -6566,7 +5539,6 @@
             <w:pPr>
               <w:jc w:val="both"/>
             </w:pPr>
-            <w:proofErr w:type="spellStart"/>
             <w:r>
               <w:rPr>
                 <w:rFonts w:hint="eastAsia"/>
@@ -6584,17 +5556,8 @@
               </w:rPr>
               <w:t>ProgramInterface</w:t>
             </w:r>
-            <w:proofErr w:type="spellEnd"/>
-            <w:r>
-              <w:t>(</w:t>
-            </w:r>
-            <w:proofErr w:type="spellStart"/>
-            <w:r>
-              <w:t>int</w:t>
-            </w:r>
-            <w:proofErr w:type="spellEnd"/>
-            <w:r>
-              <w:t xml:space="preserve"> value): void</w:t>
+            <w:r>
+              <w:t>(int value): void</w:t>
             </w:r>
           </w:p>
           <w:p>
@@ -6669,23 +5632,7 @@
                 <w:b w:val="0"/>
                 <w:i/>
               </w:rPr>
-              <w:t>all the time which program is currently selected and call the function that “</w:t>
-            </w:r>
-            <w:proofErr w:type="spellStart"/>
-            <w:r>
-              <w:rPr>
-                <w:b w:val="0"/>
-                <w:i/>
-              </w:rPr>
-              <w:t>mStartHandler</w:t>
-            </w:r>
-            <w:proofErr w:type="spellEnd"/>
-            <w:r>
-              <w:rPr>
-                <w:b w:val="0"/>
-                <w:i/>
-              </w:rPr>
-              <w:t>” point to and execute it</w:t>
+              <w:t>all the time which program is currently selected and call the function that “mStartHandler” point to and execute it</w:t>
             </w:r>
             <w:r>
               <w:rPr>
@@ -6784,11 +5731,9 @@
             <w:pPr>
               <w:jc w:val="both"/>
             </w:pPr>
-            <w:proofErr w:type="spellStart"/>
             <w:r>
               <w:t>iLock</w:t>
             </w:r>
-            <w:proofErr w:type="spellEnd"/>
           </w:p>
         </w:tc>
         <w:tc>
@@ -6800,13 +5745,8 @@
               <w:jc w:val="both"/>
               <w:cnfStyle w:val="000000000000" w:firstRow="0" w:lastRow="0" w:firstColumn="0" w:lastColumn="0" w:oddVBand="0" w:evenVBand="0" w:oddHBand="0" w:evenHBand="0" w:firstRowFirstColumn="0" w:firstRowLastColumn="0" w:lastRowFirstColumn="0" w:lastRowLastColumn="0"/>
             </w:pPr>
-            <w:proofErr w:type="spellStart"/>
-            <w:r>
-              <w:t>ILock</w:t>
-            </w:r>
-            <w:proofErr w:type="spellEnd"/>
-            <w:r>
-              <w:t xml:space="preserve"> * </w:t>
+            <w:r>
+              <w:t xml:space="preserve">ILock * </w:t>
             </w:r>
           </w:p>
         </w:tc>
@@ -6819,45 +5759,8 @@
               <w:jc w:val="both"/>
               <w:cnfStyle w:val="000000000000" w:firstRow="0" w:lastRow="0" w:firstColumn="0" w:lastColumn="0" w:oddVBand="0" w:evenVBand="0" w:oddHBand="0" w:evenHBand="0" w:firstRowFirstColumn="0" w:firstRowLastColumn="0" w:lastRowFirstColumn="0" w:lastRowLastColumn="0"/>
             </w:pPr>
-            <w:proofErr w:type="spellStart"/>
-            <w:r>
-              <w:t>iLock</w:t>
-            </w:r>
-            <w:proofErr w:type="spellEnd"/>
-            <w:r>
-              <w:t xml:space="preserve"> is a pointer to a </w:t>
-            </w:r>
-            <w:proofErr w:type="spellStart"/>
-            <w:r>
-              <w:t>ILock</w:t>
-            </w:r>
-            <w:proofErr w:type="spellEnd"/>
-            <w:r>
-              <w:t xml:space="preserve"> type interface which is implemented in the </w:t>
-            </w:r>
-            <w:proofErr w:type="spellStart"/>
-            <w:r>
-              <w:t>HardwareControl</w:t>
-            </w:r>
-            <w:proofErr w:type="spellEnd"/>
-            <w:r>
-              <w:t xml:space="preserve"> class. The </w:t>
-            </w:r>
-            <w:proofErr w:type="spellStart"/>
-            <w:r>
-              <w:t>iLock</w:t>
-            </w:r>
-            <w:proofErr w:type="spellEnd"/>
-            <w:r>
-              <w:t xml:space="preserve"> will essentially point to a </w:t>
-            </w:r>
-            <w:proofErr w:type="spellStart"/>
-            <w:r>
-              <w:t>HardwareControl</w:t>
-            </w:r>
-            <w:proofErr w:type="spellEnd"/>
-            <w:r>
-              <w:t xml:space="preserve"> object which it can use to interact with the hardware IO.</w:t>
+            <w:r>
+              <w:t>iLock is a pointer to a ILock type interface which is implemented in the HardwareControl class. The iLock will essentially point to a HardwareControl object which it can use to interact with the hardware IO.</w:t>
             </w:r>
           </w:p>
         </w:tc>
@@ -6982,16 +5885,11 @@
               <w:t>Lock</w:t>
             </w:r>
             <w:r>
-              <w:t>(</w:t>
-            </w:r>
-            <w:proofErr w:type="spellStart"/>
-            <w:r>
-              <w:t>I</w:t>
+              <w:t>(I</w:t>
             </w:r>
             <w:r>
               <w:t>Lock</w:t>
             </w:r>
-            <w:proofErr w:type="spellEnd"/>
             <w:r>
               <w:t xml:space="preserve"> *) </w:t>
             </w:r>
@@ -7003,33 +5901,8 @@
                 <w:b w:val="0"/>
                 <w:i/>
               </w:rPr>
-              <w:t xml:space="preserve">constructor of the class which takes an </w:t>
-            </w:r>
-            <w:proofErr w:type="spellStart"/>
-            <w:r>
-              <w:rPr>
-                <w:b w:val="0"/>
-                <w:i/>
-              </w:rPr>
-              <w:t>ILock</w:t>
-            </w:r>
-            <w:proofErr w:type="spellEnd"/>
-            <w:r>
-              <w:rPr>
-                <w:b w:val="0"/>
-                <w:i/>
-              </w:rPr>
-              <w:t xml:space="preserve"> pointer and assigns it to </w:t>
-            </w:r>
-            <w:proofErr w:type="spellStart"/>
-            <w:r>
-              <w:rPr>
-                <w:b w:val="0"/>
-                <w:i/>
-              </w:rPr>
-              <w:t>iLock</w:t>
-            </w:r>
-            <w:proofErr w:type="spellEnd"/>
+              <w:t>constructor of the class which takes an ILock pointer and assigns it to iLock</w:t>
+            </w:r>
           </w:p>
         </w:tc>
       </w:tr>
@@ -7047,13 +5920,8 @@
             <w:pPr>
               <w:jc w:val="both"/>
             </w:pPr>
-            <w:proofErr w:type="spellStart"/>
-            <w:r>
-              <w:t>lockMachine</w:t>
-            </w:r>
-            <w:proofErr w:type="spellEnd"/>
-            <w:r>
-              <w:t>() : void</w:t>
+            <w:r>
+              <w:t>lockMachine() : void</w:t>
             </w:r>
           </w:p>
           <w:p>
@@ -7102,13 +5970,8 @@
             <w:pPr>
               <w:jc w:val="both"/>
             </w:pPr>
-            <w:proofErr w:type="spellStart"/>
-            <w:r>
-              <w:t>checkLock</w:t>
-            </w:r>
-            <w:proofErr w:type="spellEnd"/>
-            <w:r>
-              <w:t>(): Boolean</w:t>
+            <w:r>
+              <w:t>checkLock(): Boolean</w:t>
             </w:r>
           </w:p>
           <w:p>
@@ -7139,13 +6002,8 @@
             <w:pPr>
               <w:jc w:val="both"/>
             </w:pPr>
-            <w:proofErr w:type="spellStart"/>
-            <w:r>
-              <w:t>setLock</w:t>
-            </w:r>
-            <w:proofErr w:type="spellEnd"/>
-            <w:r>
-              <w:t>(Boolean ): void</w:t>
+            <w:r>
+              <w:t>setLock(Boolean ): void</w:t>
             </w:r>
           </w:p>
           <w:p>
@@ -7180,21 +6038,8 @@
             <w:pPr>
               <w:jc w:val="both"/>
             </w:pPr>
-            <w:proofErr w:type="spellStart"/>
-            <w:r>
-              <w:t>setInterface</w:t>
-            </w:r>
-            <w:proofErr w:type="spellEnd"/>
-            <w:r>
-              <w:t>(</w:t>
-            </w:r>
-            <w:proofErr w:type="spellStart"/>
-            <w:r>
-              <w:t>ILock</w:t>
-            </w:r>
-            <w:proofErr w:type="spellEnd"/>
-            <w:r>
-              <w:t xml:space="preserve"> *) : void</w:t>
+            <w:r>
+              <w:t>setInterface(ILock *) : void</w:t>
             </w:r>
           </w:p>
           <w:p>
@@ -7210,55 +6055,7 @@
                 <w:b w:val="0"/>
                 <w:i/>
               </w:rPr>
-              <w:t xml:space="preserve">Assigns the pointer to </w:t>
-            </w:r>
-            <w:proofErr w:type="spellStart"/>
-            <w:r>
-              <w:rPr>
-                <w:b w:val="0"/>
-                <w:i/>
-              </w:rPr>
-              <w:t>ILock</w:t>
-            </w:r>
-            <w:proofErr w:type="spellEnd"/>
-            <w:r>
-              <w:rPr>
-                <w:b w:val="0"/>
-                <w:i/>
-              </w:rPr>
-              <w:t xml:space="preserve"> object(actually </w:t>
-            </w:r>
-            <w:proofErr w:type="spellStart"/>
-            <w:r>
-              <w:rPr>
-                <w:b w:val="0"/>
-                <w:i/>
-              </w:rPr>
-              <w:t>HardwareControl</w:t>
-            </w:r>
-            <w:proofErr w:type="spellEnd"/>
-            <w:r>
-              <w:rPr>
-                <w:b w:val="0"/>
-                <w:i/>
-              </w:rPr>
-              <w:t xml:space="preserve"> object) in its argument to the </w:t>
-            </w:r>
-            <w:proofErr w:type="spellStart"/>
-            <w:r>
-              <w:rPr>
-                <w:b w:val="0"/>
-                <w:i/>
-              </w:rPr>
-              <w:t>iLock</w:t>
-            </w:r>
-            <w:proofErr w:type="spellEnd"/>
-            <w:r>
-              <w:rPr>
-                <w:b w:val="0"/>
-                <w:i/>
-              </w:rPr>
-              <w:t xml:space="preserve"> property.</w:t>
+              <w:t>Assigns the pointer to ILock object(actually HardwareControl object) in its argument to the iLock property.</w:t>
             </w:r>
           </w:p>
         </w:tc>
@@ -7350,11 +6147,9 @@
             <w:pPr>
               <w:jc w:val="both"/>
             </w:pPr>
-            <w:proofErr w:type="spellStart"/>
             <w:r>
               <w:t>iSoap</w:t>
             </w:r>
-            <w:proofErr w:type="spellEnd"/>
           </w:p>
         </w:tc>
         <w:tc>
@@ -7366,13 +6161,8 @@
               <w:jc w:val="both"/>
               <w:cnfStyle w:val="000000000000" w:firstRow="0" w:lastRow="0" w:firstColumn="0" w:lastColumn="0" w:oddVBand="0" w:evenVBand="0" w:oddHBand="0" w:evenHBand="0" w:firstRowFirstColumn="0" w:firstRowLastColumn="0" w:lastRowFirstColumn="0" w:lastRowLastColumn="0"/>
             </w:pPr>
-            <w:proofErr w:type="spellStart"/>
-            <w:r>
-              <w:t>ISoap</w:t>
-            </w:r>
-            <w:proofErr w:type="spellEnd"/>
-            <w:r>
-              <w:t xml:space="preserve"> * </w:t>
+            <w:r>
+              <w:t xml:space="preserve">ISoap * </w:t>
             </w:r>
           </w:p>
         </w:tc>
@@ -7385,45 +6175,8 @@
               <w:jc w:val="both"/>
               <w:cnfStyle w:val="000000000000" w:firstRow="0" w:lastRow="0" w:firstColumn="0" w:lastColumn="0" w:oddVBand="0" w:evenVBand="0" w:oddHBand="0" w:evenHBand="0" w:firstRowFirstColumn="0" w:firstRowLastColumn="0" w:lastRowFirstColumn="0" w:lastRowLastColumn="0"/>
             </w:pPr>
-            <w:proofErr w:type="spellStart"/>
-            <w:r>
-              <w:t>iSoap</w:t>
-            </w:r>
-            <w:proofErr w:type="spellEnd"/>
-            <w:r>
-              <w:t xml:space="preserve"> is a pointer to an </w:t>
-            </w:r>
-            <w:proofErr w:type="spellStart"/>
-            <w:r>
-              <w:t>ISoap</w:t>
-            </w:r>
-            <w:proofErr w:type="spellEnd"/>
-            <w:r>
-              <w:t xml:space="preserve"> type interface which is implemented in the </w:t>
-            </w:r>
-            <w:proofErr w:type="spellStart"/>
-            <w:r>
-              <w:t>HardwareControl</w:t>
-            </w:r>
-            <w:proofErr w:type="spellEnd"/>
-            <w:r>
-              <w:t xml:space="preserve"> class. The </w:t>
-            </w:r>
-            <w:proofErr w:type="spellStart"/>
-            <w:r>
-              <w:t>iSoap</w:t>
-            </w:r>
-            <w:proofErr w:type="spellEnd"/>
-            <w:r>
-              <w:t xml:space="preserve"> will essentially point to a </w:t>
-            </w:r>
-            <w:proofErr w:type="spellStart"/>
-            <w:r>
-              <w:t>HardwareControl</w:t>
-            </w:r>
-            <w:proofErr w:type="spellEnd"/>
-            <w:r>
-              <w:t xml:space="preserve"> object which it can use to interact with the hardware IO.</w:t>
+            <w:r>
+              <w:t>iSoap is a pointer to an ISoap type interface which is implemented in the HardwareControl class. The iSoap will essentially point to a HardwareControl object which it can use to interact with the hardware IO.</w:t>
             </w:r>
           </w:p>
         </w:tc>
@@ -7588,16 +6341,11 @@
               <w:t>Soap</w:t>
             </w:r>
             <w:r>
-              <w:t>(</w:t>
-            </w:r>
-            <w:proofErr w:type="spellStart"/>
-            <w:r>
-              <w:t>I</w:t>
+              <w:t>(I</w:t>
             </w:r>
             <w:r>
               <w:t>Soap</w:t>
             </w:r>
-            <w:proofErr w:type="spellEnd"/>
             <w:r>
               <w:t xml:space="preserve"> *) </w:t>
             </w:r>
@@ -7609,47 +6357,29 @@
                 <w:b w:val="0"/>
                 <w:i/>
               </w:rPr>
-              <w:t xml:space="preserve">constructor of the class which takes an </w:t>
-            </w:r>
-            <w:proofErr w:type="spellStart"/>
+              <w:t>constructor of the class which takes an I</w:t>
+            </w:r>
             <w:r>
               <w:rPr>
                 <w:b w:val="0"/>
                 <w:i/>
               </w:rPr>
-              <w:t>I</w:t>
+              <w:t>Soap</w:t>
             </w:r>
             <w:r>
               <w:rPr>
                 <w:b w:val="0"/>
                 <w:i/>
               </w:rPr>
+              <w:t xml:space="preserve"> pointer and assigns it to i</w:t>
+            </w:r>
+            <w:r>
+              <w:rPr>
+                <w:b w:val="0"/>
+                <w:i/>
+              </w:rPr>
               <w:t>Soap</w:t>
             </w:r>
-            <w:proofErr w:type="spellEnd"/>
-            <w:r>
-              <w:rPr>
-                <w:b w:val="0"/>
-                <w:i/>
-              </w:rPr>
-              <w:t xml:space="preserve"> pointer and assigns it to </w:t>
-            </w:r>
-            <w:proofErr w:type="spellStart"/>
-            <w:r>
-              <w:rPr>
-                <w:b w:val="0"/>
-                <w:i/>
-              </w:rPr>
-              <w:t>i</w:t>
-            </w:r>
-            <w:r>
-              <w:rPr>
-                <w:b w:val="0"/>
-                <w:i/>
-              </w:rPr>
-              <w:t>Soap</w:t>
-            </w:r>
-            <w:proofErr w:type="spellEnd"/>
           </w:p>
         </w:tc>
       </w:tr>
@@ -7668,13 +6398,8 @@
               <w:jc w:val="both"/>
             </w:pPr>
             <w:r>
-              <w:t xml:space="preserve">checkCpt1() : </w:t>
-            </w:r>
-            <w:proofErr w:type="spellStart"/>
-            <w:r>
-              <w:t>boolean</w:t>
-            </w:r>
-            <w:proofErr w:type="spellEnd"/>
+              <w:t>checkCpt1() : boolean</w:t>
+            </w:r>
           </w:p>
           <w:p>
             <w:pPr>
@@ -7737,13 +6462,8 @@
               <w:jc w:val="both"/>
             </w:pPr>
             <w:r>
-              <w:t xml:space="preserve">checkCpt2() : </w:t>
-            </w:r>
-            <w:proofErr w:type="spellStart"/>
-            <w:r>
-              <w:t>boolean</w:t>
-            </w:r>
-            <w:proofErr w:type="spellEnd"/>
+              <w:t>checkCpt2() : boolean</w:t>
+            </w:r>
           </w:p>
           <w:p>
             <w:pPr>
@@ -7897,21 +6617,8 @@
             <w:pPr>
               <w:jc w:val="both"/>
             </w:pPr>
-            <w:proofErr w:type="spellStart"/>
-            <w:r>
-              <w:t>setInterface</w:t>
-            </w:r>
-            <w:proofErr w:type="spellEnd"/>
-            <w:r>
-              <w:t>(</w:t>
-            </w:r>
-            <w:proofErr w:type="spellStart"/>
-            <w:r>
-              <w:t>ISoap</w:t>
-            </w:r>
-            <w:proofErr w:type="spellEnd"/>
-            <w:r>
-              <w:t xml:space="preserve"> *) : void</w:t>
+            <w:r>
+              <w:t>setInterface(ISoap *) : void</w:t>
             </w:r>
           </w:p>
           <w:p>
@@ -7927,55 +6634,7 @@
                 <w:b w:val="0"/>
                 <w:i/>
               </w:rPr>
-              <w:t xml:space="preserve">Assigns the pointer to </w:t>
-            </w:r>
-            <w:proofErr w:type="spellStart"/>
-            <w:r>
-              <w:rPr>
-                <w:b w:val="0"/>
-                <w:i/>
-              </w:rPr>
-              <w:t>ISoap</w:t>
-            </w:r>
-            <w:proofErr w:type="spellEnd"/>
-            <w:r>
-              <w:rPr>
-                <w:b w:val="0"/>
-                <w:i/>
-              </w:rPr>
-              <w:t xml:space="preserve"> object(actually </w:t>
-            </w:r>
-            <w:proofErr w:type="spellStart"/>
-            <w:r>
-              <w:rPr>
-                <w:b w:val="0"/>
-                <w:i/>
-              </w:rPr>
-              <w:t>HardwareControl</w:t>
-            </w:r>
-            <w:proofErr w:type="spellEnd"/>
-            <w:r>
-              <w:rPr>
-                <w:b w:val="0"/>
-                <w:i/>
-              </w:rPr>
-              <w:t xml:space="preserve"> object) in its argument to the </w:t>
-            </w:r>
-            <w:proofErr w:type="spellStart"/>
-            <w:r>
-              <w:rPr>
-                <w:b w:val="0"/>
-                <w:i/>
-              </w:rPr>
-              <w:t>iSoap</w:t>
-            </w:r>
-            <w:proofErr w:type="spellEnd"/>
-            <w:r>
-              <w:rPr>
-                <w:b w:val="0"/>
-                <w:i/>
-              </w:rPr>
-              <w:t xml:space="preserve"> property.</w:t>
+              <w:t>Assigns the pointer to ISoap object(actually HardwareControl object) in its argument to the iSoap property.</w:t>
             </w:r>
           </w:p>
         </w:tc>
@@ -8125,11 +6784,9 @@
             <w:pPr>
               <w:jc w:val="both"/>
             </w:pPr>
-            <w:proofErr w:type="spellStart"/>
             <w:r>
               <w:t>Medium_water</w:t>
             </w:r>
-            <w:proofErr w:type="spellEnd"/>
           </w:p>
         </w:tc>
         <w:tc>
@@ -8179,11 +6836,9 @@
             <w:pPr>
               <w:jc w:val="both"/>
             </w:pPr>
-            <w:proofErr w:type="spellStart"/>
             <w:r>
               <w:t>Low_water</w:t>
             </w:r>
-            <w:proofErr w:type="spellEnd"/>
           </w:p>
         </w:tc>
         <w:tc>
@@ -8281,11 +6936,9 @@
             <w:pPr>
               <w:jc w:val="both"/>
             </w:pPr>
-            <w:proofErr w:type="spellStart"/>
             <w:r>
               <w:t>CurrentLevel</w:t>
             </w:r>
-            <w:proofErr w:type="spellEnd"/>
           </w:p>
         </w:tc>
         <w:tc>
@@ -8330,11 +6983,9 @@
             <w:pPr>
               <w:jc w:val="both"/>
             </w:pPr>
-            <w:proofErr w:type="spellStart"/>
             <w:r>
               <w:t>DesiredLevel</w:t>
             </w:r>
-            <w:proofErr w:type="spellEnd"/>
           </w:p>
         </w:tc>
         <w:tc>
@@ -8379,11 +7030,9 @@
             <w:pPr>
               <w:jc w:val="both"/>
             </w:pPr>
-            <w:proofErr w:type="spellStart"/>
             <w:r>
               <w:t>oWater</w:t>
             </w:r>
-            <w:proofErr w:type="spellEnd"/>
           </w:p>
         </w:tc>
         <w:tc>
@@ -8395,13 +7044,8 @@
               <w:jc w:val="both"/>
               <w:cnfStyle w:val="000000000000" w:firstRow="0" w:lastRow="0" w:firstColumn="0" w:lastColumn="0" w:oddVBand="0" w:evenVBand="0" w:oddHBand="0" w:evenHBand="0" w:firstRowFirstColumn="0" w:firstRowLastColumn="0" w:lastRowFirstColumn="0" w:lastRowLastColumn="0"/>
             </w:pPr>
-            <w:proofErr w:type="spellStart"/>
-            <w:r>
-              <w:t>IWater</w:t>
-            </w:r>
-            <w:proofErr w:type="spellEnd"/>
-            <w:r>
-              <w:t xml:space="preserve"> *</w:t>
+            <w:r>
+              <w:t>IWater *</w:t>
             </w:r>
           </w:p>
         </w:tc>
@@ -8415,15 +7059,7 @@
               <w:cnfStyle w:val="000000000000" w:firstRow="0" w:lastRow="0" w:firstColumn="0" w:lastColumn="0" w:oddVBand="0" w:evenVBand="0" w:oddHBand="0" w:evenHBand="0" w:firstRowFirstColumn="0" w:firstRowLastColumn="0" w:lastRowFirstColumn="0" w:lastRowLastColumn="0"/>
             </w:pPr>
             <w:r>
-              <w:t xml:space="preserve">A pointer with point to an </w:t>
-            </w:r>
-            <w:proofErr w:type="spellStart"/>
-            <w:r>
-              <w:t>IWater</w:t>
-            </w:r>
-            <w:proofErr w:type="spellEnd"/>
-            <w:r>
-              <w:t xml:space="preserve"> object. It is used to reference to methods related to water functionalities in hardware class</w:t>
+              <w:t>A pointer with point to an IWater object. It is used to reference to methods related to water functionalities in hardware class</w:t>
             </w:r>
           </w:p>
         </w:tc>
@@ -8463,15 +7099,7 @@
               <w:jc w:val="both"/>
             </w:pPr>
             <w:r>
-              <w:t>Water (</w:t>
-            </w:r>
-            <w:proofErr w:type="spellStart"/>
-            <w:r>
-              <w:t>IWater</w:t>
-            </w:r>
-            <w:proofErr w:type="spellEnd"/>
-            <w:r>
-              <w:t xml:space="preserve"> *): </w:t>
+              <w:t xml:space="preserve">Water (IWater *): </w:t>
             </w:r>
             <w:r>
               <w:rPr>
@@ -8497,22 +7125,12 @@
             <w:pPr>
               <w:jc w:val="both"/>
             </w:pPr>
-            <w:proofErr w:type="spellStart"/>
-            <w:r>
-              <w:t>CheckLevel</w:t>
-            </w:r>
-            <w:proofErr w:type="spellEnd"/>
-            <w:r>
-              <w:t>()</w:t>
-            </w:r>
-            <w:r>
-              <w:t xml:space="preserve">: </w:t>
-            </w:r>
-            <w:proofErr w:type="spellStart"/>
-            <w:r>
-              <w:t>int</w:t>
-            </w:r>
-            <w:proofErr w:type="spellEnd"/>
+            <w:r>
+              <w:t>CheckLevel()</w:t>
+            </w:r>
+            <w:r>
+              <w:t>: int</w:t>
+            </w:r>
           </w:p>
           <w:p>
             <w:pPr>
@@ -8546,21 +7164,8 @@
             <w:pPr>
               <w:jc w:val="both"/>
             </w:pPr>
-            <w:proofErr w:type="spellStart"/>
-            <w:r>
-              <w:t>SetLevel</w:t>
-            </w:r>
-            <w:proofErr w:type="spellEnd"/>
-            <w:r>
-              <w:t>(</w:t>
-            </w:r>
-            <w:proofErr w:type="spellStart"/>
-            <w:r>
-              <w:t>int</w:t>
-            </w:r>
-            <w:proofErr w:type="spellEnd"/>
-            <w:r>
-              <w:t xml:space="preserve"> level)</w:t>
+            <w:r>
+              <w:t>SetLevel(int level)</w:t>
             </w:r>
             <w:r>
               <w:t>: void</w:t>
@@ -8594,21 +7199,8 @@
             <w:pPr>
               <w:jc w:val="both"/>
             </w:pPr>
-            <w:proofErr w:type="spellStart"/>
-            <w:r>
-              <w:t>SetSink</w:t>
-            </w:r>
-            <w:proofErr w:type="spellEnd"/>
-            <w:r>
-              <w:t>(</w:t>
-            </w:r>
-            <w:proofErr w:type="spellStart"/>
-            <w:r>
-              <w:t>boolean</w:t>
-            </w:r>
-            <w:proofErr w:type="spellEnd"/>
-            <w:r>
-              <w:t xml:space="preserve"> state):void </w:t>
+            <w:r>
+              <w:t xml:space="preserve">SetSink(boolean state):void </w:t>
             </w:r>
           </w:p>
           <w:p>
@@ -8643,21 +7235,8 @@
             <w:pPr>
               <w:jc w:val="both"/>
             </w:pPr>
-            <w:proofErr w:type="spellStart"/>
-            <w:r>
-              <w:t>SetDrain</w:t>
-            </w:r>
-            <w:proofErr w:type="spellEnd"/>
-            <w:r>
-              <w:t>(</w:t>
-            </w:r>
-            <w:proofErr w:type="spellStart"/>
-            <w:r>
-              <w:t>boolean</w:t>
-            </w:r>
-            <w:proofErr w:type="spellEnd"/>
-            <w:r>
-              <w:t xml:space="preserve"> state): void</w:t>
+            <w:r>
+              <w:t>SetDrain(boolean state): void</w:t>
             </w:r>
           </w:p>
           <w:p>
@@ -9119,11 +7698,9 @@
             <w:pPr>
               <w:jc w:val="both"/>
             </w:pPr>
-            <w:proofErr w:type="spellStart"/>
             <w:r>
               <w:t>oMotor</w:t>
             </w:r>
-            <w:proofErr w:type="spellEnd"/>
           </w:p>
         </w:tc>
         <w:tc>
@@ -9135,13 +7712,8 @@
               <w:jc w:val="both"/>
               <w:cnfStyle w:val="000000000000" w:firstRow="0" w:lastRow="0" w:firstColumn="0" w:lastColumn="0" w:oddVBand="0" w:evenVBand="0" w:oddHBand="0" w:evenHBand="0" w:firstRowFirstColumn="0" w:firstRowLastColumn="0" w:lastRowFirstColumn="0" w:lastRowLastColumn="0"/>
             </w:pPr>
-            <w:proofErr w:type="spellStart"/>
-            <w:r>
-              <w:t>IMotor</w:t>
-            </w:r>
-            <w:proofErr w:type="spellEnd"/>
-            <w:r>
-              <w:t xml:space="preserve"> *</w:t>
+            <w:r>
+              <w:t>IMotor *</w:t>
             </w:r>
           </w:p>
         </w:tc>
@@ -9155,15 +7727,7 @@
               <w:cnfStyle w:val="000000000000" w:firstRow="0" w:lastRow="0" w:firstColumn="0" w:lastColumn="0" w:oddVBand="0" w:evenVBand="0" w:oddHBand="0" w:evenHBand="0" w:firstRowFirstColumn="0" w:firstRowLastColumn="0" w:lastRowFirstColumn="0" w:lastRowLastColumn="0"/>
             </w:pPr>
             <w:r>
-              <w:t xml:space="preserve">A pointer with point to an </w:t>
-            </w:r>
-            <w:proofErr w:type="spellStart"/>
-            <w:r>
-              <w:t>IMotor</w:t>
-            </w:r>
-            <w:proofErr w:type="spellEnd"/>
-            <w:r>
-              <w:t xml:space="preserve"> object. It is used to reference to methods related to motor functionalities in hardware class</w:t>
+              <w:t>A pointer with point to an IMotor object. It is used to reference to methods related to motor functionalities in hardware class</w:t>
             </w:r>
           </w:p>
         </w:tc>
@@ -9203,15 +7767,7 @@
               <w:jc w:val="both"/>
             </w:pPr>
             <w:r>
-              <w:t>Motor (</w:t>
-            </w:r>
-            <w:proofErr w:type="spellStart"/>
-            <w:r>
-              <w:t>IMotor</w:t>
-            </w:r>
-            <w:proofErr w:type="spellEnd"/>
-            <w:r>
-              <w:t xml:space="preserve"> *): </w:t>
+              <w:t xml:space="preserve">Motor (IMotor *): </w:t>
             </w:r>
             <w:r>
               <w:rPr>
@@ -9238,15 +7794,7 @@
               <w:jc w:val="both"/>
             </w:pPr>
             <w:r>
-              <w:t>Start(</w:t>
-            </w:r>
-            <w:proofErr w:type="spellStart"/>
-            <w:r>
-              <w:t>int</w:t>
-            </w:r>
-            <w:proofErr w:type="spellEnd"/>
-            <w:r>
-              <w:t xml:space="preserve"> s)</w:t>
+              <w:t>Start(int s)</w:t>
             </w:r>
             <w:r>
               <w:t>: void</w:t>
@@ -9319,29 +7867,8 @@
             <w:pPr>
               <w:jc w:val="both"/>
             </w:pPr>
-            <w:proofErr w:type="spellStart"/>
-            <w:r>
-              <w:t>SetDirection</w:t>
-            </w:r>
-            <w:proofErr w:type="spellEnd"/>
-            <w:r>
-              <w:t>(</w:t>
-            </w:r>
-            <w:proofErr w:type="spellStart"/>
-            <w:r>
-              <w:t>boolean</w:t>
-            </w:r>
-            <w:proofErr w:type="spellEnd"/>
-            <w:r>
-              <w:t xml:space="preserve"> </w:t>
-            </w:r>
-            <w:proofErr w:type="spellStart"/>
-            <w:r>
-              <w:t>dir</w:t>
-            </w:r>
-            <w:proofErr w:type="spellEnd"/>
-            <w:r>
-              <w:t>)</w:t>
+            <w:r>
+              <w:t>SetDirection(boolean dir)</w:t>
             </w:r>
             <w:r>
               <w:t>: void</w:t>
@@ -9509,13 +8036,8 @@
               <w:jc w:val="both"/>
               <w:cnfStyle w:val="000000000000" w:firstRow="0" w:lastRow="0" w:firstColumn="0" w:lastColumn="0" w:oddVBand="0" w:evenVBand="0" w:oddHBand="0" w:evenHBand="0" w:firstRowFirstColumn="0" w:firstRowLastColumn="0" w:lastRowFirstColumn="0" w:lastRowLastColumn="0"/>
             </w:pPr>
-            <w:proofErr w:type="spellStart"/>
-            <w:r>
-              <w:t>IBuzzer</w:t>
-            </w:r>
-            <w:proofErr w:type="spellEnd"/>
-            <w:r>
-              <w:t xml:space="preserve"> *</w:t>
+            <w:r>
+              <w:t>IBuzzer *</w:t>
             </w:r>
           </w:p>
         </w:tc>
@@ -9528,21 +8050,8 @@
               <w:jc w:val="both"/>
               <w:cnfStyle w:val="000000000000" w:firstRow="0" w:lastRow="0" w:firstColumn="0" w:lastColumn="0" w:oddVBand="0" w:evenVBand="0" w:oddHBand="0" w:evenHBand="0" w:firstRowFirstColumn="0" w:firstRowLastColumn="0" w:lastRowFirstColumn="0" w:lastRowLastColumn="0"/>
             </w:pPr>
-            <w:proofErr w:type="gramStart"/>
-            <w:r>
-              <w:t>An</w:t>
-            </w:r>
-            <w:proofErr w:type="gramEnd"/>
-            <w:r>
-              <w:t xml:space="preserve"> pointer with point to an </w:t>
-            </w:r>
-            <w:proofErr w:type="spellStart"/>
-            <w:r>
-              <w:t>IBuzzer</w:t>
-            </w:r>
-            <w:proofErr w:type="spellEnd"/>
-            <w:r>
-              <w:t xml:space="preserve"> object. It is used to reference to methods related to buzzer functionalities in hardware class</w:t>
+            <w:r>
+              <w:t>An pointer with point to an IBuzzer object. It is used to reference to methods related to buzzer functionalities in hardware class</w:t>
             </w:r>
           </w:p>
         </w:tc>
@@ -9587,11 +8096,9 @@
             <w:r>
               <w:t>(</w:t>
             </w:r>
-            <w:proofErr w:type="spellStart"/>
             <w:r>
               <w:t>IBuzzer</w:t>
             </w:r>
-            <w:proofErr w:type="spellEnd"/>
             <w:r>
               <w:t xml:space="preserve"> *) </w:t>
             </w:r>
@@ -9622,21 +8129,8 @@
             <w:pPr>
               <w:jc w:val="both"/>
             </w:pPr>
-            <w:proofErr w:type="spellStart"/>
-            <w:r>
-              <w:t>SingleBuzzer</w:t>
-            </w:r>
-            <w:proofErr w:type="spellEnd"/>
-            <w:r>
-              <w:t>(</w:t>
-            </w:r>
-            <w:proofErr w:type="spellStart"/>
-            <w:r>
-              <w:t>int</w:t>
-            </w:r>
-            <w:proofErr w:type="spellEnd"/>
-            <w:r>
-              <w:t xml:space="preserve"> duration) : void</w:t>
+            <w:r>
+              <w:t>SingleBuzzer(int duration) : void</w:t>
             </w:r>
           </w:p>
           <w:p>
@@ -9652,23 +8146,7 @@
                 <w:b w:val="0"/>
                 <w:i/>
               </w:rPr>
-              <w:t xml:space="preserve">This is used to let buzzer beep once for a specific duration (in </w:t>
-            </w:r>
-            <w:proofErr w:type="spellStart"/>
-            <w:r>
-              <w:rPr>
-                <w:b w:val="0"/>
-                <w:i/>
-              </w:rPr>
-              <w:t>ms</w:t>
-            </w:r>
-            <w:proofErr w:type="spellEnd"/>
-            <w:r>
-              <w:rPr>
-                <w:b w:val="0"/>
-                <w:i/>
-              </w:rPr>
-              <w:t>).</w:t>
+              <w:t>This is used to let buzzer beep once for a specific duration (in ms).</w:t>
             </w:r>
           </w:p>
         </w:tc>
@@ -9687,21 +8165,8 @@
             <w:pPr>
               <w:jc w:val="both"/>
             </w:pPr>
-            <w:proofErr w:type="spellStart"/>
-            <w:r>
-              <w:t>MultipleBuzzer</w:t>
-            </w:r>
-            <w:proofErr w:type="spellEnd"/>
-            <w:r>
-              <w:t>(</w:t>
-            </w:r>
-            <w:proofErr w:type="spellStart"/>
-            <w:r>
-              <w:t>int</w:t>
-            </w:r>
-            <w:proofErr w:type="spellEnd"/>
-            <w:r>
-              <w:t xml:space="preserve"> duration) : void</w:t>
+            <w:r>
+              <w:t>MultipleBuzzer(int duration) : void</w:t>
             </w:r>
           </w:p>
           <w:p>
@@ -9713,23 +8178,7 @@
                 <w:b w:val="0"/>
                 <w:i/>
               </w:rPr>
-              <w:t xml:space="preserve">This is used to let buzzer beep for specific times, each beep in specific duration (in </w:t>
-            </w:r>
-            <w:proofErr w:type="spellStart"/>
-            <w:r>
-              <w:rPr>
-                <w:b w:val="0"/>
-                <w:i/>
-              </w:rPr>
-              <w:t>ms</w:t>
-            </w:r>
-            <w:proofErr w:type="spellEnd"/>
-            <w:r>
-              <w:rPr>
-                <w:b w:val="0"/>
-                <w:i/>
-              </w:rPr>
-              <w:t>) and pauses in same duration between every two beeps.</w:t>
+              <w:t>This is used to let buzzer beep for specific times, each beep in specific duration (in ms) and pauses in same duration between every two beeps.</w:t>
             </w:r>
           </w:p>
         </w:tc>
@@ -9827,11 +8276,9 @@
             <w:pPr>
               <w:jc w:val="both"/>
             </w:pPr>
-            <w:proofErr w:type="spellStart"/>
             <w:r>
               <w:t>currentTemperature</w:t>
             </w:r>
-            <w:proofErr w:type="spellEnd"/>
           </w:p>
         </w:tc>
         <w:tc>
@@ -9876,11 +8323,9 @@
             <w:pPr>
               <w:jc w:val="both"/>
             </w:pPr>
-            <w:proofErr w:type="spellStart"/>
             <w:r>
               <w:t>desiredTemperature</w:t>
             </w:r>
-            <w:proofErr w:type="spellEnd"/>
           </w:p>
         </w:tc>
         <w:tc>
@@ -9939,13 +8384,8 @@
               <w:jc w:val="both"/>
               <w:cnfStyle w:val="000000000000" w:firstRow="0" w:lastRow="0" w:firstColumn="0" w:lastColumn="0" w:oddVBand="0" w:evenVBand="0" w:oddHBand="0" w:evenHBand="0" w:firstRowFirstColumn="0" w:firstRowLastColumn="0" w:lastRowFirstColumn="0" w:lastRowLastColumn="0"/>
             </w:pPr>
-            <w:proofErr w:type="spellStart"/>
-            <w:r>
-              <w:t>ITemperature</w:t>
-            </w:r>
-            <w:proofErr w:type="spellEnd"/>
-            <w:r>
-              <w:t xml:space="preserve"> *</w:t>
+            <w:r>
+              <w:t>ITemperature *</w:t>
             </w:r>
           </w:p>
         </w:tc>
@@ -9958,29 +8398,15 @@
               <w:jc w:val="both"/>
               <w:cnfStyle w:val="000000000000" w:firstRow="0" w:lastRow="0" w:firstColumn="0" w:lastColumn="0" w:oddVBand="0" w:evenVBand="0" w:oddHBand="0" w:evenHBand="0" w:firstRowFirstColumn="0" w:firstRowLastColumn="0" w:lastRowFirstColumn="0" w:lastRowLastColumn="0"/>
             </w:pPr>
-            <w:proofErr w:type="gramStart"/>
-            <w:r>
-              <w:t>An</w:t>
-            </w:r>
-            <w:proofErr w:type="gramEnd"/>
-            <w:r>
-              <w:t xml:space="preserve"> pointer with point to an </w:t>
-            </w:r>
-            <w:proofErr w:type="spellStart"/>
+            <w:r>
+              <w:t xml:space="preserve">An pointer with point to an </w:t>
+            </w:r>
             <w:r>
               <w:rPr>
                 <w:rFonts w:hint="eastAsia"/>
                 <w:lang w:eastAsia="zh-CN"/>
               </w:rPr>
-              <w:t>ITemperature</w:t>
-            </w:r>
-            <w:proofErr w:type="spellEnd"/>
-            <w:r>
-              <w:rPr>
-                <w:rFonts w:hint="eastAsia"/>
-                <w:lang w:eastAsia="zh-CN"/>
-              </w:rPr>
-              <w:t xml:space="preserve"> </w:t>
+              <w:t xml:space="preserve">ITemperature </w:t>
             </w:r>
             <w:r>
               <w:t>object. It is used to reference to methods related to coin functionalities in hardware class</w:t>
@@ -10029,13 +8455,8 @@
             <w:r>
               <w:t>(</w:t>
             </w:r>
-            <w:proofErr w:type="spellStart"/>
-            <w:r>
-              <w:t>ITemperature</w:t>
-            </w:r>
-            <w:proofErr w:type="spellEnd"/>
-            <w:r>
-              <w:t xml:space="preserve"> </w:t>
+            <w:r>
+              <w:t xml:space="preserve">ITemperature </w:t>
             </w:r>
             <w:r>
               <w:t xml:space="preserve">*) </w:t>
@@ -10067,19 +8488,9 @@
             <w:pPr>
               <w:jc w:val="both"/>
             </w:pPr>
-            <w:proofErr w:type="spellStart"/>
-            <w:r>
-              <w:t>GetDesired</w:t>
-            </w:r>
-            <w:proofErr w:type="spellEnd"/>
-            <w:r>
-              <w:t xml:space="preserve">() : </w:t>
-            </w:r>
-            <w:proofErr w:type="spellStart"/>
-            <w:r>
-              <w:t>int</w:t>
-            </w:r>
-            <w:proofErr w:type="spellEnd"/>
+            <w:r>
+              <w:t>GetDesired() : int</w:t>
+            </w:r>
           </w:p>
           <w:p>
             <w:pPr>
@@ -10113,19 +8524,9 @@
             <w:pPr>
               <w:jc w:val="both"/>
             </w:pPr>
-            <w:proofErr w:type="spellStart"/>
-            <w:r>
-              <w:t>CheckTemperature</w:t>
-            </w:r>
-            <w:proofErr w:type="spellEnd"/>
-            <w:r>
-              <w:t xml:space="preserve">() : </w:t>
-            </w:r>
-            <w:proofErr w:type="spellStart"/>
-            <w:r>
-              <w:t>int</w:t>
-            </w:r>
-            <w:proofErr w:type="spellEnd"/>
+            <w:r>
+              <w:t>CheckTemperature() : int</w:t>
+            </w:r>
           </w:p>
           <w:p>
             <w:pPr>
@@ -10155,21 +8556,8 @@
             <w:pPr>
               <w:jc w:val="both"/>
             </w:pPr>
-            <w:proofErr w:type="spellStart"/>
-            <w:r>
-              <w:t>SetTemperature</w:t>
-            </w:r>
-            <w:proofErr w:type="spellEnd"/>
-            <w:r>
-              <w:t>(</w:t>
-            </w:r>
-            <w:proofErr w:type="spellStart"/>
-            <w:r>
-              <w:t>int</w:t>
-            </w:r>
-            <w:proofErr w:type="spellEnd"/>
-            <w:r>
-              <w:t xml:space="preserve"> value): void</w:t>
+            <w:r>
+              <w:t>SetTemperature(int value): void</w:t>
             </w:r>
           </w:p>
           <w:p>
@@ -10276,7 +8664,7 @@
           <w:lang w:eastAsia="zh-CN"/>
         </w:rPr>
       </w:pPr>
-      <w:bookmarkStart w:id="11" w:name="_Toc470300464"/>
+      <w:bookmarkStart w:id="10" w:name="_Toc470300464"/>
       <w:r>
         <w:rPr>
           <w:lang w:eastAsia="zh-CN"/>
@@ -10289,7 +8677,7 @@
         </w:rPr>
         <w:t xml:space="preserve"> CLASSES</w:t>
       </w:r>
-      <w:bookmarkEnd w:id="11"/>
+      <w:bookmarkEnd w:id="10"/>
       <w:r>
         <w:rPr>
           <w:lang w:eastAsia="zh-CN"/>
@@ -10320,14 +8708,12 @@
       </w:r>
     </w:p>
     <w:p>
-      <w:proofErr w:type="spellStart"/>
       <w:r>
         <w:rPr>
           <w:lang w:eastAsia="zh-CN"/>
         </w:rPr>
         <w:t>ProgramSetting</w:t>
       </w:r>
-      <w:proofErr w:type="spellEnd"/>
       <w:r>
         <w:rPr>
           <w:rFonts w:hint="eastAsia"/>
@@ -10472,7 +8858,6 @@
               <w:jc w:val="both"/>
               <w:cnfStyle w:val="000000000000" w:firstRow="0" w:lastRow="0" w:firstColumn="0" w:lastColumn="0" w:oddVBand="0" w:evenVBand="0" w:oddHBand="0" w:evenHBand="0" w:firstRowFirstColumn="0" w:firstRowLastColumn="0" w:lastRowFirstColumn="0" w:lastRowLastColumn="0"/>
             </w:pPr>
-            <w:proofErr w:type="spellStart"/>
             <w:r>
               <w:rPr>
                 <w:lang w:eastAsia="zh-CN"/>
@@ -10486,7 +8871,6 @@
               </w:rPr>
               <w:t>nt</w:t>
             </w:r>
-            <w:proofErr w:type="spellEnd"/>
           </w:p>
         </w:tc>
         <w:tc>
@@ -10548,7 +8932,6 @@
             <w:pPr>
               <w:jc w:val="both"/>
             </w:pPr>
-            <w:proofErr w:type="spellStart"/>
             <w:r>
               <w:rPr>
                 <w:rFonts w:hint="eastAsia"/>
@@ -10556,7 +8939,6 @@
               </w:rPr>
               <w:t>ProgramSettings</w:t>
             </w:r>
-            <w:proofErr w:type="spellEnd"/>
             <w:r>
               <w:t>(</w:t>
             </w:r>
@@ -10597,7 +8979,6 @@
             <w:pPr>
               <w:jc w:val="both"/>
             </w:pPr>
-            <w:proofErr w:type="spellStart"/>
             <w:r>
               <w:t>Get</w:t>
             </w:r>
@@ -10608,7 +8989,6 @@
               </w:rPr>
               <w:t>ProgramType</w:t>
             </w:r>
-            <w:proofErr w:type="spellEnd"/>
             <w:r>
               <w:t xml:space="preserve">() : </w:t>
             </w:r>
@@ -10661,7 +9041,6 @@
             <w:pPr>
               <w:jc w:val="both"/>
             </w:pPr>
-            <w:proofErr w:type="spellStart"/>
             <w:r>
               <w:t>Get</w:t>
             </w:r>
@@ -10672,11 +9051,9 @@
               </w:rPr>
               <w:t>ProgramCost</w:t>
             </w:r>
-            <w:proofErr w:type="spellEnd"/>
             <w:r>
               <w:t xml:space="preserve">() : </w:t>
             </w:r>
-            <w:proofErr w:type="spellStart"/>
             <w:r>
               <w:rPr>
                 <w:rFonts w:hint="eastAsia"/>
@@ -10684,7 +9061,6 @@
               </w:rPr>
               <w:t>int</w:t>
             </w:r>
-            <w:proofErr w:type="spellEnd"/>
           </w:p>
           <w:p>
             <w:pPr>
@@ -10727,7 +9103,6 @@
             <w:pPr>
               <w:jc w:val="both"/>
             </w:pPr>
-            <w:proofErr w:type="spellStart"/>
             <w:r>
               <w:rPr>
                 <w:rFonts w:hint="eastAsia"/>
@@ -10735,7 +9110,6 @@
               </w:rPr>
               <w:t>ToString</w:t>
             </w:r>
-            <w:proofErr w:type="spellEnd"/>
             <w:r>
               <w:t xml:space="preserve">() : </w:t>
             </w:r>
@@ -10821,39 +9195,744 @@
         <w:pStyle w:val="Heading1"/>
         <w:jc w:val="both"/>
       </w:pPr>
-      <w:bookmarkStart w:id="12" w:name="_Toc470300465"/>
+      <w:bookmarkStart w:id="11" w:name="_Toc470300465"/>
       <w:r>
         <w:t>STATE</w:t>
       </w:r>
       <w:r>
         <w:t xml:space="preserve"> DIAGRAMs</w:t>
       </w:r>
-      <w:bookmarkEnd w:id="9"/>
+      <w:bookmarkEnd w:id="8"/>
+      <w:bookmarkEnd w:id="11"/>
+    </w:p>
+    <w:p>
+      <w:r>
+        <w:lastRenderedPageBreak/>
+        <w:t>It will be updated later.</w:t>
+      </w:r>
+    </w:p>
+    <w:p>
+      <w:pPr>
+        <w:pStyle w:val="Heading1"/>
+        <w:jc w:val="both"/>
+      </w:pPr>
+      <w:bookmarkStart w:id="12" w:name="_Toc470300466"/>
+      <w:r>
+        <w:t>SEQUENCE DIAGRAMS</w:t>
+      </w:r>
       <w:bookmarkEnd w:id="12"/>
     </w:p>
     <w:p>
       <w:r>
-        <w:lastRenderedPageBreak/>
         <w:t>It will be updated later.</w:t>
       </w:r>
     </w:p>
     <w:p>
       <w:pPr>
         <w:pStyle w:val="Heading1"/>
-        <w:jc w:val="both"/>
-      </w:pPr>
-      <w:bookmarkStart w:id="13" w:name="_Toc470300466"/>
-      <w:r>
-        <w:t>SEQUENCE DIAGRAMS</w:t>
-      </w:r>
+      </w:pPr>
+      <w:r>
+        <w:t>UNIT TEST</w:t>
+      </w:r>
+    </w:p>
+    <w:p>
+      <w:pPr>
+        <w:pStyle w:val="Heading2"/>
+      </w:pPr>
+      <w:r>
+        <w:t xml:space="preserve">Problems and solution for </w:t>
+      </w:r>
+      <w:r>
+        <w:t>environment</w:t>
+      </w:r>
+      <w:r>
+        <w:t xml:space="preserve"> setup using CodeBlock:</w:t>
+      </w:r>
+    </w:p>
+    <w:p>
+      <w:pPr>
+        <w:pStyle w:val="Heading3"/>
+      </w:pPr>
+      <w:r>
+        <w:t>Problem of installing and configuring the compiler:</w:t>
+      </w:r>
+    </w:p>
+    <w:p>
+      <w:r>
+        <w:t>First, t</w:t>
+      </w:r>
+      <w:r>
+        <w:t>rying to i</w:t>
+      </w:r>
+      <w:r>
+        <w:t>nstall G</w:t>
+      </w:r>
+      <w:r>
+        <w:t>CC complier</w:t>
+      </w:r>
+      <w:r>
+        <w:t xml:space="preserve"> with </w:t>
+      </w:r>
+      <w:r>
+        <w:t xml:space="preserve">MinGW </w:t>
+      </w:r>
+      <w:r>
+        <w:t xml:space="preserve">package from following link </w:t>
+      </w:r>
+      <w:hyperlink r:id="rId11" w:history="1">
+        <w:r>
+          <w:rPr>
+            <w:rStyle w:val="Hyperlink"/>
+          </w:rPr>
+          <w:t>http://w</w:t>
+        </w:r>
+        <w:r>
+          <w:rPr>
+            <w:rStyle w:val="Hyperlink"/>
+          </w:rPr>
+          <w:t>w</w:t>
+        </w:r>
+        <w:r>
+          <w:rPr>
+            <w:rStyle w:val="Hyperlink"/>
+          </w:rPr>
+          <w:t>w.mingw.org/category/w</w:t>
+        </w:r>
+        <w:r>
+          <w:rPr>
+            <w:rStyle w:val="Hyperlink"/>
+          </w:rPr>
+          <w:t>i</w:t>
+        </w:r>
+        <w:r>
+          <w:rPr>
+            <w:rStyle w:val="Hyperlink"/>
+          </w:rPr>
+          <w:t>ki/download</w:t>
+        </w:r>
+      </w:hyperlink>
+      <w:r>
+        <w:t xml:space="preserve"> </w:t>
+      </w:r>
+      <w:r>
+        <w:t>for CodeBlock and do the following set up</w:t>
+      </w:r>
+      <w:r>
+        <w:t xml:space="preserve"> as Figure 2. MinGW includes a</w:t>
+      </w:r>
+      <w:r>
+        <w:t xml:space="preserve"> port of the GNU Compiler Collection (GCC), including C, C++</w:t>
+      </w:r>
+      <w:r>
+        <w:t xml:space="preserve"> for Window environment.  </w:t>
+      </w:r>
+    </w:p>
+    <w:p>
+      <w:r>
+        <w:rPr>
+          <w:noProof/>
+        </w:rPr>
+        <w:drawing>
+          <wp:inline distT="0" distB="0" distL="0" distR="0" wp14:anchorId="74F15112" wp14:editId="0E238611">
+            <wp:extent cx="5943600" cy="4537710"/>
+            <wp:effectExtent l="0" t="0" r="0" b="0"/>
+            <wp:docPr id="1" name="Picture 1"/>
+            <wp:cNvGraphicFramePr>
+              <a:graphicFrameLocks xmlns:a="http://schemas.openxmlformats.org/drawingml/2006/main" noChangeAspect="1"/>
+            </wp:cNvGraphicFramePr>
+            <a:graphic xmlns:a="http://schemas.openxmlformats.org/drawingml/2006/main">
+              <a:graphicData uri="http://schemas.openxmlformats.org/drawingml/2006/picture">
+                <pic:pic xmlns:pic="http://schemas.openxmlformats.org/drawingml/2006/picture">
+                  <pic:nvPicPr>
+                    <pic:cNvPr id="1" name="Codeblocks_complier.png"/>
+                    <pic:cNvPicPr/>
+                  </pic:nvPicPr>
+                  <pic:blipFill>
+                    <a:blip r:embed="rId12">
+                      <a:extLst>
+                        <a:ext uri="{28A0092B-C50C-407E-A947-70E740481C1C}">
+                          <a14:useLocalDpi xmlns:a14="http://schemas.microsoft.com/office/drawing/2010/main" val="0"/>
+                        </a:ext>
+                      </a:extLst>
+                    </a:blip>
+                    <a:stretch>
+                      <a:fillRect/>
+                    </a:stretch>
+                  </pic:blipFill>
+                  <pic:spPr>
+                    <a:xfrm>
+                      <a:off x="0" y="0"/>
+                      <a:ext cx="5943600" cy="4537710"/>
+                    </a:xfrm>
+                    <a:prstGeom prst="rect">
+                      <a:avLst/>
+                    </a:prstGeom>
+                  </pic:spPr>
+                </pic:pic>
+              </a:graphicData>
+            </a:graphic>
+          </wp:inline>
+        </w:drawing>
+      </w:r>
+    </w:p>
+    <w:p>
+      <w:pPr>
+        <w:pStyle w:val="NoSpacing"/>
+        <w:jc w:val="center"/>
+      </w:pPr>
+      <w:r>
+        <w:t xml:space="preserve">Figure </w:t>
+      </w:r>
+      <w:r>
+        <w:fldChar w:fldCharType="begin"/>
+      </w:r>
+      <w:r>
+        <w:instrText xml:space="preserve"> SEQ Figure \* ARABIC </w:instrText>
+      </w:r>
+      <w:r>
+        <w:fldChar w:fldCharType="separate"/>
+      </w:r>
+      <w:r>
+        <w:rPr>
+          <w:noProof/>
+        </w:rPr>
+        <w:t>2</w:t>
+      </w:r>
+      <w:r>
+        <w:fldChar w:fldCharType="end"/>
+      </w:r>
+      <w:r>
+        <w:t xml:space="preserve"> - </w:t>
+      </w:r>
+      <w:r>
+        <w:t>Compiler setting with MinGW</w:t>
+      </w:r>
+    </w:p>
+    <w:p>
+      <w:r>
+        <w:lastRenderedPageBreak/>
+        <w:t>This setting turned out some following errors</w:t>
+      </w:r>
+      <w:r>
+        <w:t xml:space="preserve"> on the gtest-port.h</w:t>
+      </w:r>
+      <w:r>
+        <w:t xml:space="preserve"> </w:t>
+      </w:r>
+    </w:p>
+    <w:p>
+      <w:pPr>
+        <w:pStyle w:val="ListParagraph"/>
+        <w:numPr>
+          <w:ilvl w:val="0"/>
+          <w:numId w:val="48"/>
+        </w:numPr>
+        <w:rPr>
+          <w:i/>
+        </w:rPr>
+      </w:pPr>
+      <w:r>
+        <w:rPr>
+          <w:i/>
+        </w:rPr>
+        <w:t>Error: ‘fileno’ was not declared in this scope</w:t>
+      </w:r>
+    </w:p>
+    <w:p>
+      <w:pPr>
+        <w:pStyle w:val="ListParagraph"/>
+        <w:numPr>
+          <w:ilvl w:val="0"/>
+          <w:numId w:val="48"/>
+        </w:numPr>
+        <w:rPr>
+          <w:i/>
+        </w:rPr>
+      </w:pPr>
+      <w:r>
+        <w:rPr>
+          <w:i/>
+        </w:rPr>
+        <w:t>Erorr: _stricmp is not declared in this scope</w:t>
+      </w:r>
+    </w:p>
+    <w:p>
+      <w:r>
+        <w:t>To get rid of these errors, one of the suggested solution is c</w:t>
+      </w:r>
+      <w:r>
+        <w:t xml:space="preserve">hanging the -std=c*** flag -std=gnu++0x should fix your problem. In codeblock, it is done by adding </w:t>
+      </w:r>
+      <w:r>
+        <w:t>new compiler flags. It is done by going</w:t>
+      </w:r>
+      <w:r>
+        <w:t xml:space="preserve"> to the</w:t>
+      </w:r>
+      <w:r>
+        <w:t xml:space="preserve"> </w:t>
+      </w:r>
+      <w:r>
+        <w:rPr>
+          <w:b/>
+          <w:i/>
+        </w:rPr>
+        <w:t>comp</w:t>
+      </w:r>
+      <w:r>
+        <w:rPr>
+          <w:b/>
+          <w:i/>
+        </w:rPr>
+        <w:t>iler F</w:t>
+      </w:r>
+      <w:r>
+        <w:rPr>
+          <w:b/>
+          <w:i/>
+        </w:rPr>
+        <w:t>l</w:t>
+      </w:r>
+      <w:r>
+        <w:rPr>
+          <w:b/>
+          <w:i/>
+        </w:rPr>
+        <w:t>ags</w:t>
+      </w:r>
+      <w:r>
+        <w:t xml:space="preserve"> tag then right click on the area that the Fag will be added and choose “New flag”, then give the flag’s information. For more details, it can be done by reference on this  link: </w:t>
+      </w:r>
+      <w:hyperlink r:id="rId13" w:history="1">
+        <w:r>
+          <w:rPr>
+            <w:rStyle w:val="Hyperlink"/>
+          </w:rPr>
+          <w:t>http://stackoverflow.com/questions/31171979/enabling-std-c14-flag-in-codeblocks</w:t>
+        </w:r>
+      </w:hyperlink>
+      <w:r>
+        <w:t xml:space="preserve"> </w:t>
+      </w:r>
+    </w:p>
+    <w:p>
+      <w:r>
+        <w:rPr>
+          <w:noProof/>
+        </w:rPr>
+        <mc:AlternateContent>
+          <mc:Choice Requires="wps">
+            <w:drawing>
+              <wp:anchor distT="0" distB="0" distL="114300" distR="114300" simplePos="0" relativeHeight="251666432" behindDoc="0" locked="0" layoutInCell="1" allowOverlap="1" wp14:anchorId="29F3F9BA" wp14:editId="30F97004">
+                <wp:simplePos x="0" y="0"/>
+                <wp:positionH relativeFrom="column">
+                  <wp:posOffset>1408670</wp:posOffset>
+                </wp:positionH>
+                <wp:positionV relativeFrom="paragraph">
+                  <wp:posOffset>2055924</wp:posOffset>
+                </wp:positionV>
+                <wp:extent cx="3534033" cy="172995"/>
+                <wp:effectExtent l="0" t="0" r="28575" b="17780"/>
+                <wp:wrapNone/>
+                <wp:docPr id="5" name="Rounded Rectangle 5"/>
+                <wp:cNvGraphicFramePr/>
+                <a:graphic xmlns:a="http://schemas.openxmlformats.org/drawingml/2006/main">
+                  <a:graphicData uri="http://schemas.microsoft.com/office/word/2010/wordprocessingShape">
+                    <wps:wsp>
+                      <wps:cNvSpPr/>
+                      <wps:spPr>
+                        <a:xfrm>
+                          <a:off x="0" y="0"/>
+                          <a:ext cx="3534033" cy="172995"/>
+                        </a:xfrm>
+                        <a:prstGeom prst="roundRect">
+                          <a:avLst/>
+                        </a:prstGeom>
+                        <a:noFill/>
+                        <a:ln>
+                          <a:solidFill>
+                            <a:schemeClr val="accent2">
+                              <a:lumMod val="50000"/>
+                            </a:schemeClr>
+                          </a:solidFill>
+                        </a:ln>
+                      </wps:spPr>
+                      <wps:style>
+                        <a:lnRef idx="2">
+                          <a:schemeClr val="accent6"/>
+                        </a:lnRef>
+                        <a:fillRef idx="1">
+                          <a:schemeClr val="lt1"/>
+                        </a:fillRef>
+                        <a:effectRef idx="0">
+                          <a:schemeClr val="accent6"/>
+                        </a:effectRef>
+                        <a:fontRef idx="minor">
+                          <a:schemeClr val="dk1"/>
+                        </a:fontRef>
+                      </wps:style>
+                      <wps:bodyPr rot="0" spcFirstLastPara="0" vertOverflow="overflow" horzOverflow="overflow" vert="horz" wrap="square" lIns="91440" tIns="45720" rIns="91440" bIns="45720" numCol="1" spcCol="0" rtlCol="0" fromWordArt="0" anchor="ctr" anchorCtr="0" forceAA="0" compatLnSpc="1">
+                        <a:prstTxWarp prst="textNoShape">
+                          <a:avLst/>
+                        </a:prstTxWarp>
+                        <a:noAutofit/>
+                      </wps:bodyPr>
+                    </wps:wsp>
+                  </a:graphicData>
+                </a:graphic>
+                <wp14:sizeRelH relativeFrom="margin">
+                  <wp14:pctWidth>0</wp14:pctWidth>
+                </wp14:sizeRelH>
+                <wp14:sizeRelV relativeFrom="margin">
+                  <wp14:pctHeight>0</wp14:pctHeight>
+                </wp14:sizeRelV>
+              </wp:anchor>
+            </w:drawing>
+          </mc:Choice>
+          <mc:Fallback>
+            <w:pict>
+              <v:roundrect w14:anchorId="4FD9D3C2" id="Rounded Rectangle 5" o:spid="_x0000_s1026" style="position:absolute;margin-left:110.9pt;margin-top:161.9pt;width:278.25pt;height:13.6pt;z-index:251666432;visibility:visible;mso-wrap-style:square;mso-width-percent:0;mso-height-percent:0;mso-wrap-distance-left:9pt;mso-wrap-distance-top:0;mso-wrap-distance-right:9pt;mso-wrap-distance-bottom:0;mso-position-horizontal:absolute;mso-position-horizontal-relative:text;mso-position-vertical:absolute;mso-position-vertical-relative:text;mso-width-percent:0;mso-height-percent:0;mso-width-relative:margin;mso-height-relative:margin;v-text-anchor:middle" arcsize="10923f" o:gfxdata="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" filled="f" strokecolor="#823b0b [1605]" strokeweight="1pt">
+                <v:stroke joinstyle="miter"/>
+              </v:roundrect>
+            </w:pict>
+          </mc:Fallback>
+        </mc:AlternateContent>
+      </w:r>
+      <w:r>
+        <w:rPr>
+          <w:noProof/>
+        </w:rPr>
+        <w:drawing>
+          <wp:inline distT="0" distB="0" distL="0" distR="0" wp14:anchorId="354497E0" wp14:editId="10CD617C">
+            <wp:extent cx="5943600" cy="4537710"/>
+            <wp:effectExtent l="0" t="0" r="0" b="0"/>
+            <wp:docPr id="3" name="Picture 3"/>
+            <wp:cNvGraphicFramePr>
+              <a:graphicFrameLocks xmlns:a="http://schemas.openxmlformats.org/drawingml/2006/main" noChangeAspect="1"/>
+            </wp:cNvGraphicFramePr>
+            <a:graphic xmlns:a="http://schemas.openxmlformats.org/drawingml/2006/main">
+              <a:graphicData uri="http://schemas.openxmlformats.org/drawingml/2006/picture">
+                <pic:pic xmlns:pic="http://schemas.openxmlformats.org/drawingml/2006/picture">
+                  <pic:nvPicPr>
+                    <pic:cNvPr id="3" name="CodeBlock_flag.png"/>
+                    <pic:cNvPicPr/>
+                  </pic:nvPicPr>
+                  <pic:blipFill>
+                    <a:blip r:embed="rId14">
+                      <a:extLst>
+                        <a:ext uri="{28A0092B-C50C-407E-A947-70E740481C1C}">
+                          <a14:useLocalDpi xmlns:a14="http://schemas.microsoft.com/office/drawing/2010/main" val="0"/>
+                        </a:ext>
+                      </a:extLst>
+                    </a:blip>
+                    <a:stretch>
+                      <a:fillRect/>
+                    </a:stretch>
+                  </pic:blipFill>
+                  <pic:spPr>
+                    <a:xfrm>
+                      <a:off x="0" y="0"/>
+                      <a:ext cx="5943600" cy="4537710"/>
+                    </a:xfrm>
+                    <a:prstGeom prst="rect">
+                      <a:avLst/>
+                    </a:prstGeom>
+                  </pic:spPr>
+                </pic:pic>
+              </a:graphicData>
+            </a:graphic>
+          </wp:inline>
+        </w:drawing>
+      </w:r>
+    </w:p>
+    <w:p>
+      <w:pPr>
+        <w:pStyle w:val="NoSpacing"/>
+        <w:jc w:val="center"/>
+      </w:pPr>
+      <w:r>
+        <w:t xml:space="preserve">Figure </w:t>
+      </w:r>
+      <w:r>
+        <w:fldChar w:fldCharType="begin"/>
+      </w:r>
+      <w:r>
+        <w:instrText xml:space="preserve"> SEQ Figure \* ARABIC </w:instrText>
+      </w:r>
+      <w:r>
+        <w:fldChar w:fldCharType="separate"/>
+      </w:r>
+      <w:r>
+        <w:rPr>
+          <w:noProof/>
+        </w:rPr>
+        <w:t>3</w:t>
+      </w:r>
+      <w:r>
+        <w:fldChar w:fldCharType="end"/>
+      </w:r>
+      <w:r>
+        <w:t xml:space="preserve"> - New flag is added</w:t>
+      </w:r>
+    </w:p>
+    <w:p>
+      <w:pPr>
+        <w:rPr>
+          <w:i/>
+        </w:rPr>
+      </w:pPr>
+      <w:r>
+        <w:t xml:space="preserve">However, this above solution still left the error with </w:t>
+      </w:r>
+      <w:r>
+        <w:rPr>
+          <w:i/>
+        </w:rPr>
+        <w:t>_stricmp</w:t>
+      </w:r>
+      <w:r>
+        <w:rPr>
+          <w:i/>
+        </w:rPr>
+        <w:t xml:space="preserve"> </w:t>
+      </w:r>
+      <w:r>
+        <w:rPr>
+          <w:i/>
+        </w:rPr>
+        <w:t>which is indicated as following</w:t>
+      </w:r>
+    </w:p>
+    <w:p>
+      <w:r>
+        <w:rPr>
+          <w:noProof/>
+        </w:rPr>
+        <w:drawing>
+          <wp:inline distT="0" distB="0" distL="0" distR="0" wp14:anchorId="21421E1C" wp14:editId="76AEE68F">
+            <wp:extent cx="5943600" cy="629920"/>
+            <wp:effectExtent l="0" t="0" r="0" b="0"/>
+            <wp:docPr id="6" name="Picture 6"/>
+            <wp:cNvGraphicFramePr>
+              <a:graphicFrameLocks xmlns:a="http://schemas.openxmlformats.org/drawingml/2006/main" noChangeAspect="1"/>
+            </wp:cNvGraphicFramePr>
+            <a:graphic xmlns:a="http://schemas.openxmlformats.org/drawingml/2006/main">
+              <a:graphicData uri="http://schemas.openxmlformats.org/drawingml/2006/picture">
+                <pic:pic xmlns:pic="http://schemas.openxmlformats.org/drawingml/2006/picture">
+                  <pic:nvPicPr>
+                    <pic:cNvPr id="6" name="error_stringcmp.png"/>
+                    <pic:cNvPicPr/>
+                  </pic:nvPicPr>
+                  <pic:blipFill>
+                    <a:blip r:embed="rId15">
+                      <a:extLst>
+                        <a:ext uri="{28A0092B-C50C-407E-A947-70E740481C1C}">
+                          <a14:useLocalDpi xmlns:a14="http://schemas.microsoft.com/office/drawing/2010/main" val="0"/>
+                        </a:ext>
+                      </a:extLst>
+                    </a:blip>
+                    <a:stretch>
+                      <a:fillRect/>
+                    </a:stretch>
+                  </pic:blipFill>
+                  <pic:spPr>
+                    <a:xfrm>
+                      <a:off x="0" y="0"/>
+                      <a:ext cx="5943600" cy="629920"/>
+                    </a:xfrm>
+                    <a:prstGeom prst="rect">
+                      <a:avLst/>
+                    </a:prstGeom>
+                  </pic:spPr>
+                </pic:pic>
+              </a:graphicData>
+            </a:graphic>
+          </wp:inline>
+        </w:drawing>
+      </w:r>
+    </w:p>
+    <w:p>
+      <w:pPr>
+        <w:pStyle w:val="NoSpacing"/>
+        <w:jc w:val="center"/>
+      </w:pPr>
+      <w:r>
+        <w:lastRenderedPageBreak/>
+        <w:t xml:space="preserve">Figure </w:t>
+      </w:r>
+      <w:r>
+        <w:fldChar w:fldCharType="begin"/>
+      </w:r>
+      <w:r>
+        <w:instrText xml:space="preserve"> SEQ Figure \* ARABIC </w:instrText>
+      </w:r>
+      <w:r>
+        <w:fldChar w:fldCharType="separate"/>
+      </w:r>
+      <w:r>
+        <w:rPr>
+          <w:noProof/>
+        </w:rPr>
+        <w:t>4</w:t>
+      </w:r>
+      <w:r>
+        <w:fldChar w:fldCharType="end"/>
+      </w:r>
+      <w:r>
+        <w:t xml:space="preserve"> - _strcmp error</w:t>
+      </w:r>
+    </w:p>
+    <w:p>
+      <w:r>
+        <w:t xml:space="preserve">It could be the configuration for minGW was not correct. However, we cannot indicated what is going wrong, since the minGW provided many options to install the compiler. Then, an alternative solution was tried. Besides minGW, one of the </w:t>
+      </w:r>
+      <w:r>
+        <w:t>tutorial (</w:t>
+      </w:r>
+      <w:hyperlink r:id="rId16" w:history="1">
+        <w:r>
+          <w:rPr>
+            <w:rStyle w:val="Hyperlink"/>
+          </w:rPr>
+          <w:t>http://wiki.codeblocks.org/index.php/MinGW_installation</w:t>
+        </w:r>
+      </w:hyperlink>
+      <w:r>
+        <w:t xml:space="preserve">) of codeBlock guides us to use </w:t>
+      </w:r>
+      <w:r>
+        <w:t>TDM-GCC</w:t>
+      </w:r>
+      <w:r>
+        <w:t xml:space="preserve"> which is the easier</w:t>
+      </w:r>
+      <w:r>
+        <w:t xml:space="preserve"> way to set up a working compiler is to install a recent GCC release targeting the MinGW compiler system</w:t>
+      </w:r>
+      <w:r>
+        <w:t xml:space="preserve">. </w:t>
+      </w:r>
+      <w:r>
+        <w:t>The following settings (Figure 5) for the compiler on Codeblock worked.</w:t>
+      </w:r>
+    </w:p>
+    <w:p>
+      <w:r>
+        <w:rPr>
+          <w:noProof/>
+        </w:rPr>
+        <w:drawing>
+          <wp:inline distT="0" distB="0" distL="0" distR="0" wp14:anchorId="02E02838" wp14:editId="5C38C920">
+            <wp:extent cx="5943600" cy="4537710"/>
+            <wp:effectExtent l="0" t="0" r="0" b="0"/>
+            <wp:docPr id="7" name="Picture 7"/>
+            <wp:cNvGraphicFramePr>
+              <a:graphicFrameLocks xmlns:a="http://schemas.openxmlformats.org/drawingml/2006/main" noChangeAspect="1"/>
+            </wp:cNvGraphicFramePr>
+            <a:graphic xmlns:a="http://schemas.openxmlformats.org/drawingml/2006/main">
+              <a:graphicData uri="http://schemas.openxmlformats.org/drawingml/2006/picture">
+                <pic:pic xmlns:pic="http://schemas.openxmlformats.org/drawingml/2006/picture">
+                  <pic:nvPicPr>
+                    <pic:cNvPr id="7" name="WorkedCompiler.png"/>
+                    <pic:cNvPicPr/>
+                  </pic:nvPicPr>
+                  <pic:blipFill>
+                    <a:blip r:embed="rId17">
+                      <a:extLst>
+                        <a:ext uri="{28A0092B-C50C-407E-A947-70E740481C1C}">
+                          <a14:useLocalDpi xmlns:a14="http://schemas.microsoft.com/office/drawing/2010/main" val="0"/>
+                        </a:ext>
+                      </a:extLst>
+                    </a:blip>
+                    <a:stretch>
+                      <a:fillRect/>
+                    </a:stretch>
+                  </pic:blipFill>
+                  <pic:spPr>
+                    <a:xfrm>
+                      <a:off x="0" y="0"/>
+                      <a:ext cx="5943600" cy="4537710"/>
+                    </a:xfrm>
+                    <a:prstGeom prst="rect">
+                      <a:avLst/>
+                    </a:prstGeom>
+                  </pic:spPr>
+                </pic:pic>
+              </a:graphicData>
+            </a:graphic>
+          </wp:inline>
+        </w:drawing>
+      </w:r>
+    </w:p>
+    <w:p>
+      <w:pPr>
+        <w:pStyle w:val="NoSpacing"/>
+        <w:jc w:val="center"/>
+      </w:pPr>
+      <w:r>
+        <w:t xml:space="preserve">Figure </w:t>
+      </w:r>
+      <w:r>
+        <w:fldChar w:fldCharType="begin"/>
+      </w:r>
+      <w:r>
+        <w:instrText xml:space="preserve"> SEQ Figure \* ARABIC </w:instrText>
+      </w:r>
+      <w:r>
+        <w:fldChar w:fldCharType="separate"/>
+      </w:r>
+      <w:r>
+        <w:rPr>
+          <w:noProof/>
+        </w:rPr>
+        <w:t>5</w:t>
+      </w:r>
+      <w:r>
+        <w:fldChar w:fldCharType="end"/>
+      </w:r>
+      <w:r>
+        <w:t xml:space="preserve"> - Configuration of CodeBlock compiler with TDM-GCC</w:t>
+      </w:r>
+    </w:p>
+    <w:p>
+      <w:pPr>
+        <w:pStyle w:val="Heading3"/>
+      </w:pPr>
+      <w:r>
+        <w:t>Problem with the data types for cross-complier the source code</w:t>
+      </w:r>
+    </w:p>
+    <w:p>
+      <w:r>
+        <w:t>When the code was implemented on Arduino platform, we did use the Byte data type which is only work on this platform but not for the others one. This leads to a problem when we would like to implement the test for google test, it did not work properly. Since, CodeBlock or Linux environment required some extra libraries to make it complies and currently, CodeBlock does not sup</w:t>
+      </w:r>
+      <w:r>
+        <w:t xml:space="preserve">port the cross-complier for Arduino platform. One of the possibilities is used “typedef” </w:t>
+      </w:r>
+      <w:r>
+        <w:lastRenderedPageBreak/>
+        <w:t xml:space="preserve">to define the type Byte as a trick to make it compile in CodeBlock as well as Linux environment. However, changing the Byte type to one of the standard types of C++ such as </w:t>
+      </w:r>
+      <w:r>
+        <w:t>unsigned char</w:t>
+      </w:r>
+      <w:r>
+        <w:t xml:space="preserve"> is a implemented solution.</w:t>
+      </w:r>
+    </w:p>
+    <w:p>
+      <w:pPr>
+        <w:pStyle w:val="Heading3"/>
+      </w:pPr>
+      <w:r>
+        <w:t>STUBHARDWARE CLASS</w:t>
+      </w:r>
+    </w:p>
+    <w:p>
+      <w:bookmarkStart w:id="13" w:name="_GoBack"/>
       <w:bookmarkEnd w:id="13"/>
     </w:p>
     <w:p>
-      <w:r>
-        <w:t>It will be updated later.</w:t>
-      </w:r>
-    </w:p>
-    <w:p>
       <w:pPr>
         <w:pStyle w:val="Heading1"/>
       </w:pPr>
@@ -10875,13 +9954,8 @@
       </w:r>
     </w:p>
     <w:p>
-      <w:proofErr w:type="spellStart"/>
-      <w:r>
-        <w:t>Keyselect</w:t>
-      </w:r>
-      <w:proofErr w:type="spellEnd"/>
-      <w:r>
-        <w:t xml:space="preserve"> must be HIGH in order to read button inputs.</w:t>
+      <w:r>
+        <w:t>Keyselect must be HIGH in order to read button inputs.</w:t>
       </w:r>
     </w:p>
     <w:p>
@@ -10910,13 +9984,8 @@
       </w:r>
     </w:p>
     <w:p>
-      <w:proofErr w:type="spellStart"/>
-      <w:r>
-        <w:t>Keyselect</w:t>
-      </w:r>
-      <w:proofErr w:type="spellEnd"/>
-      <w:r>
-        <w:t xml:space="preserve"> must be LOW in order to read switch inputs.</w:t>
+      <w:r>
+        <w:t>Keyselect must be LOW in order to read switch inputs.</w:t>
       </w:r>
     </w:p>
     <w:p>
@@ -11027,7 +10096,7 @@
                     </pic:cNvPicPr>
                   </pic:nvPicPr>
                   <pic:blipFill>
-                    <a:blip r:embed="rId11">
+                    <a:blip r:embed="rId18">
                       <a:extLst>
                         <a:ext uri="{28A0092B-C50C-407E-A947-70E740481C1C}">
                           <a14:useLocalDpi xmlns:a14="http://schemas.microsoft.com/office/drawing/2010/main" val="0"/>
@@ -11072,7 +10141,7 @@
       </w:r>
     </w:p>
     <w:sectPr>
-      <w:footerReference w:type="default" r:id="rId12"/>
+      <w:footerReference w:type="default" r:id="rId19"/>
       <w:pgSz w:w="12240" w:h="15840"/>
       <w:pgMar w:top="1440" w:right="1440" w:bottom="1440" w:left="1440" w:header="720" w:footer="720" w:gutter="0"/>
       <w:pgNumType w:start="0"/>
@@ -11143,7 +10212,7 @@
           <w:rPr>
             <w:noProof/>
           </w:rPr>
-          <w:t>19</w:t>
+          <w:t>20</w:t>
         </w:r>
         <w:r>
           <w:rPr>
@@ -11799,6 +10868,119 @@
     </w:lvl>
   </w:abstractNum>
   <w:abstractNum w:abstractNumId="6" w15:restartNumberingAfterBreak="0">
+    <w:nsid w:val="1189569B"/>
+    <w:multiLevelType w:val="hybridMultilevel"/>
+    <w:tmpl w:val="9AF2B476"/>
+    <w:lvl w:ilvl="0" w:tplc="04090001">
+      <w:start w:val="1"/>
+      <w:numFmt w:val="bullet"/>
+      <w:lvlText w:val=""/>
+      <w:lvlJc w:val="left"/>
+      <w:pPr>
+        <w:ind w:left="720" w:hanging="360"/>
+      </w:pPr>
+      <w:rPr>
+        <w:rFonts w:ascii="Symbol" w:hAnsi="Symbol" w:hint="default"/>
+      </w:rPr>
+    </w:lvl>
+    <w:lvl w:ilvl="1" w:tplc="04090003" w:tentative="1">
+      <w:start w:val="1"/>
+      <w:numFmt w:val="bullet"/>
+      <w:lvlText w:val="o"/>
+      <w:lvlJc w:val="left"/>
+      <w:pPr>
+        <w:ind w:left="1440" w:hanging="360"/>
+      </w:pPr>
+      <w:rPr>
+        <w:rFonts w:ascii="Courier New" w:hAnsi="Courier New" w:cs="Courier New" w:hint="default"/>
+      </w:rPr>
+    </w:lvl>
+    <w:lvl w:ilvl="2" w:tplc="04090005" w:tentative="1">
+      <w:start w:val="1"/>
+      <w:numFmt w:val="bullet"/>
+      <w:lvlText w:val=""/>
+      <w:lvlJc w:val="left"/>
+      <w:pPr>
+        <w:ind w:left="2160" w:hanging="360"/>
+      </w:pPr>
+      <w:rPr>
+        <w:rFonts w:ascii="Wingdings" w:hAnsi="Wingdings" w:hint="default"/>
+      </w:rPr>
+    </w:lvl>
+    <w:lvl w:ilvl="3" w:tplc="04090001" w:tentative="1">
+      <w:start w:val="1"/>
+      <w:numFmt w:val="bullet"/>
+      <w:lvlText w:val=""/>
+      <w:lvlJc w:val="left"/>
+      <w:pPr>
+        <w:ind w:left="2880" w:hanging="360"/>
+      </w:pPr>
+      <w:rPr>
+        <w:rFonts w:ascii="Symbol" w:hAnsi="Symbol" w:hint="default"/>
+      </w:rPr>
+    </w:lvl>
+    <w:lvl w:ilvl="4" w:tplc="04090003" w:tentative="1">
+      <w:start w:val="1"/>
+      <w:numFmt w:val="bullet"/>
+      <w:lvlText w:val="o"/>
+      <w:lvlJc w:val="left"/>
+      <w:pPr>
+        <w:ind w:left="3600" w:hanging="360"/>
+      </w:pPr>
+      <w:rPr>
+        <w:rFonts w:ascii="Courier New" w:hAnsi="Courier New" w:cs="Courier New" w:hint="default"/>
+      </w:rPr>
+    </w:lvl>
+    <w:lvl w:ilvl="5" w:tplc="04090005" w:tentative="1">
+      <w:start w:val="1"/>
+      <w:numFmt w:val="bullet"/>
+      <w:lvlText w:val=""/>
+      <w:lvlJc w:val="left"/>
+      <w:pPr>
+        <w:ind w:left="4320" w:hanging="360"/>
+      </w:pPr>
+      <w:rPr>
+        <w:rFonts w:ascii="Wingdings" w:hAnsi="Wingdings" w:hint="default"/>
+      </w:rPr>
+    </w:lvl>
+    <w:lvl w:ilvl="6" w:tplc="04090001" w:tentative="1">
+      <w:start w:val="1"/>
+      <w:numFmt w:val="bullet"/>
+      <w:lvlText w:val=""/>
+      <w:lvlJc w:val="left"/>
+      <w:pPr>
+        <w:ind w:left="5040" w:hanging="360"/>
+      </w:pPr>
+      <w:rPr>
+        <w:rFonts w:ascii="Symbol" w:hAnsi="Symbol" w:hint="default"/>
+      </w:rPr>
+    </w:lvl>
+    <w:lvl w:ilvl="7" w:tplc="04090003" w:tentative="1">
+      <w:start w:val="1"/>
+      <w:numFmt w:val="bullet"/>
+      <w:lvlText w:val="o"/>
+      <w:lvlJc w:val="left"/>
+      <w:pPr>
+        <w:ind w:left="5760" w:hanging="360"/>
+      </w:pPr>
+      <w:rPr>
+        <w:rFonts w:ascii="Courier New" w:hAnsi="Courier New" w:cs="Courier New" w:hint="default"/>
+      </w:rPr>
+    </w:lvl>
+    <w:lvl w:ilvl="8" w:tplc="04090005" w:tentative="1">
+      <w:start w:val="1"/>
+      <w:numFmt w:val="bullet"/>
+      <w:lvlText w:val=""/>
+      <w:lvlJc w:val="left"/>
+      <w:pPr>
+        <w:ind w:left="6480" w:hanging="360"/>
+      </w:pPr>
+      <w:rPr>
+        <w:rFonts w:ascii="Wingdings" w:hAnsi="Wingdings" w:hint="default"/>
+      </w:rPr>
+    </w:lvl>
+  </w:abstractNum>
+  <w:abstractNum w:abstractNumId="7" w15:restartNumberingAfterBreak="0">
     <w:nsid w:val="11C61BAD"/>
     <w:multiLevelType w:val="hybridMultilevel"/>
     <w:tmpl w:val="BF9E9E88"/>
@@ -11911,7 +11093,7 @@
       </w:rPr>
     </w:lvl>
   </w:abstractNum>
-  <w:abstractNum w:abstractNumId="7" w15:restartNumberingAfterBreak="0">
+  <w:abstractNum w:abstractNumId="8" w15:restartNumberingAfterBreak="0">
     <w:nsid w:val="13083BFD"/>
     <w:multiLevelType w:val="hybridMultilevel"/>
     <w:tmpl w:val="86945B9C"/>
@@ -12023,7 +11205,7 @@
       </w:rPr>
     </w:lvl>
   </w:abstractNum>
-  <w:abstractNum w:abstractNumId="8" w15:restartNumberingAfterBreak="0">
+  <w:abstractNum w:abstractNumId="9" w15:restartNumberingAfterBreak="0">
     <w:nsid w:val="13B77B99"/>
     <w:multiLevelType w:val="hybridMultilevel"/>
     <w:tmpl w:val="EEE6A586"/>
@@ -12112,7 +11294,7 @@
       </w:pPr>
     </w:lvl>
   </w:abstractNum>
-  <w:abstractNum w:abstractNumId="9" w15:restartNumberingAfterBreak="0">
+  <w:abstractNum w:abstractNumId="10" w15:restartNumberingAfterBreak="0">
     <w:nsid w:val="15BF6DEF"/>
     <w:multiLevelType w:val="hybridMultilevel"/>
     <w:tmpl w:val="5B487434"/>
@@ -12225,7 +11407,7 @@
       </w:rPr>
     </w:lvl>
   </w:abstractNum>
-  <w:abstractNum w:abstractNumId="10" w15:restartNumberingAfterBreak="0">
+  <w:abstractNum w:abstractNumId="11" w15:restartNumberingAfterBreak="0">
     <w:nsid w:val="1A013B8F"/>
     <w:multiLevelType w:val="hybridMultilevel"/>
     <w:tmpl w:val="EEE6A586"/>
@@ -12314,7 +11496,7 @@
       </w:pPr>
     </w:lvl>
   </w:abstractNum>
-  <w:abstractNum w:abstractNumId="11" w15:restartNumberingAfterBreak="0">
+  <w:abstractNum w:abstractNumId="12" w15:restartNumberingAfterBreak="0">
     <w:nsid w:val="1BAE0F59"/>
     <w:multiLevelType w:val="hybridMultilevel"/>
     <w:tmpl w:val="EEE6A586"/>
@@ -12403,7 +11585,7 @@
       </w:pPr>
     </w:lvl>
   </w:abstractNum>
-  <w:abstractNum w:abstractNumId="12" w15:restartNumberingAfterBreak="0">
+  <w:abstractNum w:abstractNumId="13" w15:restartNumberingAfterBreak="0">
     <w:nsid w:val="1C576161"/>
     <w:multiLevelType w:val="multilevel"/>
     <w:tmpl w:val="345AD582"/>
@@ -12489,7 +11671,7 @@
       </w:pPr>
     </w:lvl>
   </w:abstractNum>
-  <w:abstractNum w:abstractNumId="13" w15:restartNumberingAfterBreak="0">
+  <w:abstractNum w:abstractNumId="14" w15:restartNumberingAfterBreak="0">
     <w:nsid w:val="1EA66FB7"/>
     <w:multiLevelType w:val="hybridMultilevel"/>
     <w:tmpl w:val="EEE6A586"/>
@@ -12578,7 +11760,7 @@
       </w:pPr>
     </w:lvl>
   </w:abstractNum>
-  <w:abstractNum w:abstractNumId="14" w15:restartNumberingAfterBreak="0">
+  <w:abstractNum w:abstractNumId="15" w15:restartNumberingAfterBreak="0">
     <w:nsid w:val="20D00D14"/>
     <w:multiLevelType w:val="hybridMultilevel"/>
     <w:tmpl w:val="EEE6A586"/>
@@ -12667,7 +11849,7 @@
       </w:pPr>
     </w:lvl>
   </w:abstractNum>
-  <w:abstractNum w:abstractNumId="15" w15:restartNumberingAfterBreak="0">
+  <w:abstractNum w:abstractNumId="16" w15:restartNumberingAfterBreak="0">
     <w:nsid w:val="21002586"/>
     <w:multiLevelType w:val="hybridMultilevel"/>
     <w:tmpl w:val="EEE6A586"/>
@@ -12756,7 +11938,7 @@
       </w:pPr>
     </w:lvl>
   </w:abstractNum>
-  <w:abstractNum w:abstractNumId="16" w15:restartNumberingAfterBreak="0">
+  <w:abstractNum w:abstractNumId="17" w15:restartNumberingAfterBreak="0">
     <w:nsid w:val="24050ABD"/>
     <w:multiLevelType w:val="hybridMultilevel"/>
     <w:tmpl w:val="2A22C1F4"/>
@@ -12869,7 +12051,7 @@
       </w:rPr>
     </w:lvl>
   </w:abstractNum>
-  <w:abstractNum w:abstractNumId="17" w15:restartNumberingAfterBreak="0">
+  <w:abstractNum w:abstractNumId="18" w15:restartNumberingAfterBreak="0">
     <w:nsid w:val="27E07D06"/>
     <w:multiLevelType w:val="hybridMultilevel"/>
     <w:tmpl w:val="AEF0CBE6"/>
@@ -12958,7 +12140,7 @@
       </w:pPr>
     </w:lvl>
   </w:abstractNum>
-  <w:abstractNum w:abstractNumId="18" w15:restartNumberingAfterBreak="0">
+  <w:abstractNum w:abstractNumId="19" w15:restartNumberingAfterBreak="0">
     <w:nsid w:val="2F1024E3"/>
     <w:multiLevelType w:val="hybridMultilevel"/>
     <w:tmpl w:val="E4AE9CE4"/>
@@ -13071,7 +12253,7 @@
       </w:rPr>
     </w:lvl>
   </w:abstractNum>
-  <w:abstractNum w:abstractNumId="19" w15:restartNumberingAfterBreak="0">
+  <w:abstractNum w:abstractNumId="20" w15:restartNumberingAfterBreak="0">
     <w:nsid w:val="33E80BD3"/>
     <w:multiLevelType w:val="hybridMultilevel"/>
     <w:tmpl w:val="B88E9B70"/>
@@ -13160,7 +12342,7 @@
       </w:pPr>
     </w:lvl>
   </w:abstractNum>
-  <w:abstractNum w:abstractNumId="20" w15:restartNumberingAfterBreak="0">
+  <w:abstractNum w:abstractNumId="21" w15:restartNumberingAfterBreak="0">
     <w:nsid w:val="36370769"/>
     <w:multiLevelType w:val="hybridMultilevel"/>
     <w:tmpl w:val="E4AE9CE4"/>
@@ -13273,7 +12455,7 @@
       </w:rPr>
     </w:lvl>
   </w:abstractNum>
-  <w:abstractNum w:abstractNumId="21" w15:restartNumberingAfterBreak="0">
+  <w:abstractNum w:abstractNumId="22" w15:restartNumberingAfterBreak="0">
     <w:nsid w:val="363F516B"/>
     <w:multiLevelType w:val="hybridMultilevel"/>
     <w:tmpl w:val="4E64DBDA"/>
@@ -13365,7 +12547,7 @@
       </w:pPr>
     </w:lvl>
   </w:abstractNum>
-  <w:abstractNum w:abstractNumId="22" w15:restartNumberingAfterBreak="0">
+  <w:abstractNum w:abstractNumId="23" w15:restartNumberingAfterBreak="0">
     <w:nsid w:val="36D302D5"/>
     <w:multiLevelType w:val="hybridMultilevel"/>
     <w:tmpl w:val="A46066C0"/>
@@ -13454,7 +12636,7 @@
       </w:pPr>
     </w:lvl>
   </w:abstractNum>
-  <w:abstractNum w:abstractNumId="23" w15:restartNumberingAfterBreak="0">
+  <w:abstractNum w:abstractNumId="24" w15:restartNumberingAfterBreak="0">
     <w:nsid w:val="392E5F7A"/>
     <w:multiLevelType w:val="hybridMultilevel"/>
     <w:tmpl w:val="4126D080"/>
@@ -13566,7 +12748,7 @@
       </w:rPr>
     </w:lvl>
   </w:abstractNum>
-  <w:abstractNum w:abstractNumId="24" w15:restartNumberingAfterBreak="0">
+  <w:abstractNum w:abstractNumId="25" w15:restartNumberingAfterBreak="0">
     <w:nsid w:val="3CE42F0D"/>
     <w:multiLevelType w:val="hybridMultilevel"/>
     <w:tmpl w:val="EEE6A586"/>
@@ -13655,7 +12837,7 @@
       </w:pPr>
     </w:lvl>
   </w:abstractNum>
-  <w:abstractNum w:abstractNumId="25" w15:restartNumberingAfterBreak="0">
+  <w:abstractNum w:abstractNumId="26" w15:restartNumberingAfterBreak="0">
     <w:nsid w:val="3FFA1EEC"/>
     <w:multiLevelType w:val="hybridMultilevel"/>
     <w:tmpl w:val="17CC4912"/>
@@ -13768,7 +12950,7 @@
       </w:rPr>
     </w:lvl>
   </w:abstractNum>
-  <w:abstractNum w:abstractNumId="26" w15:restartNumberingAfterBreak="0">
+  <w:abstractNum w:abstractNumId="27" w15:restartNumberingAfterBreak="0">
     <w:nsid w:val="410D400D"/>
     <w:multiLevelType w:val="hybridMultilevel"/>
     <w:tmpl w:val="A46066C0"/>
@@ -13857,7 +13039,7 @@
       </w:pPr>
     </w:lvl>
   </w:abstractNum>
-  <w:abstractNum w:abstractNumId="27" w15:restartNumberingAfterBreak="0">
+  <w:abstractNum w:abstractNumId="28" w15:restartNumberingAfterBreak="0">
     <w:nsid w:val="411B6F6C"/>
     <w:multiLevelType w:val="hybridMultilevel"/>
     <w:tmpl w:val="7AF458DE"/>
@@ -13946,7 +13128,7 @@
       </w:pPr>
     </w:lvl>
   </w:abstractNum>
-  <w:abstractNum w:abstractNumId="28" w15:restartNumberingAfterBreak="0">
+  <w:abstractNum w:abstractNumId="29" w15:restartNumberingAfterBreak="0">
     <w:nsid w:val="4BF007D8"/>
     <w:multiLevelType w:val="hybridMultilevel"/>
     <w:tmpl w:val="4E64DBDA"/>
@@ -14038,7 +13220,7 @@
       </w:pPr>
     </w:lvl>
   </w:abstractNum>
-  <w:abstractNum w:abstractNumId="29" w15:restartNumberingAfterBreak="0">
+  <w:abstractNum w:abstractNumId="30" w15:restartNumberingAfterBreak="0">
     <w:nsid w:val="4F6F2B76"/>
     <w:multiLevelType w:val="hybridMultilevel"/>
     <w:tmpl w:val="275E9698"/>
@@ -14150,7 +13332,7 @@
       </w:rPr>
     </w:lvl>
   </w:abstractNum>
-  <w:abstractNum w:abstractNumId="30" w15:restartNumberingAfterBreak="0">
+  <w:abstractNum w:abstractNumId="31" w15:restartNumberingAfterBreak="0">
     <w:nsid w:val="52E84F1B"/>
     <w:multiLevelType w:val="hybridMultilevel"/>
     <w:tmpl w:val="7AF458DE"/>
@@ -14239,7 +13421,7 @@
       </w:pPr>
     </w:lvl>
   </w:abstractNum>
-  <w:abstractNum w:abstractNumId="31" w15:restartNumberingAfterBreak="0">
+  <w:abstractNum w:abstractNumId="32" w15:restartNumberingAfterBreak="0">
     <w:nsid w:val="544F2A2F"/>
     <w:multiLevelType w:val="hybridMultilevel"/>
     <w:tmpl w:val="B42ECAEE"/>
@@ -14328,7 +13510,7 @@
       </w:pPr>
     </w:lvl>
   </w:abstractNum>
-  <w:abstractNum w:abstractNumId="32" w15:restartNumberingAfterBreak="0">
+  <w:abstractNum w:abstractNumId="33" w15:restartNumberingAfterBreak="0">
     <w:nsid w:val="57231FF9"/>
     <w:multiLevelType w:val="hybridMultilevel"/>
     <w:tmpl w:val="A0B26ACC"/>
@@ -14440,7 +13622,7 @@
       </w:rPr>
     </w:lvl>
   </w:abstractNum>
-  <w:abstractNum w:abstractNumId="33" w15:restartNumberingAfterBreak="0">
+  <w:abstractNum w:abstractNumId="34" w15:restartNumberingAfterBreak="0">
     <w:nsid w:val="58F318DA"/>
     <w:multiLevelType w:val="hybridMultilevel"/>
     <w:tmpl w:val="41CECF96"/>
@@ -14552,7 +13734,7 @@
       </w:rPr>
     </w:lvl>
   </w:abstractNum>
-  <w:abstractNum w:abstractNumId="34" w15:restartNumberingAfterBreak="0">
+  <w:abstractNum w:abstractNumId="35" w15:restartNumberingAfterBreak="0">
     <w:nsid w:val="594C0F66"/>
     <w:multiLevelType w:val="hybridMultilevel"/>
     <w:tmpl w:val="EEE6A586"/>
@@ -14641,7 +13823,7 @@
       </w:pPr>
     </w:lvl>
   </w:abstractNum>
-  <w:abstractNum w:abstractNumId="35" w15:restartNumberingAfterBreak="0">
+  <w:abstractNum w:abstractNumId="36" w15:restartNumberingAfterBreak="0">
     <w:nsid w:val="5D3869DC"/>
     <w:multiLevelType w:val="hybridMultilevel"/>
     <w:tmpl w:val="7AF458DE"/>
@@ -14730,7 +13912,7 @@
       </w:pPr>
     </w:lvl>
   </w:abstractNum>
-  <w:abstractNum w:abstractNumId="36" w15:restartNumberingAfterBreak="0">
+  <w:abstractNum w:abstractNumId="37" w15:restartNumberingAfterBreak="0">
     <w:nsid w:val="5EC16BC5"/>
     <w:multiLevelType w:val="hybridMultilevel"/>
     <w:tmpl w:val="EEE6A586"/>
@@ -14819,7 +14001,7 @@
       </w:pPr>
     </w:lvl>
   </w:abstractNum>
-  <w:abstractNum w:abstractNumId="37" w15:restartNumberingAfterBreak="0">
+  <w:abstractNum w:abstractNumId="38" w15:restartNumberingAfterBreak="0">
     <w:nsid w:val="5F620C0B"/>
     <w:multiLevelType w:val="hybridMultilevel"/>
     <w:tmpl w:val="4E64DBDA"/>
@@ -14911,7 +14093,7 @@
       </w:pPr>
     </w:lvl>
   </w:abstractNum>
-  <w:abstractNum w:abstractNumId="38" w15:restartNumberingAfterBreak="0">
+  <w:abstractNum w:abstractNumId="39" w15:restartNumberingAfterBreak="0">
     <w:nsid w:val="61832707"/>
     <w:multiLevelType w:val="hybridMultilevel"/>
     <w:tmpl w:val="75967F9E"/>
@@ -15000,7 +14182,7 @@
       </w:pPr>
     </w:lvl>
   </w:abstractNum>
-  <w:abstractNum w:abstractNumId="39" w15:restartNumberingAfterBreak="0">
+  <w:abstractNum w:abstractNumId="40" w15:restartNumberingAfterBreak="0">
     <w:nsid w:val="67D23426"/>
     <w:multiLevelType w:val="hybridMultilevel"/>
     <w:tmpl w:val="C5A84312"/>
@@ -15086,7 +14268,7 @@
       </w:pPr>
     </w:lvl>
   </w:abstractNum>
-  <w:abstractNum w:abstractNumId="40" w15:restartNumberingAfterBreak="0">
+  <w:abstractNum w:abstractNumId="41" w15:restartNumberingAfterBreak="0">
     <w:nsid w:val="6FE90B2B"/>
     <w:multiLevelType w:val="hybridMultilevel"/>
     <w:tmpl w:val="97728EB6"/>
@@ -15175,7 +14357,7 @@
       </w:pPr>
     </w:lvl>
   </w:abstractNum>
-  <w:abstractNum w:abstractNumId="41" w15:restartNumberingAfterBreak="0">
+  <w:abstractNum w:abstractNumId="42" w15:restartNumberingAfterBreak="0">
     <w:nsid w:val="70152F23"/>
     <w:multiLevelType w:val="hybridMultilevel"/>
     <w:tmpl w:val="EEE6A586"/>
@@ -15264,7 +14446,7 @@
       </w:pPr>
     </w:lvl>
   </w:abstractNum>
-  <w:abstractNum w:abstractNumId="42" w15:restartNumberingAfterBreak="0">
+  <w:abstractNum w:abstractNumId="43" w15:restartNumberingAfterBreak="0">
     <w:nsid w:val="718D6BDA"/>
     <w:multiLevelType w:val="hybridMultilevel"/>
     <w:tmpl w:val="EEE6A586"/>
@@ -15353,7 +14535,7 @@
       </w:pPr>
     </w:lvl>
   </w:abstractNum>
-  <w:abstractNum w:abstractNumId="43" w15:restartNumberingAfterBreak="0">
+  <w:abstractNum w:abstractNumId="44" w15:restartNumberingAfterBreak="0">
     <w:nsid w:val="74F35CC5"/>
     <w:multiLevelType w:val="hybridMultilevel"/>
     <w:tmpl w:val="B88E9B70"/>
@@ -15442,7 +14624,7 @@
       </w:pPr>
     </w:lvl>
   </w:abstractNum>
-  <w:abstractNum w:abstractNumId="44" w15:restartNumberingAfterBreak="0">
+  <w:abstractNum w:abstractNumId="45" w15:restartNumberingAfterBreak="0">
     <w:nsid w:val="779552B4"/>
     <w:multiLevelType w:val="hybridMultilevel"/>
     <w:tmpl w:val="38B285C6"/>
@@ -15528,7 +14710,7 @@
       </w:pPr>
     </w:lvl>
   </w:abstractNum>
-  <w:abstractNum w:abstractNumId="45" w15:restartNumberingAfterBreak="0">
+  <w:abstractNum w:abstractNumId="46" w15:restartNumberingAfterBreak="0">
     <w:nsid w:val="7866383D"/>
     <w:multiLevelType w:val="hybridMultilevel"/>
     <w:tmpl w:val="6016BA36"/>
@@ -15641,7 +14823,7 @@
       </w:rPr>
     </w:lvl>
   </w:abstractNum>
-  <w:abstractNum w:abstractNumId="46" w15:restartNumberingAfterBreak="0">
+  <w:abstractNum w:abstractNumId="47" w15:restartNumberingAfterBreak="0">
     <w:nsid w:val="79FD2D2D"/>
     <w:multiLevelType w:val="hybridMultilevel"/>
     <w:tmpl w:val="B42ECAEE"/>
@@ -15731,145 +14913,148 @@
     </w:lvl>
   </w:abstractNum>
   <w:num w:numId="1">
-    <w:abstractNumId w:val="8"/>
+    <w:abstractNumId w:val="9"/>
   </w:num>
   <w:num w:numId="2">
-    <w:abstractNumId w:val="24"/>
+    <w:abstractNumId w:val="25"/>
   </w:num>
   <w:num w:numId="3">
-    <w:abstractNumId w:val="10"/>
+    <w:abstractNumId w:val="11"/>
   </w:num>
   <w:num w:numId="4">
-    <w:abstractNumId w:val="34"/>
+    <w:abstractNumId w:val="35"/>
   </w:num>
   <w:num w:numId="5">
-    <w:abstractNumId w:val="13"/>
+    <w:abstractNumId w:val="14"/>
   </w:num>
   <w:num w:numId="6">
-    <w:abstractNumId w:val="15"/>
+    <w:abstractNumId w:val="16"/>
   </w:num>
   <w:num w:numId="7">
-    <w:abstractNumId w:val="11"/>
+    <w:abstractNumId w:val="12"/>
   </w:num>
   <w:num w:numId="8">
     <w:abstractNumId w:val="4"/>
   </w:num>
   <w:num w:numId="9">
-    <w:abstractNumId w:val="40"/>
+    <w:abstractNumId w:val="41"/>
   </w:num>
   <w:num w:numId="10">
-    <w:abstractNumId w:val="26"/>
+    <w:abstractNumId w:val="27"/>
   </w:num>
   <w:num w:numId="11">
-    <w:abstractNumId w:val="17"/>
+    <w:abstractNumId w:val="18"/>
   </w:num>
   <w:num w:numId="12">
-    <w:abstractNumId w:val="46"/>
+    <w:abstractNumId w:val="47"/>
   </w:num>
   <w:num w:numId="13">
-    <w:abstractNumId w:val="31"/>
+    <w:abstractNumId w:val="32"/>
   </w:num>
   <w:num w:numId="14">
-    <w:abstractNumId w:val="38"/>
+    <w:abstractNumId w:val="39"/>
   </w:num>
   <w:num w:numId="15">
     <w:abstractNumId w:val="5"/>
   </w:num>
   <w:num w:numId="16">
-    <w:abstractNumId w:val="21"/>
+    <w:abstractNumId w:val="22"/>
   </w:num>
   <w:num w:numId="17">
-    <w:abstractNumId w:val="19"/>
+    <w:abstractNumId w:val="20"/>
   </w:num>
   <w:num w:numId="18">
     <w:abstractNumId w:val="1"/>
   </w:num>
   <w:num w:numId="19">
-    <w:abstractNumId w:val="30"/>
+    <w:abstractNumId w:val="31"/>
   </w:num>
   <w:num w:numId="20">
-    <w:abstractNumId w:val="27"/>
+    <w:abstractNumId w:val="28"/>
   </w:num>
   <w:num w:numId="21">
-    <w:abstractNumId w:val="35"/>
+    <w:abstractNumId w:val="36"/>
   </w:num>
   <w:num w:numId="22">
-    <w:abstractNumId w:val="41"/>
+    <w:abstractNumId w:val="42"/>
   </w:num>
   <w:num w:numId="23">
-    <w:abstractNumId w:val="14"/>
+    <w:abstractNumId w:val="15"/>
   </w:num>
   <w:num w:numId="24">
-    <w:abstractNumId w:val="42"/>
+    <w:abstractNumId w:val="43"/>
   </w:num>
   <w:num w:numId="25">
-    <w:abstractNumId w:val="36"/>
+    <w:abstractNumId w:val="37"/>
   </w:num>
   <w:num w:numId="26">
+    <w:abstractNumId w:val="46"/>
+  </w:num>
+  <w:num w:numId="27">
+    <w:abstractNumId w:val="13"/>
+  </w:num>
+  <w:num w:numId="28">
     <w:abstractNumId w:val="45"/>
   </w:num>
-  <w:num w:numId="27">
-    <w:abstractNumId w:val="12"/>
+  <w:num w:numId="29">
+    <w:abstractNumId w:val="8"/>
   </w:num>
-  <w:num w:numId="28">
-    <w:abstractNumId w:val="44"/>
+  <w:num w:numId="30">
+    <w:abstractNumId w:val="10"/>
   </w:num>
-  <w:num w:numId="29">
+  <w:num w:numId="31">
     <w:abstractNumId w:val="7"/>
   </w:num>
-  <w:num w:numId="30">
-    <w:abstractNumId w:val="9"/>
-  </w:num>
-  <w:num w:numId="31">
-    <w:abstractNumId w:val="6"/>
-  </w:num>
   <w:num w:numId="32">
-    <w:abstractNumId w:val="32"/>
+    <w:abstractNumId w:val="33"/>
   </w:num>
   <w:num w:numId="33">
-    <w:abstractNumId w:val="22"/>
+    <w:abstractNumId w:val="23"/>
   </w:num>
   <w:num w:numId="34">
-    <w:abstractNumId w:val="43"/>
+    <w:abstractNumId w:val="44"/>
   </w:num>
   <w:num w:numId="35">
     <w:abstractNumId w:val="2"/>
   </w:num>
   <w:num w:numId="36">
-    <w:abstractNumId w:val="20"/>
+    <w:abstractNumId w:val="21"/>
   </w:num>
   <w:num w:numId="37">
-    <w:abstractNumId w:val="28"/>
+    <w:abstractNumId w:val="29"/>
   </w:num>
   <w:num w:numId="38">
-    <w:abstractNumId w:val="18"/>
+    <w:abstractNumId w:val="19"/>
   </w:num>
   <w:num w:numId="39">
-    <w:abstractNumId w:val="37"/>
+    <w:abstractNumId w:val="38"/>
   </w:num>
   <w:num w:numId="40">
-    <w:abstractNumId w:val="39"/>
+    <w:abstractNumId w:val="40"/>
   </w:num>
   <w:num w:numId="41">
-    <w:abstractNumId w:val="25"/>
+    <w:abstractNumId w:val="26"/>
   </w:num>
   <w:num w:numId="42">
-    <w:abstractNumId w:val="33"/>
+    <w:abstractNumId w:val="34"/>
   </w:num>
   <w:num w:numId="43">
     <w:abstractNumId w:val="3"/>
   </w:num>
   <w:num w:numId="44">
-    <w:abstractNumId w:val="29"/>
+    <w:abstractNumId w:val="30"/>
   </w:num>
   <w:num w:numId="45">
     <w:abstractNumId w:val="0"/>
   </w:num>
   <w:num w:numId="46">
-    <w:abstractNumId w:val="16"/>
+    <w:abstractNumId w:val="17"/>
   </w:num>
   <w:num w:numId="47">
-    <w:abstractNumId w:val="23"/>
+    <w:abstractNumId w:val="24"/>
+  </w:num>
+  <w:num w:numId="48">
+    <w:abstractNumId w:val="6"/>
   </w:num>
 </w:numbering>
 </file>
@@ -16637,7 +15822,6 @@
     <w:basedOn w:val="Normal"/>
     <w:next w:val="Normal"/>
     <w:uiPriority w:val="35"/>
-    <w:semiHidden/>
     <w:unhideWhenUsed/>
     <w:qFormat/>
     <w:rsid w:val="00B87ACF"/>
@@ -17421,6 +16605,18 @@
       </w:rPr>
     </w:tblStylePr>
   </w:style>
+  <w:style w:type="character" w:styleId="FollowedHyperlink">
+    <w:name w:val="FollowedHyperlink"/>
+    <w:basedOn w:val="DefaultParagraphFont"/>
+    <w:uiPriority w:val="99"/>
+    <w:semiHidden/>
+    <w:unhideWhenUsed/>
+    <w:rsid w:val="00214C2B"/>
+    <w:rPr>
+      <w:color w:val="954F72" w:themeColor="followedHyperlink"/>
+      <w:u w:val="single"/>
+    </w:rPr>
+  </w:style>
 </w:styles>
 </file>
 
@@ -17709,7 +16905,7 @@
 </file>
 
 <file path=customXml/itemProps2.xml><?xml version="1.0" encoding="utf-8"?>
-<ds:datastoreItem xmlns:ds="http://schemas.openxmlformats.org/officeDocument/2006/customXml" ds:itemID="{E33BA9B6-2246-4D64-9A24-A1A5A2C87F15}">
+<ds:datastoreItem xmlns:ds="http://schemas.openxmlformats.org/officeDocument/2006/customXml" ds:itemID="{5B107060-8CB7-47EE-B19C-F7AB1D07C171}">
   <ds:schemaRefs>
     <ds:schemaRef ds:uri="http://schemas.openxmlformats.org/officeDocument/2006/bibliography"/>
   </ds:schemaRefs>

</xml_diff>

<commit_message>
Updated doc for test
</commit_message>
<xml_diff>
--- a/Docs/ESP-DesignDocument.docx
+++ b/Docs/ESP-DesignDocument.docx
@@ -849,7 +849,7 @@
                   </wp:anchor>
                 </w:drawing>
               </mc:Choice>
-              <mc:Fallback xmlns:w16se="http://schemas.microsoft.com/office/word/2015/wordml/symex" xmlns:cx5="http://schemas.microsoft.com/office/drawing/2016/5/11/chartex" xmlns:cx4="http://schemas.microsoft.com/office/drawing/2016/5/10/chartex" xmlns:cx3="http://schemas.microsoft.com/office/drawing/2016/5/9/chartex" xmlns:cx2="http://schemas.microsoft.com/office/drawing/2015/10/21/chartex" xmlns:cx1="http://schemas.microsoft.com/office/drawing/2015/9/8/chartex" xmlns:cx="http://schemas.microsoft.com/office/drawing/2014/chartex">
+              <mc:Fallback xmlns:cx="http://schemas.microsoft.com/office/drawing/2014/chartex" xmlns:cx1="http://schemas.microsoft.com/office/drawing/2015/9/8/chartex" xmlns:cx2="http://schemas.microsoft.com/office/drawing/2015/10/21/chartex" xmlns:cx3="http://schemas.microsoft.com/office/drawing/2016/5/9/chartex" xmlns:cx4="http://schemas.microsoft.com/office/drawing/2016/5/10/chartex" xmlns:cx5="http://schemas.microsoft.com/office/drawing/2016/5/11/chartex" xmlns:w16se="http://schemas.microsoft.com/office/word/2015/wordml/symex">
                 <w:pict>
                   <v:group w14:anchorId="2F169BEB" id="Group 114" o:spid="_x0000_s1026" style="position:absolute;margin-left:0;margin-top:0;width:18pt;height:10in;z-index:251659264;mso-width-percent:29;mso-height-percent:909;mso-left-percent:45;mso-position-horizontal-relative:page;mso-position-vertical:center;mso-position-vertical-relative:page;mso-width-percent:29;mso-height-percent:909;mso-left-percent:45" coordsize="2286,91440" o:gfxdata="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">
                     <v:rect id="Rectangle 115" o:spid="_x0000_s1027" style="position:absolute;width:2286;height:87820;visibility:visible;mso-wrap-style:square;v-text-anchor:middle" o:gfxdata="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" fillcolor="#ed7d31 [3205]" stroked="f" strokeweight="1pt"/>
@@ -1854,7 +1854,7 @@
           <v:shape id="_x0000_i1025" type="#_x0000_t75" style="width:467.05pt;height:323.7pt" o:ole="">
             <v:imagedata r:id="rId9" o:title=""/>
           </v:shape>
-          <o:OLEObject Type="Embed" ProgID="Visio.Drawing.15" ShapeID="_x0000_i1025" DrawAspect="Content" ObjectID="_1546109925" r:id="rId10"/>
+          <o:OLEObject Type="Embed" ProgID="Visio.Drawing.15" ShapeID="_x0000_i1025" DrawAspect="Content" ObjectID="_1546286077" r:id="rId10"/>
         </w:object>
       </w:r>
     </w:p>
@@ -1866,24 +1866,14 @@
       <w:r>
         <w:t xml:space="preserve">Figure </w:t>
       </w:r>
-      <w:r>
-        <w:fldChar w:fldCharType="begin"/>
-      </w:r>
-      <w:r>
-        <w:instrText xml:space="preserve"> SEQ Figure \* ARABIC </w:instrText>
-      </w:r>
-      <w:r>
-        <w:fldChar w:fldCharType="separate"/>
-      </w:r>
-      <w:r>
-        <w:rPr>
-          <w:noProof/>
-        </w:rPr>
-        <w:t>1</w:t>
-      </w:r>
-      <w:r>
-        <w:fldChar w:fldCharType="end"/>
-      </w:r>
+      <w:fldSimple w:instr=" SEQ Figure \* ARABIC ">
+        <w:r>
+          <w:rPr>
+            <w:noProof/>
+          </w:rPr>
+          <w:t>1</w:t>
+        </w:r>
+      </w:fldSimple>
       <w:r>
         <w:t xml:space="preserve"> - Class diagram</w:t>
       </w:r>
@@ -9252,12 +9242,16 @@
     <w:p>
       <w:pPr>
         <w:pStyle w:val="Heading3"/>
+        <w:jc w:val="both"/>
       </w:pPr>
       <w:r>
         <w:t>Problem of installing and configuring the compiler:</w:t>
       </w:r>
     </w:p>
     <w:p>
+      <w:pPr>
+        <w:jc w:val="both"/>
+      </w:pPr>
       <w:r>
         <w:t>First, t</w:t>
       </w:r>
@@ -9284,31 +9278,7 @@
           <w:rPr>
             <w:rStyle w:val="Hyperlink"/>
           </w:rPr>
-          <w:t>http://w</w:t>
-        </w:r>
-        <w:r>
-          <w:rPr>
-            <w:rStyle w:val="Hyperlink"/>
-          </w:rPr>
-          <w:t>w</w:t>
-        </w:r>
-        <w:r>
-          <w:rPr>
-            <w:rStyle w:val="Hyperlink"/>
-          </w:rPr>
-          <w:t>w.mingw.org/category/w</w:t>
-        </w:r>
-        <w:r>
-          <w:rPr>
-            <w:rStyle w:val="Hyperlink"/>
-          </w:rPr>
-          <w:t>i</w:t>
-        </w:r>
-        <w:r>
-          <w:rPr>
-            <w:rStyle w:val="Hyperlink"/>
-          </w:rPr>
-          <w:t>ki/download</w:t>
+          <w:t>http://www.mingw.org/category/wiki/download</w:t>
         </w:r>
       </w:hyperlink>
       <w:r>
@@ -9327,16 +9297,13 @@
         <w:t xml:space="preserve"> and do the following set up</w:t>
       </w:r>
       <w:r>
-        <w:t xml:space="preserve"> as Figure 2. MinGW includes a</w:t>
-      </w:r>
-      <w:r>
-        <w:t xml:space="preserve"> port of the GNU Compiler Collection (GCC), including C, C++</w:t>
-      </w:r>
-      <w:r>
-        <w:t xml:space="preserve"> for Window environment.  </w:t>
+        <w:t xml:space="preserve"> as Figure 2. MinGW includes a port of the GNU Compiler Collection (GCC), including C, C++ for Window environment.  </w:t>
       </w:r>
     </w:p>
     <w:p>
+      <w:pPr>
+        <w:jc w:val="both"/>
+      </w:pPr>
       <w:r>
         <w:rPr>
           <w:noProof/>
@@ -9387,29 +9354,19 @@
     <w:p>
       <w:pPr>
         <w:pStyle w:val="NoSpacing"/>
-        <w:jc w:val="center"/>
+        <w:jc w:val="both"/>
       </w:pPr>
       <w:r>
         <w:t xml:space="preserve">Figure </w:t>
       </w:r>
-      <w:r>
-        <w:fldChar w:fldCharType="begin"/>
-      </w:r>
-      <w:r>
-        <w:instrText xml:space="preserve"> SEQ Figure \* ARABIC </w:instrText>
-      </w:r>
-      <w:r>
-        <w:fldChar w:fldCharType="separate"/>
-      </w:r>
-      <w:r>
-        <w:rPr>
-          <w:noProof/>
-        </w:rPr>
-        <w:t>2</w:t>
-      </w:r>
-      <w:r>
-        <w:fldChar w:fldCharType="end"/>
-      </w:r>
+      <w:fldSimple w:instr=" SEQ Figure \* ARABIC ">
+        <w:r>
+          <w:rPr>
+            <w:noProof/>
+          </w:rPr>
+          <w:t>2</w:t>
+        </w:r>
+      </w:fldSimple>
       <w:r>
         <w:t xml:space="preserve"> - </w:t>
       </w:r>
@@ -9418,6 +9375,9 @@
       </w:r>
     </w:p>
     <w:p>
+      <w:pPr>
+        <w:jc w:val="both"/>
+      </w:pPr>
       <w:r>
         <w:lastRenderedPageBreak/>
         <w:t>This setting turned out some following errors</w:t>
@@ -9436,6 +9396,7 @@
           <w:ilvl w:val="0"/>
           <w:numId w:val="48"/>
         </w:numPr>
+        <w:jc w:val="both"/>
         <w:rPr>
           <w:i/>
         </w:rPr>
@@ -9454,6 +9415,7 @@
           <w:ilvl w:val="0"/>
           <w:numId w:val="48"/>
         </w:numPr>
+        <w:jc w:val="both"/>
         <w:rPr>
           <w:i/>
         </w:rPr>
@@ -9466,6 +9428,9 @@
       </w:r>
     </w:p>
     <w:p>
+      <w:pPr>
+        <w:jc w:val="both"/>
+      </w:pPr>
       <w:r>
         <w:t>To get rid of these errors, one of the suggested solution is c</w:t>
       </w:r>
@@ -9537,6 +9502,9 @@
       </w:r>
     </w:p>
     <w:p>
+      <w:pPr>
+        <w:jc w:val="both"/>
+      </w:pPr>
       <w:r>
         <w:rPr>
           <w:noProof/>
@@ -9669,35 +9637,26 @@
     <w:p>
       <w:pPr>
         <w:pStyle w:val="NoSpacing"/>
-        <w:jc w:val="center"/>
+        <w:jc w:val="both"/>
       </w:pPr>
       <w:r>
         <w:t xml:space="preserve">Figure </w:t>
       </w:r>
-      <w:r>
-        <w:fldChar w:fldCharType="begin"/>
-      </w:r>
-      <w:r>
-        <w:instrText xml:space="preserve"> SEQ Figure \* ARABIC </w:instrText>
-      </w:r>
-      <w:r>
-        <w:fldChar w:fldCharType="separate"/>
-      </w:r>
-      <w:r>
-        <w:rPr>
-          <w:noProof/>
-        </w:rPr>
-        <w:t>3</w:t>
-      </w:r>
-      <w:r>
-        <w:fldChar w:fldCharType="end"/>
-      </w:r>
+      <w:fldSimple w:instr=" SEQ Figure \* ARABIC ">
+        <w:r>
+          <w:rPr>
+            <w:noProof/>
+          </w:rPr>
+          <w:t>3</w:t>
+        </w:r>
+      </w:fldSimple>
       <w:r>
         <w:t xml:space="preserve"> - New flag is added</w:t>
       </w:r>
     </w:p>
     <w:p>
       <w:pPr>
+        <w:jc w:val="both"/>
         <w:rPr>
           <w:i/>
         </w:rPr>
@@ -9725,6 +9684,9 @@
       </w:r>
     </w:p>
     <w:p>
+      <w:pPr>
+        <w:jc w:val="both"/>
+      </w:pPr>
       <w:r>
         <w:rPr>
           <w:noProof/>
@@ -9775,35 +9737,28 @@
     <w:p>
       <w:pPr>
         <w:pStyle w:val="NoSpacing"/>
-        <w:jc w:val="center"/>
+        <w:jc w:val="both"/>
       </w:pPr>
       <w:r>
         <w:lastRenderedPageBreak/>
         <w:t xml:space="preserve">Figure </w:t>
       </w:r>
-      <w:r>
-        <w:fldChar w:fldCharType="begin"/>
-      </w:r>
-      <w:r>
-        <w:instrText xml:space="preserve"> SEQ Figure \* ARABIC </w:instrText>
-      </w:r>
-      <w:r>
-        <w:fldChar w:fldCharType="separate"/>
-      </w:r>
-      <w:r>
-        <w:rPr>
-          <w:noProof/>
-        </w:rPr>
-        <w:t>4</w:t>
-      </w:r>
-      <w:r>
-        <w:fldChar w:fldCharType="end"/>
-      </w:r>
+      <w:fldSimple w:instr=" SEQ Figure \* ARABIC ">
+        <w:r>
+          <w:rPr>
+            <w:noProof/>
+          </w:rPr>
+          <w:t>4</w:t>
+        </w:r>
+      </w:fldSimple>
       <w:r>
         <w:t xml:space="preserve"> - _strcmp error</w:t>
       </w:r>
     </w:p>
     <w:p>
+      <w:pPr>
+        <w:jc w:val="both"/>
+      </w:pPr>
       <w:r>
         <w:t xml:space="preserve">It could be the configuration for minGW was not correct. However, we cannot indicated what is going wrong, since the minGW provided many options to install the compiler. Then, an alternative solution was tried. Besides minGW, one of the </w:t>
       </w:r>
@@ -9856,6 +9811,9 @@
       </w:r>
     </w:p>
     <w:p>
+      <w:pPr>
+        <w:jc w:val="both"/>
+      </w:pPr>
       <w:r>
         <w:rPr>
           <w:noProof/>
@@ -9906,29 +9864,19 @@
     <w:p>
       <w:pPr>
         <w:pStyle w:val="NoSpacing"/>
-        <w:jc w:val="center"/>
+        <w:jc w:val="both"/>
       </w:pPr>
       <w:r>
         <w:t xml:space="preserve">Figure </w:t>
       </w:r>
-      <w:r>
-        <w:fldChar w:fldCharType="begin"/>
-      </w:r>
-      <w:r>
-        <w:instrText xml:space="preserve"> SEQ Figure \* ARABIC </w:instrText>
-      </w:r>
-      <w:r>
-        <w:fldChar w:fldCharType="separate"/>
-      </w:r>
-      <w:r>
-        <w:rPr>
-          <w:noProof/>
-        </w:rPr>
-        <w:t>5</w:t>
-      </w:r>
-      <w:r>
-        <w:fldChar w:fldCharType="end"/>
-      </w:r>
+      <w:fldSimple w:instr=" SEQ Figure \* ARABIC ">
+        <w:r>
+          <w:rPr>
+            <w:noProof/>
+          </w:rPr>
+          <w:t>5</w:t>
+        </w:r>
+      </w:fldSimple>
       <w:r>
         <w:t xml:space="preserve"> - Configuration of CodeBlock compiler with TDM-GCC</w:t>
       </w:r>
@@ -9936,21 +9884,25 @@
     <w:p>
       <w:pPr>
         <w:pStyle w:val="Heading3"/>
+        <w:jc w:val="both"/>
       </w:pPr>
       <w:r>
         <w:t>Problem with the data types for cross-complier the source code</w:t>
       </w:r>
     </w:p>
     <w:p>
+      <w:pPr>
+        <w:jc w:val="both"/>
+      </w:pPr>
       <w:r>
         <w:t>When the code was implemented on Arduino platform, we did use the Byte data type which is only work on this platform but not for the others one. This leads to a problem when we would like to implement the test for google test, it did not work properly. Since, CodeBlock or Linux environment required some extra libraries to make it complies and currently, CodeBlock does not sup</w:t>
       </w:r>
       <w:r>
-        <w:t xml:space="preserve">port the cross-complier for Arduino platform. One of the possibilities is used “typedef” </w:t>
+        <w:t xml:space="preserve">port the cross-complier for Arduino platform. One of the possibilities is used “typedef” to </w:t>
       </w:r>
       <w:r>
         <w:lastRenderedPageBreak/>
-        <w:t xml:space="preserve">to define the type Byte as a trick to make it compile in CodeBlock as well as Linux environment. However, changing the Byte type to one of the standard types of C++ such as </w:t>
+        <w:t xml:space="preserve">define the type Byte as a trick to make it compile in CodeBlock as well as Linux environment. However, changing the Byte type to one of the standard types of C++ such as </w:t>
       </w:r>
       <w:r>
         <w:t>unsigned char</w:t>
@@ -9961,21 +9913,858 @@
       <w:r>
         <w:t xml:space="preserve">is an </w:t>
       </w:r>
-      <w:bookmarkStart w:id="13" w:name="_GoBack"/>
-      <w:bookmarkEnd w:id="13"/>
       <w:r>
         <w:t>implemented solution.</w:t>
       </w:r>
     </w:p>
     <w:p>
       <w:pPr>
+        <w:jc w:val="both"/>
+      </w:pPr>
+      <w:r>
+        <w:t>After changing the data type back to the C++ standard types, the classes can be run in both Codeblock and Linux environments.</w:t>
+      </w:r>
+    </w:p>
+    <w:p>
+      <w:pPr>
         <w:pStyle w:val="Heading3"/>
+        <w:jc w:val="both"/>
       </w:pPr>
       <w:r>
         <w:t>STUBHARDWARE CLASS</w:t>
       </w:r>
     </w:p>
-    <w:p/>
+    <w:p>
+      <w:pPr>
+        <w:jc w:val="both"/>
+      </w:pPr>
+      <w:r>
+        <w:t>Stubhardware is stub of the class HardwareControl which simulates the behaviors of the real Hardware class. This class contains all the functions that the HardwareControll class has. However, the Stubharware’s function</w:t>
+      </w:r>
+      <w:r>
+        <w:t>s</w:t>
+      </w:r>
+      <w:r>
+        <w:t xml:space="preserve"> only return value or have the empty body in term of void function. These functions are used to make sure that the test can work in the condition of all hardware components work well. It also tur</w:t>
+      </w:r>
+      <w:r>
+        <w:t>ns out that if any errors occur</w:t>
+      </w:r>
+      <w:r>
+        <w:t>, it will be the problem of the upper class (CoinWallet or PropramSelect) a</w:t>
+      </w:r>
+      <w:r>
+        <w:t>nd it is easier to maintain and debug the errors.</w:t>
+      </w:r>
+    </w:p>
+    <w:p>
+      <w:pPr>
+        <w:pStyle w:val="Heading3"/>
+        <w:jc w:val="both"/>
+      </w:pPr>
+      <w:r>
+        <w:t>TESTCOINWALLET CLASS</w:t>
+      </w:r>
+    </w:p>
+    <w:p>
+      <w:pPr>
+        <w:jc w:val="both"/>
+      </w:pPr>
+      <w:r>
+        <w:t>Testcoinwallet class is the implementation of unit tests for class CoinWallet. This contains 17 tests which mainly check for the amount of the money  when users put the number of coins into the laundry machine. It also check for the balance when one of washing programs is executed and the corresponding amount of money is subtracted. The following table lists these tests in detail.</w:t>
+      </w:r>
+    </w:p>
+    <w:tbl>
+      <w:tblPr>
+        <w:tblStyle w:val="GridTable1Light"/>
+        <w:tblW w:w="0" w:type="auto"/>
+        <w:tblLook w:val="04A0" w:firstRow="1" w:lastRow="0" w:firstColumn="1" w:lastColumn="0" w:noHBand="0" w:noVBand="1"/>
+      </w:tblPr>
+      <w:tblGrid>
+        <w:gridCol w:w="2785"/>
+        <w:gridCol w:w="6565"/>
+      </w:tblGrid>
+      <w:tr>
+        <w:trPr>
+          <w:cnfStyle w:val="100000000000" w:firstRow="1" w:lastRow="0" w:firstColumn="0" w:lastColumn="0" w:oddVBand="0" w:evenVBand="0" w:oddHBand="0" w:evenHBand="0" w:firstRowFirstColumn="0" w:firstRowLastColumn="0" w:lastRowFirstColumn="0" w:lastRowLastColumn="0"/>
+        </w:trPr>
+        <w:tc>
+          <w:tcPr>
+            <w:cnfStyle w:val="001000000000" w:firstRow="0" w:lastRow="0" w:firstColumn="1" w:lastColumn="0" w:oddVBand="0" w:evenVBand="0" w:oddHBand="0" w:evenHBand="0" w:firstRowFirstColumn="0" w:firstRowLastColumn="0" w:lastRowFirstColumn="0" w:lastRowLastColumn="0"/>
+            <w:tcW w:w="2785" w:type="dxa"/>
+          </w:tcPr>
+          <w:p>
+            <w:r>
+              <w:t>Tests</w:t>
+            </w:r>
+          </w:p>
+        </w:tc>
+        <w:tc>
+          <w:tcPr>
+            <w:tcW w:w="6565" w:type="dxa"/>
+          </w:tcPr>
+          <w:p>
+            <w:pPr>
+              <w:cnfStyle w:val="100000000000" w:firstRow="1" w:lastRow="0" w:firstColumn="0" w:lastColumn="0" w:oddVBand="0" w:evenVBand="0" w:oddHBand="0" w:evenHBand="0" w:firstRowFirstColumn="0" w:firstRowLastColumn="0" w:lastRowFirstColumn="0" w:lastRowLastColumn="0"/>
+            </w:pPr>
+            <w:r>
+              <w:t xml:space="preserve">Explanations </w:t>
+            </w:r>
+          </w:p>
+        </w:tc>
+      </w:tr>
+      <w:tr>
+        <w:tc>
+          <w:tcPr>
+            <w:cnfStyle w:val="001000000000" w:firstRow="0" w:lastRow="0" w:firstColumn="1" w:lastColumn="0" w:oddVBand="0" w:evenVBand="0" w:oddHBand="0" w:evenHBand="0" w:firstRowFirstColumn="0" w:firstRowLastColumn="0" w:lastRowFirstColumn="0" w:lastRowLastColumn="0"/>
+            <w:tcW w:w="2785" w:type="dxa"/>
+          </w:tcPr>
+          <w:p>
+            <w:r>
+              <w:t>test_getBalance</w:t>
+            </w:r>
+          </w:p>
+        </w:tc>
+        <w:tc>
+          <w:tcPr>
+            <w:tcW w:w="6565" w:type="dxa"/>
+          </w:tcPr>
+          <w:p>
+            <w:pPr>
+              <w:cnfStyle w:val="000000000000" w:firstRow="0" w:lastRow="0" w:firstColumn="0" w:lastColumn="0" w:oddVBand="0" w:evenVBand="0" w:oddHBand="0" w:evenHBand="0" w:firstRowFirstColumn="0" w:firstRowLastColumn="0" w:lastRowFirstColumn="0" w:lastRowLastColumn="0"/>
+            </w:pPr>
+            <w:r>
+              <w:t xml:space="preserve">Test the getBalance method in the term of the wallet does not have any coins and the </w:t>
+            </w:r>
+            <w:r>
+              <w:t xml:space="preserve">expected </w:t>
+            </w:r>
+            <w:r>
+              <w:t>balance is 0</w:t>
+            </w:r>
+          </w:p>
+        </w:tc>
+      </w:tr>
+      <w:tr>
+        <w:tc>
+          <w:tcPr>
+            <w:cnfStyle w:val="001000000000" w:firstRow="0" w:lastRow="0" w:firstColumn="1" w:lastColumn="0" w:oddVBand="0" w:evenVBand="0" w:oddHBand="0" w:evenHBand="0" w:firstRowFirstColumn="0" w:firstRowLastColumn="0" w:lastRowFirstColumn="0" w:lastRowLastColumn="0"/>
+            <w:tcW w:w="2785" w:type="dxa"/>
+          </w:tcPr>
+          <w:p>
+            <w:r>
+              <w:t>test_coin10_one</w:t>
+            </w:r>
+          </w:p>
+        </w:tc>
+        <w:tc>
+          <w:tcPr>
+            <w:tcW w:w="6565" w:type="dxa"/>
+          </w:tcPr>
+          <w:p>
+            <w:pPr>
+              <w:cnfStyle w:val="000000000000" w:firstRow="0" w:lastRow="0" w:firstColumn="0" w:lastColumn="0" w:oddVBand="0" w:evenVBand="0" w:oddHBand="0" w:evenHBand="0" w:firstRowFirstColumn="0" w:firstRowLastColumn="0" w:lastRowFirstColumn="0" w:lastRowLastColumn="0"/>
+            </w:pPr>
+            <w:r>
+              <w:t>Test the balance of the coin wallet when 1 coin of 10 is added, the</w:t>
+            </w:r>
+            <w:r>
+              <w:t xml:space="preserve"> </w:t>
+            </w:r>
+            <w:r>
+              <w:t>expected</w:t>
+            </w:r>
+            <w:r>
+              <w:t xml:space="preserve"> balance is 10</w:t>
+            </w:r>
+          </w:p>
+        </w:tc>
+      </w:tr>
+      <w:tr>
+        <w:tc>
+          <w:tcPr>
+            <w:cnfStyle w:val="001000000000" w:firstRow="0" w:lastRow="0" w:firstColumn="1" w:lastColumn="0" w:oddVBand="0" w:evenVBand="0" w:oddHBand="0" w:evenHBand="0" w:firstRowFirstColumn="0" w:firstRowLastColumn="0" w:lastRowFirstColumn="0" w:lastRowLastColumn="0"/>
+            <w:tcW w:w="2785" w:type="dxa"/>
+          </w:tcPr>
+          <w:p>
+            <w:r>
+              <w:t>test_coin10_two</w:t>
+            </w:r>
+          </w:p>
+        </w:tc>
+        <w:tc>
+          <w:tcPr>
+            <w:tcW w:w="6565" w:type="dxa"/>
+          </w:tcPr>
+          <w:p>
+            <w:pPr>
+              <w:cnfStyle w:val="000000000000" w:firstRow="0" w:lastRow="0" w:firstColumn="0" w:lastColumn="0" w:oddVBand="0" w:evenVBand="0" w:oddHBand="0" w:evenHBand="0" w:firstRowFirstColumn="0" w:firstRowLastColumn="0" w:lastRowFirstColumn="0" w:lastRowLastColumn="0"/>
+            </w:pPr>
+            <w:r>
+              <w:t>Test the balance of the coin wallet when 2 coins of 10 are added, the</w:t>
+            </w:r>
+            <w:r>
+              <w:t xml:space="preserve"> </w:t>
+            </w:r>
+            <w:r>
+              <w:t>expected</w:t>
+            </w:r>
+            <w:r>
+              <w:t xml:space="preserve"> balance is 20</w:t>
+            </w:r>
+          </w:p>
+        </w:tc>
+      </w:tr>
+      <w:tr>
+        <w:tc>
+          <w:tcPr>
+            <w:cnfStyle w:val="001000000000" w:firstRow="0" w:lastRow="0" w:firstColumn="1" w:lastColumn="0" w:oddVBand="0" w:evenVBand="0" w:oddHBand="0" w:evenHBand="0" w:firstRowFirstColumn="0" w:firstRowLastColumn="0" w:lastRowFirstColumn="0" w:lastRowLastColumn="0"/>
+            <w:tcW w:w="2785" w:type="dxa"/>
+          </w:tcPr>
+          <w:p>
+            <w:r>
+              <w:t>test_coin10_three</w:t>
+            </w:r>
+          </w:p>
+        </w:tc>
+        <w:tc>
+          <w:tcPr>
+            <w:tcW w:w="6565" w:type="dxa"/>
+          </w:tcPr>
+          <w:p>
+            <w:pPr>
+              <w:cnfStyle w:val="000000000000" w:firstRow="0" w:lastRow="0" w:firstColumn="0" w:lastColumn="0" w:oddVBand="0" w:evenVBand="0" w:oddHBand="0" w:evenHBand="0" w:firstRowFirstColumn="0" w:firstRowLastColumn="0" w:lastRowFirstColumn="0" w:lastRowLastColumn="0"/>
+            </w:pPr>
+            <w:r>
+              <w:t>Test the balance of the coin wallet</w:t>
+            </w:r>
+            <w:r>
+              <w:t xml:space="preserve"> when 3</w:t>
+            </w:r>
+            <w:r>
+              <w:t xml:space="preserve"> coins of 10 are added</w:t>
+            </w:r>
+            <w:r>
+              <w:t>, the</w:t>
+            </w:r>
+            <w:r>
+              <w:t xml:space="preserve"> </w:t>
+            </w:r>
+            <w:r>
+              <w:t>expected</w:t>
+            </w:r>
+            <w:r>
+              <w:t xml:space="preserve"> balance is 3</w:t>
+            </w:r>
+            <w:r>
+              <w:t>0</w:t>
+            </w:r>
+          </w:p>
+        </w:tc>
+      </w:tr>
+      <w:tr>
+        <w:tc>
+          <w:tcPr>
+            <w:cnfStyle w:val="001000000000" w:firstRow="0" w:lastRow="0" w:firstColumn="1" w:lastColumn="0" w:oddVBand="0" w:evenVBand="0" w:oddHBand="0" w:evenHBand="0" w:firstRowFirstColumn="0" w:firstRowLastColumn="0" w:lastRowFirstColumn="0" w:lastRowLastColumn="0"/>
+            <w:tcW w:w="2785" w:type="dxa"/>
+          </w:tcPr>
+          <w:p>
+            <w:r>
+              <w:t>test_coin10_four</w:t>
+            </w:r>
+          </w:p>
+        </w:tc>
+        <w:tc>
+          <w:tcPr>
+            <w:tcW w:w="6565" w:type="dxa"/>
+          </w:tcPr>
+          <w:p>
+            <w:pPr>
+              <w:cnfStyle w:val="000000000000" w:firstRow="0" w:lastRow="0" w:firstColumn="0" w:lastColumn="0" w:oddVBand="0" w:evenVBand="0" w:oddHBand="0" w:evenHBand="0" w:firstRowFirstColumn="0" w:firstRowLastColumn="0" w:lastRowFirstColumn="0" w:lastRowLastColumn="0"/>
+            </w:pPr>
+            <w:r>
+              <w:t>Test the balance of the coin wallet</w:t>
+            </w:r>
+            <w:r>
+              <w:t xml:space="preserve"> when 4</w:t>
+            </w:r>
+            <w:r>
+              <w:t xml:space="preserve"> coins of 10 are added</w:t>
+            </w:r>
+            <w:r>
+              <w:t>. Since the machine only allows 3 coin</w:t>
+            </w:r>
+            <w:r>
+              <w:t>s</w:t>
+            </w:r>
+            <w:r>
+              <w:t xml:space="preserve"> of 10 are put. Then when the fourth one is put, in real situation, it is returned back to the user and the</w:t>
+            </w:r>
+            <w:r>
+              <w:t xml:space="preserve"> </w:t>
+            </w:r>
+            <w:r>
+              <w:t>expected</w:t>
+            </w:r>
+            <w:r>
+              <w:t xml:space="preserve"> balance is 3</w:t>
+            </w:r>
+            <w:r>
+              <w:t>0</w:t>
+            </w:r>
+          </w:p>
+        </w:tc>
+      </w:tr>
+      <w:tr>
+        <w:tc>
+          <w:tcPr>
+            <w:cnfStyle w:val="001000000000" w:firstRow="0" w:lastRow="0" w:firstColumn="1" w:lastColumn="0" w:oddVBand="0" w:evenVBand="0" w:oddHBand="0" w:evenHBand="0" w:firstRowFirstColumn="0" w:firstRowLastColumn="0" w:lastRowFirstColumn="0" w:lastRowLastColumn="0"/>
+            <w:tcW w:w="2785" w:type="dxa"/>
+          </w:tcPr>
+          <w:p>
+            <w:r>
+              <w:t>test_coin50_one</w:t>
+            </w:r>
+          </w:p>
+        </w:tc>
+        <w:tc>
+          <w:tcPr>
+            <w:tcW w:w="6565" w:type="dxa"/>
+          </w:tcPr>
+          <w:p>
+            <w:pPr>
+              <w:cnfStyle w:val="000000000000" w:firstRow="0" w:lastRow="0" w:firstColumn="0" w:lastColumn="0" w:oddVBand="0" w:evenVBand="0" w:oddHBand="0" w:evenHBand="0" w:firstRowFirstColumn="0" w:firstRowLastColumn="0" w:lastRowFirstColumn="0" w:lastRowLastColumn="0"/>
+            </w:pPr>
+            <w:r>
+              <w:t>Test the balance of the coin wallet</w:t>
+            </w:r>
+            <w:r>
+              <w:t xml:space="preserve"> when 1</w:t>
+            </w:r>
+            <w:r>
+              <w:t xml:space="preserve"> coin</w:t>
+            </w:r>
+            <w:r>
+              <w:t xml:space="preserve"> of 5</w:t>
+            </w:r>
+            <w:r>
+              <w:t xml:space="preserve">0 </w:t>
+            </w:r>
+            <w:r>
+              <w:t>is</w:t>
+            </w:r>
+            <w:r>
+              <w:t xml:space="preserve"> added, the </w:t>
+            </w:r>
+            <w:r>
+              <w:t xml:space="preserve">expected </w:t>
+            </w:r>
+            <w:r>
+              <w:t xml:space="preserve">balance is </w:t>
+            </w:r>
+            <w:r>
+              <w:t>5</w:t>
+            </w:r>
+            <w:r>
+              <w:t>0</w:t>
+            </w:r>
+          </w:p>
+        </w:tc>
+      </w:tr>
+      <w:tr>
+        <w:tc>
+          <w:tcPr>
+            <w:cnfStyle w:val="001000000000" w:firstRow="0" w:lastRow="0" w:firstColumn="1" w:lastColumn="0" w:oddVBand="0" w:evenVBand="0" w:oddHBand="0" w:evenHBand="0" w:firstRowFirstColumn="0" w:firstRowLastColumn="0" w:lastRowFirstColumn="0" w:lastRowLastColumn="0"/>
+            <w:tcW w:w="2785" w:type="dxa"/>
+          </w:tcPr>
+          <w:p>
+            <w:r>
+              <w:t>test_coin50_two</w:t>
+            </w:r>
+          </w:p>
+        </w:tc>
+        <w:tc>
+          <w:tcPr>
+            <w:tcW w:w="6565" w:type="dxa"/>
+          </w:tcPr>
+          <w:p>
+            <w:pPr>
+              <w:cnfStyle w:val="000000000000" w:firstRow="0" w:lastRow="0" w:firstColumn="0" w:lastColumn="0" w:oddVBand="0" w:evenVBand="0" w:oddHBand="0" w:evenHBand="0" w:firstRowFirstColumn="0" w:firstRowLastColumn="0" w:lastRowFirstColumn="0" w:lastRowLastColumn="0"/>
+            </w:pPr>
+            <w:r>
+              <w:t>Test the balance of the coin wallet</w:t>
+            </w:r>
+            <w:r>
+              <w:t xml:space="preserve"> when 2</w:t>
+            </w:r>
+            <w:r>
+              <w:t xml:space="preserve"> coin</w:t>
+            </w:r>
+            <w:r>
+              <w:t>s of 5</w:t>
+            </w:r>
+            <w:r>
+              <w:t xml:space="preserve">0 are added, the </w:t>
+            </w:r>
+            <w:r>
+              <w:t xml:space="preserve">expected </w:t>
+            </w:r>
+            <w:r>
+              <w:t xml:space="preserve"> </w:t>
+            </w:r>
+            <w:r>
+              <w:t xml:space="preserve">balance is </w:t>
+            </w:r>
+            <w:r>
+              <w:t>100</w:t>
+            </w:r>
+          </w:p>
+        </w:tc>
+      </w:tr>
+      <w:tr>
+        <w:tc>
+          <w:tcPr>
+            <w:cnfStyle w:val="001000000000" w:firstRow="0" w:lastRow="0" w:firstColumn="1" w:lastColumn="0" w:oddVBand="0" w:evenVBand="0" w:oddHBand="0" w:evenHBand="0" w:firstRowFirstColumn="0" w:firstRowLastColumn="0" w:lastRowFirstColumn="0" w:lastRowLastColumn="0"/>
+            <w:tcW w:w="2785" w:type="dxa"/>
+          </w:tcPr>
+          <w:p>
+            <w:r>
+              <w:lastRenderedPageBreak/>
+              <w:t>test_coin50_three</w:t>
+            </w:r>
+          </w:p>
+        </w:tc>
+        <w:tc>
+          <w:tcPr>
+            <w:tcW w:w="6565" w:type="dxa"/>
+          </w:tcPr>
+          <w:p>
+            <w:pPr>
+              <w:cnfStyle w:val="000000000000" w:firstRow="0" w:lastRow="0" w:firstColumn="0" w:lastColumn="0" w:oddVBand="0" w:evenVBand="0" w:oddHBand="0" w:evenHBand="0" w:firstRowFirstColumn="0" w:firstRowLastColumn="0" w:lastRowFirstColumn="0" w:lastRowLastColumn="0"/>
+            </w:pPr>
+            <w:r>
+              <w:t>Test the balance of the coin wallet</w:t>
+            </w:r>
+            <w:r>
+              <w:t xml:space="preserve"> when 3</w:t>
+            </w:r>
+            <w:r>
+              <w:t xml:space="preserve"> coin</w:t>
+            </w:r>
+            <w:r>
+              <w:t>s of 5</w:t>
+            </w:r>
+            <w:r>
+              <w:t>0 are added, the</w:t>
+            </w:r>
+            <w:r>
+              <w:t xml:space="preserve"> </w:t>
+            </w:r>
+            <w:r>
+              <w:t>expected</w:t>
+            </w:r>
+            <w:r>
+              <w:t xml:space="preserve"> balance is </w:t>
+            </w:r>
+            <w:r>
+              <w:t>150</w:t>
+            </w:r>
+          </w:p>
+        </w:tc>
+      </w:tr>
+      <w:tr>
+        <w:tc>
+          <w:tcPr>
+            <w:cnfStyle w:val="001000000000" w:firstRow="0" w:lastRow="0" w:firstColumn="1" w:lastColumn="0" w:oddVBand="0" w:evenVBand="0" w:oddHBand="0" w:evenHBand="0" w:firstRowFirstColumn="0" w:firstRowLastColumn="0" w:lastRowFirstColumn="0" w:lastRowLastColumn="0"/>
+            <w:tcW w:w="2785" w:type="dxa"/>
+          </w:tcPr>
+          <w:p>
+            <w:r>
+              <w:t>test_coin50_four</w:t>
+            </w:r>
+          </w:p>
+        </w:tc>
+        <w:tc>
+          <w:tcPr>
+            <w:tcW w:w="6565" w:type="dxa"/>
+          </w:tcPr>
+          <w:p>
+            <w:pPr>
+              <w:cnfStyle w:val="000000000000" w:firstRow="0" w:lastRow="0" w:firstColumn="0" w:lastColumn="0" w:oddVBand="0" w:evenVBand="0" w:oddHBand="0" w:evenHBand="0" w:firstRowFirstColumn="0" w:firstRowLastColumn="0" w:lastRowFirstColumn="0" w:lastRowLastColumn="0"/>
+            </w:pPr>
+            <w:r>
+              <w:t>Test the balance of the coin wallet when 4 coins</w:t>
+            </w:r>
+            <w:r>
+              <w:t xml:space="preserve"> of 5</w:t>
+            </w:r>
+            <w:r>
+              <w:t xml:space="preserve">0 are added. Since the machine only allows </w:t>
+            </w:r>
+            <w:r>
+              <w:t>3 coin</w:t>
+            </w:r>
+            <w:r>
+              <w:t>s</w:t>
+            </w:r>
+            <w:r>
+              <w:t xml:space="preserve"> of 5</w:t>
+            </w:r>
+            <w:r>
+              <w:t xml:space="preserve">0. Then when the fourth one is put, in real situation, it is returned back to the user and </w:t>
+            </w:r>
+            <w:r>
+              <w:t xml:space="preserve">the </w:t>
+            </w:r>
+            <w:r>
+              <w:t xml:space="preserve">expected </w:t>
+            </w:r>
+            <w:r>
+              <w:t>balance is 15</w:t>
+            </w:r>
+            <w:r>
+              <w:t>0</w:t>
+            </w:r>
+          </w:p>
+        </w:tc>
+      </w:tr>
+      <w:tr>
+        <w:tc>
+          <w:tcPr>
+            <w:cnfStyle w:val="001000000000" w:firstRow="0" w:lastRow="0" w:firstColumn="1" w:lastColumn="0" w:oddVBand="0" w:evenVBand="0" w:oddHBand="0" w:evenHBand="0" w:firstRowFirstColumn="0" w:firstRowLastColumn="0" w:lastRowFirstColumn="0" w:lastRowLastColumn="0"/>
+            <w:tcW w:w="2785" w:type="dxa"/>
+          </w:tcPr>
+          <w:p>
+            <w:r>
+              <w:t>test_coin200_one</w:t>
+            </w:r>
+          </w:p>
+        </w:tc>
+        <w:tc>
+          <w:tcPr>
+            <w:tcW w:w="6565" w:type="dxa"/>
+          </w:tcPr>
+          <w:p>
+            <w:pPr>
+              <w:cnfStyle w:val="000000000000" w:firstRow="0" w:lastRow="0" w:firstColumn="0" w:lastColumn="0" w:oddVBand="0" w:evenVBand="0" w:oddHBand="0" w:evenHBand="0" w:firstRowFirstColumn="0" w:firstRowLastColumn="0" w:lastRowFirstColumn="0" w:lastRowLastColumn="0"/>
+            </w:pPr>
+            <w:r>
+              <w:t>Test the balance of the coin wallet</w:t>
+            </w:r>
+            <w:r>
+              <w:t xml:space="preserve"> when 1</w:t>
+            </w:r>
+            <w:r>
+              <w:t xml:space="preserve"> coin</w:t>
+            </w:r>
+            <w:r>
+              <w:t xml:space="preserve"> of 200</w:t>
+            </w:r>
+            <w:r>
+              <w:t xml:space="preserve"> </w:t>
+            </w:r>
+            <w:r>
+              <w:t>is</w:t>
+            </w:r>
+            <w:r>
+              <w:t xml:space="preserve"> added, the</w:t>
+            </w:r>
+            <w:r>
+              <w:t xml:space="preserve"> </w:t>
+            </w:r>
+            <w:r>
+              <w:t xml:space="preserve">expected balance is </w:t>
+            </w:r>
+            <w:r>
+              <w:t>200</w:t>
+            </w:r>
+          </w:p>
+        </w:tc>
+      </w:tr>
+      <w:tr>
+        <w:tc>
+          <w:tcPr>
+            <w:cnfStyle w:val="001000000000" w:firstRow="0" w:lastRow="0" w:firstColumn="1" w:lastColumn="0" w:oddVBand="0" w:evenVBand="0" w:oddHBand="0" w:evenHBand="0" w:firstRowFirstColumn="0" w:firstRowLastColumn="0" w:lastRowFirstColumn="0" w:lastRowLastColumn="0"/>
+            <w:tcW w:w="2785" w:type="dxa"/>
+          </w:tcPr>
+          <w:p>
+            <w:r>
+              <w:t>test_coin200_two</w:t>
+            </w:r>
+          </w:p>
+        </w:tc>
+        <w:tc>
+          <w:tcPr>
+            <w:tcW w:w="6565" w:type="dxa"/>
+          </w:tcPr>
+          <w:p>
+            <w:pPr>
+              <w:cnfStyle w:val="000000000000" w:firstRow="0" w:lastRow="0" w:firstColumn="0" w:lastColumn="0" w:oddVBand="0" w:evenVBand="0" w:oddHBand="0" w:evenHBand="0" w:firstRowFirstColumn="0" w:firstRowLastColumn="0" w:lastRowFirstColumn="0" w:lastRowLastColumn="0"/>
+            </w:pPr>
+            <w:r>
+              <w:t>Test the balance of the coin wallet</w:t>
+            </w:r>
+            <w:r>
+              <w:t xml:space="preserve"> when 2</w:t>
+            </w:r>
+            <w:r>
+              <w:t xml:space="preserve"> coin</w:t>
+            </w:r>
+            <w:r>
+              <w:t>s</w:t>
+            </w:r>
+            <w:r>
+              <w:t xml:space="preserve"> of 200 </w:t>
+            </w:r>
+            <w:r>
+              <w:t>are</w:t>
+            </w:r>
+            <w:r>
+              <w:t xml:space="preserve"> added, the expected balance is </w:t>
+            </w:r>
+            <w:r>
+              <w:t>400</w:t>
+            </w:r>
+          </w:p>
+        </w:tc>
+      </w:tr>
+      <w:tr>
+        <w:tc>
+          <w:tcPr>
+            <w:cnfStyle w:val="001000000000" w:firstRow="0" w:lastRow="0" w:firstColumn="1" w:lastColumn="0" w:oddVBand="0" w:evenVBand="0" w:oddHBand="0" w:evenHBand="0" w:firstRowFirstColumn="0" w:firstRowLastColumn="0" w:lastRowFirstColumn="0" w:lastRowLastColumn="0"/>
+            <w:tcW w:w="2785" w:type="dxa"/>
+          </w:tcPr>
+          <w:p>
+            <w:r>
+              <w:t>test_coin200_three</w:t>
+            </w:r>
+          </w:p>
+        </w:tc>
+        <w:tc>
+          <w:tcPr>
+            <w:tcW w:w="6565" w:type="dxa"/>
+          </w:tcPr>
+          <w:p>
+            <w:pPr>
+              <w:cnfStyle w:val="000000000000" w:firstRow="0" w:lastRow="0" w:firstColumn="0" w:lastColumn="0" w:oddVBand="0" w:evenVBand="0" w:oddHBand="0" w:evenHBand="0" w:firstRowFirstColumn="0" w:firstRowLastColumn="0" w:lastRowFirstColumn="0" w:lastRowLastColumn="0"/>
+            </w:pPr>
+            <w:r>
+              <w:t>Test the balance of the coin wallet</w:t>
+            </w:r>
+            <w:r>
+              <w:t xml:space="preserve"> when 3</w:t>
+            </w:r>
+            <w:r>
+              <w:t xml:space="preserve"> coins</w:t>
+            </w:r>
+            <w:r>
+              <w:t xml:space="preserve"> of 20</w:t>
+            </w:r>
+            <w:r>
+              <w:t xml:space="preserve">0 are added. Since the machine only allows </w:t>
+            </w:r>
+            <w:r>
+              <w:t>2 coins of 20</w:t>
+            </w:r>
+            <w:r>
+              <w:t xml:space="preserve">0. Then when the fourth one is put, in real situation, it is returned back to the user and the expected balance is </w:t>
+            </w:r>
+            <w:r>
+              <w:t>400</w:t>
+            </w:r>
+          </w:p>
+        </w:tc>
+      </w:tr>
+      <w:tr>
+        <w:tc>
+          <w:tcPr>
+            <w:cnfStyle w:val="001000000000" w:firstRow="0" w:lastRow="0" w:firstColumn="1" w:lastColumn="0" w:oddVBand="0" w:evenVBand="0" w:oddHBand="0" w:evenHBand="0" w:firstRowFirstColumn="0" w:firstRowLastColumn="0" w:lastRowFirstColumn="0" w:lastRowLastColumn="0"/>
+            <w:tcW w:w="2785" w:type="dxa"/>
+          </w:tcPr>
+          <w:p>
+            <w:r>
+              <w:t>test_balance_programA</w:t>
+            </w:r>
+          </w:p>
+        </w:tc>
+        <w:tc>
+          <w:tcPr>
+            <w:tcW w:w="6565" w:type="dxa"/>
+          </w:tcPr>
+          <w:p>
+            <w:pPr>
+              <w:cnfStyle w:val="000000000000" w:firstRow="0" w:lastRow="0" w:firstColumn="0" w:lastColumn="0" w:oddVBand="0" w:evenVBand="0" w:oddHBand="0" w:evenHBand="0" w:firstRowFirstColumn="0" w:firstRowLastColumn="0" w:lastRowFirstColumn="0" w:lastRowLastColumn="0"/>
+            </w:pPr>
+            <w:r>
+              <w:t xml:space="preserve">Test the balance of 360, which is the price for program A, by adding </w:t>
+            </w:r>
+            <w:r>
+              <w:t>1 coin of 200, 3 coins of 50 and 1 coin 10</w:t>
+            </w:r>
+            <w:r>
+              <w:t>. The expected balance is 360.</w:t>
+            </w:r>
+          </w:p>
+        </w:tc>
+      </w:tr>
+      <w:tr>
+        <w:tc>
+          <w:tcPr>
+            <w:cnfStyle w:val="001000000000" w:firstRow="0" w:lastRow="0" w:firstColumn="1" w:lastColumn="0" w:oddVBand="0" w:evenVBand="0" w:oddHBand="0" w:evenHBand="0" w:firstRowFirstColumn="0" w:firstRowLastColumn="0" w:lastRowFirstColumn="0" w:lastRowLastColumn="0"/>
+            <w:tcW w:w="2785" w:type="dxa"/>
+          </w:tcPr>
+          <w:p>
+            <w:r>
+              <w:t>test_balance_programB</w:t>
+            </w:r>
+          </w:p>
+        </w:tc>
+        <w:tc>
+          <w:tcPr>
+            <w:tcW w:w="6565" w:type="dxa"/>
+          </w:tcPr>
+          <w:p>
+            <w:pPr>
+              <w:cnfStyle w:val="000000000000" w:firstRow="0" w:lastRow="0" w:firstColumn="0" w:lastColumn="0" w:oddVBand="0" w:evenVBand="0" w:oddHBand="0" w:evenHBand="0" w:firstRowFirstColumn="0" w:firstRowLastColumn="0" w:lastRowFirstColumn="0" w:lastRowLastColumn="0"/>
+            </w:pPr>
+            <w:r>
+              <w:t xml:space="preserve">Test the balance of </w:t>
+            </w:r>
+            <w:r>
+              <w:t>480</w:t>
+            </w:r>
+            <w:r>
+              <w:t xml:space="preserve">, which is the price for program </w:t>
+            </w:r>
+            <w:r>
+              <w:t>B</w:t>
+            </w:r>
+            <w:r>
+              <w:t xml:space="preserve">, by adding </w:t>
+            </w:r>
+            <w:r>
+              <w:t>2 coins of 200, 1 coin of 50 and 3 coins of 10</w:t>
+            </w:r>
+            <w:r>
+              <w:t>.</w:t>
+            </w:r>
+            <w:r>
+              <w:t xml:space="preserve"> </w:t>
+            </w:r>
+            <w:r>
+              <w:t>The expected balance is</w:t>
+            </w:r>
+            <w:r>
+              <w:t xml:space="preserve"> 480.</w:t>
+            </w:r>
+          </w:p>
+        </w:tc>
+      </w:tr>
+      <w:tr>
+        <w:tc>
+          <w:tcPr>
+            <w:cnfStyle w:val="001000000000" w:firstRow="0" w:lastRow="0" w:firstColumn="1" w:lastColumn="0" w:oddVBand="0" w:evenVBand="0" w:oddHBand="0" w:evenHBand="0" w:firstRowFirstColumn="0" w:firstRowLastColumn="0" w:lastRowFirstColumn="0" w:lastRowLastColumn="0"/>
+            <w:tcW w:w="2785" w:type="dxa"/>
+          </w:tcPr>
+          <w:p>
+            <w:r>
+              <w:t>test_balance_programC</w:t>
+            </w:r>
+          </w:p>
+        </w:tc>
+        <w:tc>
+          <w:tcPr>
+            <w:tcW w:w="6565" w:type="dxa"/>
+          </w:tcPr>
+          <w:p>
+            <w:pPr>
+              <w:cnfStyle w:val="000000000000" w:firstRow="0" w:lastRow="0" w:firstColumn="0" w:lastColumn="0" w:oddVBand="0" w:evenVBand="0" w:oddHBand="0" w:evenHBand="0" w:firstRowFirstColumn="0" w:firstRowLastColumn="0" w:lastRowFirstColumn="0" w:lastRowLastColumn="0"/>
+            </w:pPr>
+            <w:r>
+              <w:t xml:space="preserve">Test the balance of </w:t>
+            </w:r>
+            <w:r>
+              <w:t>51</w:t>
+            </w:r>
+            <w:r>
+              <w:t>0</w:t>
+            </w:r>
+            <w:r>
+              <w:t xml:space="preserve">, which is the price for program </w:t>
+            </w:r>
+            <w:r>
+              <w:t>C</w:t>
+            </w:r>
+            <w:r>
+              <w:t xml:space="preserve">, by adding </w:t>
+            </w:r>
+            <w:r>
+              <w:t>2 coins of 200, 1 coin of 50 and 3 coins of 10</w:t>
+            </w:r>
+            <w:r>
+              <w:t xml:space="preserve">. The expected balance is </w:t>
+            </w:r>
+            <w:r>
+              <w:t>51</w:t>
+            </w:r>
+            <w:r>
+              <w:t>0</w:t>
+            </w:r>
+            <w:r>
+              <w:t>.</w:t>
+            </w:r>
+          </w:p>
+        </w:tc>
+      </w:tr>
+      <w:tr>
+        <w:tc>
+          <w:tcPr>
+            <w:cnfStyle w:val="001000000000" w:firstRow="0" w:lastRow="0" w:firstColumn="1" w:lastColumn="0" w:oddVBand="0" w:evenVBand="0" w:oddHBand="0" w:evenHBand="0" w:firstRowFirstColumn="0" w:firstRowLastColumn="0" w:lastRowFirstColumn="0" w:lastRowLastColumn="0"/>
+            <w:tcW w:w="2785" w:type="dxa"/>
+          </w:tcPr>
+          <w:p>
+            <w:r>
+              <w:t>test_withdraw_all</w:t>
+            </w:r>
+          </w:p>
+        </w:tc>
+        <w:tc>
+          <w:tcPr>
+            <w:tcW w:w="6565" w:type="dxa"/>
+          </w:tcPr>
+          <w:p>
+            <w:pPr>
+              <w:cnfStyle w:val="000000000000" w:firstRow="0" w:lastRow="0" w:firstColumn="0" w:lastColumn="0" w:oddVBand="0" w:evenVBand="0" w:oddHBand="0" w:evenHBand="0" w:firstRowFirstColumn="0" w:firstRowLastColumn="0" w:lastRowFirstColumn="0" w:lastRowLastColumn="0"/>
+            </w:pPr>
+            <w:bookmarkStart w:id="13" w:name="_GoBack"/>
+            <w:bookmarkEnd w:id="13"/>
+          </w:p>
+        </w:tc>
+      </w:tr>
+      <w:tr>
+        <w:tc>
+          <w:tcPr>
+            <w:cnfStyle w:val="001000000000" w:firstRow="0" w:lastRow="0" w:firstColumn="1" w:lastColumn="0" w:oddVBand="0" w:evenVBand="0" w:oddHBand="0" w:evenHBand="0" w:firstRowFirstColumn="0" w:firstRowLastColumn="0" w:lastRowFirstColumn="0" w:lastRowLastColumn="0"/>
+            <w:tcW w:w="2785" w:type="dxa"/>
+          </w:tcPr>
+          <w:p>
+            <w:r>
+              <w:t>test_withdraw</w:t>
+            </w:r>
+          </w:p>
+        </w:tc>
+        <w:tc>
+          <w:tcPr>
+            <w:tcW w:w="6565" w:type="dxa"/>
+          </w:tcPr>
+          <w:p>
+            <w:pPr>
+              <w:cnfStyle w:val="000000000000" w:firstRow="0" w:lastRow="0" w:firstColumn="0" w:lastColumn="0" w:oddVBand="0" w:evenVBand="0" w:oddHBand="0" w:evenHBand="0" w:firstRowFirstColumn="0" w:firstRowLastColumn="0" w:lastRowFirstColumn="0" w:lastRowLastColumn="0"/>
+            </w:pPr>
+          </w:p>
+        </w:tc>
+      </w:tr>
+    </w:tbl>
     <w:p>
       <w:pPr>
         <w:pStyle w:val="Heading1"/>
@@ -10029,6 +10818,7 @@
     </w:p>
     <w:p>
       <w:r>
+        <w:lastRenderedPageBreak/>
         <w:t>Keyselect must be LOW in order to read switch inputs.</w:t>
       </w:r>
     </w:p>
@@ -10105,7 +10895,6 @@
           <w:i/>
           <w:noProof/>
         </w:rPr>
-        <w:lastRenderedPageBreak/>
         <w:drawing>
           <wp:anchor distT="0" distB="0" distL="114300" distR="114300" simplePos="0" relativeHeight="251665408" behindDoc="0" locked="0" layoutInCell="1" allowOverlap="1" wp14:anchorId="58016988" wp14:editId="1E9F9B61">
             <wp:simplePos x="0" y="0"/>
@@ -10256,7 +11045,7 @@
           <w:rPr>
             <w:noProof/>
           </w:rPr>
-          <w:t>20</w:t>
+          <w:t>22</w:t>
         </w:r>
         <w:r>
           <w:rPr>
@@ -16661,6 +17450,93 @@
       <w:u w:val="single"/>
     </w:rPr>
   </w:style>
+  <w:style w:type="character" w:customStyle="1" w:styleId="apple-converted-space">
+    <w:name w:val="apple-converted-space"/>
+    <w:basedOn w:val="DefaultParagraphFont"/>
+    <w:rsid w:val="004B5F8D"/>
+  </w:style>
+  <w:style w:type="table" w:styleId="TableGridLight">
+    <w:name w:val="Grid Table Light"/>
+    <w:basedOn w:val="TableNormal"/>
+    <w:uiPriority w:val="40"/>
+    <w:rsid w:val="003708B9"/>
+    <w:pPr>
+      <w:spacing w:after="0" w:line="240" w:lineRule="auto"/>
+    </w:pPr>
+    <w:tblPr>
+      <w:tblBorders>
+        <w:top w:val="single" w:sz="4" w:space="0" w:color="BFBFBF" w:themeColor="background1" w:themeShade="BF"/>
+        <w:left w:val="single" w:sz="4" w:space="0" w:color="BFBFBF" w:themeColor="background1" w:themeShade="BF"/>
+        <w:bottom w:val="single" w:sz="4" w:space="0" w:color="BFBFBF" w:themeColor="background1" w:themeShade="BF"/>
+        <w:right w:val="single" w:sz="4" w:space="0" w:color="BFBFBF" w:themeColor="background1" w:themeShade="BF"/>
+        <w:insideH w:val="single" w:sz="4" w:space="0" w:color="BFBFBF" w:themeColor="background1" w:themeShade="BF"/>
+        <w:insideV w:val="single" w:sz="4" w:space="0" w:color="BFBFBF" w:themeColor="background1" w:themeShade="BF"/>
+      </w:tblBorders>
+    </w:tblPr>
+  </w:style>
+  <w:style w:type="table" w:styleId="PlainTable1">
+    <w:name w:val="Plain Table 1"/>
+    <w:basedOn w:val="TableNormal"/>
+    <w:uiPriority w:val="41"/>
+    <w:rsid w:val="00EA7CD6"/>
+    <w:pPr>
+      <w:spacing w:after="0" w:line="240" w:lineRule="auto"/>
+    </w:pPr>
+    <w:tblPr>
+      <w:tblStyleRowBandSize w:val="1"/>
+      <w:tblStyleColBandSize w:val="1"/>
+      <w:tblBorders>
+        <w:top w:val="single" w:sz="4" w:space="0" w:color="BFBFBF" w:themeColor="background1" w:themeShade="BF"/>
+        <w:left w:val="single" w:sz="4" w:space="0" w:color="BFBFBF" w:themeColor="background1" w:themeShade="BF"/>
+        <w:bottom w:val="single" w:sz="4" w:space="0" w:color="BFBFBF" w:themeColor="background1" w:themeShade="BF"/>
+        <w:right w:val="single" w:sz="4" w:space="0" w:color="BFBFBF" w:themeColor="background1" w:themeShade="BF"/>
+        <w:insideH w:val="single" w:sz="4" w:space="0" w:color="BFBFBF" w:themeColor="background1" w:themeShade="BF"/>
+        <w:insideV w:val="single" w:sz="4" w:space="0" w:color="BFBFBF" w:themeColor="background1" w:themeShade="BF"/>
+      </w:tblBorders>
+    </w:tblPr>
+    <w:tblStylePr w:type="firstRow">
+      <w:rPr>
+        <w:b/>
+        <w:bCs/>
+      </w:rPr>
+    </w:tblStylePr>
+    <w:tblStylePr w:type="lastRow">
+      <w:rPr>
+        <w:b/>
+        <w:bCs/>
+      </w:rPr>
+      <w:tblPr/>
+      <w:tcPr>
+        <w:tcBorders>
+          <w:top w:val="double" w:sz="4" w:space="0" w:color="BFBFBF" w:themeColor="background1" w:themeShade="BF"/>
+        </w:tcBorders>
+      </w:tcPr>
+    </w:tblStylePr>
+    <w:tblStylePr w:type="firstCol">
+      <w:rPr>
+        <w:b/>
+        <w:bCs/>
+      </w:rPr>
+    </w:tblStylePr>
+    <w:tblStylePr w:type="lastCol">
+      <w:rPr>
+        <w:b/>
+        <w:bCs/>
+      </w:rPr>
+    </w:tblStylePr>
+    <w:tblStylePr w:type="band1Vert">
+      <w:tblPr/>
+      <w:tcPr>
+        <w:shd w:val="clear" w:color="auto" w:fill="F2F2F2" w:themeFill="background1" w:themeFillShade="F2"/>
+      </w:tcPr>
+    </w:tblStylePr>
+    <w:tblStylePr w:type="band1Horz">
+      <w:tblPr/>
+      <w:tcPr>
+        <w:shd w:val="clear" w:color="auto" w:fill="F2F2F2" w:themeFill="background1" w:themeFillShade="F2"/>
+      </w:tcPr>
+    </w:tblStylePr>
+  </w:style>
 </w:styles>
 </file>
 
@@ -16949,7 +17825,7 @@
 </file>
 
 <file path=customXml/itemProps2.xml><?xml version="1.0" encoding="utf-8"?>
-<ds:datastoreItem xmlns:ds="http://schemas.openxmlformats.org/officeDocument/2006/customXml" ds:itemID="{D3E54E46-9525-4B85-9300-089992FA9988}">
+<ds:datastoreItem xmlns:ds="http://schemas.openxmlformats.org/officeDocument/2006/customXml" ds:itemID="{E11E8547-E9FC-4C46-9C08-22D9C4361E2E}">
   <ds:schemaRefs>
     <ds:schemaRef ds:uri="http://schemas.openxmlformats.org/officeDocument/2006/bibliography"/>
   </ds:schemaRefs>

</xml_diff>

<commit_message>
Added Sequence and States + personal view
</commit_message>
<xml_diff>
--- a/Docs/ESP-DesignDocument.docx
+++ b/Docs/ESP-DesignDocument.docx
@@ -1,6 +1,6 @@
 
 <file path=word/document.xml><?xml version="1.0" encoding="utf-8"?>
-<w:document xmlns:wpc="http://schemas.microsoft.com/office/word/2010/wordprocessingCanvas" xmlns:cx="http://schemas.microsoft.com/office/drawing/2014/chartex" xmlns:cx1="http://schemas.microsoft.com/office/drawing/2015/9/8/chartex" xmlns:cx2="http://schemas.microsoft.com/office/drawing/2015/10/21/chartex" xmlns:cx3="http://schemas.microsoft.com/office/drawing/2016/5/9/chartex" xmlns:cx4="http://schemas.microsoft.com/office/drawing/2016/5/10/chartex" xmlns:cx5="http://schemas.microsoft.com/office/drawing/2016/5/11/chartex" xmlns:mc="http://schemas.openxmlformats.org/markup-compatibility/2006" xmlns:o="urn:schemas-microsoft-com:office:office" xmlns:r="http://schemas.openxmlformats.org/officeDocument/2006/relationships" xmlns:m="http://schemas.openxmlformats.org/officeDocument/2006/math" xmlns:v="urn:schemas-microsoft-com:vml" xmlns:wp14="http://schemas.microsoft.com/office/word/2010/wordprocessingDrawing" xmlns:wp="http://schemas.openxmlformats.org/drawingml/2006/wordprocessingDrawing" xmlns:w10="urn:schemas-microsoft-com:office:word" xmlns:w="http://schemas.openxmlformats.org/wordprocessingml/2006/main" xmlns:w14="http://schemas.microsoft.com/office/word/2010/wordml" xmlns:w15="http://schemas.microsoft.com/office/word/2012/wordml" xmlns:w16se="http://schemas.microsoft.com/office/word/2015/wordml/symex" xmlns:wpg="http://schemas.microsoft.com/office/word/2010/wordprocessingGroup" xmlns:wpi="http://schemas.microsoft.com/office/word/2010/wordprocessingInk" xmlns:wne="http://schemas.microsoft.com/office/word/2006/wordml" xmlns:wps="http://schemas.microsoft.com/office/word/2010/wordprocessingShape" mc:Ignorable="w14 w15 w16se wp14">
+<w:document xmlns:wpc="http://schemas.microsoft.com/office/word/2010/wordprocessingCanvas" xmlns:mc="http://schemas.openxmlformats.org/markup-compatibility/2006" xmlns:o="urn:schemas-microsoft-com:office:office" xmlns:r="http://schemas.openxmlformats.org/officeDocument/2006/relationships" xmlns:m="http://schemas.openxmlformats.org/officeDocument/2006/math" xmlns:v="urn:schemas-microsoft-com:vml" xmlns:wp14="http://schemas.microsoft.com/office/word/2010/wordprocessingDrawing" xmlns:wp="http://schemas.openxmlformats.org/drawingml/2006/wordprocessingDrawing" xmlns:w10="urn:schemas-microsoft-com:office:word" xmlns:w="http://schemas.openxmlformats.org/wordprocessingml/2006/main" xmlns:w14="http://schemas.microsoft.com/office/word/2010/wordml" xmlns:w15="http://schemas.microsoft.com/office/word/2012/wordml" xmlns:wpg="http://schemas.microsoft.com/office/word/2010/wordprocessingGroup" xmlns:wpi="http://schemas.microsoft.com/office/word/2010/wordprocessingInk" xmlns:wne="http://schemas.microsoft.com/office/word/2006/wordml" xmlns:wps="http://schemas.microsoft.com/office/word/2010/wordprocessingShape" mc:Ignorable="w14 w15 wp14">
   <w:body>
     <w:sdt>
       <w:sdtPr>
@@ -216,7 +216,7 @@
                   </wp:anchor>
                 </w:drawing>
               </mc:Choice>
-              <mc:Fallback>
+              <mc:Fallback xmlns:w16se="http://schemas.microsoft.com/office/word/2015/wordml/symex" xmlns:cx5="http://schemas.microsoft.com/office/drawing/2016/5/11/chartex" xmlns:cx4="http://schemas.microsoft.com/office/drawing/2016/5/10/chartex" xmlns:cx3="http://schemas.microsoft.com/office/drawing/2016/5/9/chartex" xmlns:cx2="http://schemas.microsoft.com/office/drawing/2015/10/21/chartex" xmlns:cx1="http://schemas.microsoft.com/office/drawing/2015/9/8/chartex" xmlns:cx="http://schemas.microsoft.com/office/drawing/2014/chartex">
                 <w:pict>
                   <v:shapetype w14:anchorId="7A8B2026" id="_x0000_t202" coordsize="21600,21600" o:spt="202" path="m,l,21600r21600,l21600,xe">
                     <v:stroke joinstyle="miter"/>
@@ -527,7 +527,7 @@
                   </wp:anchor>
                 </w:drawing>
               </mc:Choice>
-              <mc:Fallback>
+              <mc:Fallback xmlns:w16se="http://schemas.microsoft.com/office/word/2015/wordml/symex" xmlns:cx5="http://schemas.microsoft.com/office/drawing/2016/5/11/chartex" xmlns:cx4="http://schemas.microsoft.com/office/drawing/2016/5/10/chartex" xmlns:cx3="http://schemas.microsoft.com/office/drawing/2016/5/9/chartex" xmlns:cx2="http://schemas.microsoft.com/office/drawing/2015/10/21/chartex" xmlns:cx1="http://schemas.microsoft.com/office/drawing/2015/9/8/chartex" xmlns:cx="http://schemas.microsoft.com/office/drawing/2014/chartex">
                 <w:pict>
                   <v:shape w14:anchorId="54B12AE6" id="Text Box 113" o:spid="_x0000_s1027" type="#_x0000_t202" style="position:absolute;left:0;text-align:left;margin-left:401.8pt;margin-top:280.1pt;width:453pt;height:41.4pt;z-index:251660288;visibility:visible;mso-wrap-style:square;mso-width-percent:734;mso-height-percent:363;mso-wrap-distance-left:9pt;mso-wrap-distance-top:0;mso-wrap-distance-right:9pt;mso-wrap-distance-bottom:0;mso-position-horizontal:right;mso-position-horizontal-relative:margin;mso-position-vertical:absolute;mso-position-vertical-relative:page;mso-width-percent:734;mso-height-percent:363;mso-width-relative:page;mso-height-relative:page;v-text-anchor:bottom" o:gfxdata="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" filled="f" stroked="f" strokeweight=".5pt">
                     <v:textbox inset="0,0,0,0">
@@ -720,7 +720,7 @@
                   </wp:anchor>
                 </w:drawing>
               </mc:Choice>
-              <mc:Fallback>
+              <mc:Fallback xmlns:w16se="http://schemas.microsoft.com/office/word/2015/wordml/symex" xmlns:cx5="http://schemas.microsoft.com/office/drawing/2016/5/11/chartex" xmlns:cx4="http://schemas.microsoft.com/office/drawing/2016/5/10/chartex" xmlns:cx3="http://schemas.microsoft.com/office/drawing/2016/5/9/chartex" xmlns:cx2="http://schemas.microsoft.com/office/drawing/2015/10/21/chartex" xmlns:cx1="http://schemas.microsoft.com/office/drawing/2015/9/8/chartex" xmlns:cx="http://schemas.microsoft.com/office/drawing/2014/chartex">
                 <w:pict>
                   <v:shape w14:anchorId="248DA2EC" id="Text Box 111" o:spid="_x0000_s1028" type="#_x0000_t202" style="position:absolute;left:0;text-align:left;margin-left:0;margin-top:0;width:288.25pt;height:287.5pt;z-index:251662336;visibility:visible;mso-wrap-style:square;mso-width-percent:734;mso-height-percent:363;mso-left-percent:150;mso-top-percent:91;mso-wrap-distance-left:9pt;mso-wrap-distance-top:0;mso-wrap-distance-right:9pt;mso-wrap-distance-bottom:0;mso-position-horizontal-relative:page;mso-position-vertical-relative:page;mso-width-percent:734;mso-height-percent:363;mso-left-percent:150;mso-top-percent:91;mso-width-relative:page;mso-height-relative:page;v-text-anchor:bottom" o:gfxdata="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" filled="f" stroked="f" strokeweight=".5pt">
                     <v:textbox style="mso-fit-shape-to-text:t" inset="0,0,0,0">
@@ -882,7 +882,7 @@
                   </wp:anchor>
                 </w:drawing>
               </mc:Choice>
-              <mc:Fallback>
+              <mc:Fallback xmlns:w16se="http://schemas.microsoft.com/office/word/2015/wordml/symex" xmlns:cx5="http://schemas.microsoft.com/office/drawing/2016/5/11/chartex" xmlns:cx4="http://schemas.microsoft.com/office/drawing/2016/5/10/chartex" xmlns:cx3="http://schemas.microsoft.com/office/drawing/2016/5/9/chartex" xmlns:cx2="http://schemas.microsoft.com/office/drawing/2015/10/21/chartex" xmlns:cx1="http://schemas.microsoft.com/office/drawing/2015/9/8/chartex" xmlns:cx="http://schemas.microsoft.com/office/drawing/2014/chartex">
                 <w:pict>
                   <v:group w14:anchorId="2F169BEB" id="Group 114" o:spid="_x0000_s1026" style="position:absolute;margin-left:0;margin-top:0;width:18pt;height:10in;z-index:251659264;mso-width-percent:29;mso-height-percent:909;mso-left-percent:45;mso-position-horizontal-relative:page;mso-position-vertical:center;mso-position-vertical-relative:page;mso-width-percent:29;mso-height-percent:909;mso-left-percent:45" coordsize="2286,91440" o:gfxdata="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">
                     <v:rect id="Rectangle 115" o:spid="_x0000_s1027" style="position:absolute;width:2286;height:87820;visibility:visible;mso-wrap-style:square;v-text-anchor:middle" o:gfxdata="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" fillcolor="#ed7d31 [3205]" stroked="f" strokeweight="1pt"/>
@@ -959,13 +959,13 @@
           <w:r>
             <w:fldChar w:fldCharType="separate"/>
           </w:r>
-          <w:hyperlink w:anchor="_Toc472704239" w:history="1">
+          <w:hyperlink w:anchor="_Toc472867077" w:history="1">
             <w:r>
               <w:rPr>
                 <w:rStyle w:val="Hyperlink"/>
                 <w:noProof/>
               </w:rPr>
-              <w:t>INTRODUCTION:</w:t>
+              <w:t>INTRODUCTION</w:t>
             </w:r>
             <w:r>
               <w:rPr>
@@ -986,7 +986,7 @@
                 <w:noProof/>
                 <w:webHidden/>
               </w:rPr>
-              <w:instrText xml:space="preserve"> PAGEREF _Toc472704239 \h </w:instrText>
+              <w:instrText xml:space="preserve"> PAGEREF _Toc472867077 \h </w:instrText>
             </w:r>
             <w:r>
               <w:rPr>
@@ -1029,7 +1029,7 @@
               <w:szCs w:val="22"/>
             </w:rPr>
           </w:pPr>
-          <w:hyperlink w:anchor="_Toc472704240" w:history="1">
+          <w:hyperlink w:anchor="_Toc472867078" w:history="1">
             <w:r>
               <w:rPr>
                 <w:rStyle w:val="Hyperlink"/>
@@ -1057,7 +1057,7 @@
                 <w:noProof/>
                 <w:webHidden/>
               </w:rPr>
-              <w:instrText xml:space="preserve"> PAGEREF _Toc472704240 \h </w:instrText>
+              <w:instrText xml:space="preserve"> PAGEREF _Toc472867078 \h </w:instrText>
             </w:r>
             <w:r>
               <w:rPr>
@@ -1100,7 +1100,7 @@
               <w:szCs w:val="22"/>
             </w:rPr>
           </w:pPr>
-          <w:hyperlink w:anchor="_Toc472704241" w:history="1">
+          <w:hyperlink w:anchor="_Toc472867079" w:history="1">
             <w:r>
               <w:rPr>
                 <w:rStyle w:val="Hyperlink"/>
@@ -1127,7 +1127,7 @@
                 <w:noProof/>
                 <w:webHidden/>
               </w:rPr>
-              <w:instrText xml:space="preserve"> PAGEREF _Toc472704241 \h </w:instrText>
+              <w:instrText xml:space="preserve"> PAGEREF _Toc472867079 \h </w:instrText>
             </w:r>
             <w:r>
               <w:rPr>
@@ -1170,13 +1170,13 @@
               <w:szCs w:val="22"/>
             </w:rPr>
           </w:pPr>
-          <w:hyperlink w:anchor="_Toc472704242" w:history="1">
+          <w:hyperlink w:anchor="_Toc472867080" w:history="1">
             <w:r>
               <w:rPr>
                 <w:rStyle w:val="Hyperlink"/>
                 <w:noProof/>
               </w:rPr>
-              <w:t>Class diagram</w:t>
+              <w:t>CLASS DIAGRAM</w:t>
             </w:r>
             <w:r>
               <w:rPr>
@@ -1197,7 +1197,7 @@
                 <w:noProof/>
                 <w:webHidden/>
               </w:rPr>
-              <w:instrText xml:space="preserve"> PAGEREF _Toc472704242 \h </w:instrText>
+              <w:instrText xml:space="preserve"> PAGEREF _Toc472867080 \h </w:instrText>
             </w:r>
             <w:r>
               <w:rPr>
@@ -1240,13 +1240,13 @@
               <w:szCs w:val="22"/>
             </w:rPr>
           </w:pPr>
-          <w:hyperlink w:anchor="_Toc472704243" w:history="1">
+          <w:hyperlink w:anchor="_Toc472867081" w:history="1">
             <w:r>
               <w:rPr>
                 <w:rStyle w:val="Hyperlink"/>
                 <w:noProof/>
               </w:rPr>
-              <w:t>Description of the classes and their members</w:t>
+              <w:t>DESCRIPTION OF THE CLASSES AND THEIR MEMBERS</w:t>
             </w:r>
             <w:r>
               <w:rPr>
@@ -1267,7 +1267,7 @@
                 <w:noProof/>
                 <w:webHidden/>
               </w:rPr>
-              <w:instrText xml:space="preserve"> PAGEREF _Toc472704243 \h </w:instrText>
+              <w:instrText xml:space="preserve"> PAGEREF _Toc472867081 \h </w:instrText>
             </w:r>
             <w:r>
               <w:rPr>
@@ -1310,7 +1310,7 @@
               <w:szCs w:val="22"/>
             </w:rPr>
           </w:pPr>
-          <w:hyperlink w:anchor="_Toc472704244" w:history="1">
+          <w:hyperlink w:anchor="_Toc472867082" w:history="1">
             <w:r>
               <w:rPr>
                 <w:rStyle w:val="Hyperlink"/>
@@ -1337,7 +1337,7 @@
                 <w:noProof/>
                 <w:webHidden/>
               </w:rPr>
-              <w:instrText xml:space="preserve"> PAGEREF _Toc472704244 \h </w:instrText>
+              <w:instrText xml:space="preserve"> PAGEREF _Toc472867082 \h </w:instrText>
             </w:r>
             <w:r>
               <w:rPr>
@@ -1380,13 +1380,13 @@
               <w:szCs w:val="22"/>
             </w:rPr>
           </w:pPr>
-          <w:hyperlink w:anchor="_Toc472704245" w:history="1">
+          <w:hyperlink w:anchor="_Toc472867083" w:history="1">
             <w:r>
               <w:rPr>
                 <w:rStyle w:val="Hyperlink"/>
                 <w:noProof/>
               </w:rPr>
-              <w:t>immediate CLASSES</w:t>
+              <w:t>INTERMEDIATE CLASSES</w:t>
             </w:r>
             <w:r>
               <w:rPr>
@@ -1407,7 +1407,7 @@
                 <w:noProof/>
                 <w:webHidden/>
               </w:rPr>
-              <w:instrText xml:space="preserve"> PAGEREF _Toc472704245 \h </w:instrText>
+              <w:instrText xml:space="preserve"> PAGEREF _Toc472867083 \h </w:instrText>
             </w:r>
             <w:r>
               <w:rPr>
@@ -1427,7 +1427,7 @@
                 <w:noProof/>
                 <w:webHidden/>
               </w:rPr>
-              <w:t>10</w:t>
+              <w:t>11</w:t>
             </w:r>
             <w:r>
               <w:rPr>
@@ -1450,14 +1450,14 @@
               <w:szCs w:val="22"/>
             </w:rPr>
           </w:pPr>
-          <w:hyperlink w:anchor="_Toc472704246" w:history="1">
+          <w:hyperlink w:anchor="_Toc472867084" w:history="1">
             <w:r>
               <w:rPr>
                 <w:rStyle w:val="Hyperlink"/>
                 <w:noProof/>
                 <w:lang w:eastAsia="zh-CN"/>
               </w:rPr>
-              <w:t>intelligence CLASSES</w:t>
+              <w:t>INTELLIGENCE CLASSES</w:t>
             </w:r>
             <w:r>
               <w:rPr>
@@ -1478,7 +1478,7 @@
                 <w:noProof/>
                 <w:webHidden/>
               </w:rPr>
-              <w:instrText xml:space="preserve"> PAGEREF _Toc472704246 \h </w:instrText>
+              <w:instrText xml:space="preserve"> PAGEREF _Toc472867084 \h </w:instrText>
             </w:r>
             <w:r>
               <w:rPr>
@@ -1521,13 +1521,13 @@
               <w:szCs w:val="22"/>
             </w:rPr>
           </w:pPr>
-          <w:hyperlink w:anchor="_Toc472704247" w:history="1">
+          <w:hyperlink w:anchor="_Toc472867085" w:history="1">
             <w:r>
               <w:rPr>
                 <w:rStyle w:val="Hyperlink"/>
                 <w:noProof/>
               </w:rPr>
-              <w:t>STATE DIAGRAMs</w:t>
+              <w:t>STATE DIAGRAMS</w:t>
             </w:r>
             <w:r>
               <w:rPr>
@@ -1548,7 +1548,7 @@
                 <w:noProof/>
                 <w:webHidden/>
               </w:rPr>
-              <w:instrText xml:space="preserve"> PAGEREF _Toc472704247 \h </w:instrText>
+              <w:instrText xml:space="preserve"> PAGEREF _Toc472867085 \h </w:instrText>
             </w:r>
             <w:r>
               <w:rPr>
@@ -1569,6 +1569,146 @@
                 <w:webHidden/>
               </w:rPr>
               <w:t>22</w:t>
+            </w:r>
+            <w:r>
+              <w:rPr>
+                <w:noProof/>
+                <w:webHidden/>
+              </w:rPr>
+              <w:fldChar w:fldCharType="end"/>
+            </w:r>
+          </w:hyperlink>
+        </w:p>
+        <w:p>
+          <w:pPr>
+            <w:pStyle w:val="TOC2"/>
+            <w:tabs>
+              <w:tab w:val="right" w:leader="dot" w:pos="9350"/>
+            </w:tabs>
+            <w:rPr>
+              <w:noProof/>
+              <w:sz w:val="22"/>
+              <w:szCs w:val="22"/>
+            </w:rPr>
+          </w:pPr>
+          <w:hyperlink w:anchor="_Toc472867086" w:history="1">
+            <w:r>
+              <w:rPr>
+                <w:rStyle w:val="Hyperlink"/>
+                <w:noProof/>
+              </w:rPr>
+              <w:t>STATE DIAGRAM OF THE LOOP FUNCTION IN LAUNDDRY MACHINE CLASS</w:t>
+            </w:r>
+            <w:r>
+              <w:rPr>
+                <w:noProof/>
+                <w:webHidden/>
+              </w:rPr>
+              <w:tab/>
+            </w:r>
+            <w:r>
+              <w:rPr>
+                <w:noProof/>
+                <w:webHidden/>
+              </w:rPr>
+              <w:fldChar w:fldCharType="begin"/>
+            </w:r>
+            <w:r>
+              <w:rPr>
+                <w:noProof/>
+                <w:webHidden/>
+              </w:rPr>
+              <w:instrText xml:space="preserve"> PAGEREF _Toc472867086 \h </w:instrText>
+            </w:r>
+            <w:r>
+              <w:rPr>
+                <w:noProof/>
+                <w:webHidden/>
+              </w:rPr>
+            </w:r>
+            <w:r>
+              <w:rPr>
+                <w:noProof/>
+                <w:webHidden/>
+              </w:rPr>
+              <w:fldChar w:fldCharType="separate"/>
+            </w:r>
+            <w:r>
+              <w:rPr>
+                <w:noProof/>
+                <w:webHidden/>
+              </w:rPr>
+              <w:t>22</w:t>
+            </w:r>
+            <w:r>
+              <w:rPr>
+                <w:noProof/>
+                <w:webHidden/>
+              </w:rPr>
+              <w:fldChar w:fldCharType="end"/>
+            </w:r>
+          </w:hyperlink>
+        </w:p>
+        <w:p>
+          <w:pPr>
+            <w:pStyle w:val="TOC2"/>
+            <w:tabs>
+              <w:tab w:val="right" w:leader="dot" w:pos="9350"/>
+            </w:tabs>
+            <w:rPr>
+              <w:noProof/>
+              <w:sz w:val="22"/>
+              <w:szCs w:val="22"/>
+            </w:rPr>
+          </w:pPr>
+          <w:hyperlink w:anchor="_Toc472867087" w:history="1">
+            <w:r>
+              <w:rPr>
+                <w:rStyle w:val="Hyperlink"/>
+                <w:noProof/>
+              </w:rPr>
+              <w:t>STATE DIAGRAM OF COTROLLING THE COINWALLET</w:t>
+            </w:r>
+            <w:r>
+              <w:rPr>
+                <w:noProof/>
+                <w:webHidden/>
+              </w:rPr>
+              <w:tab/>
+            </w:r>
+            <w:r>
+              <w:rPr>
+                <w:noProof/>
+                <w:webHidden/>
+              </w:rPr>
+              <w:fldChar w:fldCharType="begin"/>
+            </w:r>
+            <w:r>
+              <w:rPr>
+                <w:noProof/>
+                <w:webHidden/>
+              </w:rPr>
+              <w:instrText xml:space="preserve"> PAGEREF _Toc472867087 \h </w:instrText>
+            </w:r>
+            <w:r>
+              <w:rPr>
+                <w:noProof/>
+                <w:webHidden/>
+              </w:rPr>
+            </w:r>
+            <w:r>
+              <w:rPr>
+                <w:noProof/>
+                <w:webHidden/>
+              </w:rPr>
+              <w:fldChar w:fldCharType="separate"/>
+            </w:r>
+            <w:r>
+              <w:rPr>
+                <w:noProof/>
+                <w:webHidden/>
+              </w:rPr>
+              <w:t>24</w:t>
             </w:r>
             <w:r>
               <w:rPr>
@@ -1591,7 +1731,7 @@
               <w:szCs w:val="22"/>
             </w:rPr>
           </w:pPr>
-          <w:hyperlink w:anchor="_Toc472704248" w:history="1">
+          <w:hyperlink w:anchor="_Toc472867088" w:history="1">
             <w:r>
               <w:rPr>
                 <w:rStyle w:val="Hyperlink"/>
@@ -1618,7 +1758,7 @@
                 <w:noProof/>
                 <w:webHidden/>
               </w:rPr>
-              <w:instrText xml:space="preserve"> PAGEREF _Toc472704248 \h </w:instrText>
+              <w:instrText xml:space="preserve"> PAGEREF _Toc472867088 \h </w:instrText>
             </w:r>
             <w:r>
               <w:rPr>
@@ -1638,7 +1778,77 @@
                 <w:noProof/>
                 <w:webHidden/>
               </w:rPr>
-              <w:t>22</w:t>
+              <w:t>26</w:t>
+            </w:r>
+            <w:r>
+              <w:rPr>
+                <w:noProof/>
+                <w:webHidden/>
+              </w:rPr>
+              <w:fldChar w:fldCharType="end"/>
+            </w:r>
+          </w:hyperlink>
+        </w:p>
+        <w:p>
+          <w:pPr>
+            <w:pStyle w:val="TOC2"/>
+            <w:tabs>
+              <w:tab w:val="right" w:leader="dot" w:pos="9350"/>
+            </w:tabs>
+            <w:rPr>
+              <w:noProof/>
+              <w:sz w:val="22"/>
+              <w:szCs w:val="22"/>
+            </w:rPr>
+          </w:pPr>
+          <w:hyperlink w:anchor="_Toc472867089" w:history="1">
+            <w:r>
+              <w:rPr>
+                <w:rStyle w:val="Hyperlink"/>
+                <w:noProof/>
+              </w:rPr>
+              <w:t>SEQUENCE DIAGRAM OF IS READY FUNCTION IN THE PROGRAM EXECUTOR</w:t>
+            </w:r>
+            <w:r>
+              <w:rPr>
+                <w:noProof/>
+                <w:webHidden/>
+              </w:rPr>
+              <w:tab/>
+            </w:r>
+            <w:r>
+              <w:rPr>
+                <w:noProof/>
+                <w:webHidden/>
+              </w:rPr>
+              <w:fldChar w:fldCharType="begin"/>
+            </w:r>
+            <w:r>
+              <w:rPr>
+                <w:noProof/>
+                <w:webHidden/>
+              </w:rPr>
+              <w:instrText xml:space="preserve"> PAGEREF _Toc472867089 \h </w:instrText>
+            </w:r>
+            <w:r>
+              <w:rPr>
+                <w:noProof/>
+                <w:webHidden/>
+              </w:rPr>
+            </w:r>
+            <w:r>
+              <w:rPr>
+                <w:noProof/>
+                <w:webHidden/>
+              </w:rPr>
+              <w:fldChar w:fldCharType="separate"/>
+            </w:r>
+            <w:r>
+              <w:rPr>
+                <w:noProof/>
+                <w:webHidden/>
+              </w:rPr>
+              <w:t>26</w:t>
             </w:r>
             <w:r>
               <w:rPr>
@@ -1661,7 +1871,7 @@
               <w:szCs w:val="22"/>
             </w:rPr>
           </w:pPr>
-          <w:hyperlink w:anchor="_Toc472704249" w:history="1">
+          <w:hyperlink w:anchor="_Toc472867090" w:history="1">
             <w:r>
               <w:rPr>
                 <w:rStyle w:val="Hyperlink"/>
@@ -1688,7 +1898,7 @@
                 <w:noProof/>
                 <w:webHidden/>
               </w:rPr>
-              <w:instrText xml:space="preserve"> PAGEREF _Toc472704249 \h </w:instrText>
+              <w:instrText xml:space="preserve"> PAGEREF _Toc472867090 \h </w:instrText>
             </w:r>
             <w:r>
               <w:rPr>
@@ -1708,7 +1918,7 @@
                 <w:noProof/>
                 <w:webHidden/>
               </w:rPr>
-              <w:t>22</w:t>
+              <w:t>27</w:t>
             </w:r>
             <w:r>
               <w:rPr>
@@ -1731,13 +1941,13 @@
               <w:szCs w:val="22"/>
             </w:rPr>
           </w:pPr>
-          <w:hyperlink w:anchor="_Toc472704250" w:history="1">
+          <w:hyperlink w:anchor="_Toc472867091" w:history="1">
             <w:r>
               <w:rPr>
                 <w:rStyle w:val="Hyperlink"/>
                 <w:noProof/>
               </w:rPr>
-              <w:t>Problems and solution for environment setup using CodeBlock:</w:t>
+              <w:t>PROBLEMS AND SOLUTION FOR ENVIRONMENT SETUP USING CODEBLOCK:</w:t>
             </w:r>
             <w:r>
               <w:rPr>
@@ -1758,7 +1968,7 @@
                 <w:noProof/>
                 <w:webHidden/>
               </w:rPr>
-              <w:instrText xml:space="preserve"> PAGEREF _Toc472704250 \h </w:instrText>
+              <w:instrText xml:space="preserve"> PAGEREF _Toc472867091 \h </w:instrText>
             </w:r>
             <w:r>
               <w:rPr>
@@ -1778,7 +1988,7 @@
                 <w:noProof/>
                 <w:webHidden/>
               </w:rPr>
-              <w:t>22</w:t>
+              <w:t>27</w:t>
             </w:r>
             <w:r>
               <w:rPr>
@@ -1801,13 +2011,13 @@
               <w:szCs w:val="22"/>
             </w:rPr>
           </w:pPr>
-          <w:hyperlink w:anchor="_Toc472704251" w:history="1">
+          <w:hyperlink w:anchor="_Toc472867092" w:history="1">
             <w:r>
               <w:rPr>
                 <w:rStyle w:val="Hyperlink"/>
                 <w:noProof/>
               </w:rPr>
-              <w:t>Problem of installing and configuring the compiler:</w:t>
+              <w:t>PROBLEM OF INSTALLING AND CONFIGURING THE COMPILER:</w:t>
             </w:r>
             <w:r>
               <w:rPr>
@@ -1828,7 +2038,7 @@
                 <w:noProof/>
                 <w:webHidden/>
               </w:rPr>
-              <w:instrText xml:space="preserve"> PAGEREF _Toc472704251 \h </w:instrText>
+              <w:instrText xml:space="preserve"> PAGEREF _Toc472867092 \h </w:instrText>
             </w:r>
             <w:r>
               <w:rPr>
@@ -1848,7 +2058,7 @@
                 <w:noProof/>
                 <w:webHidden/>
               </w:rPr>
-              <w:t>22</w:t>
+              <w:t>27</w:t>
             </w:r>
             <w:r>
               <w:rPr>
@@ -1871,13 +2081,13 @@
               <w:szCs w:val="22"/>
             </w:rPr>
           </w:pPr>
-          <w:hyperlink w:anchor="_Toc472704252" w:history="1">
+          <w:hyperlink w:anchor="_Toc472867093" w:history="1">
             <w:r>
               <w:rPr>
                 <w:rStyle w:val="Hyperlink"/>
                 <w:noProof/>
               </w:rPr>
-              <w:t>Problem with the data types for cross-complier the source code</w:t>
+              <w:t>PROBLEM WITH THE DATA TYPES FOR CROSS-COMPLIER THE SOURCE CODE</w:t>
             </w:r>
             <w:r>
               <w:rPr>
@@ -1898,7 +2108,7 @@
                 <w:noProof/>
                 <w:webHidden/>
               </w:rPr>
-              <w:instrText xml:space="preserve"> PAGEREF _Toc472704252 \h </w:instrText>
+              <w:instrText xml:space="preserve"> PAGEREF _Toc472867093 \h </w:instrText>
             </w:r>
             <w:r>
               <w:rPr>
@@ -1918,7 +2128,7 @@
                 <w:noProof/>
                 <w:webHidden/>
               </w:rPr>
-              <w:t>25</w:t>
+              <w:t>29</w:t>
             </w:r>
             <w:r>
               <w:rPr>
@@ -1941,7 +2151,7 @@
               <w:szCs w:val="22"/>
             </w:rPr>
           </w:pPr>
-          <w:hyperlink w:anchor="_Toc472704253" w:history="1">
+          <w:hyperlink w:anchor="_Toc472867094" w:history="1">
             <w:r>
               <w:rPr>
                 <w:rStyle w:val="Hyperlink"/>
@@ -1968,7 +2178,7 @@
                 <w:noProof/>
                 <w:webHidden/>
               </w:rPr>
-              <w:instrText xml:space="preserve"> PAGEREF _Toc472704253 \h </w:instrText>
+              <w:instrText xml:space="preserve"> PAGEREF _Toc472867094 \h </w:instrText>
             </w:r>
             <w:r>
               <w:rPr>
@@ -1988,7 +2198,7 @@
                 <w:noProof/>
                 <w:webHidden/>
               </w:rPr>
-              <w:t>25</w:t>
+              <w:t>30</w:t>
             </w:r>
             <w:r>
               <w:rPr>
@@ -2011,7 +2221,7 @@
               <w:szCs w:val="22"/>
             </w:rPr>
           </w:pPr>
-          <w:hyperlink w:anchor="_Toc472704254" w:history="1">
+          <w:hyperlink w:anchor="_Toc472867095" w:history="1">
             <w:r>
               <w:rPr>
                 <w:rStyle w:val="Hyperlink"/>
@@ -2038,7 +2248,7 @@
                 <w:noProof/>
                 <w:webHidden/>
               </w:rPr>
-              <w:instrText xml:space="preserve"> PAGEREF _Toc472704254 \h </w:instrText>
+              <w:instrText xml:space="preserve"> PAGEREF _Toc472867095 \h </w:instrText>
             </w:r>
             <w:r>
               <w:rPr>
@@ -2058,7 +2268,7 @@
                 <w:noProof/>
                 <w:webHidden/>
               </w:rPr>
-              <w:t>26</w:t>
+              <w:t>30</w:t>
             </w:r>
             <w:r>
               <w:rPr>
@@ -2081,13 +2291,13 @@
               <w:szCs w:val="22"/>
             </w:rPr>
           </w:pPr>
-          <w:hyperlink w:anchor="_Toc472704255" w:history="1">
+          <w:hyperlink w:anchor="_Toc472867096" w:history="1">
             <w:r>
               <w:rPr>
                 <w:rStyle w:val="Hyperlink"/>
                 <w:noProof/>
               </w:rPr>
-              <w:t>TEstpgrogramSELECT CLASS</w:t>
+              <w:t>TESTPGROGRAMSELECT CLASS</w:t>
             </w:r>
             <w:r>
               <w:rPr>
@@ -2108,7 +2318,7 @@
                 <w:noProof/>
                 <w:webHidden/>
               </w:rPr>
-              <w:instrText xml:space="preserve"> PAGEREF _Toc472704255 \h </w:instrText>
+              <w:instrText xml:space="preserve"> PAGEREF _Toc472867096 \h </w:instrText>
             </w:r>
             <w:r>
               <w:rPr>
@@ -2128,7 +2338,7 @@
                 <w:noProof/>
                 <w:webHidden/>
               </w:rPr>
-              <w:t>27</w:t>
+              <w:t>31</w:t>
             </w:r>
             <w:r>
               <w:rPr>
@@ -2151,7 +2361,7 @@
               <w:szCs w:val="22"/>
             </w:rPr>
           </w:pPr>
-          <w:hyperlink w:anchor="_Toc472704256" w:history="1">
+          <w:hyperlink w:anchor="_Toc472867097" w:history="1">
             <w:r>
               <w:rPr>
                 <w:rStyle w:val="Hyperlink"/>
@@ -2178,7 +2388,7 @@
                 <w:noProof/>
                 <w:webHidden/>
               </w:rPr>
-              <w:instrText xml:space="preserve"> PAGEREF _Toc472704256 \h </w:instrText>
+              <w:instrText xml:space="preserve"> PAGEREF _Toc472867097 \h </w:instrText>
             </w:r>
             <w:r>
               <w:rPr>
@@ -2198,7 +2408,7 @@
                 <w:noProof/>
                 <w:webHidden/>
               </w:rPr>
-              <w:t>28</w:t>
+              <w:t>32</w:t>
             </w:r>
             <w:r>
               <w:rPr>
@@ -2239,13 +2449,13 @@
         <w:pStyle w:val="Heading1"/>
         <w:jc w:val="both"/>
       </w:pPr>
-      <w:bookmarkStart w:id="0" w:name="_Toc472704239"/>
-      <w:bookmarkStart w:id="1" w:name="_Toc452747124"/>
+      <w:bookmarkStart w:id="0" w:name="_Toc452747124"/>
+      <w:bookmarkStart w:id="1" w:name="_Toc472867077"/>
       <w:r>
         <w:lastRenderedPageBreak/>
         <w:t>INTRODUCTION</w:t>
       </w:r>
-      <w:bookmarkEnd w:id="0"/>
+      <w:bookmarkEnd w:id="1"/>
     </w:p>
     <w:p>
       <w:pPr>
@@ -2278,7 +2488,33 @@
         <w:rPr>
           <w:lang w:val="en-GB"/>
         </w:rPr>
-        <w:t>In the first section of this document, the class diagram of the applicati</w:t>
+        <w:t xml:space="preserve">In the first section of this document, </w:t>
+      </w:r>
+      <w:r>
+        <w:rPr>
+          <w:lang w:val="en-GB"/>
+        </w:rPr>
+        <w:t xml:space="preserve">some important decisions during design phase are presented </w:t>
+      </w:r>
+    </w:p>
+    <w:p>
+      <w:pPr>
+        <w:jc w:val="both"/>
+        <w:rPr>
+          <w:lang w:val="en-GB"/>
+        </w:rPr>
+      </w:pPr>
+      <w:r>
+        <w:rPr>
+          <w:lang w:val="en-GB"/>
+        </w:rPr>
+        <w:t xml:space="preserve">In the second section, </w:t>
+      </w:r>
+      <w:r>
+        <w:rPr>
+          <w:lang w:val="en-GB"/>
+        </w:rPr>
+        <w:t>the class diagram of the applicati</w:t>
       </w:r>
       <w:r>
         <w:rPr>
@@ -2352,7 +2588,19 @@
         <w:rPr>
           <w:lang w:val="en-GB"/>
         </w:rPr>
-        <w:t xml:space="preserve">The second section presents some states diagrams for some of the important controlling processes.  </w:t>
+        <w:t xml:space="preserve">The </w:t>
+      </w:r>
+      <w:r>
+        <w:rPr>
+          <w:lang w:val="en-GB"/>
+        </w:rPr>
+        <w:t>third</w:t>
+      </w:r>
+      <w:r>
+        <w:rPr>
+          <w:lang w:val="en-GB"/>
+        </w:rPr>
+        <w:t xml:space="preserve"> section presents some states diagrams for some of the important controlling processes.  </w:t>
       </w:r>
     </w:p>
     <w:p>
@@ -2372,7 +2620,7 @@
         <w:rPr>
           <w:lang w:val="en-GB"/>
         </w:rPr>
-        <w:t>third</w:t>
+        <w:t>fours</w:t>
       </w:r>
       <w:r>
         <w:rPr>
@@ -2404,7 +2652,33 @@
         <w:rPr>
           <w:lang w:val="en-GB"/>
         </w:rPr>
-        <w:t xml:space="preserve">The four section presents </w:t>
+        <w:t>The fifth section presents about google test for CoinWallet and ProgramSelected classes and some problems we experienced and the solutions of them.</w:t>
+      </w:r>
+    </w:p>
+    <w:p>
+      <w:pPr>
+        <w:jc w:val="both"/>
+        <w:rPr>
+          <w:lang w:val="en-GB"/>
+        </w:rPr>
+      </w:pPr>
+      <w:r>
+        <w:rPr>
+          <w:lang w:val="en-GB"/>
+        </w:rPr>
+        <w:t xml:space="preserve">The </w:t>
+      </w:r>
+      <w:r>
+        <w:rPr>
+          <w:lang w:val="en-GB"/>
+        </w:rPr>
+        <w:t>fifth</w:t>
+      </w:r>
+      <w:r>
+        <w:rPr>
+          <w:lang w:val="en-GB"/>
+        </w:rPr>
+        <w:t xml:space="preserve"> section presents </w:t>
       </w:r>
       <w:r>
         <w:rPr>
@@ -2433,7 +2707,7 @@
           <w:lang w:val="en-GB"/>
         </w:rPr>
       </w:pPr>
-      <w:bookmarkStart w:id="2" w:name="_Toc472704240"/>
+      <w:bookmarkStart w:id="2" w:name="_Toc472867078"/>
       <w:r>
         <w:rPr>
           <w:lang w:val="en-GB"/>
@@ -2462,11 +2736,17 @@
       <w:bookmarkEnd w:id="2"/>
     </w:p>
     <w:p>
+      <w:pPr>
+        <w:jc w:val="both"/>
+      </w:pPr>
       <w:r>
         <w:t xml:space="preserve">For our Laundry Machine program we began with the class template provided to us in the lab manual, however over the course of the past few weeks we made some significant changes to the overall design of the classes and by extension how they were implemented. For the most part we kept the hardware and various parent interface classes for hardware the same as they were in the template. </w:t>
       </w:r>
     </w:p>
     <w:p>
+      <w:pPr>
+        <w:jc w:val="both"/>
+      </w:pPr>
       <w:r>
         <w:t xml:space="preserve">One thing we realized early in the project was that with the class hierarchy described in the template, we may end up with an overly bulky program executor class which would make implementation more complicated. Therefore one major decision our group made was to introduce an intermediate intelligent layer of classes which would bridge the gap between the hardware and the program executor class. There were several benefits to this decision, one was mainly that our program executor class was much smaller and easier to comprehend. Another equally important benefit of this was that we isolated the hardware capabilities in objects related to specific aspects of the hardware. For </w:t>
       </w:r>
@@ -2478,6 +2758,9 @@
       </w:r>
     </w:p>
     <w:p>
+      <w:pPr>
+        <w:jc w:val="both"/>
+      </w:pPr>
       <w:r>
         <w:t xml:space="preserve">The other form of digression from the template came in the form of how we executed the actual programs. The template had prescribed a callback mechanism with the function installStartHandler to implement the different program recipes. </w:t>
       </w:r>
@@ -2489,6 +2772,9 @@
       </w:r>
     </w:p>
     <w:p>
+      <w:pPr>
+        <w:jc w:val="both"/>
+      </w:pPr>
       <w:r>
         <w:t xml:space="preserve">There were also several functional decisions we had to make throughout the course of this project. One such decision was related to returning the money </w:t>
       </w:r>
@@ -2519,7 +2805,7 @@
         <w:pStyle w:val="Heading1"/>
         <w:jc w:val="both"/>
       </w:pPr>
-      <w:bookmarkStart w:id="3" w:name="_Toc472704241"/>
+      <w:bookmarkStart w:id="3" w:name="_Toc472867079"/>
       <w:r>
         <w:lastRenderedPageBreak/>
         <w:t>CLASS DIAGRAM</w:t>
@@ -2532,7 +2818,7 @@
         <w:jc w:val="both"/>
       </w:pPr>
       <w:bookmarkStart w:id="4" w:name="_Toc452747125"/>
-      <w:bookmarkStart w:id="5" w:name="_Toc472704242"/>
+      <w:bookmarkStart w:id="5" w:name="_Toc472867080"/>
       <w:r>
         <w:t>Class diagram</w:t>
       </w:r>
@@ -2564,10 +2850,10 @@
             <v:path o:extrusionok="f" gradientshapeok="t" o:connecttype="rect"/>
             <o:lock v:ext="edit" aspectratio="t"/>
           </v:shapetype>
-          <v:shape id="_x0000_i1025" type="#_x0000_t75" style="width:554.95pt;height:381.75pt" o:ole="">
+          <v:shape id="_x0000_i1025" type="#_x0000_t75" style="width:555.3pt;height:381.7pt" o:ole="">
             <v:imagedata r:id="rId11" o:title=""/>
           </v:shape>
-          <o:OLEObject Type="Embed" ProgID="Visio.Drawing.15" ShapeID="_x0000_i1025" DrawAspect="Content" ObjectID="_1546591827" r:id="rId12"/>
+          <o:OLEObject Type="Embed" ProgID="Visio.Drawing.15" ShapeID="_x0000_i1025" DrawAspect="Content" ObjectID="_1546609388" r:id="rId12"/>
         </w:object>
       </w:r>
     </w:p>
@@ -2579,27 +2865,14 @@
       <w:r>
         <w:t xml:space="preserve">Figure </w:t>
       </w:r>
-      <w:r>
-        <w:fldChar w:fldCharType="begin"/>
-      </w:r>
-      <w:r>
-        <w:instrText xml:space="preserve"> SEQ Figure \* ARABIC </w:instrText>
-      </w:r>
-      <w:r>
-        <w:fldChar w:fldCharType="separate"/>
-      </w:r>
-      <w:r>
-        <w:rPr>
-          <w:noProof/>
-        </w:rPr>
-        <w:t>1</w:t>
-      </w:r>
-      <w:r>
-        <w:rPr>
-          <w:noProof/>
-        </w:rPr>
-        <w:fldChar w:fldCharType="end"/>
-      </w:r>
+      <w:fldSimple w:instr=" SEQ Figure \* ARABIC ">
+        <w:r>
+          <w:rPr>
+            <w:noProof/>
+          </w:rPr>
+          <w:t>1</w:t>
+        </w:r>
+      </w:fldSimple>
       <w:r>
         <w:t xml:space="preserve"> - Class diagram</w:t>
       </w:r>
@@ -2622,8 +2895,8 @@
         <w:jc w:val="both"/>
       </w:pPr>
       <w:bookmarkStart w:id="6" w:name="_Toc452747126"/>
-      <w:bookmarkStart w:id="7" w:name="_Toc472704243"/>
-      <w:bookmarkEnd w:id="1"/>
+      <w:bookmarkStart w:id="7" w:name="_Toc472867081"/>
+      <w:bookmarkEnd w:id="0"/>
       <w:r>
         <w:lastRenderedPageBreak/>
         <w:t>Description of the classes and their members</w:t>
@@ -2701,7 +2974,7 @@
       <w:pPr>
         <w:pStyle w:val="Heading2"/>
       </w:pPr>
-      <w:bookmarkStart w:id="8" w:name="_Toc472704244"/>
+      <w:bookmarkStart w:id="8" w:name="_Toc472867082"/>
       <w:r>
         <w:t>HARDWARE RELATED CLASSES</w:t>
       </w:r>
@@ -5387,7 +5660,7 @@
       <w:pPr>
         <w:pStyle w:val="Heading2"/>
       </w:pPr>
-      <w:bookmarkStart w:id="10" w:name="_Toc472704245"/>
+      <w:bookmarkStart w:id="10" w:name="_Toc472867083"/>
       <w:r>
         <w:t>intermediate</w:t>
       </w:r>
@@ -7425,8 +7698,6 @@
       <w:r>
         <w:t xml:space="preserve">and higher class layers, which is primarily the ProgramExecutor. </w:t>
       </w:r>
-      <w:bookmarkStart w:id="11" w:name="_GoBack"/>
-      <w:bookmarkEnd w:id="11"/>
     </w:p>
     <w:tbl>
       <w:tblPr>
@@ -10192,7 +10463,7 @@
           <w:lang w:eastAsia="zh-CN"/>
         </w:rPr>
       </w:pPr>
-      <w:bookmarkStart w:id="12" w:name="_Toc472704246"/>
+      <w:bookmarkStart w:id="11" w:name="_Toc472867084"/>
       <w:r>
         <w:rPr>
           <w:lang w:eastAsia="zh-CN"/>
@@ -10205,7 +10476,7 @@
         </w:rPr>
         <w:t xml:space="preserve"> CLASSES</w:t>
       </w:r>
-      <w:bookmarkEnd w:id="12"/>
+      <w:bookmarkEnd w:id="11"/>
       <w:r>
         <w:rPr>
           <w:lang w:eastAsia="zh-CN"/>
@@ -12092,44 +12363,759 @@
         <w:pStyle w:val="Heading1"/>
         <w:jc w:val="both"/>
       </w:pPr>
-      <w:bookmarkStart w:id="13" w:name="_Toc472704247"/>
-      <w:r>
-        <w:t>STATE</w:t>
-      </w:r>
-      <w:r>
-        <w:t xml:space="preserve"> DIAGRAMs</w:t>
-      </w:r>
+      <w:bookmarkStart w:id="12" w:name="_Toc472867085"/>
       <w:bookmarkEnd w:id="9"/>
+      <w:r>
+        <w:t>STATE DIAGRAMs</w:t>
+      </w:r>
+      <w:bookmarkEnd w:id="12"/>
+    </w:p>
+    <w:p>
+      <w:pPr>
+        <w:pStyle w:val="Heading2"/>
+      </w:pPr>
+      <w:bookmarkStart w:id="13" w:name="_Toc472867086"/>
+      <w:r>
+        <w:t>State diagram OF the LOOP FUNCTION IN LAUNdDRY MACHINE CLASS</w:t>
+      </w:r>
       <w:bookmarkEnd w:id="13"/>
     </w:p>
+    <w:p/>
+    <w:tbl>
+      <w:tblPr>
+        <w:tblStyle w:val="GridTable1Light"/>
+        <w:tblW w:w="0" w:type="auto"/>
+        <w:tblLook w:val="04A0" w:firstRow="1" w:lastRow="0" w:firstColumn="1" w:lastColumn="0" w:noHBand="0" w:noVBand="1"/>
+      </w:tblPr>
+      <w:tblGrid>
+        <w:gridCol w:w="4675"/>
+        <w:gridCol w:w="4675"/>
+      </w:tblGrid>
+      <w:tr>
+        <w:trPr>
+          <w:cnfStyle w:val="100000000000" w:firstRow="1" w:lastRow="0" w:firstColumn="0" w:lastColumn="0" w:oddVBand="0" w:evenVBand="0" w:oddHBand="0" w:evenHBand="0" w:firstRowFirstColumn="0" w:firstRowLastColumn="0" w:lastRowFirstColumn="0" w:lastRowLastColumn="0"/>
+        </w:trPr>
+        <w:tc>
+          <w:tcPr>
+            <w:cnfStyle w:val="001000000000" w:firstRow="0" w:lastRow="0" w:firstColumn="1" w:lastColumn="0" w:oddVBand="0" w:evenVBand="0" w:oddHBand="0" w:evenHBand="0" w:firstRowFirstColumn="0" w:firstRowLastColumn="0" w:lastRowFirstColumn="0" w:lastRowLastColumn="0"/>
+            <w:tcW w:w="9350" w:type="dxa"/>
+            <w:gridSpan w:val="2"/>
+            <w:shd w:val="clear" w:color="auto" w:fill="E7E6E6" w:themeFill="background2"/>
+          </w:tcPr>
+          <w:p>
+            <w:r>
+              <w:t>STATE</w:t>
+            </w:r>
+          </w:p>
+        </w:tc>
+      </w:tr>
+      <w:tr>
+        <w:tc>
+          <w:tcPr>
+            <w:cnfStyle w:val="001000000000" w:firstRow="0" w:lastRow="0" w:firstColumn="1" w:lastColumn="0" w:oddVBand="0" w:evenVBand="0" w:oddHBand="0" w:evenHBand="0" w:firstRowFirstColumn="0" w:firstRowLastColumn="0" w:lastRowFirstColumn="0" w:lastRowLastColumn="0"/>
+            <w:tcW w:w="4675" w:type="dxa"/>
+          </w:tcPr>
+          <w:p>
+            <w:r>
+              <w:t>STATE NAME</w:t>
+            </w:r>
+          </w:p>
+        </w:tc>
+        <w:tc>
+          <w:tcPr>
+            <w:tcW w:w="4675" w:type="dxa"/>
+          </w:tcPr>
+          <w:p>
+            <w:pPr>
+              <w:cnfStyle w:val="000000000000" w:firstRow="0" w:lastRow="0" w:firstColumn="0" w:lastColumn="0" w:oddVBand="0" w:evenVBand="0" w:oddHBand="0" w:evenHBand="0" w:firstRowFirstColumn="0" w:firstRowLastColumn="0" w:lastRowFirstColumn="0" w:lastRowLastColumn="0"/>
+            </w:pPr>
+            <w:r>
+              <w:t xml:space="preserve">EXPLAINATION </w:t>
+            </w:r>
+          </w:p>
+        </w:tc>
+      </w:tr>
+      <w:tr>
+        <w:tc>
+          <w:tcPr>
+            <w:cnfStyle w:val="001000000000" w:firstRow="0" w:lastRow="0" w:firstColumn="1" w:lastColumn="0" w:oddVBand="0" w:evenVBand="0" w:oddHBand="0" w:evenHBand="0" w:firstRowFirstColumn="0" w:firstRowLastColumn="0" w:lastRowFirstColumn="0" w:lastRowLastColumn="0"/>
+            <w:tcW w:w="4675" w:type="dxa"/>
+          </w:tcPr>
+          <w:p>
+            <w:r>
+              <w:t>Polling Coin</w:t>
+            </w:r>
+          </w:p>
+        </w:tc>
+        <w:tc>
+          <w:tcPr>
+            <w:tcW w:w="4675" w:type="dxa"/>
+          </w:tcPr>
+          <w:p>
+            <w:pPr>
+              <w:cnfStyle w:val="000000000000" w:firstRow="0" w:lastRow="0" w:firstColumn="0" w:lastColumn="0" w:oddVBand="0" w:evenVBand="0" w:oddHBand="0" w:evenHBand="0" w:firstRowFirstColumn="0" w:firstRowLastColumn="0" w:lastRowFirstColumn="0" w:lastRowLastColumn="0"/>
+            </w:pPr>
+            <w:r>
+              <w:t>The Poll() function of the CoinWalet class is called in this state to detect the adding coins process.</w:t>
+            </w:r>
+          </w:p>
+        </w:tc>
+      </w:tr>
+      <w:tr>
+        <w:tc>
+          <w:tcPr>
+            <w:cnfStyle w:val="001000000000" w:firstRow="0" w:lastRow="0" w:firstColumn="1" w:lastColumn="0" w:oddVBand="0" w:evenVBand="0" w:oddHBand="0" w:evenHBand="0" w:firstRowFirstColumn="0" w:firstRowLastColumn="0" w:lastRowFirstColumn="0" w:lastRowLastColumn="0"/>
+            <w:tcW w:w="4675" w:type="dxa"/>
+          </w:tcPr>
+          <w:p>
+            <w:r>
+              <w:t>Polling Selected Program</w:t>
+            </w:r>
+          </w:p>
+        </w:tc>
+        <w:tc>
+          <w:tcPr>
+            <w:tcW w:w="4675" w:type="dxa"/>
+          </w:tcPr>
+          <w:p>
+            <w:pPr>
+              <w:cnfStyle w:val="000000000000" w:firstRow="0" w:lastRow="0" w:firstColumn="0" w:lastColumn="0" w:oddVBand="0" w:evenVBand="0" w:oddHBand="0" w:evenHBand="0" w:firstRowFirstColumn="0" w:firstRowLastColumn="0" w:lastRowFirstColumn="0" w:lastRowLastColumn="0"/>
+            </w:pPr>
+            <w:r>
+              <w:t>The Poll() function of the ProgramSelect class is called in this state to get the washing program type</w:t>
+            </w:r>
+          </w:p>
+        </w:tc>
+      </w:tr>
+      <w:tr>
+        <w:tc>
+          <w:tcPr>
+            <w:cnfStyle w:val="001000000000" w:firstRow="0" w:lastRow="0" w:firstColumn="1" w:lastColumn="0" w:oddVBand="0" w:evenVBand="0" w:oddHBand="0" w:evenHBand="0" w:firstRowFirstColumn="0" w:firstRowLastColumn="0" w:lastRowFirstColumn="0" w:lastRowLastColumn="0"/>
+            <w:tcW w:w="4675" w:type="dxa"/>
+          </w:tcPr>
+          <w:p>
+            <w:r>
+              <w:t>Checking Switches</w:t>
+            </w:r>
+          </w:p>
+        </w:tc>
+        <w:tc>
+          <w:tcPr>
+            <w:tcW w:w="4675" w:type="dxa"/>
+          </w:tcPr>
+          <w:p>
+            <w:pPr>
+              <w:cnfStyle w:val="000000000000" w:firstRow="0" w:lastRow="0" w:firstColumn="0" w:lastColumn="0" w:oddVBand="0" w:evenVBand="0" w:oddHBand="0" w:evenHBand="0" w:firstRowFirstColumn="0" w:firstRowLastColumn="0" w:lastRowFirstColumn="0" w:lastRowLastColumn="0"/>
+            </w:pPr>
+            <w:r>
+              <w:t xml:space="preserve">Checking for the status of Door Lock, Soap 1 and Soap 2 switches is ready for washing or not </w:t>
+            </w:r>
+          </w:p>
+        </w:tc>
+      </w:tr>
+      <w:tr>
+        <w:tc>
+          <w:tcPr>
+            <w:cnfStyle w:val="001000000000" w:firstRow="0" w:lastRow="0" w:firstColumn="1" w:lastColumn="0" w:oddVBand="0" w:evenVBand="0" w:oddHBand="0" w:evenHBand="0" w:firstRowFirstColumn="0" w:firstRowLastColumn="0" w:lastRowFirstColumn="0" w:lastRowLastColumn="0"/>
+            <w:tcW w:w="4675" w:type="dxa"/>
+          </w:tcPr>
+          <w:p>
+            <w:r>
+              <w:t>Ready</w:t>
+            </w:r>
+          </w:p>
+        </w:tc>
+        <w:tc>
+          <w:tcPr>
+            <w:tcW w:w="4675" w:type="dxa"/>
+          </w:tcPr>
+          <w:p>
+            <w:pPr>
+              <w:cnfStyle w:val="000000000000" w:firstRow="0" w:lastRow="0" w:firstColumn="0" w:lastColumn="0" w:oddVBand="0" w:evenVBand="0" w:oddHBand="0" w:evenHBand="0" w:firstRowFirstColumn="0" w:firstRowLastColumn="0" w:lastRowFirstColumn="0" w:lastRowLastColumn="0"/>
+            </w:pPr>
+            <w:r>
+              <w:t xml:space="preserve">Ready state, where the all of conditions required for washing is checked. If the </w:t>
+            </w:r>
+            <w:r>
+              <w:lastRenderedPageBreak/>
+              <w:t>machine is ready then it is able to move to the washing state.</w:t>
+            </w:r>
+          </w:p>
+        </w:tc>
+      </w:tr>
+      <w:tr>
+        <w:tc>
+          <w:tcPr>
+            <w:cnfStyle w:val="001000000000" w:firstRow="0" w:lastRow="0" w:firstColumn="1" w:lastColumn="0" w:oddVBand="0" w:evenVBand="0" w:oddHBand="0" w:evenHBand="0" w:firstRowFirstColumn="0" w:firstRowLastColumn="0" w:lastRowFirstColumn="0" w:lastRowLastColumn="0"/>
+            <w:tcW w:w="4675" w:type="dxa"/>
+          </w:tcPr>
+          <w:p>
+            <w:r>
+              <w:lastRenderedPageBreak/>
+              <w:t>Washing</w:t>
+            </w:r>
+          </w:p>
+        </w:tc>
+        <w:tc>
+          <w:tcPr>
+            <w:tcW w:w="4675" w:type="dxa"/>
+          </w:tcPr>
+          <w:p>
+            <w:pPr>
+              <w:cnfStyle w:val="000000000000" w:firstRow="0" w:lastRow="0" w:firstColumn="0" w:lastColumn="0" w:oddVBand="0" w:evenVBand="0" w:oddHBand="0" w:evenHBand="0" w:firstRowFirstColumn="0" w:firstRowLastColumn="0" w:lastRowFirstColumn="0" w:lastRowLastColumn="0"/>
+            </w:pPr>
+            <w:r>
+              <w:t>Washing state, where the washing program is done, the balance is subtracted</w:t>
+            </w:r>
+          </w:p>
+        </w:tc>
+      </w:tr>
+      <w:tr>
+        <w:tc>
+          <w:tcPr>
+            <w:cnfStyle w:val="001000000000" w:firstRow="0" w:lastRow="0" w:firstColumn="1" w:lastColumn="0" w:oddVBand="0" w:evenVBand="0" w:oddHBand="0" w:evenHBand="0" w:firstRowFirstColumn="0" w:firstRowLastColumn="0" w:lastRowFirstColumn="0" w:lastRowLastColumn="0"/>
+            <w:tcW w:w="9350" w:type="dxa"/>
+            <w:gridSpan w:val="2"/>
+            <w:shd w:val="clear" w:color="auto" w:fill="E7E6E6" w:themeFill="background2"/>
+          </w:tcPr>
+          <w:p>
+            <w:r>
+              <w:t>TRANSITION</w:t>
+            </w:r>
+          </w:p>
+        </w:tc>
+      </w:tr>
+      <w:tr>
+        <w:tc>
+          <w:tcPr>
+            <w:cnfStyle w:val="001000000000" w:firstRow="0" w:lastRow="0" w:firstColumn="1" w:lastColumn="0" w:oddVBand="0" w:evenVBand="0" w:oddHBand="0" w:evenHBand="0" w:firstRowFirstColumn="0" w:firstRowLastColumn="0" w:lastRowFirstColumn="0" w:lastRowLastColumn="0"/>
+            <w:tcW w:w="4675" w:type="dxa"/>
+          </w:tcPr>
+          <w:p>
+            <w:r>
+              <w:t>Adding coin buttons is pressed [balance &gt;= cost]/Increase balance</w:t>
+            </w:r>
+          </w:p>
+        </w:tc>
+        <w:tc>
+          <w:tcPr>
+            <w:tcW w:w="4675" w:type="dxa"/>
+          </w:tcPr>
+          <w:p>
+            <w:pPr>
+              <w:cnfStyle w:val="000000000000" w:firstRow="0" w:lastRow="0" w:firstColumn="0" w:lastColumn="0" w:oddVBand="0" w:evenVBand="0" w:oddHBand="0" w:evenHBand="0" w:firstRowFirstColumn="0" w:firstRowLastColumn="0" w:lastRowFirstColumn="0" w:lastRowLastColumn="0"/>
+            </w:pPr>
+            <w:r>
+              <w:t xml:space="preserve">Transition from Polling Coin state to Ready state. The transition is done when the users adding coin and the coin buttons is pressed. During the transition, the balance is increasing and if the balance in the coin wallet is larger than the cost of the washing program, then it can be moved to the ready state. </w:t>
+            </w:r>
+          </w:p>
+        </w:tc>
+      </w:tr>
+      <w:tr>
+        <w:tc>
+          <w:tcPr>
+            <w:cnfStyle w:val="001000000000" w:firstRow="0" w:lastRow="0" w:firstColumn="1" w:lastColumn="0" w:oddVBand="0" w:evenVBand="0" w:oddHBand="0" w:evenHBand="0" w:firstRowFirstColumn="0" w:firstRowLastColumn="0" w:lastRowFirstColumn="0" w:lastRowLastColumn="0"/>
+            <w:tcW w:w="4675" w:type="dxa"/>
+          </w:tcPr>
+          <w:p>
+            <w:r>
+              <w:t>Program button is pressed/ Get the type of program</w:t>
+            </w:r>
+          </w:p>
+        </w:tc>
+        <w:tc>
+          <w:tcPr>
+            <w:tcW w:w="4675" w:type="dxa"/>
+          </w:tcPr>
+          <w:p>
+            <w:pPr>
+              <w:cnfStyle w:val="000000000000" w:firstRow="0" w:lastRow="0" w:firstColumn="0" w:lastColumn="0" w:oddVBand="0" w:evenVBand="0" w:oddHBand="0" w:evenHBand="0" w:firstRowFirstColumn="0" w:firstRowLastColumn="0" w:lastRowFirstColumn="0" w:lastRowLastColumn="0"/>
+            </w:pPr>
+            <w:r>
+              <w:t xml:space="preserve">Transition from Polling Selected Program state to Ready state. The transition is done when the program button is pressed. During the transition, the washing program type is returned. </w:t>
+            </w:r>
+          </w:p>
+        </w:tc>
+      </w:tr>
+      <w:tr>
+        <w:tc>
+          <w:tcPr>
+            <w:cnfStyle w:val="001000000000" w:firstRow="0" w:lastRow="0" w:firstColumn="1" w:lastColumn="0" w:oddVBand="0" w:evenVBand="0" w:oddHBand="0" w:evenHBand="0" w:firstRowFirstColumn="0" w:firstRowLastColumn="0" w:lastRowFirstColumn="0" w:lastRowLastColumn="0"/>
+            <w:tcW w:w="4675" w:type="dxa"/>
+          </w:tcPr>
+          <w:p>
+            <w:r>
+              <w:t>Changing state of switches</w:t>
+            </w:r>
+          </w:p>
+          <w:p>
+            <w:r>
+              <w:t>[</w:t>
+            </w:r>
+            <w:r>
+              <w:t>Door is clocked and soaps are added</w:t>
+            </w:r>
+            <w:r>
+              <w:t>]/ Lock the door and add soap1 and soap 2</w:t>
+            </w:r>
+          </w:p>
+        </w:tc>
+        <w:tc>
+          <w:tcPr>
+            <w:tcW w:w="4675" w:type="dxa"/>
+          </w:tcPr>
+          <w:p>
+            <w:pPr>
+              <w:cnfStyle w:val="000000000000" w:firstRow="0" w:lastRow="0" w:firstColumn="0" w:lastColumn="0" w:oddVBand="0" w:evenVBand="0" w:oddHBand="0" w:evenHBand="0" w:firstRowFirstColumn="0" w:firstRowLastColumn="0" w:lastRowFirstColumn="0" w:lastRowLastColumn="0"/>
+            </w:pPr>
+            <w:r>
+              <w:t>Transition from Checking Switches state to Ready state. The transition is done when door is clocked and the soaps are added. During the transition, if the door is opening it will be clocked, similarly for soaps.</w:t>
+            </w:r>
+          </w:p>
+        </w:tc>
+      </w:tr>
+      <w:tr>
+        <w:tc>
+          <w:tcPr>
+            <w:cnfStyle w:val="001000000000" w:firstRow="0" w:lastRow="0" w:firstColumn="1" w:lastColumn="0" w:oddVBand="0" w:evenVBand="0" w:oddHBand="0" w:evenHBand="0" w:firstRowFirstColumn="0" w:firstRowLastColumn="0" w:lastRowFirstColumn="0" w:lastRowLastColumn="0"/>
+            <w:tcW w:w="4675" w:type="dxa"/>
+          </w:tcPr>
+          <w:p>
+            <w:r>
+              <w:t>Start button is pressed [startPress is true and Ready is true]</w:t>
+            </w:r>
+          </w:p>
+        </w:tc>
+        <w:tc>
+          <w:tcPr>
+            <w:tcW w:w="4675" w:type="dxa"/>
+          </w:tcPr>
+          <w:p>
+            <w:pPr>
+              <w:cnfStyle w:val="000000000000" w:firstRow="0" w:lastRow="0" w:firstColumn="0" w:lastColumn="0" w:oddVBand="0" w:evenVBand="0" w:oddHBand="0" w:evenHBand="0" w:firstRowFirstColumn="0" w:firstRowLastColumn="0" w:lastRowFirstColumn="0" w:lastRowLastColumn="0"/>
+            </w:pPr>
+            <w:r>
+              <w:t>Transition from Ready to Washing state. The transition is done when the start button is pressed and the machine is ready.</w:t>
+            </w:r>
+          </w:p>
+        </w:tc>
+      </w:tr>
+      <w:tr>
+        <w:tc>
+          <w:tcPr>
+            <w:cnfStyle w:val="001000000000" w:firstRow="0" w:lastRow="0" w:firstColumn="1" w:lastColumn="0" w:oddVBand="0" w:evenVBand="0" w:oddHBand="0" w:evenHBand="0" w:firstRowFirstColumn="0" w:firstRowLastColumn="0" w:lastRowFirstColumn="0" w:lastRowLastColumn="0"/>
+            <w:tcW w:w="4675" w:type="dxa"/>
+          </w:tcPr>
+          <w:p>
+            <w:r>
+              <w:t>Washing program is done [startPress is false and Ready is false]</w:t>
+            </w:r>
+          </w:p>
+        </w:tc>
+        <w:tc>
+          <w:tcPr>
+            <w:tcW w:w="4675" w:type="dxa"/>
+          </w:tcPr>
+          <w:p>
+            <w:pPr>
+              <w:cnfStyle w:val="000000000000" w:firstRow="0" w:lastRow="0" w:firstColumn="0" w:lastColumn="0" w:oddVBand="0" w:evenVBand="0" w:oddHBand="0" w:evenHBand="0" w:firstRowFirstColumn="0" w:firstRowLastColumn="0" w:lastRowFirstColumn="0" w:lastRowLastColumn="0"/>
+            </w:pPr>
+            <w:r>
+              <w:t>Transition from Washing state back to initial pesudostate for stating polling inputs again after washing program is done. The transition is done when start button is not pressed and machine is not ready for the new turns of washing.</w:t>
+            </w:r>
+          </w:p>
+        </w:tc>
+      </w:tr>
+    </w:tbl>
     <w:p>
-      <w:r>
-        <w:t>It will be updated later.</w:t>
-      </w:r>
-    </w:p>
-    <w:p>
-      <w:pPr>
-        <w:pStyle w:val="Heading1"/>
-        <w:jc w:val="both"/>
-      </w:pPr>
-      <w:bookmarkStart w:id="14" w:name="_Toc472704248"/>
-      <w:r>
-        <w:t>SEQUENCE DIAGRAMS</w:t>
+      <w:pPr>
+        <w:pStyle w:val="Heading2"/>
+      </w:pPr>
+      <w:bookmarkStart w:id="14" w:name="_Toc472867087"/>
+      <w:r>
+        <w:t>State diagram OF COTROLLING THE COINWALLET</w:t>
       </w:r>
       <w:bookmarkEnd w:id="14"/>
     </w:p>
     <w:p>
       <w:r>
-        <w:t>It will be updated later.</w:t>
+        <w:lastRenderedPageBreak/>
+        <w:drawing>
+          <wp:inline distT="0" distB="0" distL="0" distR="0" wp14:anchorId="23F8B48A" wp14:editId="1732D858">
+            <wp:extent cx="5943600" cy="4056861"/>
+            <wp:effectExtent l="0" t="0" r="0" b="1270"/>
+            <wp:docPr id="14" name="Picture 14"/>
+            <wp:cNvGraphicFramePr>
+              <a:graphicFrameLocks xmlns:a="http://schemas.openxmlformats.org/drawingml/2006/main" noChangeAspect="1"/>
+            </wp:cNvGraphicFramePr>
+            <a:graphic xmlns:a="http://schemas.openxmlformats.org/drawingml/2006/main">
+              <a:graphicData uri="http://schemas.openxmlformats.org/drawingml/2006/picture">
+                <pic:pic xmlns:pic="http://schemas.openxmlformats.org/drawingml/2006/picture">
+                  <pic:nvPicPr>
+                    <pic:cNvPr id="0" name="Picture 20"/>
+                    <pic:cNvPicPr>
+                      <a:picLocks noChangeAspect="1" noChangeArrowheads="1"/>
+                    </pic:cNvPicPr>
+                  </pic:nvPicPr>
+                  <pic:blipFill>
+                    <a:blip r:embed="rId13">
+                      <a:extLst>
+                        <a:ext uri="{28A0092B-C50C-407E-A947-70E740481C1C}">
+                          <a14:useLocalDpi xmlns:a14="http://schemas.microsoft.com/office/drawing/2010/main" val="0"/>
+                        </a:ext>
+                      </a:extLst>
+                    </a:blip>
+                    <a:srcRect/>
+                    <a:stretch>
+                      <a:fillRect/>
+                    </a:stretch>
+                  </pic:blipFill>
+                  <pic:spPr bwMode="auto">
+                    <a:xfrm>
+                      <a:off x="0" y="0"/>
+                      <a:ext cx="5943600" cy="4056861"/>
+                    </a:xfrm>
+                    <a:prstGeom prst="rect">
+                      <a:avLst/>
+                    </a:prstGeom>
+                    <a:noFill/>
+                    <a:ln>
+                      <a:noFill/>
+                    </a:ln>
+                  </pic:spPr>
+                </pic:pic>
+              </a:graphicData>
+            </a:graphic>
+          </wp:inline>
+        </w:drawing>
       </w:r>
     </w:p>
+    <w:tbl>
+      <w:tblPr>
+        <w:tblStyle w:val="GridTable1Light"/>
+        <w:tblW w:w="0" w:type="auto"/>
+        <w:tblLook w:val="04A0" w:firstRow="1" w:lastRow="0" w:firstColumn="1" w:lastColumn="0" w:noHBand="0" w:noVBand="1"/>
+      </w:tblPr>
+      <w:tblGrid>
+        <w:gridCol w:w="4675"/>
+        <w:gridCol w:w="4675"/>
+      </w:tblGrid>
+      <w:tr>
+        <w:trPr>
+          <w:cnfStyle w:val="100000000000" w:firstRow="1" w:lastRow="0" w:firstColumn="0" w:lastColumn="0" w:oddVBand="0" w:evenVBand="0" w:oddHBand="0" w:evenHBand="0" w:firstRowFirstColumn="0" w:firstRowLastColumn="0" w:lastRowFirstColumn="0" w:lastRowLastColumn="0"/>
+        </w:trPr>
+        <w:tc>
+          <w:tcPr>
+            <w:cnfStyle w:val="001000000000" w:firstRow="0" w:lastRow="0" w:firstColumn="1" w:lastColumn="0" w:oddVBand="0" w:evenVBand="0" w:oddHBand="0" w:evenHBand="0" w:firstRowFirstColumn="0" w:firstRowLastColumn="0" w:lastRowFirstColumn="0" w:lastRowLastColumn="0"/>
+            <w:tcW w:w="9350" w:type="dxa"/>
+            <w:gridSpan w:val="2"/>
+            <w:shd w:val="clear" w:color="auto" w:fill="E7E6E6" w:themeFill="background2"/>
+          </w:tcPr>
+          <w:p>
+            <w:r>
+              <w:t>STATE</w:t>
+            </w:r>
+          </w:p>
+        </w:tc>
+      </w:tr>
+      <w:tr>
+        <w:tc>
+          <w:tcPr>
+            <w:cnfStyle w:val="001000000000" w:firstRow="0" w:lastRow="0" w:firstColumn="1" w:lastColumn="0" w:oddVBand="0" w:evenVBand="0" w:oddHBand="0" w:evenHBand="0" w:firstRowFirstColumn="0" w:firstRowLastColumn="0" w:lastRowFirstColumn="0" w:lastRowLastColumn="0"/>
+            <w:tcW w:w="4675" w:type="dxa"/>
+          </w:tcPr>
+          <w:p>
+            <w:r>
+              <w:t>STATE NAME</w:t>
+            </w:r>
+          </w:p>
+        </w:tc>
+        <w:tc>
+          <w:tcPr>
+            <w:tcW w:w="4675" w:type="dxa"/>
+          </w:tcPr>
+          <w:p>
+            <w:pPr>
+              <w:cnfStyle w:val="000000000000" w:firstRow="0" w:lastRow="0" w:firstColumn="0" w:lastColumn="0" w:oddVBand="0" w:evenVBand="0" w:oddHBand="0" w:evenHBand="0" w:firstRowFirstColumn="0" w:firstRowLastColumn="0" w:lastRowFirstColumn="0" w:lastRowLastColumn="0"/>
+            </w:pPr>
+            <w:r>
+              <w:t xml:space="preserve">EXPLAINATION </w:t>
+            </w:r>
+          </w:p>
+        </w:tc>
+      </w:tr>
+      <w:tr>
+        <w:tc>
+          <w:tcPr>
+            <w:cnfStyle w:val="001000000000" w:firstRow="0" w:lastRow="0" w:firstColumn="1" w:lastColumn="0" w:oddVBand="0" w:evenVBand="0" w:oddHBand="0" w:evenHBand="0" w:firstRowFirstColumn="0" w:firstRowLastColumn="0" w:lastRowFirstColumn="0" w:lastRowLastColumn="0"/>
+            <w:tcW w:w="4675" w:type="dxa"/>
+          </w:tcPr>
+          <w:p>
+            <w:r>
+              <w:t>Poll</w:t>
+            </w:r>
+          </w:p>
+        </w:tc>
+        <w:tc>
+          <w:tcPr>
+            <w:tcW w:w="4675" w:type="dxa"/>
+          </w:tcPr>
+          <w:p>
+            <w:pPr>
+              <w:cnfStyle w:val="000000000000" w:firstRow="0" w:lastRow="0" w:firstColumn="0" w:lastColumn="0" w:oddVBand="0" w:evenVBand="0" w:oddHBand="0" w:evenHBand="0" w:firstRowFirstColumn="0" w:firstRowLastColumn="0" w:lastRowFirstColumn="0" w:lastRowLastColumn="0"/>
+            </w:pPr>
+            <w:r>
+              <w:t>Poll state is a state where polling inputs related to detecting coins is done.</w:t>
+            </w:r>
+          </w:p>
+        </w:tc>
+      </w:tr>
+      <w:tr>
+        <w:tc>
+          <w:tcPr>
+            <w:cnfStyle w:val="001000000000" w:firstRow="0" w:lastRow="0" w:firstColumn="1" w:lastColumn="0" w:oddVBand="0" w:evenVBand="0" w:oddHBand="0" w:evenHBand="0" w:firstRowFirstColumn="0" w:firstRowLastColumn="0" w:lastRowFirstColumn="0" w:lastRowLastColumn="0"/>
+            <w:tcW w:w="4675" w:type="dxa"/>
+          </w:tcPr>
+          <w:p>
+            <w:r>
+              <w:t>Add Coin 10</w:t>
+            </w:r>
+          </w:p>
+        </w:tc>
+        <w:tc>
+          <w:tcPr>
+            <w:tcW w:w="4675" w:type="dxa"/>
+          </w:tcPr>
+          <w:p>
+            <w:pPr>
+              <w:cnfStyle w:val="000000000000" w:firstRow="0" w:lastRow="0" w:firstColumn="0" w:lastColumn="0" w:oddVBand="0" w:evenVBand="0" w:oddHBand="0" w:evenHBand="0" w:firstRowFirstColumn="0" w:firstRowLastColumn="0" w:lastRowFirstColumn="0" w:lastRowLastColumn="0"/>
+            </w:pPr>
+            <w:r>
+              <w:t>In this state, increasing one coin of 10, turning on the corresponding LED and increasing the balance by 10 are executed.</w:t>
+            </w:r>
+          </w:p>
+        </w:tc>
+      </w:tr>
+      <w:tr>
+        <w:tc>
+          <w:tcPr>
+            <w:cnfStyle w:val="001000000000" w:firstRow="0" w:lastRow="0" w:firstColumn="1" w:lastColumn="0" w:oddVBand="0" w:evenVBand="0" w:oddHBand="0" w:evenHBand="0" w:firstRowFirstColumn="0" w:firstRowLastColumn="0" w:lastRowFirstColumn="0" w:lastRowLastColumn="0"/>
+            <w:tcW w:w="4675" w:type="dxa"/>
+          </w:tcPr>
+          <w:p>
+            <w:r>
+              <w:t>Add Coin 50</w:t>
+            </w:r>
+          </w:p>
+        </w:tc>
+        <w:tc>
+          <w:tcPr>
+            <w:tcW w:w="4675" w:type="dxa"/>
+          </w:tcPr>
+          <w:p>
+            <w:pPr>
+              <w:cnfStyle w:val="000000000000" w:firstRow="0" w:lastRow="0" w:firstColumn="0" w:lastColumn="0" w:oddVBand="0" w:evenVBand="0" w:oddHBand="0" w:evenHBand="0" w:firstRowFirstColumn="0" w:firstRowLastColumn="0" w:lastRowFirstColumn="0" w:lastRowLastColumn="0"/>
+            </w:pPr>
+            <w:r>
+              <w:t>In this state, increasing one coin of 50, turning on the corresponding LED and increasing the balance by 50 are executed.</w:t>
+            </w:r>
+          </w:p>
+        </w:tc>
+      </w:tr>
+      <w:tr>
+        <w:tc>
+          <w:tcPr>
+            <w:cnfStyle w:val="001000000000" w:firstRow="0" w:lastRow="0" w:firstColumn="1" w:lastColumn="0" w:oddVBand="0" w:evenVBand="0" w:oddHBand="0" w:evenHBand="0" w:firstRowFirstColumn="0" w:firstRowLastColumn="0" w:lastRowFirstColumn="0" w:lastRowLastColumn="0"/>
+            <w:tcW w:w="4675" w:type="dxa"/>
+          </w:tcPr>
+          <w:p>
+            <w:r>
+              <w:t>Add Coin 200</w:t>
+            </w:r>
+          </w:p>
+        </w:tc>
+        <w:tc>
+          <w:tcPr>
+            <w:tcW w:w="4675" w:type="dxa"/>
+          </w:tcPr>
+          <w:p>
+            <w:pPr>
+              <w:cnfStyle w:val="000000000000" w:firstRow="0" w:lastRow="0" w:firstColumn="0" w:lastColumn="0" w:oddVBand="0" w:evenVBand="0" w:oddHBand="0" w:evenHBand="0" w:firstRowFirstColumn="0" w:firstRowLastColumn="0" w:lastRowFirstColumn="0" w:lastRowLastColumn="0"/>
+            </w:pPr>
+            <w:r>
+              <w:t>In this state, increasing one coin of 200, turning on the corresponding LED and increasing the balance by 200 are executed.</w:t>
+            </w:r>
+          </w:p>
+        </w:tc>
+      </w:tr>
+      <w:tr>
+        <w:tc>
+          <w:tcPr>
+            <w:cnfStyle w:val="001000000000" w:firstRow="0" w:lastRow="0" w:firstColumn="1" w:lastColumn="0" w:oddVBand="0" w:evenVBand="0" w:oddHBand="0" w:evenHBand="0" w:firstRowFirstColumn="0" w:firstRowLastColumn="0" w:lastRowFirstColumn="0" w:lastRowLastColumn="0"/>
+            <w:tcW w:w="4675" w:type="dxa"/>
+          </w:tcPr>
+          <w:p>
+            <w:r>
+              <w:t xml:space="preserve">Clear </w:t>
+            </w:r>
+          </w:p>
+        </w:tc>
+        <w:tc>
+          <w:tcPr>
+            <w:tcW w:w="4675" w:type="dxa"/>
+          </w:tcPr>
+          <w:p>
+            <w:pPr>
+              <w:cnfStyle w:val="000000000000" w:firstRow="0" w:lastRow="0" w:firstColumn="0" w:lastColumn="0" w:oddVBand="0" w:evenVBand="0" w:oddHBand="0" w:evenHBand="0" w:firstRowFirstColumn="0" w:firstRowLastColumn="0" w:lastRowFirstColumn="0" w:lastRowLastColumn="0"/>
+            </w:pPr>
+            <w:r>
+              <w:t>In this state, all of LEDs are turned off and balance is set back to 0.</w:t>
+            </w:r>
+          </w:p>
+        </w:tc>
+      </w:tr>
+      <w:tr>
+        <w:tc>
+          <w:tcPr>
+            <w:cnfStyle w:val="001000000000" w:firstRow="0" w:lastRow="0" w:firstColumn="1" w:lastColumn="0" w:oddVBand="0" w:evenVBand="0" w:oddHBand="0" w:evenHBand="0" w:firstRowFirstColumn="0" w:firstRowLastColumn="0" w:lastRowFirstColumn="0" w:lastRowLastColumn="0"/>
+            <w:tcW w:w="9350" w:type="dxa"/>
+            <w:gridSpan w:val="2"/>
+            <w:shd w:val="clear" w:color="auto" w:fill="E7E6E6" w:themeFill="background2"/>
+          </w:tcPr>
+          <w:p>
+            <w:r>
+              <w:t>TRANSITION</w:t>
+            </w:r>
+          </w:p>
+        </w:tc>
+      </w:tr>
+      <w:tr>
+        <w:tc>
+          <w:tcPr>
+            <w:cnfStyle w:val="001000000000" w:firstRow="0" w:lastRow="0" w:firstColumn="1" w:lastColumn="0" w:oddVBand="0" w:evenVBand="0" w:oddHBand="0" w:evenHBand="0" w:firstRowFirstColumn="0" w:firstRowLastColumn="0" w:lastRowFirstColumn="0" w:lastRowLastColumn="0"/>
+            <w:tcW w:w="4675" w:type="dxa"/>
+          </w:tcPr>
+          <w:p>
+            <w:r>
+              <w:t>Coin 10 button is pressed[NrOfCoin &lt; 3]</w:t>
+            </w:r>
+          </w:p>
+        </w:tc>
+        <w:tc>
+          <w:tcPr>
+            <w:tcW w:w="4675" w:type="dxa"/>
+          </w:tcPr>
+          <w:p>
+            <w:pPr>
+              <w:cnfStyle w:val="000000000000" w:firstRow="0" w:lastRow="0" w:firstColumn="0" w:lastColumn="0" w:oddVBand="0" w:evenVBand="0" w:oddHBand="0" w:evenHBand="0" w:firstRowFirstColumn="0" w:firstRowLastColumn="0" w:lastRowFirstColumn="0" w:lastRowLastColumn="0"/>
+            </w:pPr>
+            <w:r>
+              <w:t xml:space="preserve">Transition from Poll state to Add Coin 10 state. The trigger is when coin 10 button is </w:t>
+            </w:r>
+            <w:r>
+              <w:lastRenderedPageBreak/>
+              <w:t>pressed. The condition must be true for the transition is the number of coin 10 in the wallet has to be less than 3.</w:t>
+            </w:r>
+          </w:p>
+        </w:tc>
+      </w:tr>
+      <w:tr>
+        <w:tc>
+          <w:tcPr>
+            <w:cnfStyle w:val="001000000000" w:firstRow="0" w:lastRow="0" w:firstColumn="1" w:lastColumn="0" w:oddVBand="0" w:evenVBand="0" w:oddHBand="0" w:evenHBand="0" w:firstRowFirstColumn="0" w:firstRowLastColumn="0" w:lastRowFirstColumn="0" w:lastRowLastColumn="0"/>
+            <w:tcW w:w="4675" w:type="dxa"/>
+          </w:tcPr>
+          <w:p>
+            <w:r>
+              <w:t>Coin 50 button is pressed</w:t>
+            </w:r>
+          </w:p>
+          <w:p>
+            <w:r>
+              <w:t>[NrOfCoin &lt; 3]</w:t>
+            </w:r>
+          </w:p>
+        </w:tc>
+        <w:tc>
+          <w:tcPr>
+            <w:tcW w:w="4675" w:type="dxa"/>
+          </w:tcPr>
+          <w:p>
+            <w:pPr>
+              <w:cnfStyle w:val="000000000000" w:firstRow="0" w:lastRow="0" w:firstColumn="0" w:lastColumn="0" w:oddVBand="0" w:evenVBand="0" w:oddHBand="0" w:evenHBand="0" w:firstRowFirstColumn="0" w:firstRowLastColumn="0" w:lastRowFirstColumn="0" w:lastRowLastColumn="0"/>
+            </w:pPr>
+            <w:r>
+              <w:t>Transition from Poll state to Add Coin 50 state. The trigger is when coin 50 button is pressed. The condition must be true for the transition is the number of coin 50 in the wallet has to be less than 3.</w:t>
+            </w:r>
+          </w:p>
+        </w:tc>
+      </w:tr>
+      <w:tr>
+        <w:tc>
+          <w:tcPr>
+            <w:cnfStyle w:val="001000000000" w:firstRow="0" w:lastRow="0" w:firstColumn="1" w:lastColumn="0" w:oddVBand="0" w:evenVBand="0" w:oddHBand="0" w:evenHBand="0" w:firstRowFirstColumn="0" w:firstRowLastColumn="0" w:lastRowFirstColumn="0" w:lastRowLastColumn="0"/>
+            <w:tcW w:w="4675" w:type="dxa"/>
+          </w:tcPr>
+          <w:p>
+            <w:r>
+              <w:t>Coin 200 button is pressed</w:t>
+            </w:r>
+          </w:p>
+          <w:p>
+            <w:r>
+              <w:t>[NrOfCoin &lt; 2]</w:t>
+            </w:r>
+          </w:p>
+        </w:tc>
+        <w:tc>
+          <w:tcPr>
+            <w:tcW w:w="4675" w:type="dxa"/>
+          </w:tcPr>
+          <w:p>
+            <w:pPr>
+              <w:cnfStyle w:val="000000000000" w:firstRow="0" w:lastRow="0" w:firstColumn="0" w:lastColumn="0" w:oddVBand="0" w:evenVBand="0" w:oddHBand="0" w:evenHBand="0" w:firstRowFirstColumn="0" w:firstRowLastColumn="0" w:lastRowFirstColumn="0" w:lastRowLastColumn="0"/>
+            </w:pPr>
+            <w:r>
+              <w:t>Transition from Poll state to Add Coin 200 state. The trigger is when coin 200 button is pressed. The condition must be true for the transition is the number of coin 200 in the wallet has to be less than 2.</w:t>
+            </w:r>
+          </w:p>
+        </w:tc>
+      </w:tr>
+      <w:tr>
+        <w:tc>
+          <w:tcPr>
+            <w:cnfStyle w:val="001000000000" w:firstRow="0" w:lastRow="0" w:firstColumn="1" w:lastColumn="0" w:oddVBand="0" w:evenVBand="0" w:oddHBand="0" w:evenHBand="0" w:firstRowFirstColumn="0" w:firstRowLastColumn="0" w:lastRowFirstColumn="0" w:lastRowLastColumn="0"/>
+            <w:tcW w:w="4675" w:type="dxa"/>
+          </w:tcPr>
+          <w:p>
+            <w:r>
+              <w:t>Clear button is pressed</w:t>
+            </w:r>
+          </w:p>
+        </w:tc>
+        <w:tc>
+          <w:tcPr>
+            <w:tcW w:w="4675" w:type="dxa"/>
+          </w:tcPr>
+          <w:p>
+            <w:pPr>
+              <w:cnfStyle w:val="000000000000" w:firstRow="0" w:lastRow="0" w:firstColumn="0" w:lastColumn="0" w:oddVBand="0" w:evenVBand="0" w:oddHBand="0" w:evenHBand="0" w:firstRowFirstColumn="0" w:firstRowLastColumn="0" w:lastRowFirstColumn="0" w:lastRowLastColumn="0"/>
+            </w:pPr>
+            <w:r>
+              <w:t>Transition from Poll State to Clear state. The trigger is when clear button is pressed.</w:t>
+            </w:r>
+          </w:p>
+        </w:tc>
+      </w:tr>
+    </w:tbl>
     <w:p>
       <w:pPr>
         <w:pStyle w:val="Heading1"/>
-      </w:pPr>
-      <w:bookmarkStart w:id="15" w:name="_Toc472704249"/>
-      <w:r>
-        <w:t>UNIT TEST</w:t>
+        <w:jc w:val="both"/>
+      </w:pPr>
+      <w:bookmarkStart w:id="15" w:name="_Toc472867088"/>
+      <w:r>
+        <w:t>SEQUENCE DIAGRAMS</w:t>
       </w:r>
       <w:bookmarkEnd w:id="15"/>
     </w:p>
@@ -12137,33 +13123,114 @@
       <w:pPr>
         <w:pStyle w:val="Heading2"/>
       </w:pPr>
-      <w:bookmarkStart w:id="16" w:name="_Toc472704250"/>
-      <w:r>
-        <w:t xml:space="preserve">Problems and solution for </w:t>
-      </w:r>
-      <w:r>
-        <w:t>environment</w:t>
-      </w:r>
-      <w:r>
-        <w:t xml:space="preserve"> setup using CodeBlock:</w:t>
+      <w:bookmarkStart w:id="16" w:name="_Toc472867089"/>
+      <w:r>
+        <w:t>SEQUENCE DIAGRAM OF IS READY FUNCTION IN THE PROGRAM EXECUTOR</w:t>
       </w:r>
       <w:bookmarkEnd w:id="16"/>
     </w:p>
     <w:p>
-      <w:pPr>
-        <w:pStyle w:val="Heading3"/>
+      <w:r>
+        <w:drawing>
+          <wp:inline distT="0" distB="0" distL="0" distR="0" wp14:anchorId="14A26304" wp14:editId="34BD4906">
+            <wp:extent cx="5314203" cy="4359784"/>
+            <wp:effectExtent l="0" t="0" r="1270" b="3175"/>
+            <wp:docPr id="15" name="Picture 15"/>
+            <wp:cNvGraphicFramePr>
+              <a:graphicFrameLocks xmlns:a="http://schemas.openxmlformats.org/drawingml/2006/main" noChangeAspect="1"/>
+            </wp:cNvGraphicFramePr>
+            <a:graphic xmlns:a="http://schemas.openxmlformats.org/drawingml/2006/main">
+              <a:graphicData uri="http://schemas.openxmlformats.org/drawingml/2006/picture">
+                <pic:pic xmlns:pic="http://schemas.openxmlformats.org/drawingml/2006/picture">
+                  <pic:nvPicPr>
+                    <pic:cNvPr id="0" name="Picture 27"/>
+                    <pic:cNvPicPr>
+                      <a:picLocks noChangeAspect="1" noChangeArrowheads="1"/>
+                    </pic:cNvPicPr>
+                  </pic:nvPicPr>
+                  <pic:blipFill>
+                    <a:blip r:embed="rId14">
+                      <a:extLst>
+                        <a:ext uri="{28A0092B-C50C-407E-A947-70E740481C1C}">
+                          <a14:useLocalDpi xmlns:a14="http://schemas.microsoft.com/office/drawing/2010/main" val="0"/>
+                        </a:ext>
+                      </a:extLst>
+                    </a:blip>
+                    <a:srcRect/>
+                    <a:stretch>
+                      <a:fillRect/>
+                    </a:stretch>
+                  </pic:blipFill>
+                  <pic:spPr bwMode="auto">
+                    <a:xfrm>
+                      <a:off x="0" y="0"/>
+                      <a:ext cx="5315856" cy="4361140"/>
+                    </a:xfrm>
+                    <a:prstGeom prst="rect">
+                      <a:avLst/>
+                    </a:prstGeom>
+                    <a:noFill/>
+                    <a:ln>
+                      <a:noFill/>
+                    </a:ln>
+                  </pic:spPr>
+                </pic:pic>
+              </a:graphicData>
+            </a:graphic>
+          </wp:inline>
+        </w:drawing>
+      </w:r>
+    </w:p>
+    <w:p>
+      <w:pPr>
         <w:jc w:val="both"/>
       </w:pPr>
-      <w:bookmarkStart w:id="17" w:name="_Toc472704251"/>
-      <w:r>
-        <w:t>Problem of installing and configuring the compiler:</w:t>
+      <w:r>
+        <w:lastRenderedPageBreak/>
+        <w:t>When the IsReady function is called, the GetBalance function of the CoinWallet class is called, the current balance (called walletMoney) is returned. At the same time, the setProgramAndCost of the ProgramSetting is called which sets the type and cost instance variables of ProgramSetting object. Then, the GetProgramCost function of the ProgramSetting is called to return the cost (progCost) of the given program. The return value of IsReady function is true in case of walletMoney &gt;= proCost), otherwise false is returned.</w:t>
+      </w:r>
+    </w:p>
+    <w:p>
+      <w:pPr>
+        <w:pStyle w:val="Heading1"/>
+      </w:pPr>
+      <w:bookmarkStart w:id="17" w:name="_Toc472867090"/>
+      <w:r>
+        <w:t>UNIT TEST</w:t>
       </w:r>
       <w:bookmarkEnd w:id="17"/>
     </w:p>
     <w:p>
       <w:pPr>
+        <w:pStyle w:val="Heading2"/>
+      </w:pPr>
+      <w:bookmarkStart w:id="18" w:name="_Toc472867091"/>
+      <w:r>
+        <w:t xml:space="preserve">Problems and solution for </w:t>
+      </w:r>
+      <w:r>
+        <w:t>environment</w:t>
+      </w:r>
+      <w:r>
+        <w:t xml:space="preserve"> setup using CodeBlock:</w:t>
+      </w:r>
+      <w:bookmarkEnd w:id="18"/>
+    </w:p>
+    <w:p>
+      <w:pPr>
+        <w:pStyle w:val="Heading3"/>
         <w:jc w:val="both"/>
       </w:pPr>
+      <w:bookmarkStart w:id="19" w:name="_Toc472867092"/>
+      <w:r>
+        <w:t>Problem of installing and configuring the compiler:</w:t>
+      </w:r>
+      <w:bookmarkEnd w:id="19"/>
+    </w:p>
+    <w:p>
+      <w:pPr>
+        <w:jc w:val="both"/>
+      </w:pPr>
       <w:r>
         <w:t>First, t</w:t>
       </w:r>
@@ -12185,7 +13252,7 @@
       <w:r>
         <w:t xml:space="preserve">package from following link </w:t>
       </w:r>
-      <w:hyperlink r:id="rId13" w:history="1">
+      <w:hyperlink r:id="rId15" w:history="1">
         <w:r>
           <w:rPr>
             <w:rStyle w:val="Hyperlink"/>
@@ -12220,7 +13287,6 @@
         <w:rPr>
           <w:noProof/>
         </w:rPr>
-        <w:lastRenderedPageBreak/>
         <w:drawing>
           <wp:inline distT="0" distB="0" distL="0" distR="0" wp14:anchorId="74F15112" wp14:editId="0E238611">
             <wp:extent cx="5943600" cy="4537710"/>
@@ -12237,7 +13303,7 @@
                     <pic:cNvPicPr/>
                   </pic:nvPicPr>
                   <pic:blipFill>
-                    <a:blip r:embed="rId14">
+                    <a:blip r:embed="rId16">
                       <a:extLst>
                         <a:ext uri="{28A0092B-C50C-407E-A947-70E740481C1C}">
                           <a14:useLocalDpi xmlns:a14="http://schemas.microsoft.com/office/drawing/2010/main" val="0"/>
@@ -12270,29 +13336,17 @@
         <w:jc w:val="center"/>
       </w:pPr>
       <w:r>
+        <w:lastRenderedPageBreak/>
         <w:t xml:space="preserve">Figure </w:t>
       </w:r>
-      <w:r>
-        <w:fldChar w:fldCharType="begin"/>
-      </w:r>
-      <w:r>
-        <w:instrText xml:space="preserve"> SEQ Figure \* ARABIC </w:instrText>
-      </w:r>
-      <w:r>
-        <w:fldChar w:fldCharType="separate"/>
-      </w:r>
-      <w:r>
-        <w:rPr>
-          <w:noProof/>
-        </w:rPr>
-        <w:t>2</w:t>
-      </w:r>
-      <w:r>
-        <w:rPr>
-          <w:noProof/>
-        </w:rPr>
-        <w:fldChar w:fldCharType="end"/>
-      </w:r>
+      <w:fldSimple w:instr=" SEQ Figure \* ARABIC ">
+        <w:r>
+          <w:rPr>
+            <w:noProof/>
+          </w:rPr>
+          <w:t>2</w:t>
+        </w:r>
+      </w:fldSimple>
       <w:r>
         <w:t xml:space="preserve"> - </w:t>
       </w:r>
@@ -12414,7 +13468,7 @@
       <w:r>
         <w:t xml:space="preserve"> tag then right click on the area that the Fag will be added and choose “New flag”, then give the flag’s information. For more details, it can be done by reference on this  link: </w:t>
       </w:r>
-      <w:hyperlink r:id="rId15" w:history="1">
+      <w:hyperlink r:id="rId17" w:history="1">
         <w:r>
           <w:rPr>
             <w:rStyle w:val="Hyperlink"/>
@@ -12434,7 +13488,6 @@
         <w:rPr>
           <w:noProof/>
         </w:rPr>
-        <w:lastRenderedPageBreak/>
         <mc:AlternateContent>
           <mc:Choice Requires="wps">
             <w:drawing>
@@ -12504,7 +13557,7 @@
               </wp:anchor>
             </w:drawing>
           </mc:Choice>
-          <mc:Fallback>
+          <mc:Fallback xmlns:w16se="http://schemas.microsoft.com/office/word/2015/wordml/symex" xmlns:cx5="http://schemas.microsoft.com/office/drawing/2016/5/11/chartex" xmlns:cx4="http://schemas.microsoft.com/office/drawing/2016/5/10/chartex" xmlns:cx3="http://schemas.microsoft.com/office/drawing/2016/5/9/chartex" xmlns:cx2="http://schemas.microsoft.com/office/drawing/2015/10/21/chartex" xmlns:cx1="http://schemas.microsoft.com/office/drawing/2015/9/8/chartex" xmlns:cx="http://schemas.microsoft.com/office/drawing/2014/chartex">
             <w:pict>
               <v:roundrect w14:anchorId="242AFE56" id="Rounded Rectangle 5" o:spid="_x0000_s1026" style="position:absolute;margin-left:110.9pt;margin-top:161.9pt;width:278.25pt;height:13.6pt;z-index:251666432;visibility:visible;mso-wrap-style:square;mso-width-percent:0;mso-height-percent:0;mso-wrap-distance-left:9pt;mso-wrap-distance-top:0;mso-wrap-distance-right:9pt;mso-wrap-distance-bottom:0;mso-position-horizontal:absolute;mso-position-horizontal-relative:text;mso-position-vertical:absolute;mso-position-vertical-relative:text;mso-width-percent:0;mso-height-percent:0;mso-width-relative:margin;mso-height-relative:margin;v-text-anchor:middle" arcsize="10923f" o:gfxdata="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" filled="f" strokecolor="#823b0b [1605]" strokeweight="1pt">
                 <v:stroke joinstyle="miter"/>
@@ -12533,7 +13586,7 @@
                     <pic:cNvPicPr/>
                   </pic:nvPicPr>
                   <pic:blipFill>
-                    <a:blip r:embed="rId16">
+                    <a:blip r:embed="rId18">
                       <a:extLst>
                         <a:ext uri="{28A0092B-C50C-407E-A947-70E740481C1C}">
                           <a14:useLocalDpi xmlns:a14="http://schemas.microsoft.com/office/drawing/2010/main" val="0"/>
@@ -12568,27 +13621,14 @@
       <w:r>
         <w:t xml:space="preserve">Figure </w:t>
       </w:r>
-      <w:r>
-        <w:fldChar w:fldCharType="begin"/>
-      </w:r>
-      <w:r>
-        <w:instrText xml:space="preserve"> SEQ Figure \* ARABIC </w:instrText>
-      </w:r>
-      <w:r>
-        <w:fldChar w:fldCharType="separate"/>
-      </w:r>
-      <w:r>
-        <w:rPr>
-          <w:noProof/>
-        </w:rPr>
-        <w:t>3</w:t>
-      </w:r>
-      <w:r>
-        <w:rPr>
-          <w:noProof/>
-        </w:rPr>
-        <w:fldChar w:fldCharType="end"/>
-      </w:r>
+      <w:fldSimple w:instr=" SEQ Figure \* ARABIC ">
+        <w:r>
+          <w:rPr>
+            <w:noProof/>
+          </w:rPr>
+          <w:t>3</w:t>
+        </w:r>
+      </w:fldSimple>
       <w:r>
         <w:t xml:space="preserve"> - New flag is added</w:t>
       </w:r>
@@ -12630,6 +13670,7 @@
         <w:rPr>
           <w:noProof/>
         </w:rPr>
+        <w:lastRenderedPageBreak/>
         <w:drawing>
           <wp:inline distT="0" distB="0" distL="0" distR="0" wp14:anchorId="21421E1C" wp14:editId="76AEE68F">
             <wp:extent cx="5943600" cy="629920"/>
@@ -12646,7 +13687,7 @@
                     <pic:cNvPicPr/>
                   </pic:nvPicPr>
                   <pic:blipFill>
-                    <a:blip r:embed="rId17">
+                    <a:blip r:embed="rId19">
                       <a:extLst>
                         <a:ext uri="{28A0092B-C50C-407E-A947-70E740481C1C}">
                           <a14:useLocalDpi xmlns:a14="http://schemas.microsoft.com/office/drawing/2010/main" val="0"/>
@@ -12681,27 +13722,14 @@
       <w:r>
         <w:t xml:space="preserve">Figure </w:t>
       </w:r>
-      <w:r>
-        <w:fldChar w:fldCharType="begin"/>
-      </w:r>
-      <w:r>
-        <w:instrText xml:space="preserve"> SEQ Figure \* ARABIC </w:instrText>
-      </w:r>
-      <w:r>
-        <w:fldChar w:fldCharType="separate"/>
-      </w:r>
-      <w:r>
-        <w:rPr>
-          <w:noProof/>
-        </w:rPr>
-        <w:t>4</w:t>
-      </w:r>
-      <w:r>
-        <w:rPr>
-          <w:noProof/>
-        </w:rPr>
-        <w:fldChar w:fldCharType="end"/>
-      </w:r>
+      <w:fldSimple w:instr=" SEQ Figure \* ARABIC ">
+        <w:r>
+          <w:rPr>
+            <w:noProof/>
+          </w:rPr>
+          <w:t>4</w:t>
+        </w:r>
+      </w:fldSimple>
       <w:r>
         <w:t xml:space="preserve"> - _strcmp error</w:t>
       </w:r>
@@ -12716,7 +13744,7 @@
       <w:r>
         <w:t>tutorial (</w:t>
       </w:r>
-      <w:hyperlink r:id="rId18" w:history="1">
+      <w:hyperlink r:id="rId20" w:history="1">
         <w:r>
           <w:rPr>
             <w:rStyle w:val="Hyperlink"/>
@@ -12769,7 +13797,6 @@
         <w:rPr>
           <w:noProof/>
         </w:rPr>
-        <w:lastRenderedPageBreak/>
         <w:drawing>
           <wp:inline distT="0" distB="0" distL="0" distR="0" wp14:anchorId="02E02838" wp14:editId="5C38C920">
             <wp:extent cx="5943600" cy="4537710"/>
@@ -12786,7 +13813,7 @@
                     <pic:cNvPicPr/>
                   </pic:nvPicPr>
                   <pic:blipFill>
-                    <a:blip r:embed="rId19">
+                    <a:blip r:embed="rId21">
                       <a:extLst>
                         <a:ext uri="{28A0092B-C50C-407E-A947-70E740481C1C}">
                           <a14:useLocalDpi xmlns:a14="http://schemas.microsoft.com/office/drawing/2010/main" val="0"/>
@@ -12821,27 +13848,14 @@
       <w:r>
         <w:t xml:space="preserve">Figure </w:t>
       </w:r>
-      <w:r>
-        <w:fldChar w:fldCharType="begin"/>
-      </w:r>
-      <w:r>
-        <w:instrText xml:space="preserve"> SEQ Figure \* ARABIC </w:instrText>
-      </w:r>
-      <w:r>
-        <w:fldChar w:fldCharType="separate"/>
-      </w:r>
-      <w:r>
-        <w:rPr>
-          <w:noProof/>
-        </w:rPr>
-        <w:t>5</w:t>
-      </w:r>
-      <w:r>
-        <w:rPr>
-          <w:noProof/>
-        </w:rPr>
-        <w:fldChar w:fldCharType="end"/>
-      </w:r>
+      <w:fldSimple w:instr=" SEQ Figure \* ARABIC ">
+        <w:r>
+          <w:rPr>
+            <w:noProof/>
+          </w:rPr>
+          <w:t>5</w:t>
+        </w:r>
+      </w:fldSimple>
       <w:r>
         <w:t xml:space="preserve"> - Configuration of CodeBlock compiler with TDM-GCC</w:t>
       </w:r>
@@ -12851,17 +13865,18 @@
         <w:pStyle w:val="Heading3"/>
         <w:jc w:val="both"/>
       </w:pPr>
-      <w:bookmarkStart w:id="18" w:name="_Toc472704252"/>
+      <w:bookmarkStart w:id="20" w:name="_Toc472867093"/>
       <w:r>
         <w:t>Problem with the data types for cross-complier the source code</w:t>
       </w:r>
-      <w:bookmarkEnd w:id="18"/>
+      <w:bookmarkEnd w:id="20"/>
     </w:p>
     <w:p>
       <w:pPr>
         <w:jc w:val="both"/>
       </w:pPr>
       <w:r>
+        <w:lastRenderedPageBreak/>
         <w:t>When the code was implemented on Arduino platform, we did use the Byte data type which is only work on this platform but not for the others one. This leads to a problem when we would like to implement the test for google test, it did not work properly. Since, CodeBlock or Linux environment required some extra libraries to make it complies and currently, CodeBlock does not sup</w:t>
       </w:r>
       <w:r>
@@ -12893,18 +13908,17 @@
         <w:pStyle w:val="Heading3"/>
         <w:jc w:val="both"/>
       </w:pPr>
-      <w:bookmarkStart w:id="19" w:name="_Toc472704253"/>
+      <w:bookmarkStart w:id="21" w:name="_Toc472867094"/>
       <w:r>
         <w:t>STUBHARDWARE CLASS</w:t>
       </w:r>
-      <w:bookmarkEnd w:id="19"/>
+      <w:bookmarkEnd w:id="21"/>
     </w:p>
     <w:p>
       <w:pPr>
         <w:jc w:val="both"/>
       </w:pPr>
       <w:r>
-        <w:lastRenderedPageBreak/>
         <w:t>Stubhardware is stub of the class HardwareControl which simulates the behaviors of the real Hardware class. This class contains all the functions that the HardwareControll class has. However, the Stubharware’s function</w:t>
       </w:r>
       <w:r>
@@ -12928,11 +13942,11 @@
         <w:pStyle w:val="Heading3"/>
         <w:jc w:val="both"/>
       </w:pPr>
-      <w:bookmarkStart w:id="20" w:name="_Toc472704254"/>
+      <w:bookmarkStart w:id="22" w:name="_Toc472867095"/>
       <w:r>
         <w:t>TESTCOINWALLET CLASS</w:t>
       </w:r>
-      <w:bookmarkEnd w:id="20"/>
+      <w:bookmarkEnd w:id="22"/>
     </w:p>
     <w:p>
       <w:pPr>
@@ -13148,7 +14162,11 @@
               <w:t>s</w:t>
             </w:r>
             <w:r>
-              <w:t xml:space="preserve"> of 10 are put. Then when the fourth one is put, in rea</w:t>
+              <w:t xml:space="preserve"> of 10 are put. Then when </w:t>
+            </w:r>
+            <w:r>
+              <w:lastRenderedPageBreak/>
+              <w:t>the fourth one is put, in rea</w:t>
             </w:r>
             <w:r>
               <w:t>l situation, it is returned</w:t>
@@ -13357,7 +14375,6 @@
           </w:tcPr>
           <w:p>
             <w:r>
-              <w:lastRenderedPageBreak/>
               <w:t>test_coin200_two</w:t>
             </w:r>
           </w:p>
@@ -13651,14 +14668,15 @@
       <w:pPr>
         <w:pStyle w:val="Heading3"/>
       </w:pPr>
-      <w:bookmarkStart w:id="21" w:name="_Toc472704255"/>
+      <w:bookmarkStart w:id="23" w:name="_Toc472867096"/>
       <w:r>
         <w:t>TEstpgrogramSELECT CLASS</w:t>
       </w:r>
-      <w:bookmarkEnd w:id="21"/>
+      <w:bookmarkEnd w:id="23"/>
     </w:p>
     <w:p>
       <w:r>
+        <w:lastRenderedPageBreak/>
         <w:t xml:space="preserve">Testcoinwallet class is the implementation of unit tests for class </w:t>
       </w:r>
       <w:r>
@@ -13809,7 +14827,6 @@
           </w:tcPr>
           <w:p>
             <w:r>
-              <w:lastRenderedPageBreak/>
               <w:t>getProgramC</w:t>
             </w:r>
           </w:p>
@@ -13923,11 +14940,11 @@
       <w:pPr>
         <w:pStyle w:val="Heading1"/>
       </w:pPr>
-      <w:bookmarkStart w:id="22" w:name="_Toc472704256"/>
+      <w:bookmarkStart w:id="24" w:name="_Toc472867097"/>
       <w:r>
         <w:t>PIN CONFIGURATIONS</w:t>
       </w:r>
-      <w:bookmarkEnd w:id="22"/>
+      <w:bookmarkEnd w:id="24"/>
     </w:p>
     <w:p>
       <w:r>
@@ -13969,6 +14986,9 @@
       </w:r>
       <w:r>
         <w:br/>
+      </w:r>
+      <w:r>
+        <w:lastRenderedPageBreak/>
         <w:t>Button 5: IN_IN1, pressing button 3 raises IN1 to high</w:t>
       </w:r>
       <w:r>
@@ -14054,7 +15074,6 @@
           <w:i/>
           <w:noProof/>
         </w:rPr>
-        <w:lastRenderedPageBreak/>
         <w:drawing>
           <wp:anchor distT="0" distB="0" distL="114300" distR="114300" simplePos="0" relativeHeight="251665408" behindDoc="0" locked="0" layoutInCell="1" allowOverlap="1" wp14:anchorId="58016988" wp14:editId="1E9F9B61">
             <wp:simplePos x="0" y="0"/>
@@ -14089,7 +15108,7 @@
                     </pic:cNvPicPr>
                   </pic:nvPicPr>
                   <pic:blipFill>
-                    <a:blip r:embed="rId20">
+                    <a:blip r:embed="rId22">
                       <a:extLst>
                         <a:ext uri="{28A0092B-C50C-407E-A947-70E740481C1C}">
                           <a14:useLocalDpi xmlns:a14="http://schemas.microsoft.com/office/drawing/2010/main" val="0"/>
@@ -14175,7 +15194,7 @@
 </file>
 
 <file path=word/endnotes.xml><?xml version="1.0" encoding="utf-8"?>
-<w:endnotes xmlns:wpc="http://schemas.microsoft.com/office/word/2010/wordprocessingCanvas" xmlns:cx="http://schemas.microsoft.com/office/drawing/2014/chartex" xmlns:cx1="http://schemas.microsoft.com/office/drawing/2015/9/8/chartex" xmlns:cx2="http://schemas.microsoft.com/office/drawing/2015/10/21/chartex" xmlns:cx3="http://schemas.microsoft.com/office/drawing/2016/5/9/chartex" xmlns:cx4="http://schemas.microsoft.com/office/drawing/2016/5/10/chartex" xmlns:cx5="http://schemas.microsoft.com/office/drawing/2016/5/11/chartex" xmlns:mc="http://schemas.openxmlformats.org/markup-compatibility/2006" xmlns:o="urn:schemas-microsoft-com:office:office" xmlns:r="http://schemas.openxmlformats.org/officeDocument/2006/relationships" xmlns:m="http://schemas.openxmlformats.org/officeDocument/2006/math" xmlns:v="urn:schemas-microsoft-com:vml" xmlns:wp14="http://schemas.microsoft.com/office/word/2010/wordprocessingDrawing" xmlns:wp="http://schemas.openxmlformats.org/drawingml/2006/wordprocessingDrawing" xmlns:w10="urn:schemas-microsoft-com:office:word" xmlns:w="http://schemas.openxmlformats.org/wordprocessingml/2006/main" xmlns:w14="http://schemas.microsoft.com/office/word/2010/wordml" xmlns:w15="http://schemas.microsoft.com/office/word/2012/wordml" xmlns:w16se="http://schemas.microsoft.com/office/word/2015/wordml/symex" xmlns:wpg="http://schemas.microsoft.com/office/word/2010/wordprocessingGroup" xmlns:wpi="http://schemas.microsoft.com/office/word/2010/wordprocessingInk" xmlns:wne="http://schemas.microsoft.com/office/word/2006/wordml" xmlns:wps="http://schemas.microsoft.com/office/word/2010/wordprocessingShape" mc:Ignorable="w14 w15 w16se wp14">
+<w:endnotes xmlns:wpc="http://schemas.microsoft.com/office/word/2010/wordprocessingCanvas" xmlns:mc="http://schemas.openxmlformats.org/markup-compatibility/2006" xmlns:o="urn:schemas-microsoft-com:office:office" xmlns:r="http://schemas.openxmlformats.org/officeDocument/2006/relationships" xmlns:m="http://schemas.openxmlformats.org/officeDocument/2006/math" xmlns:v="urn:schemas-microsoft-com:vml" xmlns:wp14="http://schemas.microsoft.com/office/word/2010/wordprocessingDrawing" xmlns:wp="http://schemas.openxmlformats.org/drawingml/2006/wordprocessingDrawing" xmlns:w10="urn:schemas-microsoft-com:office:word" xmlns:w="http://schemas.openxmlformats.org/wordprocessingml/2006/main" xmlns:w14="http://schemas.microsoft.com/office/word/2010/wordml" xmlns:w15="http://schemas.microsoft.com/office/word/2012/wordml" xmlns:wpg="http://schemas.microsoft.com/office/word/2010/wordprocessingGroup" xmlns:wpi="http://schemas.microsoft.com/office/word/2010/wordprocessingInk" xmlns:wne="http://schemas.microsoft.com/office/word/2006/wordml" xmlns:wps="http://schemas.microsoft.com/office/word/2010/wordprocessingShape" mc:Ignorable="w14 w15 wp14">
   <w:endnote w:type="separator" w:id="-1">
     <w:p>
       <w:pPr>
@@ -14200,10 +15219,10 @@
 </file>
 
 <file path=word/footer1.xml><?xml version="1.0" encoding="utf-8"?>
-<w:ftr xmlns:wpc="http://schemas.microsoft.com/office/word/2010/wordprocessingCanvas" xmlns:cx="http://schemas.microsoft.com/office/drawing/2014/chartex" xmlns:cx1="http://schemas.microsoft.com/office/drawing/2015/9/8/chartex" xmlns:cx2="http://schemas.microsoft.com/office/drawing/2015/10/21/chartex" xmlns:cx3="http://schemas.microsoft.com/office/drawing/2016/5/9/chartex" xmlns:cx4="http://schemas.microsoft.com/office/drawing/2016/5/10/chartex" xmlns:cx5="http://schemas.microsoft.com/office/drawing/2016/5/11/chartex" xmlns:mc="http://schemas.openxmlformats.org/markup-compatibility/2006" xmlns:o="urn:schemas-microsoft-com:office:office" xmlns:r="http://schemas.openxmlformats.org/officeDocument/2006/relationships" xmlns:m="http://schemas.openxmlformats.org/officeDocument/2006/math" xmlns:v="urn:schemas-microsoft-com:vml" xmlns:wp14="http://schemas.microsoft.com/office/word/2010/wordprocessingDrawing" xmlns:wp="http://schemas.openxmlformats.org/drawingml/2006/wordprocessingDrawing" xmlns:w10="urn:schemas-microsoft-com:office:word" xmlns:w="http://schemas.openxmlformats.org/wordprocessingml/2006/main" xmlns:w14="http://schemas.microsoft.com/office/word/2010/wordml" xmlns:w15="http://schemas.microsoft.com/office/word/2012/wordml" xmlns:w16se="http://schemas.microsoft.com/office/word/2015/wordml/symex" xmlns:wpg="http://schemas.microsoft.com/office/word/2010/wordprocessingGroup" xmlns:wpi="http://schemas.microsoft.com/office/word/2010/wordprocessingInk" xmlns:wne="http://schemas.microsoft.com/office/word/2006/wordml" xmlns:wps="http://schemas.microsoft.com/office/word/2010/wordprocessingShape" mc:Ignorable="w14 w15 w16se wp14">
+<w:ftr xmlns:wpc="http://schemas.microsoft.com/office/word/2010/wordprocessingCanvas" xmlns:mc="http://schemas.openxmlformats.org/markup-compatibility/2006" xmlns:o="urn:schemas-microsoft-com:office:office" xmlns:r="http://schemas.openxmlformats.org/officeDocument/2006/relationships" xmlns:m="http://schemas.openxmlformats.org/officeDocument/2006/math" xmlns:v="urn:schemas-microsoft-com:vml" xmlns:wp14="http://schemas.microsoft.com/office/word/2010/wordprocessingDrawing" xmlns:wp="http://schemas.openxmlformats.org/drawingml/2006/wordprocessingDrawing" xmlns:w10="urn:schemas-microsoft-com:office:word" xmlns:w="http://schemas.openxmlformats.org/wordprocessingml/2006/main" xmlns:w14="http://schemas.microsoft.com/office/word/2010/wordml" xmlns:w15="http://schemas.microsoft.com/office/word/2012/wordml" xmlns:wpg="http://schemas.microsoft.com/office/word/2010/wordprocessingGroup" xmlns:wpi="http://schemas.microsoft.com/office/word/2010/wordprocessingInk" xmlns:wne="http://schemas.microsoft.com/office/word/2006/wordml" xmlns:wps="http://schemas.microsoft.com/office/word/2010/wordprocessingShape" mc:Ignorable="w14 w15 wp14">
   <w:sdt>
     <w:sdtPr>
-      <w:id w:val="14662734"/>
+      <w:id w:val="-48696660"/>
       <w:docPartObj>
         <w:docPartGallery w:val="Page Numbers (Bottom of Page)"/>
         <w:docPartUnique/>
@@ -14233,7 +15252,7 @@
           <w:rPr>
             <w:noProof/>
           </w:rPr>
-          <w:t>14</w:t>
+          <w:t>23</w:t>
         </w:r>
         <w:r>
           <w:rPr>
@@ -14253,10 +15272,10 @@
 </file>
 
 <file path=word/footer2.xml><?xml version="1.0" encoding="utf-8"?>
-<w:ftr xmlns:wpc="http://schemas.microsoft.com/office/word/2010/wordprocessingCanvas" xmlns:cx="http://schemas.microsoft.com/office/drawing/2014/chartex" xmlns:cx1="http://schemas.microsoft.com/office/drawing/2015/9/8/chartex" xmlns:cx2="http://schemas.microsoft.com/office/drawing/2015/10/21/chartex" xmlns:cx3="http://schemas.microsoft.com/office/drawing/2016/5/9/chartex" xmlns:cx4="http://schemas.microsoft.com/office/drawing/2016/5/10/chartex" xmlns:cx5="http://schemas.microsoft.com/office/drawing/2016/5/11/chartex" xmlns:mc="http://schemas.openxmlformats.org/markup-compatibility/2006" xmlns:o="urn:schemas-microsoft-com:office:office" xmlns:r="http://schemas.openxmlformats.org/officeDocument/2006/relationships" xmlns:m="http://schemas.openxmlformats.org/officeDocument/2006/math" xmlns:v="urn:schemas-microsoft-com:vml" xmlns:wp14="http://schemas.microsoft.com/office/word/2010/wordprocessingDrawing" xmlns:wp="http://schemas.openxmlformats.org/drawingml/2006/wordprocessingDrawing" xmlns:w10="urn:schemas-microsoft-com:office:word" xmlns:w="http://schemas.openxmlformats.org/wordprocessingml/2006/main" xmlns:w14="http://schemas.microsoft.com/office/word/2010/wordml" xmlns:w15="http://schemas.microsoft.com/office/word/2012/wordml" xmlns:w16se="http://schemas.microsoft.com/office/word/2015/wordml/symex" xmlns:wpg="http://schemas.microsoft.com/office/word/2010/wordprocessingGroup" xmlns:wpi="http://schemas.microsoft.com/office/word/2010/wordprocessingInk" xmlns:wne="http://schemas.microsoft.com/office/word/2006/wordml" xmlns:wps="http://schemas.microsoft.com/office/word/2010/wordprocessingShape" mc:Ignorable="w14 w15 w16se wp14">
+<w:ftr xmlns:wpc="http://schemas.microsoft.com/office/word/2010/wordprocessingCanvas" xmlns:mc="http://schemas.openxmlformats.org/markup-compatibility/2006" xmlns:o="urn:schemas-microsoft-com:office:office" xmlns:r="http://schemas.openxmlformats.org/officeDocument/2006/relationships" xmlns:m="http://schemas.openxmlformats.org/officeDocument/2006/math" xmlns:v="urn:schemas-microsoft-com:vml" xmlns:wp14="http://schemas.microsoft.com/office/word/2010/wordprocessingDrawing" xmlns:wp="http://schemas.openxmlformats.org/drawingml/2006/wordprocessingDrawing" xmlns:w10="urn:schemas-microsoft-com:office:word" xmlns:w="http://schemas.openxmlformats.org/wordprocessingml/2006/main" xmlns:w14="http://schemas.microsoft.com/office/word/2010/wordml" xmlns:w15="http://schemas.microsoft.com/office/word/2012/wordml" xmlns:wpg="http://schemas.microsoft.com/office/word/2010/wordprocessingGroup" xmlns:wpi="http://schemas.microsoft.com/office/word/2010/wordprocessingInk" xmlns:wne="http://schemas.microsoft.com/office/word/2006/wordml" xmlns:wps="http://schemas.microsoft.com/office/word/2010/wordprocessingShape" mc:Ignorable="w14 w15 wp14">
   <w:sdt>
     <w:sdtPr>
-      <w:id w:val="944049080"/>
+      <w:id w:val="561920643"/>
       <w:docPartObj>
         <w:docPartGallery w:val="Page Numbers (Bottom of Page)"/>
         <w:docPartUnique/>
@@ -14306,7 +15325,7 @@
 </file>
 
 <file path=word/footnotes.xml><?xml version="1.0" encoding="utf-8"?>
-<w:footnotes xmlns:wpc="http://schemas.microsoft.com/office/word/2010/wordprocessingCanvas" xmlns:cx="http://schemas.microsoft.com/office/drawing/2014/chartex" xmlns:cx1="http://schemas.microsoft.com/office/drawing/2015/9/8/chartex" xmlns:cx2="http://schemas.microsoft.com/office/drawing/2015/10/21/chartex" xmlns:cx3="http://schemas.microsoft.com/office/drawing/2016/5/9/chartex" xmlns:cx4="http://schemas.microsoft.com/office/drawing/2016/5/10/chartex" xmlns:cx5="http://schemas.microsoft.com/office/drawing/2016/5/11/chartex" xmlns:mc="http://schemas.openxmlformats.org/markup-compatibility/2006" xmlns:o="urn:schemas-microsoft-com:office:office" xmlns:r="http://schemas.openxmlformats.org/officeDocument/2006/relationships" xmlns:m="http://schemas.openxmlformats.org/officeDocument/2006/math" xmlns:v="urn:schemas-microsoft-com:vml" xmlns:wp14="http://schemas.microsoft.com/office/word/2010/wordprocessingDrawing" xmlns:wp="http://schemas.openxmlformats.org/drawingml/2006/wordprocessingDrawing" xmlns:w10="urn:schemas-microsoft-com:office:word" xmlns:w="http://schemas.openxmlformats.org/wordprocessingml/2006/main" xmlns:w14="http://schemas.microsoft.com/office/word/2010/wordml" xmlns:w15="http://schemas.microsoft.com/office/word/2012/wordml" xmlns:w16se="http://schemas.microsoft.com/office/word/2015/wordml/symex" xmlns:wpg="http://schemas.microsoft.com/office/word/2010/wordprocessingGroup" xmlns:wpi="http://schemas.microsoft.com/office/word/2010/wordprocessingInk" xmlns:wne="http://schemas.microsoft.com/office/word/2006/wordml" xmlns:wps="http://schemas.microsoft.com/office/word/2010/wordprocessingShape" mc:Ignorable="w14 w15 w16se wp14">
+<w:footnotes xmlns:wpc="http://schemas.microsoft.com/office/word/2010/wordprocessingCanvas" xmlns:mc="http://schemas.openxmlformats.org/markup-compatibility/2006" xmlns:o="urn:schemas-microsoft-com:office:office" xmlns:r="http://schemas.openxmlformats.org/officeDocument/2006/relationships" xmlns:m="http://schemas.openxmlformats.org/officeDocument/2006/math" xmlns:v="urn:schemas-microsoft-com:vml" xmlns:wp14="http://schemas.microsoft.com/office/word/2010/wordprocessingDrawing" xmlns:wp="http://schemas.openxmlformats.org/drawingml/2006/wordprocessingDrawing" xmlns:w10="urn:schemas-microsoft-com:office:word" xmlns:w="http://schemas.openxmlformats.org/wordprocessingml/2006/main" xmlns:w14="http://schemas.microsoft.com/office/word/2010/wordml" xmlns:w15="http://schemas.microsoft.com/office/word/2012/wordml" xmlns:wpg="http://schemas.microsoft.com/office/word/2010/wordprocessingGroup" xmlns:wpi="http://schemas.microsoft.com/office/word/2010/wordprocessingInk" xmlns:wne="http://schemas.microsoft.com/office/word/2006/wordml" xmlns:wps="http://schemas.microsoft.com/office/word/2010/wordprocessingShape" mc:Ignorable="w14 w15 wp14">
   <w:footnote w:type="separator" w:id="-1">
     <w:p>
       <w:pPr>
@@ -14331,7 +15350,7 @@
 </file>
 
 <file path=word/numbering.xml><?xml version="1.0" encoding="utf-8"?>
-<w:numbering xmlns:wpc="http://schemas.microsoft.com/office/word/2010/wordprocessingCanvas" xmlns:cx="http://schemas.microsoft.com/office/drawing/2014/chartex" xmlns:cx1="http://schemas.microsoft.com/office/drawing/2015/9/8/chartex" xmlns:cx2="http://schemas.microsoft.com/office/drawing/2015/10/21/chartex" xmlns:cx3="http://schemas.microsoft.com/office/drawing/2016/5/9/chartex" xmlns:cx4="http://schemas.microsoft.com/office/drawing/2016/5/10/chartex" xmlns:cx5="http://schemas.microsoft.com/office/drawing/2016/5/11/chartex" xmlns:mc="http://schemas.openxmlformats.org/markup-compatibility/2006" xmlns:o="urn:schemas-microsoft-com:office:office" xmlns:r="http://schemas.openxmlformats.org/officeDocument/2006/relationships" xmlns:m="http://schemas.openxmlformats.org/officeDocument/2006/math" xmlns:v="urn:schemas-microsoft-com:vml" xmlns:wp14="http://schemas.microsoft.com/office/word/2010/wordprocessingDrawing" xmlns:wp="http://schemas.openxmlformats.org/drawingml/2006/wordprocessingDrawing" xmlns:w10="urn:schemas-microsoft-com:office:word" xmlns:w="http://schemas.openxmlformats.org/wordprocessingml/2006/main" xmlns:w14="http://schemas.microsoft.com/office/word/2010/wordml" xmlns:w15="http://schemas.microsoft.com/office/word/2012/wordml" xmlns:w16se="http://schemas.microsoft.com/office/word/2015/wordml/symex" xmlns:wpg="http://schemas.microsoft.com/office/word/2010/wordprocessingGroup" xmlns:wpi="http://schemas.microsoft.com/office/word/2010/wordprocessingInk" xmlns:wne="http://schemas.microsoft.com/office/word/2006/wordml" xmlns:wps="http://schemas.microsoft.com/office/word/2010/wordprocessingShape" mc:Ignorable="w14 w15 w16se wp14">
+<w:numbering xmlns:wpc="http://schemas.microsoft.com/office/word/2010/wordprocessingCanvas" xmlns:mc="http://schemas.openxmlformats.org/markup-compatibility/2006" xmlns:o="urn:schemas-microsoft-com:office:office" xmlns:r="http://schemas.openxmlformats.org/officeDocument/2006/relationships" xmlns:m="http://schemas.openxmlformats.org/officeDocument/2006/math" xmlns:v="urn:schemas-microsoft-com:vml" xmlns:wp14="http://schemas.microsoft.com/office/word/2010/wordprocessingDrawing" xmlns:wp="http://schemas.openxmlformats.org/drawingml/2006/wordprocessingDrawing" xmlns:w10="urn:schemas-microsoft-com:office:word" xmlns:w="http://schemas.openxmlformats.org/wordprocessingml/2006/main" xmlns:w14="http://schemas.microsoft.com/office/word/2010/wordml" xmlns:w15="http://schemas.microsoft.com/office/word/2012/wordml" xmlns:wpg="http://schemas.microsoft.com/office/word/2010/wordprocessingGroup" xmlns:wpi="http://schemas.microsoft.com/office/word/2010/wordprocessingInk" xmlns:wne="http://schemas.microsoft.com/office/word/2006/wordml" xmlns:wps="http://schemas.microsoft.com/office/word/2010/wordprocessingShape" mc:Ignorable="w14 w15 wp14">
   <w:abstractNum w:abstractNumId="0" w15:restartNumberingAfterBreak="0">
     <w:nsid w:val="03B90CE6"/>
     <w:multiLevelType w:val="hybridMultilevel"/>
@@ -19134,7 +20153,7 @@
 </file>
 
 <file path=word/styles.xml><?xml version="1.0" encoding="utf-8"?>
-<w:styles xmlns:mc="http://schemas.openxmlformats.org/markup-compatibility/2006" xmlns:r="http://schemas.openxmlformats.org/officeDocument/2006/relationships" xmlns:w="http://schemas.openxmlformats.org/wordprocessingml/2006/main" xmlns:w14="http://schemas.microsoft.com/office/word/2010/wordml" xmlns:w15="http://schemas.microsoft.com/office/word/2012/wordml" xmlns:w16se="http://schemas.microsoft.com/office/word/2015/wordml/symex" mc:Ignorable="w14 w15 w16se">
+<w:styles xmlns:mc="http://schemas.openxmlformats.org/markup-compatibility/2006" xmlns:r="http://schemas.openxmlformats.org/officeDocument/2006/relationships" xmlns:w="http://schemas.openxmlformats.org/wordprocessingml/2006/main" xmlns:w14="http://schemas.microsoft.com/office/word/2010/wordml" xmlns:w15="http://schemas.microsoft.com/office/word/2012/wordml" mc:Ignorable="w14 w15">
   <w:docDefaults>
     <w:rPrDefault>
       <w:rPr>
@@ -19148,7 +20167,7 @@
       </w:pPr>
     </w:pPrDefault>
   </w:docDefaults>
-  <w:latentStyles w:defLockedState="0" w:defUIPriority="99" w:defSemiHidden="0" w:defUnhideWhenUsed="0" w:defQFormat="0" w:count="374">
+  <w:latentStyles w:defLockedState="0" w:defUIPriority="99" w:defSemiHidden="0" w:defUnhideWhenUsed="0" w:defQFormat="0" w:count="371">
     <w:lsdException w:name="Normal" w:uiPriority="0" w:qFormat="1"/>
     <w:lsdException w:name="heading 1" w:uiPriority="9" w:qFormat="1"/>
     <w:lsdException w:name="heading 2" w:semiHidden="1" w:uiPriority="9" w:unhideWhenUsed="1" w:qFormat="1"/>
@@ -19254,6 +20273,7 @@
     <w:lsdException w:name="HTML Sample" w:semiHidden="1" w:unhideWhenUsed="1"/>
     <w:lsdException w:name="HTML Typewriter" w:semiHidden="1" w:unhideWhenUsed="1"/>
     <w:lsdException w:name="HTML Variable" w:semiHidden="1" w:unhideWhenUsed="1"/>
+    <w:lsdException w:name="Normal Table" w:semiHidden="1" w:unhideWhenUsed="1"/>
     <w:lsdException w:name="annotation subject" w:semiHidden="1" w:unhideWhenUsed="1"/>
     <w:lsdException w:name="No List" w:semiHidden="1" w:unhideWhenUsed="1"/>
     <w:lsdException w:name="Outline List 1" w:semiHidden="1" w:unhideWhenUsed="1"/>
@@ -19298,6 +20318,7 @@
     <w:lsdException w:name="Table Professional" w:semiHidden="1" w:unhideWhenUsed="1"/>
     <w:lsdException w:name="Table Subtle 1" w:semiHidden="1" w:unhideWhenUsed="1"/>
     <w:lsdException w:name="Table Subtle 2" w:semiHidden="1" w:unhideWhenUsed="1"/>
+    <w:lsdException w:name="Table Web 1" w:semiHidden="1" w:unhideWhenUsed="1"/>
     <w:lsdException w:name="Table Web 2" w:semiHidden="1" w:unhideWhenUsed="1"/>
     <w:lsdException w:name="Table Web 3" w:semiHidden="1" w:unhideWhenUsed="1"/>
     <w:lsdException w:name="Balloon Text" w:semiHidden="1" w:unhideWhenUsed="1"/>
@@ -19518,9 +20539,6 @@
     <w:lsdException w:name="List Table 5 Dark Accent 6" w:uiPriority="50"/>
     <w:lsdException w:name="List Table 6 Colorful Accent 6" w:uiPriority="51"/>
     <w:lsdException w:name="List Table 7 Colorful Accent 6" w:uiPriority="52"/>
-    <w:lsdException w:name="Mention" w:semiHidden="1" w:unhideWhenUsed="1"/>
-    <w:lsdException w:name="Smart Hyperlink" w:semiHidden="1" w:unhideWhenUsed="1"/>
-    <w:lsdException w:name="Hashtag" w:semiHidden="1" w:unhideWhenUsed="1"/>
   </w:latentStyles>
   <w:style w:type="paragraph" w:default="1" w:styleId="Normal">
     <w:name w:val="Normal"/>
@@ -21080,7 +22098,7 @@
 </file>
 
 <file path=customXml/itemProps2.xml><?xml version="1.0" encoding="utf-8"?>
-<ds:datastoreItem xmlns:ds="http://schemas.openxmlformats.org/officeDocument/2006/customXml" ds:itemID="{58F245E9-2A34-42E9-B66C-E2F71DFCC288}">
+<ds:datastoreItem xmlns:ds="http://schemas.openxmlformats.org/officeDocument/2006/customXml" ds:itemID="{CECCD5C0-743A-4DCD-9849-6347D1EC6468}">
   <ds:schemaRefs>
     <ds:schemaRef ds:uri="http://schemas.openxmlformats.org/officeDocument/2006/bibliography"/>
   </ds:schemaRefs>

</xml_diff>